<commit_message>
Minor updates to description of references section
</commit_message>
<xml_diff>
--- a/DRR_to_docx.docx
+++ b/DRR_to_docx.docx
@@ -1072,7 +1072,7 @@
         <w:pStyle w:val="BodyText"/>
       </w:pPr>
       <w:r>
-        <w:t xml:space="preserve">Bibliographic information for any works cited in the above sections, using the standard</w:t>
+        <w:t xml:space="preserve">Include bibliographic information for any works cited (including the data package the DRR is describing) in the above sections, using the standard</w:t>
       </w:r>
       <w:r>
         <w:t xml:space="preserve"> </w:t>
@@ -4785,7 +4785,7 @@
         <w:rPr>
           <w:rStyle w:val="VerbatimChar"/>
         </w:rPr>
-        <w:t xml:space="preserve">## [1] "2022-08-31 08:49:06 MDT"</w:t>
+        <w:t xml:space="preserve">## [1] "2022-08-31 09:01:21 MDT"</w:t>
       </w:r>
     </w:p>
     <w:bookmarkEnd w:id="52"/>

</xml_diff>

<commit_message>
Abstract to header; add optional data inputs section; remove 2nd para of data records as irrelevant; fix spelling errors.
</commit_message>
<xml_diff>
--- a/DRR_to_docx.docx
+++ b/DRR_to_docx.docx
@@ -118,40 +118,13 @@
       </w:r>
     </w:p>
     <w:bookmarkEnd w:id="23"/>
-    <w:bookmarkStart w:id="24" w:name="august-2022"/>
+    <w:bookmarkStart w:id="24" w:name="september-2022"/>
     <w:p>
       <w:pPr>
         <w:pStyle w:val="Heading4"/>
       </w:pPr>
       <w:r>
-        <w:t xml:space="preserve">31 August, 2022</w:t>
-      </w:r>
-      <w:r>
-        <w:t xml:space="preserve"> </w:t>
-      </w:r>
-    </w:p>
-    <w:p>
-      <w:pPr>
-        <w:pStyle w:val="FirstParagraph"/>
-      </w:pPr>
-      <w:r>
-        <w:t xml:space="preserve">Abstract</w:t>
-      </w:r>
-    </w:p>
-    <w:p>
-      <w:pPr>
-        <w:pStyle w:val="BodyText"/>
-      </w:pPr>
-      <w:r>
-        <w:t xml:space="preserve">Abstract Should go here. Multiple Lines are okay; it’ll format correctly. Pay careful attendtion to non-standard characters, line breaks, carriage returns, and curly-quotes. You may find it useful to write the abstract in NotePad++ or some other text editor and not a word processor (such as Microsoft Word).</w:t>
-      </w:r>
-    </w:p>
-    <w:p>
-      <w:pPr>
-        <w:pStyle w:val="BodyText"/>
-      </w:pPr>
-      <w:r>
-        <w:t xml:space="preserve">The abstract should succinctly describe the study, the assay(s) performed, the resulting data, and their reuse potential, but should not make any claims regarding new scientific findings. No references are allowed in this section.</w:t>
+        <w:t xml:space="preserve">09 September, 2022</w:t>
       </w:r>
       <w:r>
         <w:t xml:space="preserve"> </w:t>
@@ -160,12 +133,41 @@
     <w:bookmarkEnd w:id="24"/>
     <w:bookmarkEnd w:id="25"/>
     <w:bookmarkEnd w:id="26"/>
-    <w:bookmarkStart w:id="28" w:name="background-introduction"/>
+    <w:bookmarkStart w:id="27" w:name="abstract"/>
     <w:p>
       <w:pPr>
         <w:pStyle w:val="Heading1"/>
       </w:pPr>
       <w:r>
+        <w:t xml:space="preserve">Abstract</w:t>
+      </w:r>
+    </w:p>
+    <w:p>
+      <w:pPr>
+        <w:pStyle w:val="FirstParagraph"/>
+      </w:pPr>
+      <w:r>
+        <w:t xml:space="preserve">Abstract Should go here. Multiple Lines are okay; it’ll format correctly. Pay careful attention to non-standard characters, line breaks, carriage returns, and curly-quotes. You may find it useful to write the abstract in NotePad++ or some other text editor and not a word processor (such as Microsoft Word).</w:t>
+      </w:r>
+    </w:p>
+    <w:p>
+      <w:pPr>
+        <w:pStyle w:val="BodyText"/>
+      </w:pPr>
+      <w:r>
+        <w:t xml:space="preserve">The abstract should succinctly describe the study, the assay(s) performed, the resulting data, and their reuse potential, but should not make any claims regarding new scientific findings. No references are allowed in this section.</w:t>
+      </w:r>
+      <w:r>
+        <w:t xml:space="preserve"> </w:t>
+      </w:r>
+    </w:p>
+    <w:bookmarkEnd w:id="27"/>
+    <w:bookmarkStart w:id="29" w:name="background-introduction"/>
+    <w:p>
+      <w:pPr>
+        <w:pStyle w:val="Heading1"/>
+      </w:pPr>
+      <w:r>
         <w:t xml:space="preserve">Background &amp; Introduction</w:t>
       </w:r>
     </w:p>
@@ -179,7 +181,7 @@
       <w:r>
         <w:t xml:space="preserve"> </w:t>
       </w:r>
-      <w:hyperlink r:id="rId27">
+      <w:hyperlink r:id="rId28">
         <w:r>
           <w:rPr>
             <w:rStyle w:val="Hyperlink"/>
@@ -205,8 +207,8 @@
         <w:t xml:space="preserve">The section should also briefly outline the broader goals that motivated collection of the data, as well as their potential reuse value. We also encourage authors to include a figure that provides a schematic overview of the study and assay(s) design.</w:t>
       </w:r>
     </w:p>
-    <w:bookmarkEnd w:id="28"/>
-    <w:bookmarkStart w:id="31" w:name="data-records-required"/>
+    <w:bookmarkEnd w:id="29"/>
+    <w:bookmarkStart w:id="33" w:name="data-records-required"/>
     <w:p>
       <w:pPr>
         <w:pStyle w:val="Heading1"/>
@@ -215,11 +217,37 @@
         <w:t xml:space="preserve">Data Records (required)</w:t>
       </w:r>
     </w:p>
+    <w:bookmarkStart w:id="32" w:name="data-inputs-optional"/>
+    <w:p>
+      <w:pPr>
+        <w:pStyle w:val="Heading2"/>
+      </w:pPr>
+      <w:r>
+        <w:t xml:space="preserve">Data inputs (optional)</w:t>
+      </w:r>
+    </w:p>
     <w:p>
       <w:pPr>
         <w:pStyle w:val="FirstParagraph"/>
       </w:pPr>
       <w:r>
+        <w:t xml:space="preserve">If the data package being described was generated based on one or more pre-existing datasets, cite those datasets here.</w:t>
+      </w:r>
+    </w:p>
+    <w:bookmarkStart w:id="31" w:name="summary-of-datasets-created-required"/>
+    <w:p>
+      <w:pPr>
+        <w:pStyle w:val="Heading3"/>
+      </w:pPr>
+      <w:r>
+        <w:t xml:space="preserve">Summary of datasets created (required)</w:t>
+      </w:r>
+    </w:p>
+    <w:p>
+      <w:pPr>
+        <w:pStyle w:val="FirstParagraph"/>
+      </w:pPr>
+      <w:r>
         <w:t xml:space="preserve">The Data Records section should be used to explain each data record associated with this work (for instance, a data package), including the DOI indicating where this information is stored, and provide an overview of the data files and their formats. Each external data record should be cited.</w:t>
       </w:r>
     </w:p>
@@ -228,29 +256,12 @@
         <w:pStyle w:val="BodyText"/>
       </w:pPr>
       <w:r>
-        <w:t xml:space="preserve">Tables should be used to support the data records and should clearly indicate the samples and subjects (study inputs), their provenance, and the experimental manipulations performed on each or the protocols for observational data collection (see example Tables below). They should also specify the data output resulting from each data-collection or analytical step, should these form part of the archived record.</w:t>
-      </w:r>
-    </w:p>
-    <w:bookmarkStart w:id="30" w:name="summary-of-datasets-created-required"/>
-    <w:p>
-      <w:pPr>
-        <w:pStyle w:val="Heading3"/>
-      </w:pPr>
-      <w:r>
-        <w:t xml:space="preserve">Summary of datasets created (required)</w:t>
-      </w:r>
-    </w:p>
-    <w:p>
-      <w:pPr>
-        <w:pStyle w:val="FirstParagraph"/>
-      </w:pPr>
-      <w:r>
         <w:t xml:space="preserve">This DRR describes the data package Data Package Title which contains a metadata file and 2 data files. These data were compiled by the National Park Service Biological Resources Division and are available at</w:t>
       </w:r>
       <w:r>
         <w:t xml:space="preserve"> </w:t>
       </w:r>
-      <w:hyperlink r:id="rId29">
+      <w:hyperlink r:id="rId30">
         <w:r>
           <w:rPr>
             <w:rStyle w:val="Hyperlink"/>
@@ -415,9 +426,10 @@
         <w:t xml:space="preserve">See Appendix for additional notes and examples.</w:t>
       </w:r>
     </w:p>
-    <w:bookmarkEnd w:id="30"/>
     <w:bookmarkEnd w:id="31"/>
-    <w:bookmarkStart w:id="32" w:name="data-quality-evaluation-required"/>
+    <w:bookmarkEnd w:id="32"/>
+    <w:bookmarkEnd w:id="33"/>
+    <w:bookmarkStart w:id="34" w:name="data-quality-evaluation-required"/>
     <w:p>
       <w:pPr>
         <w:pStyle w:val="Heading1"/>
@@ -492,7 +504,7 @@
         <w:t xml:space="preserve"> </w:t>
       </w:r>
       <w:r>
-        <w:t xml:space="preserve">is suitable for its intended use as of the date of processing (2022-08-31).</w:t>
+        <w:t xml:space="preserve">is suitable for its intended use as of the date of processing (2022-09-09).</w:t>
       </w:r>
     </w:p>
     <w:p>
@@ -605,7 +617,7 @@
               <w:jc w:val="left"/>
             </w:pPr>
             <w:r>
-              <w:t xml:space="preserve">columns endining “_flag”</w:t>
+              <w:t xml:space="preserve">columns ending “_flag”</w:t>
             </w:r>
           </w:p>
         </w:tc>
@@ -643,7 +655,7 @@
               <w:jc w:val="left"/>
             </w:pPr>
             <w:r>
-              <w:t xml:space="preserve">columns endining “_flag”</w:t>
+              <w:t xml:space="preserve">columns ending “_flag”</w:t>
             </w:r>
           </w:p>
         </w:tc>
@@ -681,7 +693,7 @@
               <w:jc w:val="left"/>
             </w:pPr>
             <w:r>
-              <w:t xml:space="preserve">columns endining “_flag”</w:t>
+              <w:t xml:space="preserve">columns ending “_flag”</w:t>
             </w:r>
           </w:p>
         </w:tc>
@@ -837,8 +849,8 @@
         <w:t xml:space="preserve">exploratory computational analyses like clustering and annotation enrichment (e.g. GO analysis).</w:t>
       </w:r>
     </w:p>
-    <w:bookmarkEnd w:id="32"/>
-    <w:bookmarkStart w:id="33" w:name="usage-notes-required"/>
+    <w:bookmarkEnd w:id="34"/>
+    <w:bookmarkStart w:id="35" w:name="usage-notes-required"/>
     <w:p>
       <w:pPr>
         <w:pStyle w:val="Heading1"/>
@@ -863,8 +875,8 @@
         <w:t xml:space="preserve">For studies involving privacy or safety controls on public access to the data, this section should describe in detail these controls, including how authors can apply to access the data, what criteria will be used to determine who may access the data, and any limitations on data use.</w:t>
       </w:r>
     </w:p>
-    <w:bookmarkEnd w:id="33"/>
-    <w:bookmarkStart w:id="42" w:name="methods"/>
+    <w:bookmarkEnd w:id="35"/>
+    <w:bookmarkStart w:id="44" w:name="methods"/>
     <w:p>
       <w:pPr>
         <w:pStyle w:val="Heading1"/>
@@ -899,7 +911,7 @@
       <w:r>
         <w:t xml:space="preserve"> </w:t>
       </w:r>
-      <w:hyperlink r:id="rId27">
+      <w:hyperlink r:id="rId28">
         <w:r>
           <w:rPr>
             <w:rStyle w:val="Hyperlink"/>
@@ -916,7 +928,7 @@
       <w:r>
         <w:t xml:space="preserve"> </w:t>
       </w:r>
-      <w:hyperlink r:id="rId34">
+      <w:hyperlink r:id="rId36">
         <w:r>
           <w:rPr>
             <w:rStyle w:val="Hyperlink"/>
@@ -948,18 +960,18 @@
           <wp:inline>
             <wp:extent cx="5293894" cy="2165684"/>
             <wp:effectExtent b="0" l="0" r="0" t="0"/>
-            <wp:docPr descr="Example general workflow to include in the methods section." title="" id="36" name="Picture"/>
+            <wp:docPr descr="Example general workflow to include in the methods section." title="" id="38" name="Picture"/>
             <a:graphic>
               <a:graphicData uri="http://schemas.openxmlformats.org/drawingml/2006/picture">
                 <pic:pic>
                   <pic:nvPicPr>
-                    <pic:cNvPr descr="output/temp/example_DRR/figures/ProcessingWorkflow.png" id="37" name="Picture"/>
+                    <pic:cNvPr descr="output/temp/example_DRR/figures/ProcessingWorkflow.png" id="39" name="Picture"/>
                     <pic:cNvPicPr>
                       <a:picLocks noChangeArrowheads="1" noChangeAspect="1"/>
                     </pic:cNvPicPr>
                   </pic:nvPicPr>
                   <pic:blipFill>
-                    <a:blip r:embed="rId35"/>
+                    <a:blip r:embed="rId37"/>
                     <a:stretch>
                       <a:fillRect/>
                     </a:stretch>
@@ -994,7 +1006,7 @@
         <w:t xml:space="preserve">Example general workflow to include in the methods section.</w:t>
       </w:r>
     </w:p>
-    <w:bookmarkStart w:id="38" w:name="X97b2dfdbbf4958b512ff857c5ddb512666a21a5"/>
+    <w:bookmarkStart w:id="40" w:name="X97b2dfdbbf4958b512ff857c5ddb512666a21a5"/>
     <w:p>
       <w:pPr>
         <w:pStyle w:val="Heading3"/>
@@ -1011,8 +1023,8 @@
         <w:t xml:space="preserve">Include a description of field methods and sample processing</w:t>
       </w:r>
     </w:p>
-    <w:bookmarkEnd w:id="38"/>
-    <w:bookmarkStart w:id="39" w:name="additional-data-sources-optional"/>
+    <w:bookmarkEnd w:id="40"/>
+    <w:bookmarkStart w:id="41" w:name="additional-data-sources-optional"/>
     <w:p>
       <w:pPr>
         <w:pStyle w:val="Heading3"/>
@@ -1029,8 +1041,8 @@
         <w:t xml:space="preserve">Provide descriptions (with citations) of other data sources used.</w:t>
       </w:r>
     </w:p>
-    <w:bookmarkEnd w:id="39"/>
-    <w:bookmarkStart w:id="40" w:name="data-processing-required-if-done"/>
+    <w:bookmarkEnd w:id="41"/>
+    <w:bookmarkStart w:id="42" w:name="data-processing-required-if-done"/>
     <w:p>
       <w:pPr>
         <w:pStyle w:val="Heading3"/>
@@ -1047,8 +1059,8 @@
         <w:t xml:space="preserve">Summarize process and results of any QC processes done that manipulate, change, or qualify data.</w:t>
       </w:r>
     </w:p>
-    <w:bookmarkEnd w:id="40"/>
-    <w:bookmarkStart w:id="41" w:name="code-availability-required"/>
+    <w:bookmarkEnd w:id="42"/>
+    <w:bookmarkStart w:id="43" w:name="code-availability-required"/>
     <w:p>
       <w:pPr>
         <w:pStyle w:val="Heading3"/>
@@ -1065,9 +1077,9 @@
         <w:t xml:space="preserve">For all studies using custom code in the generation or processing of datasets, a statement must be included indicating whether and how the code can be accessed and any restrictions to access. This section should also include information on the versions of any software used, if relevant, and any specific variables or parameters used to generate, test, or process the current dataset. Actual analytical code should be provided in Appendices.</w:t>
       </w:r>
     </w:p>
-    <w:bookmarkEnd w:id="41"/>
-    <w:bookmarkEnd w:id="42"/>
-    <w:bookmarkStart w:id="66" w:name="references-required"/>
+    <w:bookmarkEnd w:id="43"/>
+    <w:bookmarkEnd w:id="44"/>
+    <w:bookmarkStart w:id="68" w:name="references-required"/>
     <w:p>
       <w:pPr>
         <w:pStyle w:val="Heading1"/>
@@ -1086,7 +1098,7 @@
       <w:r>
         <w:t xml:space="preserve"> </w:t>
       </w:r>
-      <w:hyperlink r:id="rId43">
+      <w:hyperlink r:id="rId45">
         <w:r>
           <w:rPr>
             <w:rStyle w:val="Hyperlink"/>
@@ -1133,7 +1145,7 @@
         <w:t xml:space="preserve">See the following examples:</w:t>
       </w:r>
     </w:p>
-    <w:bookmarkStart w:id="44" w:name="agency-company-etc.-as-author-examples"/>
+    <w:bookmarkStart w:id="46" w:name="agency-company-etc.-as-author-examples"/>
     <w:p>
       <w:pPr>
         <w:pStyle w:val="Heading3"/>
@@ -1174,8 +1186,8 @@
         <w:t xml:space="preserve">U.S. Forest Service (USFS). 1993. ECOMAP. National hierarchical framework of ecological units. U. S. Forest Service, Washington, D.C.</w:t>
       </w:r>
     </w:p>
-    <w:bookmarkEnd w:id="44"/>
-    <w:bookmarkStart w:id="47" w:name="traditional-journal-article-examples"/>
+    <w:bookmarkEnd w:id="46"/>
+    <w:bookmarkStart w:id="49" w:name="traditional-journal-article-examples"/>
     <w:p>
       <w:pPr>
         <w:pStyle w:val="Heading3"/>
@@ -1194,7 +1206,7 @@
       <w:r>
         <w:t xml:space="preserve"> </w:t>
       </w:r>
-      <w:hyperlink r:id="rId45">
+      <w:hyperlink r:id="rId47">
         <w:r>
           <w:rPr>
             <w:rStyle w:val="Hyperlink"/>
@@ -1233,7 +1245,7 @@
       <w:r>
         <w:t xml:space="preserve"> </w:t>
       </w:r>
-      <w:hyperlink r:id="rId46">
+      <w:hyperlink r:id="rId48">
         <w:r>
           <w:rPr>
             <w:rStyle w:val="Hyperlink"/>
@@ -1242,8 +1254,8 @@
         </w:r>
       </w:hyperlink>
     </w:p>
-    <w:bookmarkEnd w:id="47"/>
-    <w:bookmarkStart w:id="48" w:name="book-example"/>
+    <w:bookmarkEnd w:id="49"/>
+    <w:bookmarkStart w:id="50" w:name="book-example"/>
     <w:p>
       <w:pPr>
         <w:pStyle w:val="Heading3"/>
@@ -1260,8 +1272,8 @@
         <w:t xml:space="preserve">Harvill, A. M., Jr., T. R. Bradley, C. E. Stevens, T. F. Wieboldt, D. M. E. Ware, D. W. Ogle, and G. W. Ramsey. 1992. Atlas of the Virginia flora, third edition. Virginia Botanical Associates, Farmville, Virginia.</w:t>
       </w:r>
     </w:p>
-    <w:bookmarkEnd w:id="48"/>
-    <w:bookmarkStart w:id="49" w:name="book-chapter-examples"/>
+    <w:bookmarkEnd w:id="50"/>
+    <w:bookmarkStart w:id="51" w:name="book-chapter-examples"/>
     <w:p>
       <w:pPr>
         <w:pStyle w:val="Heading3"/>
@@ -1286,8 +1298,8 @@
         <w:t xml:space="preserve">Watson, P. J. 2004. Of caves and shell mounds in west-central Kentucky. Pages 159–164 in Of caves and shell mounds. The University of Alabama Press, Tuscaloosa, Alabama.</w:t>
       </w:r>
     </w:p>
-    <w:bookmarkEnd w:id="49"/>
-    <w:bookmarkStart w:id="52" w:name="published-report-examples"/>
+    <w:bookmarkEnd w:id="51"/>
+    <w:bookmarkStart w:id="54" w:name="published-report-examples"/>
     <w:p>
       <w:pPr>
         <w:pStyle w:val="Heading3"/>
@@ -1314,7 +1326,7 @@
       <w:r>
         <w:t xml:space="preserve"> </w:t>
       </w:r>
-      <w:hyperlink r:id="rId50">
+      <w:hyperlink r:id="rId52">
         <w:r>
           <w:rPr>
             <w:rStyle w:val="Hyperlink"/>
@@ -1333,7 +1345,7 @@
       <w:r>
         <w:t xml:space="preserve"> </w:t>
       </w:r>
-      <w:hyperlink r:id="rId51">
+      <w:hyperlink r:id="rId53">
         <w:r>
           <w:rPr>
             <w:rStyle w:val="Hyperlink"/>
@@ -1342,8 +1354,8 @@
         </w:r>
       </w:hyperlink>
     </w:p>
-    <w:bookmarkEnd w:id="52"/>
-    <w:bookmarkStart w:id="53" w:name="unpublished-report-examples"/>
+    <w:bookmarkEnd w:id="54"/>
+    <w:bookmarkStart w:id="55" w:name="unpublished-report-examples"/>
     <w:p>
       <w:pPr>
         <w:pStyle w:val="Heading3"/>
@@ -1390,8 +1402,8 @@
         <w:t xml:space="preserve">McTigue, K. M. 1992. Nutrient pulses and herbivory: Integrative control of primary producers in lakes. Thesis. University of Wisconsin, Madison, Wisconsin.</w:t>
       </w:r>
     </w:p>
-    <w:bookmarkEnd w:id="53"/>
-    <w:bookmarkStart w:id="54" w:name="conference-proceedings-examples"/>
+    <w:bookmarkEnd w:id="55"/>
+    <w:bookmarkStart w:id="56" w:name="conference-proceedings-examples"/>
     <w:p>
       <w:pPr>
         <w:pStyle w:val="Heading3"/>
@@ -1416,8 +1428,8 @@
         <w:t xml:space="preserve">Webb, J. R., and J. N. Galloway. 1991. Potential acidification of streams in Mid-Appalachian Highlands: A problem with generalized assessments. Southern Appalachian Man and Biosphere Conference. Gatlinburg, Tennessee.</w:t>
       </w:r>
     </w:p>
-    <w:bookmarkEnd w:id="54"/>
-    <w:bookmarkStart w:id="59" w:name="general-internet-examples"/>
+    <w:bookmarkEnd w:id="56"/>
+    <w:bookmarkStart w:id="61" w:name="general-internet-examples"/>
     <w:p>
       <w:pPr>
         <w:pStyle w:val="Heading3"/>
@@ -1436,7 +1448,7 @@
       <w:r>
         <w:t xml:space="preserve"> </w:t>
       </w:r>
-      <w:hyperlink r:id="rId55">
+      <w:hyperlink r:id="rId57">
         <w:r>
           <w:rPr>
             <w:rStyle w:val="Hyperlink"/>
@@ -1461,7 +1473,7 @@
       <w:r>
         <w:t xml:space="preserve"> </w:t>
       </w:r>
-      <w:hyperlink r:id="rId56">
+      <w:hyperlink r:id="rId58">
         <w:r>
           <w:rPr>
             <w:rStyle w:val="Hyperlink"/>
@@ -1486,7 +1498,7 @@
       <w:r>
         <w:t xml:space="preserve"> </w:t>
       </w:r>
-      <w:hyperlink r:id="rId57">
+      <w:hyperlink r:id="rId59">
         <w:r>
           <w:rPr>
             <w:rStyle w:val="Hyperlink"/>
@@ -1511,7 +1523,7 @@
       <w:r>
         <w:t xml:space="preserve"> </w:t>
       </w:r>
-      <w:hyperlink r:id="rId58">
+      <w:hyperlink r:id="rId60">
         <w:r>
           <w:rPr>
             <w:rStyle w:val="Hyperlink"/>
@@ -1526,8 +1538,8 @@
         <w:t xml:space="preserve">(accessed 07 March 2016).</w:t>
       </w:r>
     </w:p>
-    <w:bookmarkEnd w:id="59"/>
-    <w:bookmarkStart w:id="65" w:name="X5c9a4415aece3349f5febfaeb064d7c40912662"/>
+    <w:bookmarkEnd w:id="61"/>
+    <w:bookmarkStart w:id="67" w:name="X5c9a4415aece3349f5febfaeb064d7c40912662"/>
     <w:p>
       <w:pPr>
         <w:pStyle w:val="Heading3"/>
@@ -1546,7 +1558,7 @@
       <w:r>
         <w:t xml:space="preserve"> </w:t>
       </w:r>
-      <w:hyperlink r:id="rId60">
+      <w:hyperlink r:id="rId62">
         <w:r>
           <w:rPr>
             <w:rStyle w:val="Hyperlink"/>
@@ -1571,7 +1583,7 @@
       <w:r>
         <w:t xml:space="preserve"> </w:t>
       </w:r>
-      <w:hyperlink r:id="rId61">
+      <w:hyperlink r:id="rId63">
         <w:r>
           <w:rPr>
             <w:rStyle w:val="Hyperlink"/>
@@ -1596,7 +1608,7 @@
       <w:r>
         <w:t xml:space="preserve"> </w:t>
       </w:r>
-      <w:hyperlink r:id="rId62">
+      <w:hyperlink r:id="rId64">
         <w:r>
           <w:rPr>
             <w:rStyle w:val="Hyperlink"/>
@@ -1621,7 +1633,7 @@
       <w:r>
         <w:t xml:space="preserve"> </w:t>
       </w:r>
-      <w:hyperlink r:id="rId63">
+      <w:hyperlink r:id="rId65">
         <w:r>
           <w:rPr>
             <w:rStyle w:val="Hyperlink"/>
@@ -1646,7 +1658,7 @@
       <w:r>
         <w:t xml:space="preserve"> </w:t>
       </w:r>
-      <w:hyperlink r:id="rId64">
+      <w:hyperlink r:id="rId66">
         <w:r>
           <w:rPr>
             <w:rStyle w:val="Hyperlink"/>
@@ -1661,9 +1673,9 @@
         <w:t xml:space="preserve">(accessed 07 March 2016).</w:t>
       </w:r>
     </w:p>
-    <w:bookmarkEnd w:id="65"/>
-    <w:bookmarkEnd w:id="66"/>
-    <w:bookmarkStart w:id="67" w:name="acknowledgements-optional"/>
+    <w:bookmarkEnd w:id="67"/>
+    <w:bookmarkEnd w:id="68"/>
+    <w:bookmarkStart w:id="69" w:name="acknowledgements-optional"/>
     <w:p>
       <w:pPr>
         <w:pStyle w:val="Heading1"/>
@@ -1680,8 +1692,8 @@
         <w:t xml:space="preserve">The Acknowledgements should contain text acknowledging non-author contributors. Acknowledgements should be brief, and should not include thanks to anonymous referees and editors or effusive comments. Grant or contribution numbers may be acknowledged.</w:t>
       </w:r>
     </w:p>
-    <w:bookmarkEnd w:id="67"/>
-    <w:bookmarkStart w:id="68" w:name="appendix-a.-code-listing"/>
+    <w:bookmarkEnd w:id="69"/>
+    <w:bookmarkStart w:id="72" w:name="appendix-a.-code-listing"/>
     <w:p>
       <w:pPr>
         <w:pStyle w:val="Heading1"/>
@@ -1692,6 +1704,68 @@
     </w:p>
     <w:p>
       <w:pPr>
+        <w:pStyle w:val="FirstParagraph"/>
+      </w:pPr>
+      <w:r>
+        <w:t xml:space="preserve">In most cases, Code listing is not required. If all QA/QC and data manipulations were performed elsewhere, you should cite that code in the methods (and leave the</w:t>
+      </w:r>
+      <w:r>
+        <w:t xml:space="preserve"> </w:t>
+      </w:r>
+      <w:r>
+        <w:t xml:space="preserve">“</w:t>
+      </w:r>
+      <w:r>
+        <w:t xml:space="preserve">Listing</w:t>
+      </w:r>
+      <w:r>
+        <w:t xml:space="preserve">”</w:t>
+      </w:r>
+      <w:r>
+        <w:t xml:space="preserve"> </w:t>
+      </w:r>
+      <w:r>
+        <w:t xml:space="preserve">code chunk as the default settings: eval=FALSE and echo=FALSE). If you have developed custom scripts, you can add those to DataStore with the reference type</w:t>
+      </w:r>
+      <w:r>
+        <w:t xml:space="preserve"> </w:t>
+      </w:r>
+      <w:r>
+        <w:t xml:space="preserve">“</w:t>
+      </w:r>
+      <w:r>
+        <w:t xml:space="preserve">Script</w:t>
+      </w:r>
+      <w:r>
+        <w:t xml:space="preserve">”</w:t>
+      </w:r>
+      <w:r>
+        <w:t xml:space="preserve"> </w:t>
+      </w:r>
+      <w:r>
+        <w:t xml:space="preserve">and cite them in the DRR. Some people have developed code to perform QA/QC or data manipulation within the DRR itself. In that case, you must set the</w:t>
+      </w:r>
+      <w:r>
+        <w:t xml:space="preserve"> </w:t>
+      </w:r>
+      <w:r>
+        <w:t xml:space="preserve">“</w:t>
+      </w:r>
+      <w:r>
+        <w:t xml:space="preserve">Listing</w:t>
+      </w:r>
+      <w:r>
+        <w:t xml:space="preserve">”</w:t>
+      </w:r>
+      <w:r>
+        <w:t xml:space="preserve"> </w:t>
+      </w:r>
+      <w:r>
+        <w:t xml:space="preserve">code chunk to eval=TRUE and echo=TRUE to fully document the QA/QC process.</w:t>
+      </w:r>
+    </w:p>
+    <w:p>
+      <w:pPr>
         <w:pStyle w:val="SourceCode"/>
       </w:pPr>
       <w:r>
@@ -2169,7 +2243,7 @@
         <w:rPr>
           <w:rStyle w:val="StringTok"/>
         </w:rPr>
-        <w:t xml:space="preserve">"Abstract Should go here. Multiple Lines are okay; it'll format correctly. Pay careful attendtion to non-standard characters, line breaks, carriage returns, and curly-quotes. You may find it useful to write the abstract in NotePad++ or some other text editor and not a word processor (such as Microsoft Word).</w:t>
+        <w:t xml:space="preserve">"Abstract Should go here. Multiple Lines are okay; it'll format correctly. Pay careful attention to non-standard characters, line breaks, carriage returns, and curly-quotes. You may find it useful to write the abstract in NotePad++ or some other text editor and not a word processor (such as Microsoft Word).</w:t>
       </w:r>
       <w:r>
         <w:rPr>
@@ -3068,12 +3142,328 @@
         </w:rPr>
         <w:t xml:space="preserve">)</w:t>
       </w:r>
-      <w:r>
-        <w:br/>
-      </w:r>
-      <w:r>
-        <w:br/>
-      </w:r>
+    </w:p>
+    <w:p>
+      <w:pPr>
+        <w:pStyle w:val="SourceCode"/>
+      </w:pPr>
+      <w:r>
+        <w:rPr>
+          <w:rStyle w:val="VerbatimChar"/>
+        </w:rPr>
+        <w:t xml:space="preserve">## [[1]]</w:t>
+      </w:r>
+      <w:r>
+        <w:br/>
+      </w:r>
+      <w:r>
+        <w:rPr>
+          <w:rStyle w:val="VerbatimChar"/>
+        </w:rPr>
+        <w:t xml:space="preserve">##  [1] "plotly"      "ggplot2"     "dplyr"       "remotes"     "RODBC"      </w:t>
+      </w:r>
+      <w:r>
+        <w:br/>
+      </w:r>
+      <w:r>
+        <w:rPr>
+          <w:rStyle w:val="VerbatimChar"/>
+        </w:rPr>
+        <w:t xml:space="preserve">##  [6] "devtools"    "usethis"     "yaml"        "fontawesome" "knitr"      </w:t>
+      </w:r>
+      <w:r>
+        <w:br/>
+      </w:r>
+      <w:r>
+        <w:rPr>
+          <w:rStyle w:val="VerbatimChar"/>
+        </w:rPr>
+        <w:t xml:space="preserve">## [11] "pander"      "rmarkdown"   "markdown"    "stats"       "graphics"   </w:t>
+      </w:r>
+      <w:r>
+        <w:br/>
+      </w:r>
+      <w:r>
+        <w:rPr>
+          <w:rStyle w:val="VerbatimChar"/>
+        </w:rPr>
+        <w:t xml:space="preserve">## [16] "grDevices"   "utils"       "datasets"    "methods"     "base"       </w:t>
+      </w:r>
+      <w:r>
+        <w:br/>
+      </w:r>
+      <w:r>
+        <w:rPr>
+          <w:rStyle w:val="VerbatimChar"/>
+        </w:rPr>
+        <w:t xml:space="preserve">## </w:t>
+      </w:r>
+      <w:r>
+        <w:br/>
+      </w:r>
+      <w:r>
+        <w:rPr>
+          <w:rStyle w:val="VerbatimChar"/>
+        </w:rPr>
+        <w:t xml:space="preserve">## [[2]]</w:t>
+      </w:r>
+      <w:r>
+        <w:br/>
+      </w:r>
+      <w:r>
+        <w:rPr>
+          <w:rStyle w:val="VerbatimChar"/>
+        </w:rPr>
+        <w:t xml:space="preserve">##  [1] "plotly"      "ggplot2"     "dplyr"       "remotes"     "RODBC"      </w:t>
+      </w:r>
+      <w:r>
+        <w:br/>
+      </w:r>
+      <w:r>
+        <w:rPr>
+          <w:rStyle w:val="VerbatimChar"/>
+        </w:rPr>
+        <w:t xml:space="preserve">##  [6] "devtools"    "usethis"     "yaml"        "fontawesome" "knitr"      </w:t>
+      </w:r>
+      <w:r>
+        <w:br/>
+      </w:r>
+      <w:r>
+        <w:rPr>
+          <w:rStyle w:val="VerbatimChar"/>
+        </w:rPr>
+        <w:t xml:space="preserve">## [11] "pander"      "rmarkdown"   "markdown"    "stats"       "graphics"   </w:t>
+      </w:r>
+      <w:r>
+        <w:br/>
+      </w:r>
+      <w:r>
+        <w:rPr>
+          <w:rStyle w:val="VerbatimChar"/>
+        </w:rPr>
+        <w:t xml:space="preserve">## [16] "grDevices"   "utils"       "datasets"    "methods"     "base"       </w:t>
+      </w:r>
+      <w:r>
+        <w:br/>
+      </w:r>
+      <w:r>
+        <w:rPr>
+          <w:rStyle w:val="VerbatimChar"/>
+        </w:rPr>
+        <w:t xml:space="preserve">## </w:t>
+      </w:r>
+      <w:r>
+        <w:br/>
+      </w:r>
+      <w:r>
+        <w:rPr>
+          <w:rStyle w:val="VerbatimChar"/>
+        </w:rPr>
+        <w:t xml:space="preserve">## [[3]]</w:t>
+      </w:r>
+      <w:r>
+        <w:br/>
+      </w:r>
+      <w:r>
+        <w:rPr>
+          <w:rStyle w:val="VerbatimChar"/>
+        </w:rPr>
+        <w:t xml:space="preserve">##  [1] "plotly"      "ggplot2"     "dplyr"       "remotes"     "RODBC"      </w:t>
+      </w:r>
+      <w:r>
+        <w:br/>
+      </w:r>
+      <w:r>
+        <w:rPr>
+          <w:rStyle w:val="VerbatimChar"/>
+        </w:rPr>
+        <w:t xml:space="preserve">##  [6] "devtools"    "usethis"     "yaml"        "fontawesome" "knitr"      </w:t>
+      </w:r>
+      <w:r>
+        <w:br/>
+      </w:r>
+      <w:r>
+        <w:rPr>
+          <w:rStyle w:val="VerbatimChar"/>
+        </w:rPr>
+        <w:t xml:space="preserve">## [11] "pander"      "rmarkdown"   "markdown"    "stats"       "graphics"   </w:t>
+      </w:r>
+      <w:r>
+        <w:br/>
+      </w:r>
+      <w:r>
+        <w:rPr>
+          <w:rStyle w:val="VerbatimChar"/>
+        </w:rPr>
+        <w:t xml:space="preserve">## [16] "grDevices"   "utils"       "datasets"    "methods"     "base"       </w:t>
+      </w:r>
+      <w:r>
+        <w:br/>
+      </w:r>
+      <w:r>
+        <w:rPr>
+          <w:rStyle w:val="VerbatimChar"/>
+        </w:rPr>
+        <w:t xml:space="preserve">## </w:t>
+      </w:r>
+      <w:r>
+        <w:br/>
+      </w:r>
+      <w:r>
+        <w:rPr>
+          <w:rStyle w:val="VerbatimChar"/>
+        </w:rPr>
+        <w:t xml:space="preserve">## [[4]]</w:t>
+      </w:r>
+      <w:r>
+        <w:br/>
+      </w:r>
+      <w:r>
+        <w:rPr>
+          <w:rStyle w:val="VerbatimChar"/>
+        </w:rPr>
+        <w:t xml:space="preserve">##  [1] "plotly"      "ggplot2"     "dplyr"       "remotes"     "RODBC"      </w:t>
+      </w:r>
+      <w:r>
+        <w:br/>
+      </w:r>
+      <w:r>
+        <w:rPr>
+          <w:rStyle w:val="VerbatimChar"/>
+        </w:rPr>
+        <w:t xml:space="preserve">##  [6] "devtools"    "usethis"     "yaml"        "fontawesome" "knitr"      </w:t>
+      </w:r>
+      <w:r>
+        <w:br/>
+      </w:r>
+      <w:r>
+        <w:rPr>
+          <w:rStyle w:val="VerbatimChar"/>
+        </w:rPr>
+        <w:t xml:space="preserve">## [11] "pander"      "rmarkdown"   "markdown"    "stats"       "graphics"   </w:t>
+      </w:r>
+      <w:r>
+        <w:br/>
+      </w:r>
+      <w:r>
+        <w:rPr>
+          <w:rStyle w:val="VerbatimChar"/>
+        </w:rPr>
+        <w:t xml:space="preserve">## [16] "grDevices"   "utils"       "datasets"    "methods"     "base"       </w:t>
+      </w:r>
+      <w:r>
+        <w:br/>
+      </w:r>
+      <w:r>
+        <w:rPr>
+          <w:rStyle w:val="VerbatimChar"/>
+        </w:rPr>
+        <w:t xml:space="preserve">## </w:t>
+      </w:r>
+      <w:r>
+        <w:br/>
+      </w:r>
+      <w:r>
+        <w:rPr>
+          <w:rStyle w:val="VerbatimChar"/>
+        </w:rPr>
+        <w:t xml:space="preserve">## [[5]]</w:t>
+      </w:r>
+      <w:r>
+        <w:br/>
+      </w:r>
+      <w:r>
+        <w:rPr>
+          <w:rStyle w:val="VerbatimChar"/>
+        </w:rPr>
+        <w:t xml:space="preserve">##  [1] "plotly"      "ggplot2"     "dplyr"       "remotes"     "RODBC"      </w:t>
+      </w:r>
+      <w:r>
+        <w:br/>
+      </w:r>
+      <w:r>
+        <w:rPr>
+          <w:rStyle w:val="VerbatimChar"/>
+        </w:rPr>
+        <w:t xml:space="preserve">##  [6] "devtools"    "usethis"     "yaml"        "fontawesome" "knitr"      </w:t>
+      </w:r>
+      <w:r>
+        <w:br/>
+      </w:r>
+      <w:r>
+        <w:rPr>
+          <w:rStyle w:val="VerbatimChar"/>
+        </w:rPr>
+        <w:t xml:space="preserve">## [11] "pander"      "rmarkdown"   "markdown"    "stats"       "graphics"   </w:t>
+      </w:r>
+      <w:r>
+        <w:br/>
+      </w:r>
+      <w:r>
+        <w:rPr>
+          <w:rStyle w:val="VerbatimChar"/>
+        </w:rPr>
+        <w:t xml:space="preserve">## [16] "grDevices"   "utils"       "datasets"    "methods"     "base"       </w:t>
+      </w:r>
+      <w:r>
+        <w:br/>
+      </w:r>
+      <w:r>
+        <w:rPr>
+          <w:rStyle w:val="VerbatimChar"/>
+        </w:rPr>
+        <w:t xml:space="preserve">## </w:t>
+      </w:r>
+      <w:r>
+        <w:br/>
+      </w:r>
+      <w:r>
+        <w:rPr>
+          <w:rStyle w:val="VerbatimChar"/>
+        </w:rPr>
+        <w:t xml:space="preserve">## [[6]]</w:t>
+      </w:r>
+      <w:r>
+        <w:br/>
+      </w:r>
+      <w:r>
+        <w:rPr>
+          <w:rStyle w:val="VerbatimChar"/>
+        </w:rPr>
+        <w:t xml:space="preserve">##  [1] "plotly"      "ggplot2"     "dplyr"       "remotes"     "RODBC"      </w:t>
+      </w:r>
+      <w:r>
+        <w:br/>
+      </w:r>
+      <w:r>
+        <w:rPr>
+          <w:rStyle w:val="VerbatimChar"/>
+        </w:rPr>
+        <w:t xml:space="preserve">##  [6] "devtools"    "usethis"     "yaml"        "fontawesome" "knitr"      </w:t>
+      </w:r>
+      <w:r>
+        <w:br/>
+      </w:r>
+      <w:r>
+        <w:rPr>
+          <w:rStyle w:val="VerbatimChar"/>
+        </w:rPr>
+        <w:t xml:space="preserve">## [11] "pander"      "rmarkdown"   "markdown"    "stats"       "graphics"   </w:t>
+      </w:r>
+      <w:r>
+        <w:br/>
+      </w:r>
+      <w:r>
+        <w:rPr>
+          <w:rStyle w:val="VerbatimChar"/>
+        </w:rPr>
+        <w:t xml:space="preserve">## [16] "grDevices"   "utils"       "datasets"    "methods"     "base"</w:t>
+      </w:r>
+    </w:p>
+    <w:p>
+      <w:pPr>
+        <w:pStyle w:val="SourceCode"/>
+      </w:pPr>
       <w:r>
         <w:rPr>
           <w:rStyle w:val="CommentTok"/>
@@ -3482,9 +3872,328 @@
         </w:rPr>
         <w:t xml:space="preserve">)</w:t>
       </w:r>
-      <w:r>
-        <w:br/>
-      </w:r>
+    </w:p>
+    <w:p>
+      <w:pPr>
+        <w:pStyle w:val="SourceCode"/>
+      </w:pPr>
+      <w:r>
+        <w:rPr>
+          <w:rStyle w:val="VerbatimChar"/>
+        </w:rPr>
+        <w:t xml:space="preserve">## [[1]]</w:t>
+      </w:r>
+      <w:r>
+        <w:br/>
+      </w:r>
+      <w:r>
+        <w:rPr>
+          <w:rStyle w:val="VerbatimChar"/>
+        </w:rPr>
+        <w:t xml:space="preserve">##  [1] "plotly"      "ggplot2"     "dplyr"       "remotes"     "RODBC"      </w:t>
+      </w:r>
+      <w:r>
+        <w:br/>
+      </w:r>
+      <w:r>
+        <w:rPr>
+          <w:rStyle w:val="VerbatimChar"/>
+        </w:rPr>
+        <w:t xml:space="preserve">##  [6] "devtools"    "usethis"     "yaml"        "fontawesome" "knitr"      </w:t>
+      </w:r>
+      <w:r>
+        <w:br/>
+      </w:r>
+      <w:r>
+        <w:rPr>
+          <w:rStyle w:val="VerbatimChar"/>
+        </w:rPr>
+        <w:t xml:space="preserve">## [11] "pander"      "rmarkdown"   "markdown"    "stats"       "graphics"   </w:t>
+      </w:r>
+      <w:r>
+        <w:br/>
+      </w:r>
+      <w:r>
+        <w:rPr>
+          <w:rStyle w:val="VerbatimChar"/>
+        </w:rPr>
+        <w:t xml:space="preserve">## [16] "grDevices"   "utils"       "datasets"    "methods"     "base"       </w:t>
+      </w:r>
+      <w:r>
+        <w:br/>
+      </w:r>
+      <w:r>
+        <w:rPr>
+          <w:rStyle w:val="VerbatimChar"/>
+        </w:rPr>
+        <w:t xml:space="preserve">## </w:t>
+      </w:r>
+      <w:r>
+        <w:br/>
+      </w:r>
+      <w:r>
+        <w:rPr>
+          <w:rStyle w:val="VerbatimChar"/>
+        </w:rPr>
+        <w:t xml:space="preserve">## [[2]]</w:t>
+      </w:r>
+      <w:r>
+        <w:br/>
+      </w:r>
+      <w:r>
+        <w:rPr>
+          <w:rStyle w:val="VerbatimChar"/>
+        </w:rPr>
+        <w:t xml:space="preserve">##  [1] "plotly"      "ggplot2"     "dplyr"       "remotes"     "RODBC"      </w:t>
+      </w:r>
+      <w:r>
+        <w:br/>
+      </w:r>
+      <w:r>
+        <w:rPr>
+          <w:rStyle w:val="VerbatimChar"/>
+        </w:rPr>
+        <w:t xml:space="preserve">##  [6] "devtools"    "usethis"     "yaml"        "fontawesome" "knitr"      </w:t>
+      </w:r>
+      <w:r>
+        <w:br/>
+      </w:r>
+      <w:r>
+        <w:rPr>
+          <w:rStyle w:val="VerbatimChar"/>
+        </w:rPr>
+        <w:t xml:space="preserve">## [11] "pander"      "rmarkdown"   "markdown"    "stats"       "graphics"   </w:t>
+      </w:r>
+      <w:r>
+        <w:br/>
+      </w:r>
+      <w:r>
+        <w:rPr>
+          <w:rStyle w:val="VerbatimChar"/>
+        </w:rPr>
+        <w:t xml:space="preserve">## [16] "grDevices"   "utils"       "datasets"    "methods"     "base"       </w:t>
+      </w:r>
+      <w:r>
+        <w:br/>
+      </w:r>
+      <w:r>
+        <w:rPr>
+          <w:rStyle w:val="VerbatimChar"/>
+        </w:rPr>
+        <w:t xml:space="preserve">## </w:t>
+      </w:r>
+      <w:r>
+        <w:br/>
+      </w:r>
+      <w:r>
+        <w:rPr>
+          <w:rStyle w:val="VerbatimChar"/>
+        </w:rPr>
+        <w:t xml:space="preserve">## [[3]]</w:t>
+      </w:r>
+      <w:r>
+        <w:br/>
+      </w:r>
+      <w:r>
+        <w:rPr>
+          <w:rStyle w:val="VerbatimChar"/>
+        </w:rPr>
+        <w:t xml:space="preserve">##  [1] "plotly"      "ggplot2"     "dplyr"       "remotes"     "RODBC"      </w:t>
+      </w:r>
+      <w:r>
+        <w:br/>
+      </w:r>
+      <w:r>
+        <w:rPr>
+          <w:rStyle w:val="VerbatimChar"/>
+        </w:rPr>
+        <w:t xml:space="preserve">##  [6] "devtools"    "usethis"     "yaml"        "fontawesome" "knitr"      </w:t>
+      </w:r>
+      <w:r>
+        <w:br/>
+      </w:r>
+      <w:r>
+        <w:rPr>
+          <w:rStyle w:val="VerbatimChar"/>
+        </w:rPr>
+        <w:t xml:space="preserve">## [11] "pander"      "rmarkdown"   "markdown"    "stats"       "graphics"   </w:t>
+      </w:r>
+      <w:r>
+        <w:br/>
+      </w:r>
+      <w:r>
+        <w:rPr>
+          <w:rStyle w:val="VerbatimChar"/>
+        </w:rPr>
+        <w:t xml:space="preserve">## [16] "grDevices"   "utils"       "datasets"    "methods"     "base"       </w:t>
+      </w:r>
+      <w:r>
+        <w:br/>
+      </w:r>
+      <w:r>
+        <w:rPr>
+          <w:rStyle w:val="VerbatimChar"/>
+        </w:rPr>
+        <w:t xml:space="preserve">## </w:t>
+      </w:r>
+      <w:r>
+        <w:br/>
+      </w:r>
+      <w:r>
+        <w:rPr>
+          <w:rStyle w:val="VerbatimChar"/>
+        </w:rPr>
+        <w:t xml:space="preserve">## [[4]]</w:t>
+      </w:r>
+      <w:r>
+        <w:br/>
+      </w:r>
+      <w:r>
+        <w:rPr>
+          <w:rStyle w:val="VerbatimChar"/>
+        </w:rPr>
+        <w:t xml:space="preserve">##  [1] "plotly"      "ggplot2"     "dplyr"       "remotes"     "RODBC"      </w:t>
+      </w:r>
+      <w:r>
+        <w:br/>
+      </w:r>
+      <w:r>
+        <w:rPr>
+          <w:rStyle w:val="VerbatimChar"/>
+        </w:rPr>
+        <w:t xml:space="preserve">##  [6] "devtools"    "usethis"     "yaml"        "fontawesome" "knitr"      </w:t>
+      </w:r>
+      <w:r>
+        <w:br/>
+      </w:r>
+      <w:r>
+        <w:rPr>
+          <w:rStyle w:val="VerbatimChar"/>
+        </w:rPr>
+        <w:t xml:space="preserve">## [11] "pander"      "rmarkdown"   "markdown"    "stats"       "graphics"   </w:t>
+      </w:r>
+      <w:r>
+        <w:br/>
+      </w:r>
+      <w:r>
+        <w:rPr>
+          <w:rStyle w:val="VerbatimChar"/>
+        </w:rPr>
+        <w:t xml:space="preserve">## [16] "grDevices"   "utils"       "datasets"    "methods"     "base"       </w:t>
+      </w:r>
+      <w:r>
+        <w:br/>
+      </w:r>
+      <w:r>
+        <w:rPr>
+          <w:rStyle w:val="VerbatimChar"/>
+        </w:rPr>
+        <w:t xml:space="preserve">## </w:t>
+      </w:r>
+      <w:r>
+        <w:br/>
+      </w:r>
+      <w:r>
+        <w:rPr>
+          <w:rStyle w:val="VerbatimChar"/>
+        </w:rPr>
+        <w:t xml:space="preserve">## [[5]]</w:t>
+      </w:r>
+      <w:r>
+        <w:br/>
+      </w:r>
+      <w:r>
+        <w:rPr>
+          <w:rStyle w:val="VerbatimChar"/>
+        </w:rPr>
+        <w:t xml:space="preserve">##  [1] "plotly"      "ggplot2"     "dplyr"       "remotes"     "RODBC"      </w:t>
+      </w:r>
+      <w:r>
+        <w:br/>
+      </w:r>
+      <w:r>
+        <w:rPr>
+          <w:rStyle w:val="VerbatimChar"/>
+        </w:rPr>
+        <w:t xml:space="preserve">##  [6] "devtools"    "usethis"     "yaml"        "fontawesome" "knitr"      </w:t>
+      </w:r>
+      <w:r>
+        <w:br/>
+      </w:r>
+      <w:r>
+        <w:rPr>
+          <w:rStyle w:val="VerbatimChar"/>
+        </w:rPr>
+        <w:t xml:space="preserve">## [11] "pander"      "rmarkdown"   "markdown"    "stats"       "graphics"   </w:t>
+      </w:r>
+      <w:r>
+        <w:br/>
+      </w:r>
+      <w:r>
+        <w:rPr>
+          <w:rStyle w:val="VerbatimChar"/>
+        </w:rPr>
+        <w:t xml:space="preserve">## [16] "grDevices"   "utils"       "datasets"    "methods"     "base"       </w:t>
+      </w:r>
+      <w:r>
+        <w:br/>
+      </w:r>
+      <w:r>
+        <w:rPr>
+          <w:rStyle w:val="VerbatimChar"/>
+        </w:rPr>
+        <w:t xml:space="preserve">## </w:t>
+      </w:r>
+      <w:r>
+        <w:br/>
+      </w:r>
+      <w:r>
+        <w:rPr>
+          <w:rStyle w:val="VerbatimChar"/>
+        </w:rPr>
+        <w:t xml:space="preserve">## [[6]]</w:t>
+      </w:r>
+      <w:r>
+        <w:br/>
+      </w:r>
+      <w:r>
+        <w:rPr>
+          <w:rStyle w:val="VerbatimChar"/>
+        </w:rPr>
+        <w:t xml:space="preserve">##  [1] "plotly"      "ggplot2"     "dplyr"       "remotes"     "RODBC"      </w:t>
+      </w:r>
+      <w:r>
+        <w:br/>
+      </w:r>
+      <w:r>
+        <w:rPr>
+          <w:rStyle w:val="VerbatimChar"/>
+        </w:rPr>
+        <w:t xml:space="preserve">##  [6] "devtools"    "usethis"     "yaml"        "fontawesome" "knitr"      </w:t>
+      </w:r>
+      <w:r>
+        <w:br/>
+      </w:r>
+      <w:r>
+        <w:rPr>
+          <w:rStyle w:val="VerbatimChar"/>
+        </w:rPr>
+        <w:t xml:space="preserve">## [11] "pander"      "rmarkdown"   "markdown"    "stats"       "graphics"   </w:t>
+      </w:r>
+      <w:r>
+        <w:br/>
+      </w:r>
+      <w:r>
+        <w:rPr>
+          <w:rStyle w:val="VerbatimChar"/>
+        </w:rPr>
+        <w:t xml:space="preserve">## [16] "grDevices"   "utils"       "datasets"    "methods"     "base"</w:t>
+      </w:r>
+    </w:p>
+    <w:p>
+      <w:pPr>
+        <w:pStyle w:val="SourceCode"/>
+      </w:pPr>
       <w:r>
         <w:rPr>
           <w:rStyle w:val="NormalTok"/>
@@ -3590,9 +4299,22 @@
         </w:rPr>
         <w:t xml:space="preserve">)</w:t>
       </w:r>
-      <w:r>
-        <w:br/>
-      </w:r>
+    </w:p>
+    <w:p>
+      <w:pPr>
+        <w:pStyle w:val="SourceCode"/>
+      </w:pPr>
+      <w:r>
+        <w:rPr>
+          <w:rStyle w:val="VerbatimChar"/>
+        </w:rPr>
+        <w:t xml:space="preserve">## # DRR Title</w:t>
+      </w:r>
+    </w:p>
+    <w:p>
+      <w:pPr>
+        <w:pStyle w:val="SourceCode"/>
+      </w:pPr>
       <w:r>
         <w:rPr>
           <w:rStyle w:val="ControlFlowTok"/>
@@ -3710,9 +4432,22 @@
         </w:rPr>
         <w:t xml:space="preserve">}</w:t>
       </w:r>
-      <w:r>
-        <w:br/>
-      </w:r>
+    </w:p>
+    <w:p>
+      <w:pPr>
+        <w:pStyle w:val="SourceCode"/>
+      </w:pPr>
+      <w:r>
+        <w:rPr>
+          <w:rStyle w:val="VerbatimChar"/>
+        </w:rPr>
+        <w:t xml:space="preserve">## ### Data Release Report : get this number from Joe DeVivo</w:t>
+      </w:r>
+    </w:p>
+    <w:p>
+      <w:pPr>
+        <w:pStyle w:val="SourceCode"/>
+      </w:pPr>
       <w:r>
         <w:rPr>
           <w:rStyle w:val="NormalTok"/>
@@ -4226,12 +4961,121 @@
         </w:rPr>
         <w:t xml:space="preserve">}</w:t>
       </w:r>
-      <w:r>
-        <w:br/>
-      </w:r>
-      <w:r>
-        <w:br/>
-      </w:r>
+    </w:p>
+    <w:p>
+      <w:pPr>
+        <w:pStyle w:val="SourceCode"/>
+      </w:pPr>
+      <w:r>
+        <w:rPr>
+          <w:rStyle w:val="VerbatimChar"/>
+        </w:rPr>
+        <w:t xml:space="preserve">## #### Jane Doe  https://orcid.org/0000-1111-2222-3333</w:t>
+      </w:r>
+      <w:r>
+        <w:br/>
+      </w:r>
+      <w:r>
+        <w:rPr>
+          <w:rStyle w:val="VerbatimChar"/>
+        </w:rPr>
+        <w:t xml:space="preserve">## NPS Inventory and Monitory Division&lt;br&gt;</w:t>
+      </w:r>
+      <w:r>
+        <w:br/>
+      </w:r>
+      <w:r>
+        <w:rPr>
+          <w:rStyle w:val="VerbatimChar"/>
+        </w:rPr>
+        <w:t xml:space="preserve">## 1201 Oakridge Dr, Suite 150&lt;br&gt;</w:t>
+      </w:r>
+      <w:r>
+        <w:br/>
+      </w:r>
+      <w:r>
+        <w:rPr>
+          <w:rStyle w:val="VerbatimChar"/>
+        </w:rPr>
+        <w:t xml:space="preserve">## Fort Collins, Colorado </w:t>
+      </w:r>
+      <w:r>
+        <w:br/>
+      </w:r>
+      <w:r>
+        <w:rPr>
+          <w:rStyle w:val="VerbatimChar"/>
+        </w:rPr>
+        <w:t xml:space="preserve">## </w:t>
+      </w:r>
+      <w:r>
+        <w:br/>
+      </w:r>
+      <w:r>
+        <w:rPr>
+          <w:rStyle w:val="VerbatimChar"/>
+        </w:rPr>
+        <w:t xml:space="preserve">## #### John Doe  </w:t>
+      </w:r>
+      <w:r>
+        <w:br/>
+      </w:r>
+      <w:r>
+        <w:rPr>
+          <w:rStyle w:val="VerbatimChar"/>
+        </w:rPr>
+        <w:t xml:space="preserve">## </w:t>
+      </w:r>
+      <w:r>
+        <w:br/>
+      </w:r>
+      <w:r>
+        <w:rPr>
+          <w:rStyle w:val="VerbatimChar"/>
+        </w:rPr>
+        <w:t xml:space="preserve">## Managed Business Solutions (MBS), a Sealaska Company&lt;br&gt;</w:t>
+      </w:r>
+      <w:r>
+        <w:br/>
+      </w:r>
+      <w:r>
+        <w:rPr>
+          <w:rStyle w:val="VerbatimChar"/>
+        </w:rPr>
+        <w:t xml:space="preserve">## Contractor to the National Park Service&lt;br&gt;</w:t>
+      </w:r>
+      <w:r>
+        <w:br/>
+      </w:r>
+      <w:r>
+        <w:rPr>
+          <w:rStyle w:val="VerbatimChar"/>
+        </w:rPr>
+        <w:t xml:space="preserve">## Natural Resource Stewardship and Science Directorate&lt;br&gt;</w:t>
+      </w:r>
+      <w:r>
+        <w:br/>
+      </w:r>
+      <w:r>
+        <w:rPr>
+          <w:rStyle w:val="VerbatimChar"/>
+        </w:rPr>
+        <w:t xml:space="preserve">## 1201 Oakridge Dr, Suite 150&lt;br&gt;</w:t>
+      </w:r>
+      <w:r>
+        <w:br/>
+      </w:r>
+      <w:r>
+        <w:rPr>
+          <w:rStyle w:val="VerbatimChar"/>
+        </w:rPr>
+        <w:t xml:space="preserve">## Fort Collins, Colorado</w:t>
+      </w:r>
+    </w:p>
+    <w:p>
+      <w:pPr>
+        <w:pStyle w:val="SourceCode"/>
+      </w:pPr>
       <w:r>
         <w:rPr>
           <w:rStyle w:val="NormalTok"/>
@@ -4424,9 +5268,153 @@
         </w:rPr>
         <w:t xml:space="preserve">)</w:t>
       </w:r>
-      <w:r>
-        <w:br/>
-      </w:r>
+    </w:p>
+    <w:p>
+      <w:pPr>
+        <w:pStyle w:val="TableCaption"/>
+      </w:pPr>
+      <w:r>
+        <w:rPr>
+          <w:bCs/>
+          <w:b/>
+        </w:rPr>
+        <w:t xml:space="preserve">Data Package Title: List of data files</w:t>
+      </w:r>
+    </w:p>
+    <w:tbl>
+      <w:tblPr>
+        <w:tblStyle w:val="Table"/>
+        <w:tblW w:type="auto" w:w="0"/>
+        <w:tblLook w:firstRow="1" w:lastRow="0" w:firstColumn="0" w:lastColumn="0" w:noHBand="0" w:noVBand="0" w:val="0020"/>
+        <w:tblCaption w:val="Data Package Title: List of data files"/>
+      </w:tblPr>
+      <w:tblGrid>
+        <w:gridCol w:w="2640"/>
+        <w:gridCol w:w="2640"/>
+        <w:gridCol w:w="2640"/>
+      </w:tblGrid>
+      <w:tr>
+        <w:trPr>
+          <w:tblHeader w:val="true"/>
+        </w:trPr>
+        <w:tc>
+          <w:tcPr/>
+          <w:p>
+            <w:pPr>
+              <w:pStyle w:val="Compact"/>
+              <w:jc w:val="left"/>
+            </w:pPr>
+            <w:r>
+              <w:t xml:space="preserve">File Name</w:t>
+            </w:r>
+          </w:p>
+        </w:tc>
+        <w:tc>
+          <w:tcPr/>
+          <w:p>
+            <w:pPr>
+              <w:pStyle w:val="Compact"/>
+              <w:jc w:val="left"/>
+            </w:pPr>
+            <w:r>
+              <w:t xml:space="preserve">Size</w:t>
+            </w:r>
+          </w:p>
+        </w:tc>
+        <w:tc>
+          <w:tcPr/>
+          <w:p>
+            <w:pPr>
+              <w:pStyle w:val="Compact"/>
+              <w:jc w:val="left"/>
+            </w:pPr>
+            <w:r>
+              <w:t xml:space="preserve">Description</w:t>
+            </w:r>
+          </w:p>
+        </w:tc>
+      </w:tr>
+      <w:tr>
+        <w:tc>
+          <w:tcPr/>
+          <w:p>
+            <w:pPr>
+              <w:pStyle w:val="Compact"/>
+              <w:jc w:val="left"/>
+            </w:pPr>
+            <w:r>
+              <w:t xml:space="preserve">my_data.csv</w:t>
+            </w:r>
+          </w:p>
+        </w:tc>
+        <w:tc>
+          <w:tcPr/>
+          <w:p>
+            <w:pPr>
+              <w:pStyle w:val="Compact"/>
+              <w:jc w:val="left"/>
+            </w:pPr>
+            <w:r>
+              <w:t xml:space="preserve">0.8 MB</w:t>
+            </w:r>
+          </w:p>
+        </w:tc>
+        <w:tc>
+          <w:tcPr/>
+          <w:p>
+            <w:pPr>
+              <w:pStyle w:val="Compact"/>
+              <w:jc w:val="left"/>
+            </w:pPr>
+            <w:r>
+              <w:t xml:space="preserve">This is a short description of my_data.csv (a good guideline is 10 words or less).</w:t>
+            </w:r>
+          </w:p>
+        </w:tc>
+      </w:tr>
+      <w:tr>
+        <w:tc>
+          <w:tcPr/>
+          <w:p>
+            <w:pPr>
+              <w:pStyle w:val="Compact"/>
+              <w:jc w:val="left"/>
+            </w:pPr>
+            <w:r>
+              <w:t xml:space="preserve">my_data2.csv</w:t>
+            </w:r>
+          </w:p>
+        </w:tc>
+        <w:tc>
+          <w:tcPr/>
+          <w:p>
+            <w:pPr>
+              <w:pStyle w:val="Compact"/>
+              <w:jc w:val="left"/>
+            </w:pPr>
+            <w:r>
+              <w:t xml:space="preserve">10 GB</w:t>
+            </w:r>
+          </w:p>
+        </w:tc>
+        <w:tc>
+          <w:tcPr/>
+          <w:p>
+            <w:pPr>
+              <w:pStyle w:val="Compact"/>
+              <w:jc w:val="left"/>
+            </w:pPr>
+            <w:r>
+              <w:t xml:space="preserve">This is a short description of my_data2.csv.</w:t>
+            </w:r>
+          </w:p>
+        </w:tc>
+      </w:tr>
+    </w:tbl>
+    <w:p>
+      <w:pPr>
+        <w:pStyle w:val="SourceCode"/>
+      </w:pPr>
       <w:r>
         <w:rPr>
           <w:rStyle w:val="NormalTok"/>
@@ -4581,7 +5569,7 @@
         <w:rPr>
           <w:rStyle w:val="StringTok"/>
         </w:rPr>
-        <w:t xml:space="preserve">"columns endining </w:t>
+        <w:t xml:space="preserve">"columns ending </w:t>
       </w:r>
       <w:r>
         <w:rPr>
@@ -4778,9 +5766,191 @@
         </w:rPr>
         <w:t xml:space="preserve">)</w:t>
       </w:r>
-      <w:r>
-        <w:br/>
-      </w:r>
+    </w:p>
+    <w:p>
+      <w:pPr>
+        <w:pStyle w:val="TableCaption"/>
+      </w:pPr>
+      <w:r>
+        <w:rPr>
+          <w:bCs/>
+          <w:b/>
+        </w:rPr>
+        <w:t xml:space="preserve">Description of data quality flags</w:t>
+      </w:r>
+    </w:p>
+    <w:tbl>
+      <w:tblPr>
+        <w:tblStyle w:val="Table"/>
+        <w:tblW w:type="auto" w:w="0"/>
+        <w:tblLook w:firstRow="1" w:lastRow="0" w:firstColumn="0" w:lastColumn="0" w:noHBand="0" w:noVBand="0" w:val="0020"/>
+        <w:tblCaption w:val="Description of data quality flags"/>
+      </w:tblPr>
+      <w:tblGrid>
+        <w:gridCol w:w="2640"/>
+        <w:gridCol w:w="2640"/>
+        <w:gridCol w:w="2640"/>
+      </w:tblGrid>
+      <w:tr>
+        <w:trPr>
+          <w:tblHeader w:val="true"/>
+        </w:trPr>
+        <w:tc>
+          <w:tcPr/>
+          <w:p>
+            <w:pPr>
+              <w:pStyle w:val="Compact"/>
+              <w:jc w:val="left"/>
+            </w:pPr>
+            <w:r>
+              <w:t xml:space="preserve">Flag</w:t>
+            </w:r>
+          </w:p>
+        </w:tc>
+        <w:tc>
+          <w:tcPr/>
+          <w:p>
+            <w:pPr>
+              <w:pStyle w:val="Compact"/>
+              <w:jc w:val="left"/>
+            </w:pPr>
+            <w:r>
+              <w:t xml:space="preserve">Definition</w:t>
+            </w:r>
+          </w:p>
+        </w:tc>
+        <w:tc>
+          <w:tcPr/>
+          <w:p>
+            <w:pPr>
+              <w:pStyle w:val="Compact"/>
+              <w:jc w:val="left"/>
+            </w:pPr>
+            <w:r>
+              <w:t xml:space="preserve">Useage</w:t>
+            </w:r>
+          </w:p>
+        </w:tc>
+      </w:tr>
+      <w:tr>
+        <w:tc>
+          <w:tcPr/>
+          <w:p>
+            <w:pPr>
+              <w:pStyle w:val="Compact"/>
+              <w:jc w:val="left"/>
+            </w:pPr>
+            <w:r>
+              <w:t xml:space="preserve">A</w:t>
+            </w:r>
+          </w:p>
+        </w:tc>
+        <w:tc>
+          <w:tcPr/>
+          <w:p>
+            <w:pPr>
+              <w:pStyle w:val="Compact"/>
+              <w:jc w:val="left"/>
+            </w:pPr>
+            <w:r>
+              <w:t xml:space="preserve">Accepted</w:t>
+            </w:r>
+          </w:p>
+        </w:tc>
+        <w:tc>
+          <w:tcPr/>
+          <w:p>
+            <w:pPr>
+              <w:pStyle w:val="Compact"/>
+              <w:jc w:val="left"/>
+            </w:pPr>
+            <w:r>
+              <w:t xml:space="preserve">columns ending “_flag”</w:t>
+            </w:r>
+          </w:p>
+        </w:tc>
+      </w:tr>
+      <w:tr>
+        <w:tc>
+          <w:tcPr/>
+          <w:p>
+            <w:pPr>
+              <w:pStyle w:val="Compact"/>
+              <w:jc w:val="left"/>
+            </w:pPr>
+            <w:r>
+              <w:t xml:space="preserve">AE</w:t>
+            </w:r>
+          </w:p>
+        </w:tc>
+        <w:tc>
+          <w:tcPr/>
+          <w:p>
+            <w:pPr>
+              <w:pStyle w:val="Compact"/>
+              <w:jc w:val="left"/>
+            </w:pPr>
+            <w:r>
+              <w:t xml:space="preserve">Accepted, estimated</w:t>
+            </w:r>
+          </w:p>
+        </w:tc>
+        <w:tc>
+          <w:tcPr/>
+          <w:p>
+            <w:pPr>
+              <w:pStyle w:val="Compact"/>
+              <w:jc w:val="left"/>
+            </w:pPr>
+            <w:r>
+              <w:t xml:space="preserve">columns ending “_flag”</w:t>
+            </w:r>
+          </w:p>
+        </w:tc>
+      </w:tr>
+      <w:tr>
+        <w:tc>
+          <w:tcPr/>
+          <w:p>
+            <w:pPr>
+              <w:pStyle w:val="Compact"/>
+              <w:jc w:val="left"/>
+            </w:pPr>
+            <w:r>
+              <w:t xml:space="preserve">R</w:t>
+            </w:r>
+          </w:p>
+        </w:tc>
+        <w:tc>
+          <w:tcPr/>
+          <w:p>
+            <w:pPr>
+              <w:pStyle w:val="Compact"/>
+              <w:jc w:val="left"/>
+            </w:pPr>
+            <w:r>
+              <w:t xml:space="preserve">Rejected</w:t>
+            </w:r>
+          </w:p>
+        </w:tc>
+        <w:tc>
+          <w:tcPr/>
+          <w:p>
+            <w:pPr>
+              <w:pStyle w:val="Compact"/>
+              <w:jc w:val="left"/>
+            </w:pPr>
+            <w:r>
+              <w:t xml:space="preserve">columns ending “_flag”</w:t>
+            </w:r>
+          </w:p>
+        </w:tc>
+      </w:tr>
+    </w:tbl>
+    <w:p>
+      <w:pPr>
+        <w:pStyle w:val="SourceCode"/>
+      </w:pPr>
       <w:r>
         <w:rPr>
           <w:rStyle w:val="FunctionTok"/>
@@ -4805,12 +5975,58 @@
         </w:rPr>
         <w:t xml:space="preserve">)</w:t>
       </w:r>
-      <w:r>
-        <w:br/>
-      </w:r>
-      <w:r>
-        <w:br/>
-      </w:r>
+    </w:p>
+    <w:p>
+      <w:pPr>
+        <w:pStyle w:val="FirstParagraph"/>
+      </w:pPr>
+      <w:r>
+        <w:drawing>
+          <wp:inline>
+            <wp:extent cx="5293894" cy="2165684"/>
+            <wp:effectExtent b="0" l="0" r="0" t="0"/>
+            <wp:docPr descr="" title="" id="70" name="Picture"/>
+            <a:graphic>
+              <a:graphicData uri="http://schemas.openxmlformats.org/drawingml/2006/picture">
+                <pic:pic>
+                  <pic:nvPicPr>
+                    <pic:cNvPr descr="output/temp/example_DRR/figures/ProcessingWorkflow.png" id="71" name="Picture"/>
+                    <pic:cNvPicPr>
+                      <a:picLocks noChangeArrowheads="1" noChangeAspect="1"/>
+                    </pic:cNvPicPr>
+                  </pic:nvPicPr>
+                  <pic:blipFill>
+                    <a:blip r:embed="rId37"/>
+                    <a:stretch>
+                      <a:fillRect/>
+                    </a:stretch>
+                  </pic:blipFill>
+                  <pic:spPr bwMode="auto">
+                    <a:xfrm>
+                      <a:off x="0" y="0"/>
+                      <a:ext cx="5293894" cy="2165684"/>
+                    </a:xfrm>
+                    <a:prstGeom prst="rect">
+                      <a:avLst/>
+                    </a:prstGeom>
+                    <a:noFill/>
+                    <a:ln w="9525">
+                      <a:noFill/>
+                      <a:headEnd/>
+                      <a:tailEnd/>
+                    </a:ln>
+                  </pic:spPr>
+                </pic:pic>
+              </a:graphicData>
+            </a:graphic>
+          </wp:inline>
+        </w:drawing>
+      </w:r>
+    </w:p>
+    <w:p>
+      <w:pPr>
+        <w:pStyle w:val="SourceCode"/>
+      </w:pPr>
       <w:r>
         <w:rPr>
           <w:rStyle w:val="FunctionTok"/>
@@ -4823,9 +6039,364 @@
         </w:rPr>
         <w:t xml:space="preserve">()</w:t>
       </w:r>
-      <w:r>
-        <w:br/>
-      </w:r>
+    </w:p>
+    <w:p>
+      <w:pPr>
+        <w:pStyle w:val="SourceCode"/>
+      </w:pPr>
+      <w:r>
+        <w:rPr>
+          <w:rStyle w:val="VerbatimChar"/>
+        </w:rPr>
+        <w:t xml:space="preserve">## R version 4.2.0 (2022-04-22 ucrt)</w:t>
+      </w:r>
+      <w:r>
+        <w:br/>
+      </w:r>
+      <w:r>
+        <w:rPr>
+          <w:rStyle w:val="VerbatimChar"/>
+        </w:rPr>
+        <w:t xml:space="preserve">## Platform: x86_64-w64-mingw32/x64 (64-bit)</w:t>
+      </w:r>
+      <w:r>
+        <w:br/>
+      </w:r>
+      <w:r>
+        <w:rPr>
+          <w:rStyle w:val="VerbatimChar"/>
+        </w:rPr>
+        <w:t xml:space="preserve">## Running under: Windows 10 x64 (build 19042)</w:t>
+      </w:r>
+      <w:r>
+        <w:br/>
+      </w:r>
+      <w:r>
+        <w:rPr>
+          <w:rStyle w:val="VerbatimChar"/>
+        </w:rPr>
+        <w:t xml:space="preserve">## </w:t>
+      </w:r>
+      <w:r>
+        <w:br/>
+      </w:r>
+      <w:r>
+        <w:rPr>
+          <w:rStyle w:val="VerbatimChar"/>
+        </w:rPr>
+        <w:t xml:space="preserve">## Matrix products: default</w:t>
+      </w:r>
+      <w:r>
+        <w:br/>
+      </w:r>
+      <w:r>
+        <w:rPr>
+          <w:rStyle w:val="VerbatimChar"/>
+        </w:rPr>
+        <w:t xml:space="preserve">## </w:t>
+      </w:r>
+      <w:r>
+        <w:br/>
+      </w:r>
+      <w:r>
+        <w:rPr>
+          <w:rStyle w:val="VerbatimChar"/>
+        </w:rPr>
+        <w:t xml:space="preserve">## locale:</w:t>
+      </w:r>
+      <w:r>
+        <w:br/>
+      </w:r>
+      <w:r>
+        <w:rPr>
+          <w:rStyle w:val="VerbatimChar"/>
+        </w:rPr>
+        <w:t xml:space="preserve">## [1] LC_COLLATE=English_United States.utf8 </w:t>
+      </w:r>
+      <w:r>
+        <w:br/>
+      </w:r>
+      <w:r>
+        <w:rPr>
+          <w:rStyle w:val="VerbatimChar"/>
+        </w:rPr>
+        <w:t xml:space="preserve">## [2] LC_CTYPE=English_United States.utf8   </w:t>
+      </w:r>
+      <w:r>
+        <w:br/>
+      </w:r>
+      <w:r>
+        <w:rPr>
+          <w:rStyle w:val="VerbatimChar"/>
+        </w:rPr>
+        <w:t xml:space="preserve">## [3] LC_MONETARY=English_United States.utf8</w:t>
+      </w:r>
+      <w:r>
+        <w:br/>
+      </w:r>
+      <w:r>
+        <w:rPr>
+          <w:rStyle w:val="VerbatimChar"/>
+        </w:rPr>
+        <w:t xml:space="preserve">## [4] LC_NUMERIC=C                          </w:t>
+      </w:r>
+      <w:r>
+        <w:br/>
+      </w:r>
+      <w:r>
+        <w:rPr>
+          <w:rStyle w:val="VerbatimChar"/>
+        </w:rPr>
+        <w:t xml:space="preserve">## [5] LC_TIME=English_United States.utf8    </w:t>
+      </w:r>
+      <w:r>
+        <w:br/>
+      </w:r>
+      <w:r>
+        <w:rPr>
+          <w:rStyle w:val="VerbatimChar"/>
+        </w:rPr>
+        <w:t xml:space="preserve">## </w:t>
+      </w:r>
+      <w:r>
+        <w:br/>
+      </w:r>
+      <w:r>
+        <w:rPr>
+          <w:rStyle w:val="VerbatimChar"/>
+        </w:rPr>
+        <w:t xml:space="preserve">## attached base packages:</w:t>
+      </w:r>
+      <w:r>
+        <w:br/>
+      </w:r>
+      <w:r>
+        <w:rPr>
+          <w:rStyle w:val="VerbatimChar"/>
+        </w:rPr>
+        <w:t xml:space="preserve">## [1] stats     graphics  grDevices utils     datasets  methods   base     </w:t>
+      </w:r>
+      <w:r>
+        <w:br/>
+      </w:r>
+      <w:r>
+        <w:rPr>
+          <w:rStyle w:val="VerbatimChar"/>
+        </w:rPr>
+        <w:t xml:space="preserve">## </w:t>
+      </w:r>
+      <w:r>
+        <w:br/>
+      </w:r>
+      <w:r>
+        <w:rPr>
+          <w:rStyle w:val="VerbatimChar"/>
+        </w:rPr>
+        <w:t xml:space="preserve">## other attached packages:</w:t>
+      </w:r>
+      <w:r>
+        <w:br/>
+      </w:r>
+      <w:r>
+        <w:rPr>
+          <w:rStyle w:val="VerbatimChar"/>
+        </w:rPr>
+        <w:t xml:space="preserve">##  [1] plotly_4.10.0     ggplot2_3.3.6     dplyr_1.0.10      remotes_2.4.2    </w:t>
+      </w:r>
+      <w:r>
+        <w:br/>
+      </w:r>
+      <w:r>
+        <w:rPr>
+          <w:rStyle w:val="VerbatimChar"/>
+        </w:rPr>
+        <w:t xml:space="preserve">##  [5] RODBC_1.3-19      devtools_2.4.4    usethis_2.1.6     yaml_2.3.5       </w:t>
+      </w:r>
+      <w:r>
+        <w:br/>
+      </w:r>
+      <w:r>
+        <w:rPr>
+          <w:rStyle w:val="VerbatimChar"/>
+        </w:rPr>
+        <w:t xml:space="preserve">##  [9] fontawesome_0.3.0 knitr_1.40        pander_0.6.5      rmarkdown_2.16   </w:t>
+      </w:r>
+      <w:r>
+        <w:br/>
+      </w:r>
+      <w:r>
+        <w:rPr>
+          <w:rStyle w:val="VerbatimChar"/>
+        </w:rPr>
+        <w:t xml:space="preserve">## [13] markdown_1.1     </w:t>
+      </w:r>
+      <w:r>
+        <w:br/>
+      </w:r>
+      <w:r>
+        <w:rPr>
+          <w:rStyle w:val="VerbatimChar"/>
+        </w:rPr>
+        <w:t xml:space="preserve">## </w:t>
+      </w:r>
+      <w:r>
+        <w:br/>
+      </w:r>
+      <w:r>
+        <w:rPr>
+          <w:rStyle w:val="VerbatimChar"/>
+        </w:rPr>
+        <w:t xml:space="preserve">## loaded via a namespace (and not attached):</w:t>
+      </w:r>
+      <w:r>
+        <w:br/>
+      </w:r>
+      <w:r>
+        <w:rPr>
+          <w:rStyle w:val="VerbatimChar"/>
+        </w:rPr>
+        <w:t xml:space="preserve">##  [1] Rcpp_1.0.9        here_1.0.1        tidyr_1.2.0       png_0.1-7        </w:t>
+      </w:r>
+      <w:r>
+        <w:br/>
+      </w:r>
+      <w:r>
+        <w:rPr>
+          <w:rStyle w:val="VerbatimChar"/>
+        </w:rPr>
+        <w:t xml:space="preserve">##  [5] prettyunits_1.1.1 ps_1.7.1          rprojroot_2.0.3   digest_0.6.29    </w:t>
+      </w:r>
+      <w:r>
+        <w:br/>
+      </w:r>
+      <w:r>
+        <w:rPr>
+          <w:rStyle w:val="VerbatimChar"/>
+        </w:rPr>
+        <w:t xml:space="preserve">##  [9] utf8_1.2.2        mime_0.12         R6_2.5.1          evaluate_0.16    </w:t>
+      </w:r>
+      <w:r>
+        <w:br/>
+      </w:r>
+      <w:r>
+        <w:rPr>
+          <w:rStyle w:val="VerbatimChar"/>
+        </w:rPr>
+        <w:t xml:space="preserve">## [13] highr_0.9         httr_1.4.4        pillar_1.8.1      rlang_1.0.4      </w:t>
+      </w:r>
+      <w:r>
+        <w:br/>
+      </w:r>
+      <w:r>
+        <w:rPr>
+          <w:rStyle w:val="VerbatimChar"/>
+        </w:rPr>
+        <w:t xml:space="preserve">## [17] lazyeval_0.2.2    rstudioapi_0.13   data.table_1.14.2 miniUI_0.1.1.1   </w:t>
+      </w:r>
+      <w:r>
+        <w:br/>
+      </w:r>
+      <w:r>
+        <w:rPr>
+          <w:rStyle w:val="VerbatimChar"/>
+        </w:rPr>
+        <w:t xml:space="preserve">## [21] callr_3.7.1       urlchecker_1.0.1  stringr_1.4.1     htmlwidgets_1.5.4</w:t>
+      </w:r>
+      <w:r>
+        <w:br/>
+      </w:r>
+      <w:r>
+        <w:rPr>
+          <w:rStyle w:val="VerbatimChar"/>
+        </w:rPr>
+        <w:t xml:space="preserve">## [25] munsell_0.5.0     shiny_1.7.2       compiler_4.2.0    httpuv_1.6.5     </w:t>
+      </w:r>
+      <w:r>
+        <w:br/>
+      </w:r>
+      <w:r>
+        <w:rPr>
+          <w:rStyle w:val="VerbatimChar"/>
+        </w:rPr>
+        <w:t xml:space="preserve">## [29] xfun_0.31         pkgconfig_2.0.3   pkgbuild_1.3.1    htmltools_0.5.3  </w:t>
+      </w:r>
+      <w:r>
+        <w:br/>
+      </w:r>
+      <w:r>
+        <w:rPr>
+          <w:rStyle w:val="VerbatimChar"/>
+        </w:rPr>
+        <w:t xml:space="preserve">## [33] tidyselect_1.1.2  tibble_3.1.8      viridisLite_0.4.0 fansi_1.0.3      </w:t>
+      </w:r>
+      <w:r>
+        <w:br/>
+      </w:r>
+      <w:r>
+        <w:rPr>
+          <w:rStyle w:val="VerbatimChar"/>
+        </w:rPr>
+        <w:t xml:space="preserve">## [37] crayon_1.5.1      withr_2.5.0       later_1.3.0       grid_4.2.0       </w:t>
+      </w:r>
+      <w:r>
+        <w:br/>
+      </w:r>
+      <w:r>
+        <w:rPr>
+          <w:rStyle w:val="VerbatimChar"/>
+        </w:rPr>
+        <w:t xml:space="preserve">## [41] jsonlite_1.8.0    xtable_1.8-4      gtable_0.3.0      lifecycle_1.0.1  </w:t>
+      </w:r>
+      <w:r>
+        <w:br/>
+      </w:r>
+      <w:r>
+        <w:rPr>
+          <w:rStyle w:val="VerbatimChar"/>
+        </w:rPr>
+        <w:t xml:space="preserve">## [45] magrittr_2.0.3    scales_1.2.0      cli_3.3.0         stringi_1.7.8    </w:t>
+      </w:r>
+      <w:r>
+        <w:br/>
+      </w:r>
+      <w:r>
+        <w:rPr>
+          <w:rStyle w:val="VerbatimChar"/>
+        </w:rPr>
+        <w:t xml:space="preserve">## [49] cachem_1.0.6      fs_1.5.2          promises_1.2.0.1  ellipsis_0.3.2   </w:t>
+      </w:r>
+      <w:r>
+        <w:br/>
+      </w:r>
+      <w:r>
+        <w:rPr>
+          <w:rStyle w:val="VerbatimChar"/>
+        </w:rPr>
+        <w:t xml:space="preserve">## [53] generics_0.1.3    vctrs_0.4.1       tools_4.2.0       glue_1.6.2       </w:t>
+      </w:r>
+      <w:r>
+        <w:br/>
+      </w:r>
+      <w:r>
+        <w:rPr>
+          <w:rStyle w:val="VerbatimChar"/>
+        </w:rPr>
+        <w:t xml:space="preserve">## [57] purrr_0.3.4       processx_3.7.0    pkgload_1.3.0     fastmap_1.1.0    </w:t>
+      </w:r>
+      <w:r>
+        <w:br/>
+      </w:r>
+      <w:r>
+        <w:rPr>
+          <w:rStyle w:val="VerbatimChar"/>
+        </w:rPr>
+        <w:t xml:space="preserve">## [61] colorspace_2.0-3  sessioninfo_1.2.2 memoise_2.0.1     profvis_0.3.7</w:t>
+      </w:r>
+    </w:p>
+    <w:p>
+      <w:pPr>
+        <w:pStyle w:val="SourceCode"/>
+      </w:pPr>
       <w:r>
         <w:rPr>
           <w:rStyle w:val="FunctionTok"/>
@@ -4840,12 +6411,23 @@
       </w:r>
     </w:p>
     <w:p>
+      <w:pPr>
+        <w:pStyle w:val="SourceCode"/>
+      </w:pPr>
+      <w:r>
+        <w:rPr>
+          <w:rStyle w:val="VerbatimChar"/>
+        </w:rPr>
+        <w:t xml:space="preserve">## [1] "2022-09-09 12:23:13 MDT"</w:t>
+      </w:r>
+    </w:p>
+    <w:p>
       <w:r>
         <w:br w:type="page"/>
       </w:r>
     </w:p>
-    <w:bookmarkEnd w:id="68"/>
-    <w:bookmarkStart w:id="69" w:name="Xeedc8f1bcd8f23e251ef03fdc02540a410c8d97"/>
+    <w:bookmarkEnd w:id="72"/>
+    <w:bookmarkStart w:id="73" w:name="Xeedc8f1bcd8f23e251ef03fdc02540a410c8d97"/>
     <w:p>
       <w:pPr>
         <w:pStyle w:val="Heading1"/>
@@ -4856,6 +6438,68 @@
     </w:p>
     <w:p>
       <w:pPr>
+        <w:pStyle w:val="FirstParagraph"/>
+      </w:pPr>
+      <w:r>
+        <w:t xml:space="preserve">In most cases you do not need to report session info (leave the</w:t>
+      </w:r>
+      <w:r>
+        <w:t xml:space="preserve"> </w:t>
+      </w:r>
+      <w:r>
+        <w:t xml:space="preserve">“</w:t>
+      </w:r>
+      <w:r>
+        <w:t xml:space="preserve">session-info</w:t>
+      </w:r>
+      <w:r>
+        <w:t xml:space="preserve">”</w:t>
+      </w:r>
+      <w:r>
+        <w:t xml:space="preserve"> </w:t>
+      </w:r>
+      <w:r>
+        <w:t xml:space="preserve">code chunk parameters in their default state: eval=FALSE). Session and version information is only necessary if you have set the</w:t>
+      </w:r>
+      <w:r>
+        <w:t xml:space="preserve"> </w:t>
+      </w:r>
+      <w:r>
+        <w:t xml:space="preserve">“</w:t>
+      </w:r>
+      <w:r>
+        <w:t xml:space="preserve">Listing</w:t>
+      </w:r>
+      <w:r>
+        <w:t xml:space="preserve">”</w:t>
+      </w:r>
+      <w:r>
+        <w:t xml:space="preserve"> </w:t>
+      </w:r>
+      <w:r>
+        <w:t xml:space="preserve">code chunk to eval=TRUE in appendix A. In that case, change set</w:t>
+      </w:r>
+      <w:r>
+        <w:t xml:space="preserve"> </w:t>
+      </w:r>
+      <w:r>
+        <w:t xml:space="preserve">“</w:t>
+      </w:r>
+      <w:r>
+        <w:t xml:space="preserve">session-info</w:t>
+      </w:r>
+      <w:r>
+        <w:t xml:space="preserve">”</w:t>
+      </w:r>
+      <w:r>
+        <w:t xml:space="preserve"> </w:t>
+      </w:r>
+      <w:r>
+        <w:t xml:space="preserve">code chunk to eval=TRUE.</w:t>
+      </w:r>
+    </w:p>
+    <w:p>
+      <w:pPr>
         <w:pStyle w:val="SourceCode"/>
       </w:pPr>
       <w:r>
@@ -5015,7 +6659,7 @@
         <w:rPr>
           <w:rStyle w:val="VerbatimChar"/>
         </w:rPr>
-        <w:t xml:space="preserve">##  [1] plotly_4.10.0     ggplot2_3.3.6     dplyr_1.0.9       remotes_2.4.2    </w:t>
+        <w:t xml:space="preserve">##  [1] plotly_4.10.0     ggplot2_3.3.6     dplyr_1.0.10      remotes_2.4.2    </w:t>
       </w:r>
       <w:r>
         <w:br/>
@@ -5033,7 +6677,7 @@
         <w:rPr>
           <w:rStyle w:val="VerbatimChar"/>
         </w:rPr>
-        <w:t xml:space="preserve">##  [9] fontawesome_0.3.0 knitr_1.39        pander_0.6.5      rmarkdown_2.15   </w:t>
+        <w:t xml:space="preserve">##  [9] fontawesome_0.3.0 knitr_1.40        pander_0.6.5      rmarkdown_2.16   </w:t>
       </w:r>
       <w:r>
         <w:br/>
@@ -5096,7 +6740,7 @@
         <w:rPr>
           <w:rStyle w:val="VerbatimChar"/>
         </w:rPr>
-        <w:t xml:space="preserve">## [13] highr_0.9         httr_1.4.3        pillar_1.8.1      rlang_1.0.4      </w:t>
+        <w:t xml:space="preserve">## [13] highr_0.9         httr_1.4.4        pillar_1.8.1      rlang_1.0.4      </w:t>
       </w:r>
       <w:r>
         <w:br/>
@@ -5141,7 +6785,7 @@
         <w:rPr>
           <w:rStyle w:val="VerbatimChar"/>
         </w:rPr>
-        <w:t xml:space="preserve">## [33] tidyselect_1.1.2  tibble_3.1.7      viridisLite_0.4.0 fansi_1.0.3      </w:t>
+        <w:t xml:space="preserve">## [33] tidyselect_1.1.2  tibble_3.1.8      viridisLite_0.4.0 fansi_1.0.3      </w:t>
       </w:r>
       <w:r>
         <w:br/>
@@ -5215,10 +6859,10 @@
         <w:rPr>
           <w:rStyle w:val="VerbatimChar"/>
         </w:rPr>
-        <w:t xml:space="preserve">## [1] "2022-08-31 10:27:37 MDT"</w:t>
-      </w:r>
-    </w:p>
-    <w:bookmarkEnd w:id="69"/>
+        <w:t xml:space="preserve">## [1] "2022-09-09 12:23:13 MDT"</w:t>
+      </w:r>
+    </w:p>
+    <w:bookmarkEnd w:id="73"/>
     <w:sectPr/>
   </w:body>
 </w:document>

</xml_diff>

<commit_message>
streamline DRR: minimize setup code chunk
</commit_message>
<xml_diff>
--- a/DRR_to_docx.docx
+++ b/DRR_to_docx.docx
@@ -118,13 +118,13 @@
       </w:r>
     </w:p>
     <w:bookmarkEnd w:id="23"/>
-    <w:bookmarkStart w:id="24" w:name="september-2022"/>
+    <w:bookmarkStart w:id="24" w:name="october-2022"/>
     <w:p>
       <w:pPr>
         <w:pStyle w:val="Heading4"/>
       </w:pPr>
       <w:r>
-        <w:t xml:space="preserve">09 September, 2022</w:t>
+        <w:t xml:space="preserve">03 October, 2022</w:t>
       </w:r>
       <w:r>
         <w:t xml:space="preserve"> </w:t>
@@ -162,13 +162,22 @@
       </w:r>
     </w:p>
     <w:bookmarkEnd w:id="27"/>
-    <w:bookmarkStart w:id="29" w:name="background-introduction"/>
+    <w:bookmarkStart w:id="31" w:name="data-records-required"/>
     <w:p>
       <w:pPr>
         <w:pStyle w:val="Heading1"/>
       </w:pPr>
       <w:r>
-        <w:t xml:space="preserve">Background &amp; Introduction</w:t>
+        <w:t xml:space="preserve">Data Records (required)</w:t>
+      </w:r>
+    </w:p>
+    <w:bookmarkStart w:id="28" w:name="data-inputs-optional"/>
+    <w:p>
+      <w:pPr>
+        <w:pStyle w:val="Heading2"/>
+      </w:pPr>
+      <w:r>
+        <w:t xml:space="preserve">Data inputs (optional)</w:t>
       </w:r>
     </w:p>
     <w:p>
@@ -176,27 +185,25 @@
         <w:pStyle w:val="FirstParagraph"/>
       </w:pPr>
       <w:r>
-        <w:t xml:space="preserve">The Background &amp; Summary should provide an overview of the study design, the assay(s) performed, and the data generated, including any background information needed to put this study in the context of previous work and the literature, and should reference literature as needed. Literature should be cited both in the text and in the References section (below). In text citation should use the</w:t>
-      </w:r>
-      <w:r>
-        <w:t xml:space="preserve"> </w:t>
-      </w:r>
-      <w:hyperlink r:id="rId28">
-        <w:r>
-          <w:rPr>
-            <w:rStyle w:val="Hyperlink"/>
-          </w:rPr>
-          <w:t xml:space="preserve">Chicago Manual of Style</w:t>
-        </w:r>
-      </w:hyperlink>
-      <w:r>
-        <w:t xml:space="preserve"> </w:t>
-      </w:r>
-      <w:r>
-        <w:t xml:space="preserve">author-date format.</w:t>
-      </w:r>
-      <w:r>
-        <w:t xml:space="preserve"> </w:t>
+        <w:t xml:space="preserve">If the data package being described was generated based on one or more pre-existing datasets, cite those datasets here.</w:t>
+      </w:r>
+    </w:p>
+    <w:bookmarkEnd w:id="28"/>
+    <w:bookmarkStart w:id="30" w:name="summary-of-datasets-created-required"/>
+    <w:p>
+      <w:pPr>
+        <w:pStyle w:val="Heading2"/>
+      </w:pPr>
+      <w:r>
+        <w:t xml:space="preserve">Summary of datasets created (required)</w:t>
+      </w:r>
+    </w:p>
+    <w:p>
+      <w:pPr>
+        <w:pStyle w:val="FirstParagraph"/>
+      </w:pPr>
+      <w:r>
+        <w:t xml:space="preserve">The Data Records section should be used to explain each data record associated with this work (for instance, a data package), including the DOI indicating where this information is stored, and provide an overview of the data files and their formats. Each external data record should be cited.</w:t>
       </w:r>
     </w:p>
     <w:p>
@@ -204,64 +211,12 @@
         <w:pStyle w:val="BodyText"/>
       </w:pPr>
       <w:r>
-        <w:t xml:space="preserve">The section should also briefly outline the broader goals that motivated collection of the data, as well as their potential reuse value. We also encourage authors to include a figure that provides a schematic overview of the study and assay(s) design.</w:t>
-      </w:r>
-    </w:p>
-    <w:bookmarkEnd w:id="29"/>
-    <w:bookmarkStart w:id="33" w:name="data-records-required"/>
-    <w:p>
-      <w:pPr>
-        <w:pStyle w:val="Heading1"/>
-      </w:pPr>
-      <w:r>
-        <w:t xml:space="preserve">Data Records (required)</w:t>
-      </w:r>
-    </w:p>
-    <w:bookmarkStart w:id="32" w:name="data-inputs-optional"/>
-    <w:p>
-      <w:pPr>
-        <w:pStyle w:val="Heading2"/>
-      </w:pPr>
-      <w:r>
-        <w:t xml:space="preserve">Data inputs (optional)</w:t>
-      </w:r>
-    </w:p>
-    <w:p>
-      <w:pPr>
-        <w:pStyle w:val="FirstParagraph"/>
-      </w:pPr>
-      <w:r>
-        <w:t xml:space="preserve">If the data package being described was generated based on one or more pre-existing datasets, cite those datasets here.</w:t>
-      </w:r>
-    </w:p>
-    <w:bookmarkStart w:id="31" w:name="summary-of-datasets-created-required"/>
-    <w:p>
-      <w:pPr>
-        <w:pStyle w:val="Heading3"/>
-      </w:pPr>
-      <w:r>
-        <w:t xml:space="preserve">Summary of datasets created (required)</w:t>
-      </w:r>
-    </w:p>
-    <w:p>
-      <w:pPr>
-        <w:pStyle w:val="FirstParagraph"/>
-      </w:pPr>
-      <w:r>
-        <w:t xml:space="preserve">The Data Records section should be used to explain each data record associated with this work (for instance, a data package), including the DOI indicating where this information is stored, and provide an overview of the data files and their formats. Each external data record should be cited.</w:t>
-      </w:r>
-    </w:p>
-    <w:p>
-      <w:pPr>
-        <w:pStyle w:val="BodyText"/>
-      </w:pPr>
-      <w:r>
         <w:t xml:space="preserve">This DRR describes the data package Data Package Title which contains a metadata file and 2 data files. These data were compiled by the National Park Service Biological Resources Division and are available at</w:t>
       </w:r>
       <w:r>
         <w:t xml:space="preserve"> </w:t>
       </w:r>
-      <w:hyperlink r:id="rId30">
+      <w:hyperlink r:id="rId29">
         <w:r>
           <w:rPr>
             <w:rStyle w:val="Hyperlink"/>
@@ -426,10 +381,9 @@
         <w:t xml:space="preserve">See Appendix for additional notes and examples.</w:t>
       </w:r>
     </w:p>
+    <w:bookmarkEnd w:id="30"/>
     <w:bookmarkEnd w:id="31"/>
-    <w:bookmarkEnd w:id="32"/>
-    <w:bookmarkEnd w:id="33"/>
-    <w:bookmarkStart w:id="34" w:name="data-quality-evaluation-required"/>
+    <w:bookmarkStart w:id="32" w:name="data-quality-evaluation-required"/>
     <w:p>
       <w:pPr>
         <w:pStyle w:val="Heading1"/>
@@ -504,7 +458,7 @@
         <w:t xml:space="preserve"> </w:t>
       </w:r>
       <w:r>
-        <w:t xml:space="preserve">is suitable for its intended use as of the date of processing (2022-09-09).</w:t>
+        <w:t xml:space="preserve">is suitable for its intended use as of the date of processing (2022-10-03).</w:t>
       </w:r>
     </w:p>
     <w:p>
@@ -849,8 +803,8 @@
         <w:t xml:space="preserve">exploratory computational analyses like clustering and annotation enrichment (e.g. GO analysis).</w:t>
       </w:r>
     </w:p>
-    <w:bookmarkEnd w:id="34"/>
-    <w:bookmarkStart w:id="35" w:name="usage-notes-required"/>
+    <w:bookmarkEnd w:id="32"/>
+    <w:bookmarkStart w:id="33" w:name="usage-notes-required"/>
     <w:p>
       <w:pPr>
         <w:pStyle w:val="Heading1"/>
@@ -875,8 +829,8 @@
         <w:t xml:space="preserve">For studies involving privacy or safety controls on public access to the data, this section should describe in detail these controls, including how authors can apply to access the data, what criteria will be used to determine who may access the data, and any limitations on data use.</w:t>
       </w:r>
     </w:p>
-    <w:bookmarkEnd w:id="35"/>
-    <w:bookmarkStart w:id="44" w:name="methods"/>
+    <w:bookmarkEnd w:id="33"/>
+    <w:bookmarkStart w:id="43" w:name="methods"/>
     <w:p>
       <w:pPr>
         <w:pStyle w:val="Heading1"/>
@@ -911,7 +865,7 @@
       <w:r>
         <w:t xml:space="preserve"> </w:t>
       </w:r>
-      <w:hyperlink r:id="rId28">
+      <w:hyperlink r:id="rId34">
         <w:r>
           <w:rPr>
             <w:rStyle w:val="Hyperlink"/>
@@ -928,7 +882,7 @@
       <w:r>
         <w:t xml:space="preserve"> </w:t>
       </w:r>
-      <w:hyperlink r:id="rId36">
+      <w:hyperlink r:id="rId35">
         <w:r>
           <w:rPr>
             <w:rStyle w:val="Hyperlink"/>
@@ -960,18 +914,18 @@
           <wp:inline>
             <wp:extent cx="5293894" cy="2165684"/>
             <wp:effectExtent b="0" l="0" r="0" t="0"/>
-            <wp:docPr descr="Example general workflow to include in the methods section." title="" id="38" name="Picture"/>
+            <wp:docPr descr="Example general workflow to include in the methods section." title="" id="37" name="Picture"/>
             <a:graphic>
               <a:graphicData uri="http://schemas.openxmlformats.org/drawingml/2006/picture">
                 <pic:pic>
                   <pic:nvPicPr>
-                    <pic:cNvPr descr="output/temp/example_DRR/figures/ProcessingWorkflow.png" id="39" name="Picture"/>
+                    <pic:cNvPr descr="output/temp/example_DRR/figures/ProcessingWorkflow.png" id="38" name="Picture"/>
                     <pic:cNvPicPr>
                       <a:picLocks noChangeArrowheads="1" noChangeAspect="1"/>
                     </pic:cNvPicPr>
                   </pic:nvPicPr>
                   <pic:blipFill>
-                    <a:blip r:embed="rId37"/>
+                    <a:blip r:embed="rId36"/>
                     <a:stretch>
                       <a:fillRect/>
                     </a:stretch>
@@ -1006,7 +960,7 @@
         <w:t xml:space="preserve">Example general workflow to include in the methods section.</w:t>
       </w:r>
     </w:p>
-    <w:bookmarkStart w:id="40" w:name="X97b2dfdbbf4958b512ff857c5ddb512666a21a5"/>
+    <w:bookmarkStart w:id="39" w:name="X97b2dfdbbf4958b512ff857c5ddb512666a21a5"/>
     <w:p>
       <w:pPr>
         <w:pStyle w:val="Heading3"/>
@@ -1023,14 +977,32 @@
         <w:t xml:space="preserve">Include a description of field methods and sample processing</w:t>
       </w:r>
     </w:p>
+    <w:bookmarkEnd w:id="39"/>
+    <w:bookmarkStart w:id="40" w:name="additional-data-sources-optional"/>
+    <w:p>
+      <w:pPr>
+        <w:pStyle w:val="Heading3"/>
+      </w:pPr>
+      <w:r>
+        <w:t xml:space="preserve">Additional Data Sources (optional)</w:t>
+      </w:r>
+    </w:p>
+    <w:p>
+      <w:pPr>
+        <w:pStyle w:val="FirstParagraph"/>
+      </w:pPr>
+      <w:r>
+        <w:t xml:space="preserve">Provide descriptions (with citations) of other data sources used.</w:t>
+      </w:r>
+    </w:p>
     <w:bookmarkEnd w:id="40"/>
-    <w:bookmarkStart w:id="41" w:name="additional-data-sources-optional"/>
+    <w:bookmarkStart w:id="41" w:name="data-processing-required-if-done"/>
     <w:p>
       <w:pPr>
         <w:pStyle w:val="Heading3"/>
       </w:pPr>
       <w:r>
-        <w:t xml:space="preserve">Additional Data Sources (optional)</w:t>
+        <w:t xml:space="preserve">Data Processing (required if done)</w:t>
       </w:r>
     </w:p>
     <w:p>
@@ -1038,17 +1010,17 @@
         <w:pStyle w:val="FirstParagraph"/>
       </w:pPr>
       <w:r>
-        <w:t xml:space="preserve">Provide descriptions (with citations) of other data sources used.</w:t>
+        <w:t xml:space="preserve">Summarize process and results of any QC processes done that manipulate, change, or qualify data.</w:t>
       </w:r>
     </w:p>
     <w:bookmarkEnd w:id="41"/>
-    <w:bookmarkStart w:id="42" w:name="data-processing-required-if-done"/>
+    <w:bookmarkStart w:id="42" w:name="code-availability-required"/>
     <w:p>
       <w:pPr>
         <w:pStyle w:val="Heading3"/>
       </w:pPr>
       <w:r>
-        <w:t xml:space="preserve">Data Processing (required if done)</w:t>
+        <w:t xml:space="preserve">Code Availability (required)</w:t>
       </w:r>
     </w:p>
     <w:p>
@@ -1056,17 +1028,18 @@
         <w:pStyle w:val="FirstParagraph"/>
       </w:pPr>
       <w:r>
-        <w:t xml:space="preserve">Summarize process and results of any QC processes done that manipulate, change, or qualify data.</w:t>
+        <w:t xml:space="preserve">For all studies using custom code in the generation or processing of datasets, a statement must be included indicating whether and how the code can be accessed and any restrictions to access. This section should also include information on the versions of any software used, if relevant, and any specific variables or parameters used to generate, test, or process the current dataset. Actual analytical code should be provided in Appendices.</w:t>
       </w:r>
     </w:p>
     <w:bookmarkEnd w:id="42"/>
-    <w:bookmarkStart w:id="43" w:name="code-availability-required"/>
-    <w:p>
-      <w:pPr>
-        <w:pStyle w:val="Heading3"/>
-      </w:pPr>
-      <w:r>
-        <w:t xml:space="preserve">Code Availability (required)</w:t>
+    <w:bookmarkEnd w:id="43"/>
+    <w:bookmarkStart w:id="67" w:name="references-required"/>
+    <w:p>
+      <w:pPr>
+        <w:pStyle w:val="Heading1"/>
+      </w:pPr>
+      <w:r>
+        <w:t xml:space="preserve">References (required)</w:t>
       </w:r>
     </w:p>
     <w:p>
@@ -1074,31 +1047,12 @@
         <w:pStyle w:val="FirstParagraph"/>
       </w:pPr>
       <w:r>
-        <w:t xml:space="preserve">For all studies using custom code in the generation or processing of datasets, a statement must be included indicating whether and how the code can be accessed and any restrictions to access. This section should also include information on the versions of any software used, if relevant, and any specific variables or parameters used to generate, test, or process the current dataset. Actual analytical code should be provided in Appendices.</w:t>
-      </w:r>
-    </w:p>
-    <w:bookmarkEnd w:id="43"/>
-    <w:bookmarkEnd w:id="44"/>
-    <w:bookmarkStart w:id="68" w:name="references-required"/>
-    <w:p>
-      <w:pPr>
-        <w:pStyle w:val="Heading1"/>
-      </w:pPr>
-      <w:r>
-        <w:t xml:space="preserve">References (required)</w:t>
-      </w:r>
-    </w:p>
-    <w:p>
-      <w:pPr>
-        <w:pStyle w:val="FirstParagraph"/>
-      </w:pPr>
-      <w:r>
         <w:t xml:space="preserve">Provide sufficient information to locate the resource. If the citation has a DOI, include the DOI at the end of the citation, including the</w:t>
       </w:r>
       <w:r>
         <w:t xml:space="preserve"> </w:t>
       </w:r>
-      <w:hyperlink r:id="rId45">
+      <w:hyperlink r:id="rId44">
         <w:r>
           <w:rPr>
             <w:rStyle w:val="Hyperlink"/>
@@ -1145,7 +1099,7 @@
         <w:t xml:space="preserve">See the following examples:</w:t>
       </w:r>
     </w:p>
-    <w:bookmarkStart w:id="46" w:name="agency-company-etc.-as-author-examples"/>
+    <w:bookmarkStart w:id="45" w:name="agency-company-etc.-as-author-examples"/>
     <w:p>
       <w:pPr>
         <w:pStyle w:val="Heading3"/>
@@ -1186,8 +1140,8 @@
         <w:t xml:space="preserve">U.S. Forest Service (USFS). 1993. ECOMAP. National hierarchical framework of ecological units. U. S. Forest Service, Washington, D.C.</w:t>
       </w:r>
     </w:p>
-    <w:bookmarkEnd w:id="46"/>
-    <w:bookmarkStart w:id="49" w:name="traditional-journal-article-examples"/>
+    <w:bookmarkEnd w:id="45"/>
+    <w:bookmarkStart w:id="48" w:name="traditional-journal-article-examples"/>
     <w:p>
       <w:pPr>
         <w:pStyle w:val="Heading3"/>
@@ -1206,7 +1160,7 @@
       <w:r>
         <w:t xml:space="preserve"> </w:t>
       </w:r>
-      <w:hyperlink r:id="rId47">
+      <w:hyperlink r:id="rId46">
         <w:r>
           <w:rPr>
             <w:rStyle w:val="Hyperlink"/>
@@ -1245,7 +1199,7 @@
       <w:r>
         <w:t xml:space="preserve"> </w:t>
       </w:r>
-      <w:hyperlink r:id="rId48">
+      <w:hyperlink r:id="rId47">
         <w:r>
           <w:rPr>
             <w:rStyle w:val="Hyperlink"/>
@@ -1254,14 +1208,32 @@
         </w:r>
       </w:hyperlink>
     </w:p>
+    <w:bookmarkEnd w:id="48"/>
+    <w:bookmarkStart w:id="49" w:name="book-example"/>
+    <w:p>
+      <w:pPr>
+        <w:pStyle w:val="Heading3"/>
+      </w:pPr>
+      <w:r>
+        <w:t xml:space="preserve">Book Example</w:t>
+      </w:r>
+    </w:p>
+    <w:p>
+      <w:pPr>
+        <w:pStyle w:val="FirstParagraph"/>
+      </w:pPr>
+      <w:r>
+        <w:t xml:space="preserve">Harvill, A. M., Jr., T. R. Bradley, C. E. Stevens, T. F. Wieboldt, D. M. E. Ware, D. W. Ogle, and G. W. Ramsey. 1992. Atlas of the Virginia flora, third edition. Virginia Botanical Associates, Farmville, Virginia.</w:t>
+      </w:r>
+    </w:p>
     <w:bookmarkEnd w:id="49"/>
-    <w:bookmarkStart w:id="50" w:name="book-example"/>
+    <w:bookmarkStart w:id="50" w:name="book-chapter-examples"/>
     <w:p>
       <w:pPr>
         <w:pStyle w:val="Heading3"/>
       </w:pPr>
       <w:r>
-        <w:t xml:space="preserve">Book Example</w:t>
+        <w:t xml:space="preserve">Book Chapter Examples</w:t>
       </w:r>
     </w:p>
     <w:p>
@@ -1269,17 +1241,25 @@
         <w:pStyle w:val="FirstParagraph"/>
       </w:pPr>
       <w:r>
-        <w:t xml:space="preserve">Harvill, A. M., Jr., T. R. Bradley, C. E. Stevens, T. F. Wieboldt, D. M. E. Ware, D. W. Ogle, and G. W. Ramsey. 1992. Atlas of the Virginia flora, third edition. Virginia Botanical Associates, Farmville, Virginia.</w:t>
+        <w:t xml:space="preserve">McCauly, E. 1984. The estimation of abundance and biomass of zooplankton in samples. Pages 228–265 in J. A. Dowling and F. H. Rigler, editors. A manual on methods for the assessment of secondary productivity in fresh waters. Blackwell Scientific, Oxford, UK.</w:t>
+      </w:r>
+    </w:p>
+    <w:p>
+      <w:pPr>
+        <w:pStyle w:val="BodyText"/>
+      </w:pPr>
+      <w:r>
+        <w:t xml:space="preserve">Watson, P. J. 2004. Of caves and shell mounds in west-central Kentucky. Pages 159–164 in Of caves and shell mounds. The University of Alabama Press, Tuscaloosa, Alabama.</w:t>
       </w:r>
     </w:p>
     <w:bookmarkEnd w:id="50"/>
-    <w:bookmarkStart w:id="51" w:name="book-chapter-examples"/>
+    <w:bookmarkStart w:id="53" w:name="published-report-examples"/>
     <w:p>
       <w:pPr>
         <w:pStyle w:val="Heading3"/>
       </w:pPr>
       <w:r>
-        <w:t xml:space="preserve">Book Chapter Examples</w:t>
+        <w:t xml:space="preserve">Published Report Examples</w:t>
       </w:r>
     </w:p>
     <w:p>
@@ -1287,7 +1267,7 @@
         <w:pStyle w:val="FirstParagraph"/>
       </w:pPr>
       <w:r>
-        <w:t xml:space="preserve">McCauly, E. 1984. The estimation of abundance and biomass of zooplankton in samples. Pages 228–265 in J. A. Dowling and F. H. Rigler, editors. A manual on methods for the assessment of secondary productivity in fresh waters. Blackwell Scientific, Oxford, UK.</w:t>
+        <w:t xml:space="preserve">Bass, S., R. E. Gallipeau, Jr., M. Van Stappen, J. Kumer, M. Wessner, S. Petersburg, L. L. Hays, J. Milstone, M. Soukup, M. Fletcher, L. G. Adams, and others. 1988. Highlights of natural resource management 1987. National Park Service, Denver, Colorado.</w:t>
       </w:r>
     </w:p>
     <w:p>
@@ -1295,38 +1275,12 @@
         <w:pStyle w:val="BodyText"/>
       </w:pPr>
       <w:r>
-        <w:t xml:space="preserve">Watson, P. J. 2004. Of caves and shell mounds in west-central Kentucky. Pages 159–164 in Of caves and shell mounds. The University of Alabama Press, Tuscaloosa, Alabama.</w:t>
-      </w:r>
-    </w:p>
-    <w:bookmarkEnd w:id="51"/>
-    <w:bookmarkStart w:id="54" w:name="published-report-examples"/>
-    <w:p>
-      <w:pPr>
-        <w:pStyle w:val="Heading3"/>
-      </w:pPr>
-      <w:r>
-        <w:t xml:space="preserve">Published Report Examples</w:t>
-      </w:r>
-    </w:p>
-    <w:p>
-      <w:pPr>
-        <w:pStyle w:val="FirstParagraph"/>
-      </w:pPr>
-      <w:r>
-        <w:t xml:space="preserve">Bass, S., R. E. Gallipeau, Jr., M. Van Stappen, J. Kumer, M. Wessner, S. Petersburg, L. L. Hays, J. Milstone, M. Soukup, M. Fletcher, L. G. Adams, and others. 1988. Highlights of natural resource management 1987. National Park Service, Denver, Colorado.</w:t>
-      </w:r>
-    </w:p>
-    <w:p>
-      <w:pPr>
-        <w:pStyle w:val="BodyText"/>
-      </w:pPr>
-      <w:r>
         <w:t xml:space="preserve">Holthausen, R. S., M. G. Raphael, K. S. McKelvey, E. D. Forsman, E. E. Starkey, and D. E. Seaman. 1994. The contribution of federal and nonfederal habitats to the persistence of the northern spotted owl on the Olympic Peninsula, Washington. General Technical Report PNW–GTR–352. U.S. Forest Service, Corvallis, Oregon.</w:t>
       </w:r>
       <w:r>
         <w:t xml:space="preserve"> </w:t>
       </w:r>
-      <w:hyperlink r:id="rId52">
+      <w:hyperlink r:id="rId51">
         <w:r>
           <w:rPr>
             <w:rStyle w:val="Hyperlink"/>
@@ -1345,7 +1299,7 @@
       <w:r>
         <w:t xml:space="preserve"> </w:t>
       </w:r>
-      <w:hyperlink r:id="rId53">
+      <w:hyperlink r:id="rId52">
         <w:r>
           <w:rPr>
             <w:rStyle w:val="Hyperlink"/>
@@ -1354,14 +1308,62 @@
         </w:r>
       </w:hyperlink>
     </w:p>
+    <w:bookmarkEnd w:id="53"/>
+    <w:bookmarkStart w:id="54" w:name="unpublished-report-examples"/>
+    <w:p>
+      <w:pPr>
+        <w:pStyle w:val="Heading3"/>
+      </w:pPr>
+      <w:r>
+        <w:t xml:space="preserve">Unpublished Report Examples</w:t>
+      </w:r>
+    </w:p>
+    <w:p>
+      <w:pPr>
+        <w:pStyle w:val="FirstParagraph"/>
+      </w:pPr>
+      <w:r>
+        <w:t xml:space="preserve">Conant, B., and J. I. Hodges. 1995. Western brant population estimates. U.S. Fish and Wildlife Service Unpublished Report, Juneau, Alaska.</w:t>
+      </w:r>
+    </w:p>
+    <w:p>
+      <w:pPr>
+        <w:pStyle w:val="BodyText"/>
+      </w:pPr>
+      <w:r>
+        <w:t xml:space="preserve">Conant, B., and J. F. Voelzer. 2001. Winter waterfowl survey: Mexico west coast and Baja California. U.S. Fish and Wildlife Service Unpublished Report, Juneau, Alaska.</w:t>
+      </w:r>
+    </w:p>
+    <w:p>
+      <w:pPr>
+        <w:pStyle w:val="BodyText"/>
+      </w:pPr>
+      <w:r>
+        <w:t xml:space="preserve">###Thesis/Dissertation Examples</w:t>
+      </w:r>
+      <w:r>
+        <w:t xml:space="preserve"> </w:t>
+      </w:r>
+      <w:r>
+        <w:t xml:space="preserve">Diong, C. H. 1982. Population and biology of the feral pig (Sus scrofa L) in Kipahulu Valley, Mau’i. Dissertation. University of Hawai’i, Honolulu, Hawai’i.</w:t>
+      </w:r>
+    </w:p>
+    <w:p>
+      <w:pPr>
+        <w:pStyle w:val="BodyText"/>
+      </w:pPr>
+      <w:r>
+        <w:t xml:space="preserve">McTigue, K. M. 1992. Nutrient pulses and herbivory: Integrative control of primary producers in lakes. Thesis. University of Wisconsin, Madison, Wisconsin.</w:t>
+      </w:r>
+    </w:p>
     <w:bookmarkEnd w:id="54"/>
-    <w:bookmarkStart w:id="55" w:name="unpublished-report-examples"/>
+    <w:bookmarkStart w:id="55" w:name="conference-proceedings-examples"/>
     <w:p>
       <w:pPr>
         <w:pStyle w:val="Heading3"/>
       </w:pPr>
       <w:r>
-        <w:t xml:space="preserve">Unpublished Report Examples</w:t>
+        <w:t xml:space="preserve">Conference Proceedings Examples</w:t>
       </w:r>
     </w:p>
     <w:p>
@@ -1369,7 +1371,7 @@
         <w:pStyle w:val="FirstParagraph"/>
       </w:pPr>
       <w:r>
-        <w:t xml:space="preserve">Conant, B., and J. I. Hodges. 1995. Western brant population estimates. U.S. Fish and Wildlife Service Unpublished Report, Juneau, Alaska.</w:t>
+        <w:t xml:space="preserve">Gunther, K. A. 1994. Changing problems in bear management: Yellowstone National Park twenty-plus years after the dumps. Ninth International Conference on Bear Research and Management. Missoula, MT, International Association for Bear Research and Management, Bozeman, Montana, February 1992:549–560.</w:t>
       </w:r>
     </w:p>
     <w:p>
@@ -1377,39 +1379,17 @@
         <w:pStyle w:val="BodyText"/>
       </w:pPr>
       <w:r>
-        <w:t xml:space="preserve">Conant, B., and J. F. Voelzer. 2001. Winter waterfowl survey: Mexico west coast and Baja California. U.S. Fish and Wildlife Service Unpublished Report, Juneau, Alaska.</w:t>
-      </w:r>
-    </w:p>
-    <w:p>
-      <w:pPr>
-        <w:pStyle w:val="BodyText"/>
-      </w:pPr>
-      <w:r>
-        <w:t xml:space="preserve">###Thesis/Dissertation Examples</w:t>
-      </w:r>
-      <w:r>
-        <w:t xml:space="preserve"> </w:t>
-      </w:r>
-      <w:r>
-        <w:t xml:space="preserve">Diong, C. H. 1982. Population and biology of the feral pig (Sus scrofa L) in Kipahulu Valley, Mau’i. Dissertation. University of Hawai’i, Honolulu, Hawai’i.</w:t>
-      </w:r>
-    </w:p>
-    <w:p>
-      <w:pPr>
-        <w:pStyle w:val="BodyText"/>
-      </w:pPr>
-      <w:r>
-        <w:t xml:space="preserve">McTigue, K. M. 1992. Nutrient pulses and herbivory: Integrative control of primary producers in lakes. Thesis. University of Wisconsin, Madison, Wisconsin.</w:t>
+        <w:t xml:space="preserve">Webb, J. R., and J. N. Galloway. 1991. Potential acidification of streams in Mid-Appalachian Highlands: A problem with generalized assessments. Southern Appalachian Man and Biosphere Conference. Gatlinburg, Tennessee.</w:t>
       </w:r>
     </w:p>
     <w:bookmarkEnd w:id="55"/>
-    <w:bookmarkStart w:id="56" w:name="conference-proceedings-examples"/>
+    <w:bookmarkStart w:id="60" w:name="general-internet-examples"/>
     <w:p>
       <w:pPr>
         <w:pStyle w:val="Heading3"/>
       </w:pPr>
       <w:r>
-        <w:t xml:space="preserve">Conference Proceedings Examples</w:t>
+        <w:t xml:space="preserve">General Internet Examples</w:t>
       </w:r>
     </w:p>
     <w:p>
@@ -1417,38 +1397,12 @@
         <w:pStyle w:val="FirstParagraph"/>
       </w:pPr>
       <w:r>
-        <w:t xml:space="preserve">Gunther, K. A. 1994. Changing problems in bear management: Yellowstone National Park twenty-plus years after the dumps. Ninth International Conference on Bear Research and Management. Missoula, MT, International Association for Bear Research and Management, Bozeman, Montana, February 1992:549–560.</w:t>
-      </w:r>
-    </w:p>
-    <w:p>
-      <w:pPr>
-        <w:pStyle w:val="BodyText"/>
-      </w:pPr>
-      <w:r>
-        <w:t xml:space="preserve">Webb, J. R., and J. N. Galloway. 1991. Potential acidification of streams in Mid-Appalachian Highlands: A problem with generalized assessments. Southern Appalachian Man and Biosphere Conference. Gatlinburg, Tennessee.</w:t>
-      </w:r>
-    </w:p>
-    <w:bookmarkEnd w:id="56"/>
-    <w:bookmarkStart w:id="61" w:name="general-internet-examples"/>
-    <w:p>
-      <w:pPr>
-        <w:pStyle w:val="Heading3"/>
-      </w:pPr>
-      <w:r>
-        <w:t xml:space="preserve">General Internet Examples</w:t>
-      </w:r>
-    </w:p>
-    <w:p>
-      <w:pPr>
-        <w:pStyle w:val="FirstParagraph"/>
-      </w:pPr>
-      <w:r>
         <w:t xml:space="preserve">Colorado Native Plant Society. 2016. Colorado Native Plant Society website. Available at:</w:t>
       </w:r>
       <w:r>
         <w:t xml:space="preserve"> </w:t>
       </w:r>
-      <w:hyperlink r:id="rId57">
+      <w:hyperlink r:id="rId56">
         <w:r>
           <w:rPr>
             <w:rStyle w:val="Hyperlink"/>
@@ -1473,7 +1427,7 @@
       <w:r>
         <w:t xml:space="preserve"> </w:t>
       </w:r>
-      <w:hyperlink r:id="rId58">
+      <w:hyperlink r:id="rId57">
         <w:r>
           <w:rPr>
             <w:rStyle w:val="Hyperlink"/>
@@ -1498,7 +1452,7 @@
       <w:r>
         <w:t xml:space="preserve"> </w:t>
       </w:r>
-      <w:hyperlink r:id="rId59">
+      <w:hyperlink r:id="rId58">
         <w:r>
           <w:rPr>
             <w:rStyle w:val="Hyperlink"/>
@@ -1523,7 +1477,7 @@
       <w:r>
         <w:t xml:space="preserve"> </w:t>
       </w:r>
-      <w:hyperlink r:id="rId60">
+      <w:hyperlink r:id="rId59">
         <w:r>
           <w:rPr>
             <w:rStyle w:val="Hyperlink"/>
@@ -1538,8 +1492,8 @@
         <w:t xml:space="preserve">(accessed 07 March 2016).</w:t>
       </w:r>
     </w:p>
-    <w:bookmarkEnd w:id="61"/>
-    <w:bookmarkStart w:id="67" w:name="X5c9a4415aece3349f5febfaeb064d7c40912662"/>
+    <w:bookmarkEnd w:id="60"/>
+    <w:bookmarkStart w:id="66" w:name="X5c9a4415aece3349f5febfaeb064d7c40912662"/>
     <w:p>
       <w:pPr>
         <w:pStyle w:val="Heading3"/>
@@ -1558,7 +1512,7 @@
       <w:r>
         <w:t xml:space="preserve"> </w:t>
       </w:r>
-      <w:hyperlink r:id="rId62">
+      <w:hyperlink r:id="rId61">
         <w:r>
           <w:rPr>
             <w:rStyle w:val="Hyperlink"/>
@@ -1583,7 +1537,7 @@
       <w:r>
         <w:t xml:space="preserve"> </w:t>
       </w:r>
-      <w:hyperlink r:id="rId63">
+      <w:hyperlink r:id="rId62">
         <w:r>
           <w:rPr>
             <w:rStyle w:val="Hyperlink"/>
@@ -1608,7 +1562,7 @@
       <w:r>
         <w:t xml:space="preserve"> </w:t>
       </w:r>
-      <w:hyperlink r:id="rId64">
+      <w:hyperlink r:id="rId63">
         <w:r>
           <w:rPr>
             <w:rStyle w:val="Hyperlink"/>
@@ -1633,7 +1587,7 @@
       <w:r>
         <w:t xml:space="preserve"> </w:t>
       </w:r>
-      <w:hyperlink r:id="rId65">
+      <w:hyperlink r:id="rId64">
         <w:r>
           <w:rPr>
             <w:rStyle w:val="Hyperlink"/>
@@ -1658,7 +1612,7 @@
       <w:r>
         <w:t xml:space="preserve"> </w:t>
       </w:r>
-      <w:hyperlink r:id="rId66">
+      <w:hyperlink r:id="rId65">
         <w:r>
           <w:rPr>
             <w:rStyle w:val="Hyperlink"/>
@@ -1673,15 +1627,33 @@
         <w:t xml:space="preserve">(accessed 07 March 2016).</w:t>
       </w:r>
     </w:p>
+    <w:bookmarkEnd w:id="66"/>
     <w:bookmarkEnd w:id="67"/>
+    <w:bookmarkStart w:id="68" w:name="acknowledgements-optional"/>
+    <w:p>
+      <w:pPr>
+        <w:pStyle w:val="Heading1"/>
+      </w:pPr>
+      <w:r>
+        <w:t xml:space="preserve">Acknowledgements (optional)</w:t>
+      </w:r>
+    </w:p>
+    <w:p>
+      <w:pPr>
+        <w:pStyle w:val="FirstParagraph"/>
+      </w:pPr>
+      <w:r>
+        <w:t xml:space="preserve">The Acknowledgements should contain text acknowledging non-author contributors. Acknowledgements should be brief, and should not include thanks to anonymous referees and editors or effusive comments. Grant or contribution numbers may be acknowledged.</w:t>
+      </w:r>
+    </w:p>
     <w:bookmarkEnd w:id="68"/>
-    <w:bookmarkStart w:id="69" w:name="acknowledgements-optional"/>
+    <w:bookmarkStart w:id="71" w:name="appendix-a.-code-listing"/>
     <w:p>
       <w:pPr>
         <w:pStyle w:val="Heading1"/>
       </w:pPr>
       <w:r>
-        <w:t xml:space="preserve">Acknowledgements (optional)</w:t>
+        <w:t xml:space="preserve">Appendix A. Code Listing</w:t>
       </w:r>
     </w:p>
     <w:p>
@@ -1689,24 +1661,6 @@
         <w:pStyle w:val="FirstParagraph"/>
       </w:pPr>
       <w:r>
-        <w:t xml:space="preserve">The Acknowledgements should contain text acknowledging non-author contributors. Acknowledgements should be brief, and should not include thanks to anonymous referees and editors or effusive comments. Grant or contribution numbers may be acknowledged.</w:t>
-      </w:r>
-    </w:p>
-    <w:bookmarkEnd w:id="69"/>
-    <w:bookmarkStart w:id="72" w:name="appendix-a.-code-listing"/>
-    <w:p>
-      <w:pPr>
-        <w:pStyle w:val="Heading1"/>
-      </w:pPr>
-      <w:r>
-        <w:t xml:space="preserve">Appendix A. Code Listing</w:t>
-      </w:r>
-    </w:p>
-    <w:p>
-      <w:pPr>
-        <w:pStyle w:val="FirstParagraph"/>
-      </w:pPr>
-      <w:r>
         <w:t xml:space="preserve">In most cases, Code listing is not required. If all QA/QC and data manipulations were performed elsewhere, you should cite that code in the methods (and leave the</w:t>
       </w:r>
       <w:r>
@@ -2882,7 +2836,175 @@
         <w:rPr>
           <w:rStyle w:val="StringTok"/>
         </w:rPr>
-        <w:t xml:space="preserve">"fontawesome"</w:t>
+        <w:t xml:space="preserve">"yaml"</w:t>
+      </w:r>
+      <w:r>
+        <w:rPr>
+          <w:rStyle w:val="NormalTok"/>
+        </w:rPr>
+        <w:t xml:space="preserve">)</w:t>
+      </w:r>
+      <w:r>
+        <w:br/>
+      </w:r>
+      <w:r>
+        <w:br/>
+      </w:r>
+      <w:r>
+        <w:rPr>
+          <w:rStyle w:val="NormalTok"/>
+        </w:rPr>
+        <w:t xml:space="preserve">inst </w:t>
+      </w:r>
+      <w:r>
+        <w:rPr>
+          <w:rStyle w:val="OtherTok"/>
+        </w:rPr>
+        <w:t xml:space="preserve">&lt;-</w:t>
+      </w:r>
+      <w:r>
+        <w:rPr>
+          <w:rStyle w:val="NormalTok"/>
+        </w:rPr>
+        <w:t xml:space="preserve"> RRpackages </w:t>
+      </w:r>
+      <w:r>
+        <w:rPr>
+          <w:rStyle w:val="SpecialCharTok"/>
+        </w:rPr>
+        <w:t xml:space="preserve">%in%</w:t>
+      </w:r>
+      <w:r>
+        <w:rPr>
+          <w:rStyle w:val="NormalTok"/>
+        </w:rPr>
+        <w:t xml:space="preserve"> </w:t>
+      </w:r>
+      <w:r>
+        <w:rPr>
+          <w:rStyle w:val="FunctionTok"/>
+        </w:rPr>
+        <w:t xml:space="preserve">installed.packages</w:t>
+      </w:r>
+      <w:r>
+        <w:rPr>
+          <w:rStyle w:val="NormalTok"/>
+        </w:rPr>
+        <w:t xml:space="preserve">()</w:t>
+      </w:r>
+      <w:r>
+        <w:br/>
+      </w:r>
+      <w:r>
+        <w:rPr>
+          <w:rStyle w:val="ControlFlowTok"/>
+        </w:rPr>
+        <w:t xml:space="preserve">if</w:t>
+      </w:r>
+      <w:r>
+        <w:rPr>
+          <w:rStyle w:val="NormalTok"/>
+        </w:rPr>
+        <w:t xml:space="preserve"> (</w:t>
+      </w:r>
+      <w:r>
+        <w:rPr>
+          <w:rStyle w:val="FunctionTok"/>
+        </w:rPr>
+        <w:t xml:space="preserve">length</w:t>
+      </w:r>
+      <w:r>
+        <w:rPr>
+          <w:rStyle w:val="NormalTok"/>
+        </w:rPr>
+        <w:t xml:space="preserve">(RRpackages[</w:t>
+      </w:r>
+      <w:r>
+        <w:rPr>
+          <w:rStyle w:val="SpecialCharTok"/>
+        </w:rPr>
+        <w:t xml:space="preserve">!</w:t>
+      </w:r>
+      <w:r>
+        <w:rPr>
+          <w:rStyle w:val="NormalTok"/>
+        </w:rPr>
+        <w:t xml:space="preserve">inst]) </w:t>
+      </w:r>
+      <w:r>
+        <w:rPr>
+          <w:rStyle w:val="SpecialCharTok"/>
+        </w:rPr>
+        <w:t xml:space="preserve">&gt;</w:t>
+      </w:r>
+      <w:r>
+        <w:rPr>
+          <w:rStyle w:val="NormalTok"/>
+        </w:rPr>
+        <w:t xml:space="preserve"> </w:t>
+      </w:r>
+      <w:r>
+        <w:rPr>
+          <w:rStyle w:val="DecValTok"/>
+        </w:rPr>
+        <w:t xml:space="preserve">0</w:t>
+      </w:r>
+      <w:r>
+        <w:rPr>
+          <w:rStyle w:val="NormalTok"/>
+        </w:rPr>
+        <w:t xml:space="preserve">) {</w:t>
+      </w:r>
+      <w:r>
+        <w:br/>
+      </w:r>
+      <w:r>
+        <w:rPr>
+          <w:rStyle w:val="NormalTok"/>
+        </w:rPr>
+        <w:t xml:space="preserve">  </w:t>
+      </w:r>
+      <w:r>
+        <w:rPr>
+          <w:rStyle w:val="FunctionTok"/>
+        </w:rPr>
+        <w:t xml:space="preserve">install.packages</w:t>
+      </w:r>
+      <w:r>
+        <w:rPr>
+          <w:rStyle w:val="NormalTok"/>
+        </w:rPr>
+        <w:t xml:space="preserve">(RRpackages[</w:t>
+      </w:r>
+      <w:r>
+        <w:rPr>
+          <w:rStyle w:val="SpecialCharTok"/>
+        </w:rPr>
+        <w:t xml:space="preserve">!</w:t>
+      </w:r>
+      <w:r>
+        <w:rPr>
+          <w:rStyle w:val="NormalTok"/>
+        </w:rPr>
+        <w:t xml:space="preserve">inst], </w:t>
+      </w:r>
+      <w:r>
+        <w:rPr>
+          <w:rStyle w:val="AttributeTok"/>
+        </w:rPr>
+        <w:t xml:space="preserve">dep =</w:t>
+      </w:r>
+      <w:r>
+        <w:rPr>
+          <w:rStyle w:val="NormalTok"/>
+        </w:rPr>
+        <w:t xml:space="preserve"> </w:t>
+      </w:r>
+      <w:r>
+        <w:rPr>
+          <w:rStyle w:val="ConstantTok"/>
+        </w:rPr>
+        <w:t xml:space="preserve">TRUE</w:t>
       </w:r>
       <w:r>
         <w:rPr>
@@ -2892,9 +3014,21 @@
       </w:r>
       <w:r>
         <w:rPr>
+          <w:rStyle w:val="AttributeTok"/>
+        </w:rPr>
+        <w:t xml:space="preserve">repos =</w:t>
+      </w:r>
+      <w:r>
+        <w:rPr>
+          <w:rStyle w:val="NormalTok"/>
+        </w:rPr>
+        <w:t xml:space="preserve"> </w:t>
+      </w:r>
+      <w:r>
+        <w:rPr>
           <w:rStyle w:val="StringTok"/>
         </w:rPr>
-        <w:t xml:space="preserve">"yaml"</w:t>
+        <w:t xml:space="preserve">"https://cloud.r-project.org"</w:t>
       </w:r>
       <w:r>
         <w:rPr>
@@ -2906,151 +3040,31 @@
         <w:br/>
       </w:r>
       <w:r>
-        <w:br/>
-      </w:r>
-      <w:r>
-        <w:rPr>
-          <w:rStyle w:val="NormalTok"/>
-        </w:rPr>
-        <w:t xml:space="preserve">inst </w:t>
-      </w:r>
-      <w:r>
-        <w:rPr>
-          <w:rStyle w:val="OtherTok"/>
-        </w:rPr>
-        <w:t xml:space="preserve">&lt;-</w:t>
-      </w:r>
-      <w:r>
-        <w:rPr>
-          <w:rStyle w:val="NormalTok"/>
-        </w:rPr>
-        <w:t xml:space="preserve"> RRpackages </w:t>
-      </w:r>
-      <w:r>
-        <w:rPr>
-          <w:rStyle w:val="SpecialCharTok"/>
-        </w:rPr>
-        <w:t xml:space="preserve">%in%</w:t>
-      </w:r>
-      <w:r>
-        <w:rPr>
-          <w:rStyle w:val="NormalTok"/>
-        </w:rPr>
-        <w:t xml:space="preserve"> </w:t>
+        <w:rPr>
+          <w:rStyle w:val="NormalTok"/>
+        </w:rPr>
+        <w:t xml:space="preserve">}</w:t>
+      </w:r>
+      <w:r>
+        <w:br/>
       </w:r>
       <w:r>
         <w:rPr>
           <w:rStyle w:val="FunctionTok"/>
         </w:rPr>
-        <w:t xml:space="preserve">installed.packages</w:t>
-      </w:r>
-      <w:r>
-        <w:rPr>
-          <w:rStyle w:val="NormalTok"/>
-        </w:rPr>
-        <w:t xml:space="preserve">()</w:t>
-      </w:r>
-      <w:r>
-        <w:br/>
-      </w:r>
-      <w:r>
-        <w:rPr>
-          <w:rStyle w:val="ControlFlowTok"/>
-        </w:rPr>
-        <w:t xml:space="preserve">if</w:t>
-      </w:r>
-      <w:r>
-        <w:rPr>
-          <w:rStyle w:val="NormalTok"/>
-        </w:rPr>
-        <w:t xml:space="preserve"> (</w:t>
-      </w:r>
-      <w:r>
-        <w:rPr>
-          <w:rStyle w:val="FunctionTok"/>
-        </w:rPr>
-        <w:t xml:space="preserve">length</w:t>
-      </w:r>
-      <w:r>
-        <w:rPr>
-          <w:rStyle w:val="NormalTok"/>
-        </w:rPr>
-        <w:t xml:space="preserve">(RRpackages[</w:t>
-      </w:r>
-      <w:r>
-        <w:rPr>
-          <w:rStyle w:val="SpecialCharTok"/>
-        </w:rPr>
-        <w:t xml:space="preserve">!</w:t>
-      </w:r>
-      <w:r>
-        <w:rPr>
-          <w:rStyle w:val="NormalTok"/>
-        </w:rPr>
-        <w:t xml:space="preserve">inst]) </w:t>
-      </w:r>
-      <w:r>
-        <w:rPr>
-          <w:rStyle w:val="SpecialCharTok"/>
-        </w:rPr>
-        <w:t xml:space="preserve">&gt;</w:t>
-      </w:r>
-      <w:r>
-        <w:rPr>
-          <w:rStyle w:val="NormalTok"/>
-        </w:rPr>
-        <w:t xml:space="preserve"> </w:t>
-      </w:r>
-      <w:r>
-        <w:rPr>
-          <w:rStyle w:val="DecValTok"/>
-        </w:rPr>
-        <w:t xml:space="preserve">0</w:t>
-      </w:r>
-      <w:r>
-        <w:rPr>
-          <w:rStyle w:val="NormalTok"/>
-        </w:rPr>
-        <w:t xml:space="preserve">) {</w:t>
-      </w:r>
-      <w:r>
-        <w:br/>
-      </w:r>
-      <w:r>
-        <w:rPr>
-          <w:rStyle w:val="NormalTok"/>
-        </w:rPr>
-        <w:t xml:space="preserve">  </w:t>
-      </w:r>
-      <w:r>
-        <w:rPr>
-          <w:rStyle w:val="FunctionTok"/>
-        </w:rPr>
-        <w:t xml:space="preserve">install.packages</w:t>
-      </w:r>
-      <w:r>
-        <w:rPr>
-          <w:rStyle w:val="NormalTok"/>
-        </w:rPr>
-        <w:t xml:space="preserve">(RRpackages[</w:t>
-      </w:r>
-      <w:r>
-        <w:rPr>
-          <w:rStyle w:val="SpecialCharTok"/>
-        </w:rPr>
-        <w:t xml:space="preserve">!</w:t>
-      </w:r>
-      <w:r>
-        <w:rPr>
-          <w:rStyle w:val="NormalTok"/>
-        </w:rPr>
-        <w:t xml:space="preserve">inst], </w:t>
+        <w:t xml:space="preserve">lapply</w:t>
+      </w:r>
+      <w:r>
+        <w:rPr>
+          <w:rStyle w:val="NormalTok"/>
+        </w:rPr>
+        <w:t xml:space="preserve">(RRpackages, library, </w:t>
       </w:r>
       <w:r>
         <w:rPr>
           <w:rStyle w:val="AttributeTok"/>
         </w:rPr>
-        <w:t xml:space="preserve">dep =</w:t>
+        <w:t xml:space="preserve">character.only =</w:t>
       </w:r>
       <w:r>
         <w:rPr>
@@ -3068,80 +3082,8 @@
         <w:rPr>
           <w:rStyle w:val="NormalTok"/>
         </w:rPr>
-        <w:t xml:space="preserve">, </w:t>
-      </w:r>
-      <w:r>
-        <w:rPr>
-          <w:rStyle w:val="AttributeTok"/>
-        </w:rPr>
-        <w:t xml:space="preserve">repos =</w:t>
-      </w:r>
-      <w:r>
-        <w:rPr>
-          <w:rStyle w:val="NormalTok"/>
-        </w:rPr>
-        <w:t xml:space="preserve"> </w:t>
-      </w:r>
-      <w:r>
-        <w:rPr>
-          <w:rStyle w:val="StringTok"/>
-        </w:rPr>
-        <w:t xml:space="preserve">"https://cloud.r-project.org"</w:t>
-      </w:r>
-      <w:r>
-        <w:rPr>
-          <w:rStyle w:val="NormalTok"/>
-        </w:rPr>
         <w:t xml:space="preserve">)</w:t>
       </w:r>
-      <w:r>
-        <w:br/>
-      </w:r>
-      <w:r>
-        <w:rPr>
-          <w:rStyle w:val="NormalTok"/>
-        </w:rPr>
-        <w:t xml:space="preserve">}</w:t>
-      </w:r>
-      <w:r>
-        <w:br/>
-      </w:r>
-      <w:r>
-        <w:rPr>
-          <w:rStyle w:val="FunctionTok"/>
-        </w:rPr>
-        <w:t xml:space="preserve">lapply</w:t>
-      </w:r>
-      <w:r>
-        <w:rPr>
-          <w:rStyle w:val="NormalTok"/>
-        </w:rPr>
-        <w:t xml:space="preserve">(RRpackages, library, </w:t>
-      </w:r>
-      <w:r>
-        <w:rPr>
-          <w:rStyle w:val="AttributeTok"/>
-        </w:rPr>
-        <w:t xml:space="preserve">character.only =</w:t>
-      </w:r>
-      <w:r>
-        <w:rPr>
-          <w:rStyle w:val="NormalTok"/>
-        </w:rPr>
-        <w:t xml:space="preserve"> </w:t>
-      </w:r>
-      <w:r>
-        <w:rPr>
-          <w:rStyle w:val="ConstantTok"/>
-        </w:rPr>
-        <w:t xml:space="preserve">TRUE</w:t>
-      </w:r>
-      <w:r>
-        <w:rPr>
-          <w:rStyle w:val="NormalTok"/>
-        </w:rPr>
-        <w:t xml:space="preserve">)</w:t>
-      </w:r>
     </w:p>
     <w:p>
       <w:pPr>
@@ -3160,34 +3102,16 @@
         <w:rPr>
           <w:rStyle w:val="VerbatimChar"/>
         </w:rPr>
-        <w:t xml:space="preserve">##  [1] "plotly"      "ggplot2"     "dplyr"       "remotes"     "RODBC"      </w:t>
-      </w:r>
-      <w:r>
-        <w:br/>
-      </w:r>
-      <w:r>
-        <w:rPr>
-          <w:rStyle w:val="VerbatimChar"/>
-        </w:rPr>
-        <w:t xml:space="preserve">##  [6] "devtools"    "usethis"     "yaml"        "fontawesome" "knitr"      </w:t>
-      </w:r>
-      <w:r>
-        <w:br/>
-      </w:r>
-      <w:r>
-        <w:rPr>
-          <w:rStyle w:val="VerbatimChar"/>
-        </w:rPr>
-        <w:t xml:space="preserve">## [11] "pander"      "rmarkdown"   "markdown"    "stats"       "graphics"   </w:t>
-      </w:r>
-      <w:r>
-        <w:br/>
-      </w:r>
-      <w:r>
-        <w:rPr>
-          <w:rStyle w:val="VerbatimChar"/>
-        </w:rPr>
-        <w:t xml:space="preserve">## [16] "grDevices"   "utils"       "datasets"    "methods"     "base"       </w:t>
+        <w:t xml:space="preserve">##  [1] "yaml"      "knitr"     "pander"    "rmarkdown" "markdown"  "stats"    </w:t>
+      </w:r>
+      <w:r>
+        <w:br/>
+      </w:r>
+      <w:r>
+        <w:rPr>
+          <w:rStyle w:val="VerbatimChar"/>
+        </w:rPr>
+        <w:t xml:space="preserve">##  [7] "graphics"  "grDevices" "utils"     "datasets"  "methods"   "base"     </w:t>
       </w:r>
       <w:r>
         <w:br/>
@@ -3214,34 +3138,16 @@
         <w:rPr>
           <w:rStyle w:val="VerbatimChar"/>
         </w:rPr>
-        <w:t xml:space="preserve">##  [1] "plotly"      "ggplot2"     "dplyr"       "remotes"     "RODBC"      </w:t>
-      </w:r>
-      <w:r>
-        <w:br/>
-      </w:r>
-      <w:r>
-        <w:rPr>
-          <w:rStyle w:val="VerbatimChar"/>
-        </w:rPr>
-        <w:t xml:space="preserve">##  [6] "devtools"    "usethis"     "yaml"        "fontawesome" "knitr"      </w:t>
-      </w:r>
-      <w:r>
-        <w:br/>
-      </w:r>
-      <w:r>
-        <w:rPr>
-          <w:rStyle w:val="VerbatimChar"/>
-        </w:rPr>
-        <w:t xml:space="preserve">## [11] "pander"      "rmarkdown"   "markdown"    "stats"       "graphics"   </w:t>
-      </w:r>
-      <w:r>
-        <w:br/>
-      </w:r>
-      <w:r>
-        <w:rPr>
-          <w:rStyle w:val="VerbatimChar"/>
-        </w:rPr>
-        <w:t xml:space="preserve">## [16] "grDevices"   "utils"       "datasets"    "methods"     "base"       </w:t>
+        <w:t xml:space="preserve">##  [1] "yaml"      "knitr"     "pander"    "rmarkdown" "markdown"  "stats"    </w:t>
+      </w:r>
+      <w:r>
+        <w:br/>
+      </w:r>
+      <w:r>
+        <w:rPr>
+          <w:rStyle w:val="VerbatimChar"/>
+        </w:rPr>
+        <w:t xml:space="preserve">##  [7] "graphics"  "grDevices" "utils"     "datasets"  "methods"   "base"     </w:t>
       </w:r>
       <w:r>
         <w:br/>
@@ -3268,34 +3174,16 @@
         <w:rPr>
           <w:rStyle w:val="VerbatimChar"/>
         </w:rPr>
-        <w:t xml:space="preserve">##  [1] "plotly"      "ggplot2"     "dplyr"       "remotes"     "RODBC"      </w:t>
-      </w:r>
-      <w:r>
-        <w:br/>
-      </w:r>
-      <w:r>
-        <w:rPr>
-          <w:rStyle w:val="VerbatimChar"/>
-        </w:rPr>
-        <w:t xml:space="preserve">##  [6] "devtools"    "usethis"     "yaml"        "fontawesome" "knitr"      </w:t>
-      </w:r>
-      <w:r>
-        <w:br/>
-      </w:r>
-      <w:r>
-        <w:rPr>
-          <w:rStyle w:val="VerbatimChar"/>
-        </w:rPr>
-        <w:t xml:space="preserve">## [11] "pander"      "rmarkdown"   "markdown"    "stats"       "graphics"   </w:t>
-      </w:r>
-      <w:r>
-        <w:br/>
-      </w:r>
-      <w:r>
-        <w:rPr>
-          <w:rStyle w:val="VerbatimChar"/>
-        </w:rPr>
-        <w:t xml:space="preserve">## [16] "grDevices"   "utils"       "datasets"    "methods"     "base"       </w:t>
+        <w:t xml:space="preserve">##  [1] "yaml"      "knitr"     "pander"    "rmarkdown" "markdown"  "stats"    </w:t>
+      </w:r>
+      <w:r>
+        <w:br/>
+      </w:r>
+      <w:r>
+        <w:rPr>
+          <w:rStyle w:val="VerbatimChar"/>
+        </w:rPr>
+        <w:t xml:space="preserve">##  [7] "graphics"  "grDevices" "utils"     "datasets"  "methods"   "base"     </w:t>
       </w:r>
       <w:r>
         <w:br/>
@@ -3322,34 +3210,16 @@
         <w:rPr>
           <w:rStyle w:val="VerbatimChar"/>
         </w:rPr>
-        <w:t xml:space="preserve">##  [1] "plotly"      "ggplot2"     "dplyr"       "remotes"     "RODBC"      </w:t>
-      </w:r>
-      <w:r>
-        <w:br/>
-      </w:r>
-      <w:r>
-        <w:rPr>
-          <w:rStyle w:val="VerbatimChar"/>
-        </w:rPr>
-        <w:t xml:space="preserve">##  [6] "devtools"    "usethis"     "yaml"        "fontawesome" "knitr"      </w:t>
-      </w:r>
-      <w:r>
-        <w:br/>
-      </w:r>
-      <w:r>
-        <w:rPr>
-          <w:rStyle w:val="VerbatimChar"/>
-        </w:rPr>
-        <w:t xml:space="preserve">## [11] "pander"      "rmarkdown"   "markdown"    "stats"       "graphics"   </w:t>
-      </w:r>
-      <w:r>
-        <w:br/>
-      </w:r>
-      <w:r>
-        <w:rPr>
-          <w:rStyle w:val="VerbatimChar"/>
-        </w:rPr>
-        <w:t xml:space="preserve">## [16] "grDevices"   "utils"       "datasets"    "methods"     "base"       </w:t>
+        <w:t xml:space="preserve">##  [1] "yaml"      "knitr"     "pander"    "rmarkdown" "markdown"  "stats"    </w:t>
+      </w:r>
+      <w:r>
+        <w:br/>
+      </w:r>
+      <w:r>
+        <w:rPr>
+          <w:rStyle w:val="VerbatimChar"/>
+        </w:rPr>
+        <w:t xml:space="preserve">##  [7] "graphics"  "grDevices" "utils"     "datasets"  "methods"   "base"     </w:t>
       </w:r>
       <w:r>
         <w:br/>
@@ -3376,818 +3246,16 @@
         <w:rPr>
           <w:rStyle w:val="VerbatimChar"/>
         </w:rPr>
-        <w:t xml:space="preserve">##  [1] "plotly"      "ggplot2"     "dplyr"       "remotes"     "RODBC"      </w:t>
-      </w:r>
-      <w:r>
-        <w:br/>
-      </w:r>
-      <w:r>
-        <w:rPr>
-          <w:rStyle w:val="VerbatimChar"/>
-        </w:rPr>
-        <w:t xml:space="preserve">##  [6] "devtools"    "usethis"     "yaml"        "fontawesome" "knitr"      </w:t>
-      </w:r>
-      <w:r>
-        <w:br/>
-      </w:r>
-      <w:r>
-        <w:rPr>
-          <w:rStyle w:val="VerbatimChar"/>
-        </w:rPr>
-        <w:t xml:space="preserve">## [11] "pander"      "rmarkdown"   "markdown"    "stats"       "graphics"   </w:t>
-      </w:r>
-      <w:r>
-        <w:br/>
-      </w:r>
-      <w:r>
-        <w:rPr>
-          <w:rStyle w:val="VerbatimChar"/>
-        </w:rPr>
-        <w:t xml:space="preserve">## [16] "grDevices"   "utils"       "datasets"    "methods"     "base"       </w:t>
-      </w:r>
-      <w:r>
-        <w:br/>
-      </w:r>
-      <w:r>
-        <w:rPr>
-          <w:rStyle w:val="VerbatimChar"/>
-        </w:rPr>
-        <w:t xml:space="preserve">## </w:t>
-      </w:r>
-      <w:r>
-        <w:br/>
-      </w:r>
-      <w:r>
-        <w:rPr>
-          <w:rStyle w:val="VerbatimChar"/>
-        </w:rPr>
-        <w:t xml:space="preserve">## [[6]]</w:t>
-      </w:r>
-      <w:r>
-        <w:br/>
-      </w:r>
-      <w:r>
-        <w:rPr>
-          <w:rStyle w:val="VerbatimChar"/>
-        </w:rPr>
-        <w:t xml:space="preserve">##  [1] "plotly"      "ggplot2"     "dplyr"       "remotes"     "RODBC"      </w:t>
-      </w:r>
-      <w:r>
-        <w:br/>
-      </w:r>
-      <w:r>
-        <w:rPr>
-          <w:rStyle w:val="VerbatimChar"/>
-        </w:rPr>
-        <w:t xml:space="preserve">##  [6] "devtools"    "usethis"     "yaml"        "fontawesome" "knitr"      </w:t>
-      </w:r>
-      <w:r>
-        <w:br/>
-      </w:r>
-      <w:r>
-        <w:rPr>
-          <w:rStyle w:val="VerbatimChar"/>
-        </w:rPr>
-        <w:t xml:space="preserve">## [11] "pander"      "rmarkdown"   "markdown"    "stats"       "graphics"   </w:t>
-      </w:r>
-      <w:r>
-        <w:br/>
-      </w:r>
-      <w:r>
-        <w:rPr>
-          <w:rStyle w:val="VerbatimChar"/>
-        </w:rPr>
-        <w:t xml:space="preserve">## [16] "grDevices"   "utils"       "datasets"    "methods"     "base"</w:t>
-      </w:r>
-    </w:p>
-    <w:p>
-      <w:pPr>
-        <w:pStyle w:val="SourceCode"/>
-      </w:pPr>
-      <w:r>
-        <w:rPr>
-          <w:rStyle w:val="CommentTok"/>
-        </w:rPr>
-        <w:t xml:space="preserve"># __________________________________</w:t>
-      </w:r>
-      <w:r>
-        <w:br/>
-      </w:r>
-      <w:r>
-        <w:rPr>
-          <w:rStyle w:val="CommentTok"/>
-        </w:rPr>
-        <w:t xml:space="preserve"># Now repeat for packages used in the analyses</w:t>
-      </w:r>
-      <w:r>
-        <w:br/>
-      </w:r>
-      <w:r>
-        <w:rPr>
-          <w:rStyle w:val="NormalTok"/>
-        </w:rPr>
-        <w:t xml:space="preserve">pkgList </w:t>
-      </w:r>
-      <w:r>
-        <w:rPr>
-          <w:rStyle w:val="OtherTok"/>
-        </w:rPr>
-        <w:t xml:space="preserve">&lt;-</w:t>
-      </w:r>
-      <w:r>
-        <w:rPr>
-          <w:rStyle w:val="NormalTok"/>
-        </w:rPr>
-        <w:t xml:space="preserve"> </w:t>
-      </w:r>
-      <w:r>
-        <w:rPr>
-          <w:rStyle w:val="FunctionTok"/>
-        </w:rPr>
-        <w:t xml:space="preserve">c</w:t>
-      </w:r>
-      <w:r>
-        <w:rPr>
-          <w:rStyle w:val="NormalTok"/>
-        </w:rPr>
-        <w:t xml:space="preserve">(</w:t>
-      </w:r>
-      <w:r>
-        <w:rPr>
-          <w:rStyle w:val="StringTok"/>
-        </w:rPr>
-        <w:t xml:space="preserve">"devtools"</w:t>
-      </w:r>
-      <w:r>
-        <w:rPr>
-          <w:rStyle w:val="NormalTok"/>
-        </w:rPr>
-        <w:t xml:space="preserve">, </w:t>
-      </w:r>
-      <w:r>
-        <w:rPr>
-          <w:rStyle w:val="StringTok"/>
-        </w:rPr>
-        <w:t xml:space="preserve">"RODBC"</w:t>
-      </w:r>
-      <w:r>
-        <w:rPr>
-          <w:rStyle w:val="NormalTok"/>
-        </w:rPr>
-        <w:t xml:space="preserve">, </w:t>
-      </w:r>
-      <w:r>
-        <w:rPr>
-          <w:rStyle w:val="StringTok"/>
-        </w:rPr>
-        <w:t xml:space="preserve">"remotes"</w:t>
-      </w:r>
-      <w:r>
-        <w:rPr>
-          <w:rStyle w:val="NormalTok"/>
-        </w:rPr>
-        <w:t xml:space="preserve">, </w:t>
-      </w:r>
-      <w:r>
-        <w:rPr>
-          <w:rStyle w:val="StringTok"/>
-        </w:rPr>
-        <w:t xml:space="preserve">"dplyr"</w:t>
-      </w:r>
-      <w:r>
-        <w:rPr>
-          <w:rStyle w:val="NormalTok"/>
-        </w:rPr>
-        <w:t xml:space="preserve">, </w:t>
-      </w:r>
-      <w:r>
-        <w:rPr>
-          <w:rStyle w:val="StringTok"/>
-        </w:rPr>
-        <w:t xml:space="preserve">"ggplot2"</w:t>
-      </w:r>
-      <w:r>
-        <w:rPr>
-          <w:rStyle w:val="NormalTok"/>
-        </w:rPr>
-        <w:t xml:space="preserve">, </w:t>
-      </w:r>
-      <w:r>
-        <w:rPr>
-          <w:rStyle w:val="StringTok"/>
-        </w:rPr>
-        <w:t xml:space="preserve">"plotly"</w:t>
-      </w:r>
-      <w:r>
-        <w:rPr>
-          <w:rStyle w:val="NormalTok"/>
-        </w:rPr>
-        <w:t xml:space="preserve">)</w:t>
-      </w:r>
-      <w:r>
-        <w:br/>
-      </w:r>
-      <w:r>
-        <w:br/>
-      </w:r>
-      <w:r>
-        <w:rPr>
-          <w:rStyle w:val="NormalTok"/>
-        </w:rPr>
-        <w:t xml:space="preserve">inst </w:t>
-      </w:r>
-      <w:r>
-        <w:rPr>
-          <w:rStyle w:val="OtherTok"/>
-        </w:rPr>
-        <w:t xml:space="preserve">&lt;-</w:t>
-      </w:r>
-      <w:r>
-        <w:rPr>
-          <w:rStyle w:val="NormalTok"/>
-        </w:rPr>
-        <w:t xml:space="preserve"> pkgList </w:t>
-      </w:r>
-      <w:r>
-        <w:rPr>
-          <w:rStyle w:val="SpecialCharTok"/>
-        </w:rPr>
-        <w:t xml:space="preserve">%in%</w:t>
-      </w:r>
-      <w:r>
-        <w:rPr>
-          <w:rStyle w:val="NormalTok"/>
-        </w:rPr>
-        <w:t xml:space="preserve"> </w:t>
-      </w:r>
-      <w:r>
-        <w:rPr>
-          <w:rStyle w:val="FunctionTok"/>
-        </w:rPr>
-        <w:t xml:space="preserve">installed.packages</w:t>
-      </w:r>
-      <w:r>
-        <w:rPr>
-          <w:rStyle w:val="NormalTok"/>
-        </w:rPr>
-        <w:t xml:space="preserve">()</w:t>
-      </w:r>
-      <w:r>
-        <w:br/>
-      </w:r>
-      <w:r>
-        <w:rPr>
-          <w:rStyle w:val="ControlFlowTok"/>
-        </w:rPr>
-        <w:t xml:space="preserve">if</w:t>
-      </w:r>
-      <w:r>
-        <w:rPr>
-          <w:rStyle w:val="NormalTok"/>
-        </w:rPr>
-        <w:t xml:space="preserve"> (</w:t>
-      </w:r>
-      <w:r>
-        <w:rPr>
-          <w:rStyle w:val="FunctionTok"/>
-        </w:rPr>
-        <w:t xml:space="preserve">length</w:t>
-      </w:r>
-      <w:r>
-        <w:rPr>
-          <w:rStyle w:val="NormalTok"/>
-        </w:rPr>
-        <w:t xml:space="preserve">(pkgList[</w:t>
-      </w:r>
-      <w:r>
-        <w:rPr>
-          <w:rStyle w:val="SpecialCharTok"/>
-        </w:rPr>
-        <w:t xml:space="preserve">!</w:t>
-      </w:r>
-      <w:r>
-        <w:rPr>
-          <w:rStyle w:val="NormalTok"/>
-        </w:rPr>
-        <w:t xml:space="preserve">inst]) </w:t>
-      </w:r>
-      <w:r>
-        <w:rPr>
-          <w:rStyle w:val="SpecialCharTok"/>
-        </w:rPr>
-        <w:t xml:space="preserve">&gt;</w:t>
-      </w:r>
-      <w:r>
-        <w:rPr>
-          <w:rStyle w:val="NormalTok"/>
-        </w:rPr>
-        <w:t xml:space="preserve"> </w:t>
-      </w:r>
-      <w:r>
-        <w:rPr>
-          <w:rStyle w:val="DecValTok"/>
-        </w:rPr>
-        <w:t xml:space="preserve">0</w:t>
-      </w:r>
-      <w:r>
-        <w:rPr>
-          <w:rStyle w:val="NormalTok"/>
-        </w:rPr>
-        <w:t xml:space="preserve">) {</w:t>
-      </w:r>
-      <w:r>
-        <w:br/>
-      </w:r>
-      <w:r>
-        <w:rPr>
-          <w:rStyle w:val="NormalTok"/>
-        </w:rPr>
-        <w:t xml:space="preserve">  </w:t>
-      </w:r>
-      <w:r>
-        <w:rPr>
-          <w:rStyle w:val="FunctionTok"/>
-        </w:rPr>
-        <w:t xml:space="preserve">install.packages</w:t>
-      </w:r>
-      <w:r>
-        <w:rPr>
-          <w:rStyle w:val="NormalTok"/>
-        </w:rPr>
-        <w:t xml:space="preserve">(pkgList[</w:t>
-      </w:r>
-      <w:r>
-        <w:rPr>
-          <w:rStyle w:val="SpecialCharTok"/>
-        </w:rPr>
-        <w:t xml:space="preserve">!</w:t>
-      </w:r>
-      <w:r>
-        <w:rPr>
-          <w:rStyle w:val="NormalTok"/>
-        </w:rPr>
-        <w:t xml:space="preserve">inst],</w:t>
-      </w:r>
-      <w:r>
-        <w:br/>
-      </w:r>
-      <w:r>
-        <w:rPr>
-          <w:rStyle w:val="NormalTok"/>
-        </w:rPr>
-        <w:t xml:space="preserve">    </w:t>
-      </w:r>
-      <w:r>
-        <w:rPr>
-          <w:rStyle w:val="AttributeTok"/>
-        </w:rPr>
-        <w:t xml:space="preserve">dep =</w:t>
-      </w:r>
-      <w:r>
-        <w:rPr>
-          <w:rStyle w:val="NormalTok"/>
-        </w:rPr>
-        <w:t xml:space="preserve"> </w:t>
-      </w:r>
-      <w:r>
-        <w:rPr>
-          <w:rStyle w:val="ConstantTok"/>
-        </w:rPr>
-        <w:t xml:space="preserve">TRUE</w:t>
-      </w:r>
-      <w:r>
-        <w:rPr>
-          <w:rStyle w:val="NormalTok"/>
-        </w:rPr>
-        <w:t xml:space="preserve">,</w:t>
-      </w:r>
-      <w:r>
-        <w:br/>
-      </w:r>
-      <w:r>
-        <w:rPr>
-          <w:rStyle w:val="NormalTok"/>
-        </w:rPr>
-        <w:t xml:space="preserve">    </w:t>
-      </w:r>
-      <w:r>
-        <w:rPr>
-          <w:rStyle w:val="AttributeTok"/>
-        </w:rPr>
-        <w:t xml:space="preserve">repos =</w:t>
-      </w:r>
-      <w:r>
-        <w:rPr>
-          <w:rStyle w:val="NormalTok"/>
-        </w:rPr>
-        <w:t xml:space="preserve"> </w:t>
-      </w:r>
-      <w:r>
-        <w:rPr>
-          <w:rStyle w:val="StringTok"/>
-        </w:rPr>
-        <w:t xml:space="preserve">"https://cloud.r-project.org"</w:t>
-      </w:r>
-      <w:r>
-        <w:br/>
-      </w:r>
-      <w:r>
-        <w:rPr>
-          <w:rStyle w:val="NormalTok"/>
-        </w:rPr>
-        <w:t xml:space="preserve">  )</w:t>
-      </w:r>
-      <w:r>
-        <w:br/>
-      </w:r>
-      <w:r>
-        <w:rPr>
-          <w:rStyle w:val="NormalTok"/>
-        </w:rPr>
-        <w:t xml:space="preserve">}</w:t>
-      </w:r>
-      <w:r>
-        <w:br/>
-      </w:r>
-      <w:r>
-        <w:br/>
-      </w:r>
-      <w:r>
-        <w:rPr>
-          <w:rStyle w:val="FunctionTok"/>
-        </w:rPr>
-        <w:t xml:space="preserve">lapply</w:t>
-      </w:r>
-      <w:r>
-        <w:rPr>
-          <w:rStyle w:val="NormalTok"/>
-        </w:rPr>
-        <w:t xml:space="preserve">(pkgList, library, </w:t>
-      </w:r>
-      <w:r>
-        <w:rPr>
-          <w:rStyle w:val="AttributeTok"/>
-        </w:rPr>
-        <w:t xml:space="preserve">character.only =</w:t>
-      </w:r>
-      <w:r>
-        <w:rPr>
-          <w:rStyle w:val="NormalTok"/>
-        </w:rPr>
-        <w:t xml:space="preserve"> </w:t>
-      </w:r>
-      <w:r>
-        <w:rPr>
-          <w:rStyle w:val="ConstantTok"/>
-        </w:rPr>
-        <w:t xml:space="preserve">TRUE</w:t>
-      </w:r>
-      <w:r>
-        <w:rPr>
-          <w:rStyle w:val="NormalTok"/>
-        </w:rPr>
-        <w:t xml:space="preserve">, </w:t>
-      </w:r>
-      <w:r>
-        <w:rPr>
-          <w:rStyle w:val="AttributeTok"/>
-        </w:rPr>
-        <w:t xml:space="preserve">quietly =</w:t>
-      </w:r>
-      <w:r>
-        <w:rPr>
-          <w:rStyle w:val="NormalTok"/>
-        </w:rPr>
-        <w:t xml:space="preserve"> </w:t>
-      </w:r>
-      <w:r>
-        <w:rPr>
-          <w:rStyle w:val="ConstantTok"/>
-        </w:rPr>
-        <w:t xml:space="preserve">TRUE</w:t>
-      </w:r>
-      <w:r>
-        <w:rPr>
-          <w:rStyle w:val="NormalTok"/>
-        </w:rPr>
-        <w:t xml:space="preserve">)</w:t>
-      </w:r>
-    </w:p>
-    <w:p>
-      <w:pPr>
-        <w:pStyle w:val="SourceCode"/>
-      </w:pPr>
-      <w:r>
-        <w:rPr>
-          <w:rStyle w:val="VerbatimChar"/>
-        </w:rPr>
-        <w:t xml:space="preserve">## [[1]]</w:t>
-      </w:r>
-      <w:r>
-        <w:br/>
-      </w:r>
-      <w:r>
-        <w:rPr>
-          <w:rStyle w:val="VerbatimChar"/>
-        </w:rPr>
-        <w:t xml:space="preserve">##  [1] "plotly"      "ggplot2"     "dplyr"       "remotes"     "RODBC"      </w:t>
-      </w:r>
-      <w:r>
-        <w:br/>
-      </w:r>
-      <w:r>
-        <w:rPr>
-          <w:rStyle w:val="VerbatimChar"/>
-        </w:rPr>
-        <w:t xml:space="preserve">##  [6] "devtools"    "usethis"     "yaml"        "fontawesome" "knitr"      </w:t>
-      </w:r>
-      <w:r>
-        <w:br/>
-      </w:r>
-      <w:r>
-        <w:rPr>
-          <w:rStyle w:val="VerbatimChar"/>
-        </w:rPr>
-        <w:t xml:space="preserve">## [11] "pander"      "rmarkdown"   "markdown"    "stats"       "graphics"   </w:t>
-      </w:r>
-      <w:r>
-        <w:br/>
-      </w:r>
-      <w:r>
-        <w:rPr>
-          <w:rStyle w:val="VerbatimChar"/>
-        </w:rPr>
-        <w:t xml:space="preserve">## [16] "grDevices"   "utils"       "datasets"    "methods"     "base"       </w:t>
-      </w:r>
-      <w:r>
-        <w:br/>
-      </w:r>
-      <w:r>
-        <w:rPr>
-          <w:rStyle w:val="VerbatimChar"/>
-        </w:rPr>
-        <w:t xml:space="preserve">## </w:t>
-      </w:r>
-      <w:r>
-        <w:br/>
-      </w:r>
-      <w:r>
-        <w:rPr>
-          <w:rStyle w:val="VerbatimChar"/>
-        </w:rPr>
-        <w:t xml:space="preserve">## [[2]]</w:t>
-      </w:r>
-      <w:r>
-        <w:br/>
-      </w:r>
-      <w:r>
-        <w:rPr>
-          <w:rStyle w:val="VerbatimChar"/>
-        </w:rPr>
-        <w:t xml:space="preserve">##  [1] "plotly"      "ggplot2"     "dplyr"       "remotes"     "RODBC"      </w:t>
-      </w:r>
-      <w:r>
-        <w:br/>
-      </w:r>
-      <w:r>
-        <w:rPr>
-          <w:rStyle w:val="VerbatimChar"/>
-        </w:rPr>
-        <w:t xml:space="preserve">##  [6] "devtools"    "usethis"     "yaml"        "fontawesome" "knitr"      </w:t>
-      </w:r>
-      <w:r>
-        <w:br/>
-      </w:r>
-      <w:r>
-        <w:rPr>
-          <w:rStyle w:val="VerbatimChar"/>
-        </w:rPr>
-        <w:t xml:space="preserve">## [11] "pander"      "rmarkdown"   "markdown"    "stats"       "graphics"   </w:t>
-      </w:r>
-      <w:r>
-        <w:br/>
-      </w:r>
-      <w:r>
-        <w:rPr>
-          <w:rStyle w:val="VerbatimChar"/>
-        </w:rPr>
-        <w:t xml:space="preserve">## [16] "grDevices"   "utils"       "datasets"    "methods"     "base"       </w:t>
-      </w:r>
-      <w:r>
-        <w:br/>
-      </w:r>
-      <w:r>
-        <w:rPr>
-          <w:rStyle w:val="VerbatimChar"/>
-        </w:rPr>
-        <w:t xml:space="preserve">## </w:t>
-      </w:r>
-      <w:r>
-        <w:br/>
-      </w:r>
-      <w:r>
-        <w:rPr>
-          <w:rStyle w:val="VerbatimChar"/>
-        </w:rPr>
-        <w:t xml:space="preserve">## [[3]]</w:t>
-      </w:r>
-      <w:r>
-        <w:br/>
-      </w:r>
-      <w:r>
-        <w:rPr>
-          <w:rStyle w:val="VerbatimChar"/>
-        </w:rPr>
-        <w:t xml:space="preserve">##  [1] "plotly"      "ggplot2"     "dplyr"       "remotes"     "RODBC"      </w:t>
-      </w:r>
-      <w:r>
-        <w:br/>
-      </w:r>
-      <w:r>
-        <w:rPr>
-          <w:rStyle w:val="VerbatimChar"/>
-        </w:rPr>
-        <w:t xml:space="preserve">##  [6] "devtools"    "usethis"     "yaml"        "fontawesome" "knitr"      </w:t>
-      </w:r>
-      <w:r>
-        <w:br/>
-      </w:r>
-      <w:r>
-        <w:rPr>
-          <w:rStyle w:val="VerbatimChar"/>
-        </w:rPr>
-        <w:t xml:space="preserve">## [11] "pander"      "rmarkdown"   "markdown"    "stats"       "graphics"   </w:t>
-      </w:r>
-      <w:r>
-        <w:br/>
-      </w:r>
-      <w:r>
-        <w:rPr>
-          <w:rStyle w:val="VerbatimChar"/>
-        </w:rPr>
-        <w:t xml:space="preserve">## [16] "grDevices"   "utils"       "datasets"    "methods"     "base"       </w:t>
-      </w:r>
-      <w:r>
-        <w:br/>
-      </w:r>
-      <w:r>
-        <w:rPr>
-          <w:rStyle w:val="VerbatimChar"/>
-        </w:rPr>
-        <w:t xml:space="preserve">## </w:t>
-      </w:r>
-      <w:r>
-        <w:br/>
-      </w:r>
-      <w:r>
-        <w:rPr>
-          <w:rStyle w:val="VerbatimChar"/>
-        </w:rPr>
-        <w:t xml:space="preserve">## [[4]]</w:t>
-      </w:r>
-      <w:r>
-        <w:br/>
-      </w:r>
-      <w:r>
-        <w:rPr>
-          <w:rStyle w:val="VerbatimChar"/>
-        </w:rPr>
-        <w:t xml:space="preserve">##  [1] "plotly"      "ggplot2"     "dplyr"       "remotes"     "RODBC"      </w:t>
-      </w:r>
-      <w:r>
-        <w:br/>
-      </w:r>
-      <w:r>
-        <w:rPr>
-          <w:rStyle w:val="VerbatimChar"/>
-        </w:rPr>
-        <w:t xml:space="preserve">##  [6] "devtools"    "usethis"     "yaml"        "fontawesome" "knitr"      </w:t>
-      </w:r>
-      <w:r>
-        <w:br/>
-      </w:r>
-      <w:r>
-        <w:rPr>
-          <w:rStyle w:val="VerbatimChar"/>
-        </w:rPr>
-        <w:t xml:space="preserve">## [11] "pander"      "rmarkdown"   "markdown"    "stats"       "graphics"   </w:t>
-      </w:r>
-      <w:r>
-        <w:br/>
-      </w:r>
-      <w:r>
-        <w:rPr>
-          <w:rStyle w:val="VerbatimChar"/>
-        </w:rPr>
-        <w:t xml:space="preserve">## [16] "grDevices"   "utils"       "datasets"    "methods"     "base"       </w:t>
-      </w:r>
-      <w:r>
-        <w:br/>
-      </w:r>
-      <w:r>
-        <w:rPr>
-          <w:rStyle w:val="VerbatimChar"/>
-        </w:rPr>
-        <w:t xml:space="preserve">## </w:t>
-      </w:r>
-      <w:r>
-        <w:br/>
-      </w:r>
-      <w:r>
-        <w:rPr>
-          <w:rStyle w:val="VerbatimChar"/>
-        </w:rPr>
-        <w:t xml:space="preserve">## [[5]]</w:t>
-      </w:r>
-      <w:r>
-        <w:br/>
-      </w:r>
-      <w:r>
-        <w:rPr>
-          <w:rStyle w:val="VerbatimChar"/>
-        </w:rPr>
-        <w:t xml:space="preserve">##  [1] "plotly"      "ggplot2"     "dplyr"       "remotes"     "RODBC"      </w:t>
-      </w:r>
-      <w:r>
-        <w:br/>
-      </w:r>
-      <w:r>
-        <w:rPr>
-          <w:rStyle w:val="VerbatimChar"/>
-        </w:rPr>
-        <w:t xml:space="preserve">##  [6] "devtools"    "usethis"     "yaml"        "fontawesome" "knitr"      </w:t>
-      </w:r>
-      <w:r>
-        <w:br/>
-      </w:r>
-      <w:r>
-        <w:rPr>
-          <w:rStyle w:val="VerbatimChar"/>
-        </w:rPr>
-        <w:t xml:space="preserve">## [11] "pander"      "rmarkdown"   "markdown"    "stats"       "graphics"   </w:t>
-      </w:r>
-      <w:r>
-        <w:br/>
-      </w:r>
-      <w:r>
-        <w:rPr>
-          <w:rStyle w:val="VerbatimChar"/>
-        </w:rPr>
-        <w:t xml:space="preserve">## [16] "grDevices"   "utils"       "datasets"    "methods"     "base"       </w:t>
-      </w:r>
-      <w:r>
-        <w:br/>
-      </w:r>
-      <w:r>
-        <w:rPr>
-          <w:rStyle w:val="VerbatimChar"/>
-        </w:rPr>
-        <w:t xml:space="preserve">## </w:t>
-      </w:r>
-      <w:r>
-        <w:br/>
-      </w:r>
-      <w:r>
-        <w:rPr>
-          <w:rStyle w:val="VerbatimChar"/>
-        </w:rPr>
-        <w:t xml:space="preserve">## [[6]]</w:t>
-      </w:r>
-      <w:r>
-        <w:br/>
-      </w:r>
-      <w:r>
-        <w:rPr>
-          <w:rStyle w:val="VerbatimChar"/>
-        </w:rPr>
-        <w:t xml:space="preserve">##  [1] "plotly"      "ggplot2"     "dplyr"       "remotes"     "RODBC"      </w:t>
-      </w:r>
-      <w:r>
-        <w:br/>
-      </w:r>
-      <w:r>
-        <w:rPr>
-          <w:rStyle w:val="VerbatimChar"/>
-        </w:rPr>
-        <w:t xml:space="preserve">##  [6] "devtools"    "usethis"     "yaml"        "fontawesome" "knitr"      </w:t>
-      </w:r>
-      <w:r>
-        <w:br/>
-      </w:r>
-      <w:r>
-        <w:rPr>
-          <w:rStyle w:val="VerbatimChar"/>
-        </w:rPr>
-        <w:t xml:space="preserve">## [11] "pander"      "rmarkdown"   "markdown"    "stats"       "graphics"   </w:t>
-      </w:r>
-      <w:r>
-        <w:br/>
-      </w:r>
-      <w:r>
-        <w:rPr>
-          <w:rStyle w:val="VerbatimChar"/>
-        </w:rPr>
-        <w:t xml:space="preserve">## [16] "grDevices"   "utils"       "datasets"    "methods"     "base"</w:t>
+        <w:t xml:space="preserve">##  [1] "yaml"      "knitr"     "pander"    "rmarkdown" "markdown"  "stats"    </w:t>
+      </w:r>
+      <w:r>
+        <w:br/>
+      </w:r>
+      <w:r>
+        <w:rPr>
+          <w:rStyle w:val="VerbatimChar"/>
+        </w:rPr>
+        <w:t xml:space="preserve">##  [7] "graphics"  "grDevices" "utils"     "datasets"  "methods"   "base"</w:t>
       </w:r>
     </w:p>
     <w:p>
@@ -5985,18 +5053,18 @@
           <wp:inline>
             <wp:extent cx="5293894" cy="2165684"/>
             <wp:effectExtent b="0" l="0" r="0" t="0"/>
-            <wp:docPr descr="" title="" id="70" name="Picture"/>
+            <wp:docPr descr="" title="" id="69" name="Picture"/>
             <a:graphic>
               <a:graphicData uri="http://schemas.openxmlformats.org/drawingml/2006/picture">
                 <pic:pic>
                   <pic:nvPicPr>
-                    <pic:cNvPr descr="output/temp/example_DRR/figures/ProcessingWorkflow.png" id="71" name="Picture"/>
+                    <pic:cNvPr descr="output/temp/example_DRR/figures/ProcessingWorkflow.png" id="70" name="Picture"/>
                     <pic:cNvPicPr>
                       <a:picLocks noChangeArrowheads="1" noChangeAspect="1"/>
                     </pic:cNvPicPr>
                   </pic:nvPicPr>
                   <pic:blipFill>
-                    <a:blip r:embed="rId37"/>
+                    <a:blip r:embed="rId36"/>
                     <a:stretch>
                       <a:fillRect/>
                     </a:stretch>
@@ -6201,34 +5269,7 @@
         <w:rPr>
           <w:rStyle w:val="VerbatimChar"/>
         </w:rPr>
-        <w:t xml:space="preserve">##  [1] plotly_4.10.0     ggplot2_3.3.6     dplyr_1.0.10      remotes_2.4.2    </w:t>
-      </w:r>
-      <w:r>
-        <w:br/>
-      </w:r>
-      <w:r>
-        <w:rPr>
-          <w:rStyle w:val="VerbatimChar"/>
-        </w:rPr>
-        <w:t xml:space="preserve">##  [5] RODBC_1.3-19      devtools_2.4.4    usethis_2.1.6     yaml_2.3.5       </w:t>
-      </w:r>
-      <w:r>
-        <w:br/>
-      </w:r>
-      <w:r>
-        <w:rPr>
-          <w:rStyle w:val="VerbatimChar"/>
-        </w:rPr>
-        <w:t xml:space="preserve">##  [9] fontawesome_0.3.0 knitr_1.40        pander_0.6.5      rmarkdown_2.16   </w:t>
-      </w:r>
-      <w:r>
-        <w:br/>
-      </w:r>
-      <w:r>
-        <w:rPr>
-          <w:rStyle w:val="VerbatimChar"/>
-        </w:rPr>
-        <w:t xml:space="preserve">## [13] markdown_1.1     </w:t>
+        <w:t xml:space="preserve">## [1] yaml_2.3.5     knitr_1.40     pander_0.6.5   rmarkdown_2.16 markdown_1.1  </w:t>
       </w:r>
       <w:r>
         <w:br/>
@@ -6255,142 +5296,43 @@
         <w:rPr>
           <w:rStyle w:val="VerbatimChar"/>
         </w:rPr>
-        <w:t xml:space="preserve">##  [1] Rcpp_1.0.9        here_1.0.1        tidyr_1.2.0       png_0.1-7        </w:t>
-      </w:r>
-      <w:r>
-        <w:br/>
-      </w:r>
-      <w:r>
-        <w:rPr>
-          <w:rStyle w:val="VerbatimChar"/>
-        </w:rPr>
-        <w:t xml:space="preserve">##  [5] prettyunits_1.1.1 ps_1.7.1          rprojroot_2.0.3   digest_0.6.29    </w:t>
-      </w:r>
-      <w:r>
-        <w:br/>
-      </w:r>
-      <w:r>
-        <w:rPr>
-          <w:rStyle w:val="VerbatimChar"/>
-        </w:rPr>
-        <w:t xml:space="preserve">##  [9] utf8_1.2.2        mime_0.12         R6_2.5.1          evaluate_0.16    </w:t>
-      </w:r>
-      <w:r>
-        <w:br/>
-      </w:r>
-      <w:r>
-        <w:rPr>
-          <w:rStyle w:val="VerbatimChar"/>
-        </w:rPr>
-        <w:t xml:space="preserve">## [13] highr_0.9         httr_1.4.4        pillar_1.8.1      rlang_1.0.4      </w:t>
-      </w:r>
-      <w:r>
-        <w:br/>
-      </w:r>
-      <w:r>
-        <w:rPr>
-          <w:rStyle w:val="VerbatimChar"/>
-        </w:rPr>
-        <w:t xml:space="preserve">## [17] lazyeval_0.2.2    rstudioapi_0.13   data.table_1.14.2 miniUI_0.1.1.1   </w:t>
-      </w:r>
-      <w:r>
-        <w:br/>
-      </w:r>
-      <w:r>
-        <w:rPr>
-          <w:rStyle w:val="VerbatimChar"/>
-        </w:rPr>
-        <w:t xml:space="preserve">## [21] callr_3.7.1       urlchecker_1.0.1  stringr_1.4.1     htmlwidgets_1.5.4</w:t>
-      </w:r>
-      <w:r>
-        <w:br/>
-      </w:r>
-      <w:r>
-        <w:rPr>
-          <w:rStyle w:val="VerbatimChar"/>
-        </w:rPr>
-        <w:t xml:space="preserve">## [25] munsell_0.5.0     shiny_1.7.2       compiler_4.2.0    httpuv_1.6.5     </w:t>
-      </w:r>
-      <w:r>
-        <w:br/>
-      </w:r>
-      <w:r>
-        <w:rPr>
-          <w:rStyle w:val="VerbatimChar"/>
-        </w:rPr>
-        <w:t xml:space="preserve">## [29] xfun_0.31         pkgconfig_2.0.3   pkgbuild_1.3.1    htmltools_0.5.3  </w:t>
-      </w:r>
-      <w:r>
-        <w:br/>
-      </w:r>
-      <w:r>
-        <w:rPr>
-          <w:rStyle w:val="VerbatimChar"/>
-        </w:rPr>
-        <w:t xml:space="preserve">## [33] tidyselect_1.1.2  tibble_3.1.8      viridisLite_0.4.0 fansi_1.0.3      </w:t>
-      </w:r>
-      <w:r>
-        <w:br/>
-      </w:r>
-      <w:r>
-        <w:rPr>
-          <w:rStyle w:val="VerbatimChar"/>
-        </w:rPr>
-        <w:t xml:space="preserve">## [37] crayon_1.5.1      withr_2.5.0       later_1.3.0       grid_4.2.0       </w:t>
-      </w:r>
-      <w:r>
-        <w:br/>
-      </w:r>
-      <w:r>
-        <w:rPr>
-          <w:rStyle w:val="VerbatimChar"/>
-        </w:rPr>
-        <w:t xml:space="preserve">## [41] jsonlite_1.8.0    xtable_1.8-4      gtable_0.3.0      lifecycle_1.0.1  </w:t>
-      </w:r>
-      <w:r>
-        <w:br/>
-      </w:r>
-      <w:r>
-        <w:rPr>
-          <w:rStyle w:val="VerbatimChar"/>
-        </w:rPr>
-        <w:t xml:space="preserve">## [45] magrittr_2.0.3    scales_1.2.0      cli_3.3.0         stringi_1.7.8    </w:t>
-      </w:r>
-      <w:r>
-        <w:br/>
-      </w:r>
-      <w:r>
-        <w:rPr>
-          <w:rStyle w:val="VerbatimChar"/>
-        </w:rPr>
-        <w:t xml:space="preserve">## [49] cachem_1.0.6      fs_1.5.2          promises_1.2.0.1  ellipsis_0.3.2   </w:t>
-      </w:r>
-      <w:r>
-        <w:br/>
-      </w:r>
-      <w:r>
-        <w:rPr>
-          <w:rStyle w:val="VerbatimChar"/>
-        </w:rPr>
-        <w:t xml:space="preserve">## [53] generics_0.1.3    vctrs_0.4.1       tools_4.2.0       glue_1.6.2       </w:t>
-      </w:r>
-      <w:r>
-        <w:br/>
-      </w:r>
-      <w:r>
-        <w:rPr>
-          <w:rStyle w:val="VerbatimChar"/>
-        </w:rPr>
-        <w:t xml:space="preserve">## [57] purrr_0.3.4       processx_3.7.0    pkgload_1.3.0     fastmap_1.1.0    </w:t>
-      </w:r>
-      <w:r>
-        <w:br/>
-      </w:r>
-      <w:r>
-        <w:rPr>
-          <w:rStyle w:val="VerbatimChar"/>
-        </w:rPr>
-        <w:t xml:space="preserve">## [61] colorspace_2.0-3  sessioninfo_1.2.2 memoise_2.0.1     profvis_0.3.7</w:t>
+        <w:t xml:space="preserve">##  [1] Rcpp_1.0.9      here_1.0.1      png_0.1-7       digest_0.6.29  </w:t>
+      </w:r>
+      <w:r>
+        <w:br/>
+      </w:r>
+      <w:r>
+        <w:rPr>
+          <w:rStyle w:val="VerbatimChar"/>
+        </w:rPr>
+        <w:t xml:space="preserve">##  [5] rprojroot_2.0.3 magrittr_2.0.3  evaluate_0.16   highr_0.9      </w:t>
+      </w:r>
+      <w:r>
+        <w:br/>
+      </w:r>
+      <w:r>
+        <w:rPr>
+          <w:rStyle w:val="VerbatimChar"/>
+        </w:rPr>
+        <w:t xml:space="preserve">##  [9] rlang_1.0.5     stringi_1.7.8   cli_3.3.0       rstudioapi_0.14</w:t>
+      </w:r>
+      <w:r>
+        <w:br/>
+      </w:r>
+      <w:r>
+        <w:rPr>
+          <w:rStyle w:val="VerbatimChar"/>
+        </w:rPr>
+        <w:t xml:space="preserve">## [13] tools_4.2.0     stringr_1.4.1   xfun_0.31       fastmap_1.1.0  </w:t>
+      </w:r>
+      <w:r>
+        <w:br/>
+      </w:r>
+      <w:r>
+        <w:rPr>
+          <w:rStyle w:val="VerbatimChar"/>
+        </w:rPr>
+        <w:t xml:space="preserve">## [17] compiler_4.2.0  htmltools_0.5.3</w:t>
       </w:r>
     </w:p>
     <w:p>
@@ -6418,7 +5360,7 @@
         <w:rPr>
           <w:rStyle w:val="VerbatimChar"/>
         </w:rPr>
-        <w:t xml:space="preserve">## [1] "2022-09-09 12:23:13 MDT"</w:t>
+        <w:t xml:space="preserve">## [1] "2022-10-03 07:24:10 MDT"</w:t>
       </w:r>
     </w:p>
     <w:p>
@@ -6426,443 +5368,317 @@
         <w:br w:type="page"/>
       </w:r>
     </w:p>
+    <w:bookmarkEnd w:id="71"/>
+    <w:bookmarkStart w:id="72" w:name="Xeedc8f1bcd8f23e251ef03fdc02540a410c8d97"/>
+    <w:p>
+      <w:pPr>
+        <w:pStyle w:val="Heading1"/>
+      </w:pPr>
+      <w:r>
+        <w:t xml:space="preserve">Appendix B. Session and Version Information</w:t>
+      </w:r>
+    </w:p>
+    <w:p>
+      <w:pPr>
+        <w:pStyle w:val="FirstParagraph"/>
+      </w:pPr>
+      <w:r>
+        <w:t xml:space="preserve">In most cases you do not need to report session info (leave the</w:t>
+      </w:r>
+      <w:r>
+        <w:t xml:space="preserve"> </w:t>
+      </w:r>
+      <w:r>
+        <w:t xml:space="preserve">“</w:t>
+      </w:r>
+      <w:r>
+        <w:t xml:space="preserve">session-info</w:t>
+      </w:r>
+      <w:r>
+        <w:t xml:space="preserve">”</w:t>
+      </w:r>
+      <w:r>
+        <w:t xml:space="preserve"> </w:t>
+      </w:r>
+      <w:r>
+        <w:t xml:space="preserve">code chunk parameters in their default state: eval=FALSE). Session and version information is only necessary if you have set the</w:t>
+      </w:r>
+      <w:r>
+        <w:t xml:space="preserve"> </w:t>
+      </w:r>
+      <w:r>
+        <w:t xml:space="preserve">“</w:t>
+      </w:r>
+      <w:r>
+        <w:t xml:space="preserve">Listing</w:t>
+      </w:r>
+      <w:r>
+        <w:t xml:space="preserve">”</w:t>
+      </w:r>
+      <w:r>
+        <w:t xml:space="preserve"> </w:t>
+      </w:r>
+      <w:r>
+        <w:t xml:space="preserve">code chunk to eval=TRUE in appendix A. In that case, change set</w:t>
+      </w:r>
+      <w:r>
+        <w:t xml:space="preserve"> </w:t>
+      </w:r>
+      <w:r>
+        <w:t xml:space="preserve">“</w:t>
+      </w:r>
+      <w:r>
+        <w:t xml:space="preserve">session-info</w:t>
+      </w:r>
+      <w:r>
+        <w:t xml:space="preserve">”</w:t>
+      </w:r>
+      <w:r>
+        <w:t xml:space="preserve"> </w:t>
+      </w:r>
+      <w:r>
+        <w:t xml:space="preserve">code chunk to eval=TRUE.</w:t>
+      </w:r>
+    </w:p>
+    <w:p>
+      <w:pPr>
+        <w:pStyle w:val="SourceCode"/>
+      </w:pPr>
+      <w:r>
+        <w:rPr>
+          <w:rStyle w:val="VerbatimChar"/>
+        </w:rPr>
+        <w:t xml:space="preserve">## R version 4.2.0 (2022-04-22 ucrt)</w:t>
+      </w:r>
+      <w:r>
+        <w:br/>
+      </w:r>
+      <w:r>
+        <w:rPr>
+          <w:rStyle w:val="VerbatimChar"/>
+        </w:rPr>
+        <w:t xml:space="preserve">## Platform: x86_64-w64-mingw32/x64 (64-bit)</w:t>
+      </w:r>
+      <w:r>
+        <w:br/>
+      </w:r>
+      <w:r>
+        <w:rPr>
+          <w:rStyle w:val="VerbatimChar"/>
+        </w:rPr>
+        <w:t xml:space="preserve">## Running under: Windows 10 x64 (build 19042)</w:t>
+      </w:r>
+      <w:r>
+        <w:br/>
+      </w:r>
+      <w:r>
+        <w:rPr>
+          <w:rStyle w:val="VerbatimChar"/>
+        </w:rPr>
+        <w:t xml:space="preserve">## </w:t>
+      </w:r>
+      <w:r>
+        <w:br/>
+      </w:r>
+      <w:r>
+        <w:rPr>
+          <w:rStyle w:val="VerbatimChar"/>
+        </w:rPr>
+        <w:t xml:space="preserve">## Matrix products: default</w:t>
+      </w:r>
+      <w:r>
+        <w:br/>
+      </w:r>
+      <w:r>
+        <w:rPr>
+          <w:rStyle w:val="VerbatimChar"/>
+        </w:rPr>
+        <w:t xml:space="preserve">## </w:t>
+      </w:r>
+      <w:r>
+        <w:br/>
+      </w:r>
+      <w:r>
+        <w:rPr>
+          <w:rStyle w:val="VerbatimChar"/>
+        </w:rPr>
+        <w:t xml:space="preserve">## locale:</w:t>
+      </w:r>
+      <w:r>
+        <w:br/>
+      </w:r>
+      <w:r>
+        <w:rPr>
+          <w:rStyle w:val="VerbatimChar"/>
+        </w:rPr>
+        <w:t xml:space="preserve">## [1] LC_COLLATE=English_United States.utf8 </w:t>
+      </w:r>
+      <w:r>
+        <w:br/>
+      </w:r>
+      <w:r>
+        <w:rPr>
+          <w:rStyle w:val="VerbatimChar"/>
+        </w:rPr>
+        <w:t xml:space="preserve">## [2] LC_CTYPE=English_United States.utf8   </w:t>
+      </w:r>
+      <w:r>
+        <w:br/>
+      </w:r>
+      <w:r>
+        <w:rPr>
+          <w:rStyle w:val="VerbatimChar"/>
+        </w:rPr>
+        <w:t xml:space="preserve">## [3] LC_MONETARY=English_United States.utf8</w:t>
+      </w:r>
+      <w:r>
+        <w:br/>
+      </w:r>
+      <w:r>
+        <w:rPr>
+          <w:rStyle w:val="VerbatimChar"/>
+        </w:rPr>
+        <w:t xml:space="preserve">## [4] LC_NUMERIC=C                          </w:t>
+      </w:r>
+      <w:r>
+        <w:br/>
+      </w:r>
+      <w:r>
+        <w:rPr>
+          <w:rStyle w:val="VerbatimChar"/>
+        </w:rPr>
+        <w:t xml:space="preserve">## [5] LC_TIME=English_United States.utf8    </w:t>
+      </w:r>
+      <w:r>
+        <w:br/>
+      </w:r>
+      <w:r>
+        <w:rPr>
+          <w:rStyle w:val="VerbatimChar"/>
+        </w:rPr>
+        <w:t xml:space="preserve">## </w:t>
+      </w:r>
+      <w:r>
+        <w:br/>
+      </w:r>
+      <w:r>
+        <w:rPr>
+          <w:rStyle w:val="VerbatimChar"/>
+        </w:rPr>
+        <w:t xml:space="preserve">## attached base packages:</w:t>
+      </w:r>
+      <w:r>
+        <w:br/>
+      </w:r>
+      <w:r>
+        <w:rPr>
+          <w:rStyle w:val="VerbatimChar"/>
+        </w:rPr>
+        <w:t xml:space="preserve">## [1] stats     graphics  grDevices utils     datasets  methods   base     </w:t>
+      </w:r>
+      <w:r>
+        <w:br/>
+      </w:r>
+      <w:r>
+        <w:rPr>
+          <w:rStyle w:val="VerbatimChar"/>
+        </w:rPr>
+        <w:t xml:space="preserve">## </w:t>
+      </w:r>
+      <w:r>
+        <w:br/>
+      </w:r>
+      <w:r>
+        <w:rPr>
+          <w:rStyle w:val="VerbatimChar"/>
+        </w:rPr>
+        <w:t xml:space="preserve">## other attached packages:</w:t>
+      </w:r>
+      <w:r>
+        <w:br/>
+      </w:r>
+      <w:r>
+        <w:rPr>
+          <w:rStyle w:val="VerbatimChar"/>
+        </w:rPr>
+        <w:t xml:space="preserve">## [1] yaml_2.3.5     knitr_1.40     pander_0.6.5   rmarkdown_2.16 markdown_1.1  </w:t>
+      </w:r>
+      <w:r>
+        <w:br/>
+      </w:r>
+      <w:r>
+        <w:rPr>
+          <w:rStyle w:val="VerbatimChar"/>
+        </w:rPr>
+        <w:t xml:space="preserve">## </w:t>
+      </w:r>
+      <w:r>
+        <w:br/>
+      </w:r>
+      <w:r>
+        <w:rPr>
+          <w:rStyle w:val="VerbatimChar"/>
+        </w:rPr>
+        <w:t xml:space="preserve">## loaded via a namespace (and not attached):</w:t>
+      </w:r>
+      <w:r>
+        <w:br/>
+      </w:r>
+      <w:r>
+        <w:rPr>
+          <w:rStyle w:val="VerbatimChar"/>
+        </w:rPr>
+        <w:t xml:space="preserve">##  [1] Rcpp_1.0.9      here_1.0.1      png_0.1-7       digest_0.6.29  </w:t>
+      </w:r>
+      <w:r>
+        <w:br/>
+      </w:r>
+      <w:r>
+        <w:rPr>
+          <w:rStyle w:val="VerbatimChar"/>
+        </w:rPr>
+        <w:t xml:space="preserve">##  [5] rprojroot_2.0.3 magrittr_2.0.3  evaluate_0.16   highr_0.9      </w:t>
+      </w:r>
+      <w:r>
+        <w:br/>
+      </w:r>
+      <w:r>
+        <w:rPr>
+          <w:rStyle w:val="VerbatimChar"/>
+        </w:rPr>
+        <w:t xml:space="preserve">##  [9] rlang_1.0.5     stringi_1.7.8   cli_3.3.0       rstudioapi_0.14</w:t>
+      </w:r>
+      <w:r>
+        <w:br/>
+      </w:r>
+      <w:r>
+        <w:rPr>
+          <w:rStyle w:val="VerbatimChar"/>
+        </w:rPr>
+        <w:t xml:space="preserve">## [13] tools_4.2.0     stringr_1.4.1   xfun_0.31       fastmap_1.1.0  </w:t>
+      </w:r>
+      <w:r>
+        <w:br/>
+      </w:r>
+      <w:r>
+        <w:rPr>
+          <w:rStyle w:val="VerbatimChar"/>
+        </w:rPr>
+        <w:t xml:space="preserve">## [17] compiler_4.2.0  htmltools_0.5.3</w:t>
+      </w:r>
+    </w:p>
+    <w:p>
+      <w:pPr>
+        <w:pStyle w:val="SourceCode"/>
+      </w:pPr>
+      <w:r>
+        <w:rPr>
+          <w:rStyle w:val="VerbatimChar"/>
+        </w:rPr>
+        <w:t xml:space="preserve">## [1] "2022-10-03 07:24:10 MDT"</w:t>
+      </w:r>
+    </w:p>
     <w:bookmarkEnd w:id="72"/>
-    <w:bookmarkStart w:id="73" w:name="Xeedc8f1bcd8f23e251ef03fdc02540a410c8d97"/>
-    <w:p>
-      <w:pPr>
-        <w:pStyle w:val="Heading1"/>
-      </w:pPr>
-      <w:r>
-        <w:t xml:space="preserve">Appendix B. Session and Version Information</w:t>
-      </w:r>
-    </w:p>
-    <w:p>
-      <w:pPr>
-        <w:pStyle w:val="FirstParagraph"/>
-      </w:pPr>
-      <w:r>
-        <w:t xml:space="preserve">In most cases you do not need to report session info (leave the</w:t>
-      </w:r>
-      <w:r>
-        <w:t xml:space="preserve"> </w:t>
-      </w:r>
-      <w:r>
-        <w:t xml:space="preserve">“</w:t>
-      </w:r>
-      <w:r>
-        <w:t xml:space="preserve">session-info</w:t>
-      </w:r>
-      <w:r>
-        <w:t xml:space="preserve">”</w:t>
-      </w:r>
-      <w:r>
-        <w:t xml:space="preserve"> </w:t>
-      </w:r>
-      <w:r>
-        <w:t xml:space="preserve">code chunk parameters in their default state: eval=FALSE). Session and version information is only necessary if you have set the</w:t>
-      </w:r>
-      <w:r>
-        <w:t xml:space="preserve"> </w:t>
-      </w:r>
-      <w:r>
-        <w:t xml:space="preserve">“</w:t>
-      </w:r>
-      <w:r>
-        <w:t xml:space="preserve">Listing</w:t>
-      </w:r>
-      <w:r>
-        <w:t xml:space="preserve">”</w:t>
-      </w:r>
-      <w:r>
-        <w:t xml:space="preserve"> </w:t>
-      </w:r>
-      <w:r>
-        <w:t xml:space="preserve">code chunk to eval=TRUE in appendix A. In that case, change set</w:t>
-      </w:r>
-      <w:r>
-        <w:t xml:space="preserve"> </w:t>
-      </w:r>
-      <w:r>
-        <w:t xml:space="preserve">“</w:t>
-      </w:r>
-      <w:r>
-        <w:t xml:space="preserve">session-info</w:t>
-      </w:r>
-      <w:r>
-        <w:t xml:space="preserve">”</w:t>
-      </w:r>
-      <w:r>
-        <w:t xml:space="preserve"> </w:t>
-      </w:r>
-      <w:r>
-        <w:t xml:space="preserve">code chunk to eval=TRUE.</w:t>
-      </w:r>
-    </w:p>
-    <w:p>
-      <w:pPr>
-        <w:pStyle w:val="SourceCode"/>
-      </w:pPr>
-      <w:r>
-        <w:rPr>
-          <w:rStyle w:val="VerbatimChar"/>
-        </w:rPr>
-        <w:t xml:space="preserve">## R version 4.2.0 (2022-04-22 ucrt)</w:t>
-      </w:r>
-      <w:r>
-        <w:br/>
-      </w:r>
-      <w:r>
-        <w:rPr>
-          <w:rStyle w:val="VerbatimChar"/>
-        </w:rPr>
-        <w:t xml:space="preserve">## Platform: x86_64-w64-mingw32/x64 (64-bit)</w:t>
-      </w:r>
-      <w:r>
-        <w:br/>
-      </w:r>
-      <w:r>
-        <w:rPr>
-          <w:rStyle w:val="VerbatimChar"/>
-        </w:rPr>
-        <w:t xml:space="preserve">## Running under: Windows 10 x64 (build 19042)</w:t>
-      </w:r>
-      <w:r>
-        <w:br/>
-      </w:r>
-      <w:r>
-        <w:rPr>
-          <w:rStyle w:val="VerbatimChar"/>
-        </w:rPr>
-        <w:t xml:space="preserve">## </w:t>
-      </w:r>
-      <w:r>
-        <w:br/>
-      </w:r>
-      <w:r>
-        <w:rPr>
-          <w:rStyle w:val="VerbatimChar"/>
-        </w:rPr>
-        <w:t xml:space="preserve">## Matrix products: default</w:t>
-      </w:r>
-      <w:r>
-        <w:br/>
-      </w:r>
-      <w:r>
-        <w:rPr>
-          <w:rStyle w:val="VerbatimChar"/>
-        </w:rPr>
-        <w:t xml:space="preserve">## </w:t>
-      </w:r>
-      <w:r>
-        <w:br/>
-      </w:r>
-      <w:r>
-        <w:rPr>
-          <w:rStyle w:val="VerbatimChar"/>
-        </w:rPr>
-        <w:t xml:space="preserve">## locale:</w:t>
-      </w:r>
-      <w:r>
-        <w:br/>
-      </w:r>
-      <w:r>
-        <w:rPr>
-          <w:rStyle w:val="VerbatimChar"/>
-        </w:rPr>
-        <w:t xml:space="preserve">## [1] LC_COLLATE=English_United States.utf8 </w:t>
-      </w:r>
-      <w:r>
-        <w:br/>
-      </w:r>
-      <w:r>
-        <w:rPr>
-          <w:rStyle w:val="VerbatimChar"/>
-        </w:rPr>
-        <w:t xml:space="preserve">## [2] LC_CTYPE=English_United States.utf8   </w:t>
-      </w:r>
-      <w:r>
-        <w:br/>
-      </w:r>
-      <w:r>
-        <w:rPr>
-          <w:rStyle w:val="VerbatimChar"/>
-        </w:rPr>
-        <w:t xml:space="preserve">## [3] LC_MONETARY=English_United States.utf8</w:t>
-      </w:r>
-      <w:r>
-        <w:br/>
-      </w:r>
-      <w:r>
-        <w:rPr>
-          <w:rStyle w:val="VerbatimChar"/>
-        </w:rPr>
-        <w:t xml:space="preserve">## [4] LC_NUMERIC=C                          </w:t>
-      </w:r>
-      <w:r>
-        <w:br/>
-      </w:r>
-      <w:r>
-        <w:rPr>
-          <w:rStyle w:val="VerbatimChar"/>
-        </w:rPr>
-        <w:t xml:space="preserve">## [5] LC_TIME=English_United States.utf8    </w:t>
-      </w:r>
-      <w:r>
-        <w:br/>
-      </w:r>
-      <w:r>
-        <w:rPr>
-          <w:rStyle w:val="VerbatimChar"/>
-        </w:rPr>
-        <w:t xml:space="preserve">## </w:t>
-      </w:r>
-      <w:r>
-        <w:br/>
-      </w:r>
-      <w:r>
-        <w:rPr>
-          <w:rStyle w:val="VerbatimChar"/>
-        </w:rPr>
-        <w:t xml:space="preserve">## attached base packages:</w:t>
-      </w:r>
-      <w:r>
-        <w:br/>
-      </w:r>
-      <w:r>
-        <w:rPr>
-          <w:rStyle w:val="VerbatimChar"/>
-        </w:rPr>
-        <w:t xml:space="preserve">## [1] stats     graphics  grDevices utils     datasets  methods   base     </w:t>
-      </w:r>
-      <w:r>
-        <w:br/>
-      </w:r>
-      <w:r>
-        <w:rPr>
-          <w:rStyle w:val="VerbatimChar"/>
-        </w:rPr>
-        <w:t xml:space="preserve">## </w:t>
-      </w:r>
-      <w:r>
-        <w:br/>
-      </w:r>
-      <w:r>
-        <w:rPr>
-          <w:rStyle w:val="VerbatimChar"/>
-        </w:rPr>
-        <w:t xml:space="preserve">## other attached packages:</w:t>
-      </w:r>
-      <w:r>
-        <w:br/>
-      </w:r>
-      <w:r>
-        <w:rPr>
-          <w:rStyle w:val="VerbatimChar"/>
-        </w:rPr>
-        <w:t xml:space="preserve">##  [1] plotly_4.10.0     ggplot2_3.3.6     dplyr_1.0.10      remotes_2.4.2    </w:t>
-      </w:r>
-      <w:r>
-        <w:br/>
-      </w:r>
-      <w:r>
-        <w:rPr>
-          <w:rStyle w:val="VerbatimChar"/>
-        </w:rPr>
-        <w:t xml:space="preserve">##  [5] RODBC_1.3-19      devtools_2.4.4    usethis_2.1.6     yaml_2.3.5       </w:t>
-      </w:r>
-      <w:r>
-        <w:br/>
-      </w:r>
-      <w:r>
-        <w:rPr>
-          <w:rStyle w:val="VerbatimChar"/>
-        </w:rPr>
-        <w:t xml:space="preserve">##  [9] fontawesome_0.3.0 knitr_1.40        pander_0.6.5      rmarkdown_2.16   </w:t>
-      </w:r>
-      <w:r>
-        <w:br/>
-      </w:r>
-      <w:r>
-        <w:rPr>
-          <w:rStyle w:val="VerbatimChar"/>
-        </w:rPr>
-        <w:t xml:space="preserve">## [13] markdown_1.1     </w:t>
-      </w:r>
-      <w:r>
-        <w:br/>
-      </w:r>
-      <w:r>
-        <w:rPr>
-          <w:rStyle w:val="VerbatimChar"/>
-        </w:rPr>
-        <w:t xml:space="preserve">## </w:t>
-      </w:r>
-      <w:r>
-        <w:br/>
-      </w:r>
-      <w:r>
-        <w:rPr>
-          <w:rStyle w:val="VerbatimChar"/>
-        </w:rPr>
-        <w:t xml:space="preserve">## loaded via a namespace (and not attached):</w:t>
-      </w:r>
-      <w:r>
-        <w:br/>
-      </w:r>
-      <w:r>
-        <w:rPr>
-          <w:rStyle w:val="VerbatimChar"/>
-        </w:rPr>
-        <w:t xml:space="preserve">##  [1] Rcpp_1.0.9        here_1.0.1        tidyr_1.2.0       png_0.1-7        </w:t>
-      </w:r>
-      <w:r>
-        <w:br/>
-      </w:r>
-      <w:r>
-        <w:rPr>
-          <w:rStyle w:val="VerbatimChar"/>
-        </w:rPr>
-        <w:t xml:space="preserve">##  [5] prettyunits_1.1.1 ps_1.7.1          rprojroot_2.0.3   digest_0.6.29    </w:t>
-      </w:r>
-      <w:r>
-        <w:br/>
-      </w:r>
-      <w:r>
-        <w:rPr>
-          <w:rStyle w:val="VerbatimChar"/>
-        </w:rPr>
-        <w:t xml:space="preserve">##  [9] utf8_1.2.2        mime_0.12         R6_2.5.1          evaluate_0.16    </w:t>
-      </w:r>
-      <w:r>
-        <w:br/>
-      </w:r>
-      <w:r>
-        <w:rPr>
-          <w:rStyle w:val="VerbatimChar"/>
-        </w:rPr>
-        <w:t xml:space="preserve">## [13] highr_0.9         httr_1.4.4        pillar_1.8.1      rlang_1.0.4      </w:t>
-      </w:r>
-      <w:r>
-        <w:br/>
-      </w:r>
-      <w:r>
-        <w:rPr>
-          <w:rStyle w:val="VerbatimChar"/>
-        </w:rPr>
-        <w:t xml:space="preserve">## [17] lazyeval_0.2.2    rstudioapi_0.13   data.table_1.14.2 miniUI_0.1.1.1   </w:t>
-      </w:r>
-      <w:r>
-        <w:br/>
-      </w:r>
-      <w:r>
-        <w:rPr>
-          <w:rStyle w:val="VerbatimChar"/>
-        </w:rPr>
-        <w:t xml:space="preserve">## [21] callr_3.7.1       urlchecker_1.0.1  stringr_1.4.1     htmlwidgets_1.5.4</w:t>
-      </w:r>
-      <w:r>
-        <w:br/>
-      </w:r>
-      <w:r>
-        <w:rPr>
-          <w:rStyle w:val="VerbatimChar"/>
-        </w:rPr>
-        <w:t xml:space="preserve">## [25] munsell_0.5.0     shiny_1.7.2       compiler_4.2.0    httpuv_1.6.5     </w:t>
-      </w:r>
-      <w:r>
-        <w:br/>
-      </w:r>
-      <w:r>
-        <w:rPr>
-          <w:rStyle w:val="VerbatimChar"/>
-        </w:rPr>
-        <w:t xml:space="preserve">## [29] xfun_0.31         pkgconfig_2.0.3   pkgbuild_1.3.1    htmltools_0.5.3  </w:t>
-      </w:r>
-      <w:r>
-        <w:br/>
-      </w:r>
-      <w:r>
-        <w:rPr>
-          <w:rStyle w:val="VerbatimChar"/>
-        </w:rPr>
-        <w:t xml:space="preserve">## [33] tidyselect_1.1.2  tibble_3.1.8      viridisLite_0.4.0 fansi_1.0.3      </w:t>
-      </w:r>
-      <w:r>
-        <w:br/>
-      </w:r>
-      <w:r>
-        <w:rPr>
-          <w:rStyle w:val="VerbatimChar"/>
-        </w:rPr>
-        <w:t xml:space="preserve">## [37] crayon_1.5.1      withr_2.5.0       later_1.3.0       grid_4.2.0       </w:t>
-      </w:r>
-      <w:r>
-        <w:br/>
-      </w:r>
-      <w:r>
-        <w:rPr>
-          <w:rStyle w:val="VerbatimChar"/>
-        </w:rPr>
-        <w:t xml:space="preserve">## [41] jsonlite_1.8.0    xtable_1.8-4      gtable_0.3.0      lifecycle_1.0.1  </w:t>
-      </w:r>
-      <w:r>
-        <w:br/>
-      </w:r>
-      <w:r>
-        <w:rPr>
-          <w:rStyle w:val="VerbatimChar"/>
-        </w:rPr>
-        <w:t xml:space="preserve">## [45] magrittr_2.0.3    scales_1.2.0      cli_3.3.0         stringi_1.7.8    </w:t>
-      </w:r>
-      <w:r>
-        <w:br/>
-      </w:r>
-      <w:r>
-        <w:rPr>
-          <w:rStyle w:val="VerbatimChar"/>
-        </w:rPr>
-        <w:t xml:space="preserve">## [49] cachem_1.0.6      fs_1.5.2          promises_1.2.0.1  ellipsis_0.3.2   </w:t>
-      </w:r>
-      <w:r>
-        <w:br/>
-      </w:r>
-      <w:r>
-        <w:rPr>
-          <w:rStyle w:val="VerbatimChar"/>
-        </w:rPr>
-        <w:t xml:space="preserve">## [53] generics_0.1.3    vctrs_0.4.1       tools_4.2.0       glue_1.6.2       </w:t>
-      </w:r>
-      <w:r>
-        <w:br/>
-      </w:r>
-      <w:r>
-        <w:rPr>
-          <w:rStyle w:val="VerbatimChar"/>
-        </w:rPr>
-        <w:t xml:space="preserve">## [57] purrr_0.3.4       processx_3.7.0    pkgload_1.3.0     fastmap_1.1.0    </w:t>
-      </w:r>
-      <w:r>
-        <w:br/>
-      </w:r>
-      <w:r>
-        <w:rPr>
-          <w:rStyle w:val="VerbatimChar"/>
-        </w:rPr>
-        <w:t xml:space="preserve">## [61] colorspace_2.0-3  sessioninfo_1.2.2 memoise_2.0.1     profvis_0.3.7</w:t>
-      </w:r>
-    </w:p>
-    <w:p>
-      <w:pPr>
-        <w:pStyle w:val="SourceCode"/>
-      </w:pPr>
-      <w:r>
-        <w:rPr>
-          <w:rStyle w:val="VerbatimChar"/>
-        </w:rPr>
-        <w:t xml:space="preserve">## [1] "2022-09-09 12:23:13 MDT"</w:t>
-      </w:r>
-    </w:p>
-    <w:bookmarkEnd w:id="73"/>
     <w:sectPr/>
   </w:body>
 </w:document>

</xml_diff>

<commit_message>
auto generated on knit
</commit_message>
<xml_diff>
--- a/DRR_to_docx.docx
+++ b/DRR_to_docx.docx
@@ -5360,7 +5360,7 @@
         <w:rPr>
           <w:rStyle w:val="VerbatimChar"/>
         </w:rPr>
-        <w:t xml:space="preserve">## [1] "2022-10-03 07:24:10 MDT"</w:t>
+        <w:t xml:space="preserve">## [1] "2022-10-03 07:37:41 MDT"</w:t>
       </w:r>
     </w:p>
     <w:p>
@@ -5675,7 +5675,7 @@
         <w:rPr>
           <w:rStyle w:val="VerbatimChar"/>
         </w:rPr>
-        <w:t xml:space="preserve">## [1] "2022-10-03 07:24:10 MDT"</w:t>
+        <w:t xml:space="preserve">## [1] "2022-10-03 07:37:41 MDT"</w:t>
       </w:r>
     </w:p>
     <w:bookmarkEnd w:id="72"/>

</xml_diff>

<commit_message>
updates to take into account Joe's comments
</commit_message>
<xml_diff>
--- a/DRR_to_docx.docx
+++ b/DRR_to_docx.docx
@@ -124,7 +124,7 @@
         <w:pStyle w:val="Heading4"/>
       </w:pPr>
       <w:r>
-        <w:t xml:space="preserve">05 October, 2022</w:t>
+        <w:t xml:space="preserve">07 October, 2022</w:t>
       </w:r>
       <w:r>
         <w:t xml:space="preserve"> </w:t>
@@ -147,7 +147,18 @@
         <w:pStyle w:val="FirstParagraph"/>
       </w:pPr>
       <w:r>
-        <w:t xml:space="preserve">Abstract Should go here. Multiple Lines are okay; it’ll format correctly. Pay careful attention to non-standard characters, line breaks, carriage returns, and curly-quotes. You may find it useful to write the abstract in NotePad++ or some other text editor and not a word processor (such as Microsoft Word).</w:t>
+        <w:t xml:space="preserve">Abstract Should go here. Multiple Lines are okay; it’ll format correctly. Pay careful attention to non-standard characters, line breaks (</w:t>
+      </w:r>
+      <w:r>
+        <w:t xml:space="preserve">), carriage returns, and curly-quotes. You may find it useful to write the abstract in NotePad++ or some other text editor and not a word processor (such as Microsoft Word).</w:t>
+      </w:r>
+    </w:p>
+    <w:p>
+      <w:pPr>
+        <w:pStyle w:val="BodyText"/>
+      </w:pPr>
+      <w:r>
+        <w:t xml:space="preserve">Note that if you need multiple paragraphs or line breaks you can generate them using a combination of backslashes and n’s.</w:t>
       </w:r>
     </w:p>
     <w:p>
@@ -203,7 +214,7 @@
         <w:pStyle w:val="FirstParagraph"/>
       </w:pPr>
       <w:r>
-        <w:t xml:space="preserve">The Data Records section should be used to explain each data record associated with this work (for instance, a data package), including the DOI indicating where this information is stored, and provide an overview of the data files and their formats. Each external data record should be cited.</w:t>
+        <w:t xml:space="preserve">The Data Records section should be used to explain each data record associated with this work (for instance, a data package), including the DOI indicating where this information is stored, and provide an overview of the data files and their formats. Each external data record should be cited. Below is some sample text:</w:t>
       </w:r>
     </w:p>
     <w:p>
@@ -458,7 +469,7 @@
         <w:t xml:space="preserve"> </w:t>
       </w:r>
       <w:r>
-        <w:t xml:space="preserve">is suitable for its intended use as of the date of processing (2022-10-05).</w:t>
+        <w:t xml:space="preserve">is suitable for its intended use as of the date of processing (2022-10-07).</w:t>
       </w:r>
     </w:p>
     <w:p>
@@ -852,7 +863,7 @@
         <w:pStyle w:val="BodyText"/>
       </w:pPr>
       <w:r>
-        <w:t xml:space="preserve">The Methods should cite previous methods under use but also be detailed enough describing data production including a descriptions of the experimental design, data acquisition assays, and any computational processing (e.g. normalization, image feature extraction) that other can understand the methods and processing steps without referring to associated publications. Cite and link to the DataStore reference for the protocol for detailed methods sufficient for reproducing the experiment or observational study. Related methods should be grouped under corresponding subheadings where possible, and methods should be described in enough detail to allow other researchers to interpret the full study.</w:t>
+        <w:t xml:space="preserve">The Methods should cite previous methods under use but also be detailed enough describing data production including experimental design, data acquisition assays, and any computational processing (e.g. normalization, image feature extraction) such that others can understand the methods and processing steps without referring to associated publications. Cite and link to the DataStore reference for the protocol for detailed methods sufficient for reproducing the experiment or observational study. Related methods should be grouped under corresponding subheadings where possible, and methods should be described in enough detail to allow other researchers to interpret the full study.</w:t>
       </w:r>
     </w:p>
     <w:p>
@@ -2177,6 +2188,15 @@
       </w:r>
       <w:r>
         <w:rPr>
+          <w:rStyle w:val="CommentTok"/>
+        </w:rPr>
+        <w:t xml:space="preserve"># Replace the text below with your abstract.</w:t>
+      </w:r>
+      <w:r>
+        <w:br/>
+      </w:r>
+      <w:r>
+        <w:rPr>
           <w:rStyle w:val="NormalTok"/>
         </w:rPr>
         <w:t xml:space="preserve">DRRabstract </w:t>
@@ -2197,7 +2217,25 @@
         <w:rPr>
           <w:rStyle w:val="StringTok"/>
         </w:rPr>
-        <w:t xml:space="preserve">"Abstract Should go here. Multiple Lines are okay; it'll format correctly. Pay careful attention to non-standard characters, line breaks, carriage returns, and curly-quotes. You may find it useful to write the abstract in NotePad++ or some other text editor and not a word processor (such as Microsoft Word).</w:t>
+        <w:t xml:space="preserve">"Abstract Should go here. Multiple Lines are okay; it'll format correctly. Pay careful attention to non-standard characters, line breaks (&lt;br&gt;), carriage returns, and curly-quotes. You may find it useful to write the abstract in NotePad++ or some other text editor and not a word processor (such as Microsoft Word).</w:t>
+      </w:r>
+      <w:r>
+        <w:rPr>
+          <w:rStyle w:val="SpecialCharTok"/>
+        </w:rPr>
+        <w:t xml:space="preserve">\n\n</w:t>
+      </w:r>
+      <w:r>
+        <w:br/>
+      </w:r>
+      <w:r>
+        <w:br/>
+      </w:r>
+      <w:r>
+        <w:rPr>
+          <w:rStyle w:val="StringTok"/>
+        </w:rPr>
+        <w:t xml:space="preserve">Note that if you need multiple paragraphs or line breaks you can generate them using a combination of backslashes and n's. </w:t>
       </w:r>
       <w:r>
         <w:rPr>
@@ -5255,7 +5293,7 @@
         <w:rPr>
           <w:rStyle w:val="VerbatimChar"/>
         </w:rPr>
-        <w:t xml:space="preserve">## [1] "2022-10-05 13:31:33 MDT"</w:t>
+        <w:t xml:space="preserve">## [1] "2022-10-07 12:47:13 MDT"</w:t>
       </w:r>
     </w:p>
     <w:p>
@@ -5561,7 +5599,7 @@
         <w:rPr>
           <w:rStyle w:val="VerbatimChar"/>
         </w:rPr>
-        <w:t xml:space="preserve">## [1] "2022-10-05 13:31:33 MDT"</w:t>
+        <w:t xml:space="preserve">## [1] "2022-10-07 12:47:14 MDT"</w:t>
       </w:r>
     </w:p>
     <w:bookmarkEnd w:id="72"/>

</xml_diff>

<commit_message>
update: include data qc flagging summary tables
</commit_message>
<xml_diff>
--- a/DRR_to_docx.docx
+++ b/DRR_to_docx.docx
@@ -118,13 +118,13 @@
       </w:r>
     </w:p>
     <w:bookmarkEnd w:id="23"/>
-    <w:bookmarkStart w:id="24" w:name="october-2022"/>
+    <w:bookmarkStart w:id="24" w:name="november-2022"/>
     <w:p>
       <w:pPr>
         <w:pStyle w:val="Heading4"/>
       </w:pPr>
       <w:r>
-        <w:t xml:space="preserve">07 October, 2022</w:t>
+        <w:t xml:space="preserve">29 November, 2022</w:t>
       </w:r>
       <w:r>
         <w:t xml:space="preserve"> </w:t>
@@ -469,7 +469,7 @@
         <w:t xml:space="preserve"> </w:t>
       </w:r>
       <w:r>
-        <w:t xml:space="preserve">is suitable for its intended use as of the date of processing (2022-10-07).</w:t>
+        <w:t xml:space="preserve">is suitable for its intended use as of the date of processing (2022-11-29).</w:t>
       </w:r>
     </w:p>
     <w:p>
@@ -664,6 +664,1395 @@
         </w:tc>
       </w:tr>
     </w:tbl>
+    <w:p/>
+    <w:p>
+      <w:pPr>
+        <w:pStyle w:val="TableCaption"/>
+      </w:pPr>
+      <w:r>
+        <w:t xml:space="preserve">Summary of data quality flags for the data package.</w:t>
+      </w:r>
+    </w:p>
+    <w:tbl>
+      <w:tblPr>
+        <w:tblStyle w:val="Table"/>
+        <w:tblW w:type="auto" w:w="0"/>
+        <w:tblLook w:firstRow="1" w:lastRow="0" w:firstColumn="0" w:lastColumn="0" w:noHBand="0" w:noVBand="0" w:val="0020"/>
+        <w:tblCaption w:val="Summary of data quality flags for the data package."/>
+      </w:tblPr>
+      <w:tblGrid>
+        <w:gridCol w:w="1320"/>
+        <w:gridCol w:w="1320"/>
+        <w:gridCol w:w="1320"/>
+        <w:gridCol w:w="1320"/>
+        <w:gridCol w:w="1320"/>
+        <w:gridCol w:w="1320"/>
+      </w:tblGrid>
+      <w:tr>
+        <w:trPr>
+          <w:tblHeader w:val="true"/>
+        </w:trPr>
+        <w:tc>
+          <w:tcPr/>
+          <w:p>
+            <w:pPr>
+              <w:pStyle w:val="Compact"/>
+              <w:jc w:val="right"/>
+            </w:pPr>
+            <w:r>
+              <w:t xml:space="preserve">A</w:t>
+            </w:r>
+          </w:p>
+        </w:tc>
+        <w:tc>
+          <w:tcPr/>
+          <w:p>
+            <w:pPr>
+              <w:pStyle w:val="Compact"/>
+              <w:jc w:val="right"/>
+            </w:pPr>
+            <w:r>
+              <w:t xml:space="preserve">AE</w:t>
+            </w:r>
+          </w:p>
+        </w:tc>
+        <w:tc>
+          <w:tcPr/>
+          <w:p>
+            <w:pPr>
+              <w:pStyle w:val="Compact"/>
+              <w:jc w:val="right"/>
+            </w:pPr>
+            <w:r>
+              <w:t xml:space="preserve">R</w:t>
+            </w:r>
+          </w:p>
+        </w:tc>
+        <w:tc>
+          <w:tcPr/>
+          <w:p>
+            <w:pPr>
+              <w:pStyle w:val="Compact"/>
+              <w:jc w:val="right"/>
+            </w:pPr>
+            <w:r>
+              <w:t xml:space="preserve">P</w:t>
+            </w:r>
+          </w:p>
+        </w:tc>
+        <w:tc>
+          <w:tcPr/>
+          <w:p>
+            <w:pPr>
+              <w:pStyle w:val="Compact"/>
+              <w:jc w:val="right"/>
+            </w:pPr>
+            <w:r>
+              <w:t xml:space="preserve">Total</w:t>
+            </w:r>
+          </w:p>
+        </w:tc>
+        <w:tc>
+          <w:tcPr/>
+          <w:p>
+            <w:pPr>
+              <w:pStyle w:val="Compact"/>
+              <w:jc w:val="right"/>
+            </w:pPr>
+            <w:r>
+              <w:t xml:space="preserve">RRU</w:t>
+            </w:r>
+          </w:p>
+        </w:tc>
+      </w:tr>
+      <w:tr>
+        <w:tc>
+          <w:tcPr/>
+          <w:p>
+            <w:pPr>
+              <w:pStyle w:val="Compact"/>
+              <w:jc w:val="right"/>
+            </w:pPr>
+            <w:r>
+              <w:t xml:space="preserve">2968</w:t>
+            </w:r>
+          </w:p>
+        </w:tc>
+        <w:tc>
+          <w:tcPr/>
+          <w:p>
+            <w:pPr>
+              <w:pStyle w:val="Compact"/>
+              <w:jc w:val="right"/>
+            </w:pPr>
+            <w:r>
+              <w:t xml:space="preserve">0</w:t>
+            </w:r>
+          </w:p>
+        </w:tc>
+        <w:tc>
+          <w:tcPr/>
+          <w:p>
+            <w:pPr>
+              <w:pStyle w:val="Compact"/>
+              <w:jc w:val="right"/>
+            </w:pPr>
+            <w:r>
+              <w:t xml:space="preserve">32</w:t>
+            </w:r>
+          </w:p>
+        </w:tc>
+        <w:tc>
+          <w:tcPr/>
+          <w:p>
+            <w:pPr>
+              <w:pStyle w:val="Compact"/>
+              <w:jc w:val="right"/>
+            </w:pPr>
+            <w:r>
+              <w:t xml:space="preserve">1000</w:t>
+            </w:r>
+          </w:p>
+        </w:tc>
+        <w:tc>
+          <w:tcPr/>
+          <w:p>
+            <w:pPr>
+              <w:pStyle w:val="Compact"/>
+              <w:jc w:val="right"/>
+            </w:pPr>
+            <w:r>
+              <w:t xml:space="preserve">30500</w:t>
+            </w:r>
+          </w:p>
+        </w:tc>
+        <w:tc>
+          <w:tcPr/>
+          <w:p>
+            <w:pPr>
+              <w:pStyle w:val="Compact"/>
+              <w:jc w:val="right"/>
+            </w:pPr>
+            <w:r>
+              <w:t xml:space="preserve">0.9661639</w:t>
+            </w:r>
+          </w:p>
+        </w:tc>
+      </w:tr>
+    </w:tbl>
+    <w:p/>
+    <w:p>
+      <w:pPr>
+        <w:pStyle w:val="TableCaption"/>
+      </w:pPr>
+      <w:r>
+        <w:t xml:space="preserve">Summary of data quality flags for each data file within the data package.</w:t>
+      </w:r>
+    </w:p>
+    <w:tbl>
+      <w:tblPr>
+        <w:tblStyle w:val="Table"/>
+        <w:tblW w:type="auto" w:w="0"/>
+        <w:tblLook w:firstRow="1" w:lastRow="0" w:firstColumn="0" w:lastColumn="0" w:noHBand="0" w:noVBand="0" w:val="0020"/>
+        <w:tblCaption w:val="Summary of data quality flags for each data file within the data package."/>
+      </w:tblPr>
+      <w:tblGrid>
+        <w:gridCol w:w="1131"/>
+        <w:gridCol w:w="1131"/>
+        <w:gridCol w:w="1131"/>
+        <w:gridCol w:w="1131"/>
+        <w:gridCol w:w="1131"/>
+        <w:gridCol w:w="1131"/>
+        <w:gridCol w:w="1131"/>
+      </w:tblGrid>
+      <w:tr>
+        <w:trPr>
+          <w:tblHeader w:val="true"/>
+        </w:trPr>
+        <w:tc>
+          <w:tcPr/>
+          <w:p>
+            <w:pPr>
+              <w:pStyle w:val="Compact"/>
+              <w:jc w:val="left"/>
+            </w:pPr>
+            <w:r>
+              <w:t xml:space="preserve">File Name</w:t>
+            </w:r>
+          </w:p>
+        </w:tc>
+        <w:tc>
+          <w:tcPr/>
+          <w:p>
+            <w:pPr>
+              <w:pStyle w:val="Compact"/>
+              <w:jc w:val="right"/>
+            </w:pPr>
+            <w:r>
+              <w:t xml:space="preserve">A</w:t>
+            </w:r>
+          </w:p>
+        </w:tc>
+        <w:tc>
+          <w:tcPr/>
+          <w:p>
+            <w:pPr>
+              <w:pStyle w:val="Compact"/>
+              <w:jc w:val="right"/>
+            </w:pPr>
+            <w:r>
+              <w:t xml:space="preserve">AE</w:t>
+            </w:r>
+          </w:p>
+        </w:tc>
+        <w:tc>
+          <w:tcPr/>
+          <w:p>
+            <w:pPr>
+              <w:pStyle w:val="Compact"/>
+              <w:jc w:val="right"/>
+            </w:pPr>
+            <w:r>
+              <w:t xml:space="preserve">R</w:t>
+            </w:r>
+          </w:p>
+        </w:tc>
+        <w:tc>
+          <w:tcPr/>
+          <w:p>
+            <w:pPr>
+              <w:pStyle w:val="Compact"/>
+              <w:jc w:val="right"/>
+            </w:pPr>
+            <w:r>
+              <w:t xml:space="preserve">P</w:t>
+            </w:r>
+          </w:p>
+        </w:tc>
+        <w:tc>
+          <w:tcPr/>
+          <w:p>
+            <w:pPr>
+              <w:pStyle w:val="Compact"/>
+              <w:jc w:val="right"/>
+            </w:pPr>
+            <w:r>
+              <w:t xml:space="preserve">Total</w:t>
+            </w:r>
+          </w:p>
+        </w:tc>
+        <w:tc>
+          <w:tcPr/>
+          <w:p>
+            <w:pPr>
+              <w:pStyle w:val="Compact"/>
+              <w:jc w:val="right"/>
+            </w:pPr>
+            <w:r>
+              <w:t xml:space="preserve">RRU</w:t>
+            </w:r>
+          </w:p>
+        </w:tc>
+      </w:tr>
+      <w:tr>
+        <w:tc>
+          <w:tcPr/>
+          <w:p>
+            <w:pPr>
+              <w:pStyle w:val="Compact"/>
+              <w:jc w:val="left"/>
+            </w:pPr>
+            <w:r>
+              <w:t xml:space="preserve">Mini_BICY_Veg_Geography.csv</w:t>
+            </w:r>
+          </w:p>
+        </w:tc>
+        <w:tc>
+          <w:tcPr/>
+          <w:p>
+            <w:pPr>
+              <w:pStyle w:val="Compact"/>
+              <w:jc w:val="right"/>
+            </w:pPr>
+            <w:r>
+              <w:t xml:space="preserve">0</w:t>
+            </w:r>
+          </w:p>
+        </w:tc>
+        <w:tc>
+          <w:tcPr/>
+          <w:p>
+            <w:pPr>
+              <w:pStyle w:val="Compact"/>
+              <w:jc w:val="right"/>
+            </w:pPr>
+            <w:r>
+              <w:t xml:space="preserve">0</w:t>
+            </w:r>
+          </w:p>
+        </w:tc>
+        <w:tc>
+          <w:tcPr/>
+          <w:p>
+            <w:pPr>
+              <w:pStyle w:val="Compact"/>
+              <w:jc w:val="right"/>
+            </w:pPr>
+            <w:r>
+              <w:t xml:space="preserve">0</w:t>
+            </w:r>
+          </w:p>
+        </w:tc>
+        <w:tc>
+          <w:tcPr/>
+          <w:p>
+            <w:pPr>
+              <w:pStyle w:val="Compact"/>
+              <w:jc w:val="right"/>
+            </w:pPr>
+            <w:r>
+              <w:t xml:space="preserve">0</w:t>
+            </w:r>
+          </w:p>
+        </w:tc>
+        <w:tc>
+          <w:tcPr/>
+          <w:p>
+            <w:pPr>
+              <w:pStyle w:val="Compact"/>
+              <w:jc w:val="right"/>
+            </w:pPr>
+            <w:r>
+              <w:t xml:space="preserve">3000</w:t>
+            </w:r>
+          </w:p>
+        </w:tc>
+        <w:tc>
+          <w:tcPr/>
+          <w:p>
+            <w:pPr>
+              <w:pStyle w:val="Compact"/>
+              <w:jc w:val="right"/>
+            </w:pPr>
+            <w:r>
+              <w:t xml:space="preserve">1.0000000</w:t>
+            </w:r>
+          </w:p>
+        </w:tc>
+      </w:tr>
+      <w:tr>
+        <w:tc>
+          <w:tcPr/>
+          <w:p>
+            <w:pPr>
+              <w:pStyle w:val="Compact"/>
+              <w:jc w:val="left"/>
+            </w:pPr>
+            <w:r>
+              <w:t xml:space="preserve">Mini_BICY_Veg_Intercept_Cleaned.csv</w:t>
+            </w:r>
+          </w:p>
+        </w:tc>
+        <w:tc>
+          <w:tcPr/>
+          <w:p>
+            <w:pPr>
+              <w:pStyle w:val="Compact"/>
+              <w:jc w:val="right"/>
+            </w:pPr>
+            <w:r>
+              <w:t xml:space="preserve">1469</w:t>
+            </w:r>
+          </w:p>
+        </w:tc>
+        <w:tc>
+          <w:tcPr/>
+          <w:p>
+            <w:pPr>
+              <w:pStyle w:val="Compact"/>
+              <w:jc w:val="right"/>
+            </w:pPr>
+            <w:r>
+              <w:t xml:space="preserve">0</w:t>
+            </w:r>
+          </w:p>
+        </w:tc>
+        <w:tc>
+          <w:tcPr/>
+          <w:p>
+            <w:pPr>
+              <w:pStyle w:val="Compact"/>
+              <w:jc w:val="right"/>
+            </w:pPr>
+            <w:r>
+              <w:t xml:space="preserve">31</w:t>
+            </w:r>
+          </w:p>
+        </w:tc>
+        <w:tc>
+          <w:tcPr/>
+          <w:p>
+            <w:pPr>
+              <w:pStyle w:val="Compact"/>
+              <w:jc w:val="right"/>
+            </w:pPr>
+            <w:r>
+              <w:t xml:space="preserve">500</w:t>
+            </w:r>
+          </w:p>
+        </w:tc>
+        <w:tc>
+          <w:tcPr/>
+          <w:p>
+            <w:pPr>
+              <w:pStyle w:val="Compact"/>
+              <w:jc w:val="right"/>
+            </w:pPr>
+            <w:r>
+              <w:t xml:space="preserve">14500</w:t>
+            </w:r>
+          </w:p>
+        </w:tc>
+        <w:tc>
+          <w:tcPr/>
+          <w:p>
+            <w:pPr>
+              <w:pStyle w:val="Compact"/>
+              <w:jc w:val="right"/>
+            </w:pPr>
+            <w:r>
+              <w:t xml:space="preserve">0.9633793</w:t>
+            </w:r>
+          </w:p>
+        </w:tc>
+      </w:tr>
+      <w:tr>
+        <w:tc>
+          <w:tcPr/>
+          <w:p>
+            <w:pPr>
+              <w:pStyle w:val="Compact"/>
+              <w:jc w:val="left"/>
+            </w:pPr>
+            <w:r>
+              <w:t xml:space="preserve">Mini_BICY_Veg_Transect_Cleaned.csv</w:t>
+            </w:r>
+          </w:p>
+        </w:tc>
+        <w:tc>
+          <w:tcPr/>
+          <w:p>
+            <w:pPr>
+              <w:pStyle w:val="Compact"/>
+              <w:jc w:val="right"/>
+            </w:pPr>
+            <w:r>
+              <w:t xml:space="preserve">1499</w:t>
+            </w:r>
+          </w:p>
+        </w:tc>
+        <w:tc>
+          <w:tcPr/>
+          <w:p>
+            <w:pPr>
+              <w:pStyle w:val="Compact"/>
+              <w:jc w:val="right"/>
+            </w:pPr>
+            <w:r>
+              <w:t xml:space="preserve">0</w:t>
+            </w:r>
+          </w:p>
+        </w:tc>
+        <w:tc>
+          <w:tcPr/>
+          <w:p>
+            <w:pPr>
+              <w:pStyle w:val="Compact"/>
+              <w:jc w:val="right"/>
+            </w:pPr>
+            <w:r>
+              <w:t xml:space="preserve">1</w:t>
+            </w:r>
+          </w:p>
+        </w:tc>
+        <w:tc>
+          <w:tcPr/>
+          <w:p>
+            <w:pPr>
+              <w:pStyle w:val="Compact"/>
+              <w:jc w:val="right"/>
+            </w:pPr>
+            <w:r>
+              <w:t xml:space="preserve">500</w:t>
+            </w:r>
+          </w:p>
+        </w:tc>
+        <w:tc>
+          <w:tcPr/>
+          <w:p>
+            <w:pPr>
+              <w:pStyle w:val="Compact"/>
+              <w:jc w:val="right"/>
+            </w:pPr>
+            <w:r>
+              <w:t xml:space="preserve">13000</w:t>
+            </w:r>
+          </w:p>
+        </w:tc>
+        <w:tc>
+          <w:tcPr/>
+          <w:p>
+            <w:pPr>
+              <w:pStyle w:val="Compact"/>
+              <w:jc w:val="right"/>
+            </w:pPr>
+            <w:r>
+              <w:t xml:space="preserve">0.9614615</w:t>
+            </w:r>
+          </w:p>
+        </w:tc>
+      </w:tr>
+    </w:tbl>
+    <w:p/>
+    <w:p>
+      <w:pPr>
+        <w:pStyle w:val="TableCaption"/>
+      </w:pPr>
+      <w:r>
+        <w:t xml:space="preserve">Summary of data quality flags for each column where flagging was applied.</w:t>
+      </w:r>
+    </w:p>
+    <w:tbl>
+      <w:tblPr>
+        <w:tblStyle w:val="Table"/>
+        <w:tblW w:type="auto" w:w="0"/>
+        <w:tblLook w:firstRow="1" w:lastRow="0" w:firstColumn="0" w:lastColumn="0" w:noHBand="0" w:noVBand="0" w:val="0020"/>
+        <w:tblCaption w:val="Summary of data quality flags for each column where flagging was applied."/>
+      </w:tblPr>
+      <w:tblGrid>
+        <w:gridCol w:w="990"/>
+        <w:gridCol w:w="990"/>
+        <w:gridCol w:w="990"/>
+        <w:gridCol w:w="990"/>
+        <w:gridCol w:w="990"/>
+        <w:gridCol w:w="990"/>
+        <w:gridCol w:w="990"/>
+        <w:gridCol w:w="990"/>
+      </w:tblGrid>
+      <w:tr>
+        <w:trPr>
+          <w:tblHeader w:val="true"/>
+        </w:trPr>
+        <w:tc>
+          <w:tcPr/>
+          <w:p>
+            <w:pPr>
+              <w:pStyle w:val="Compact"/>
+              <w:jc w:val="left"/>
+            </w:pPr>
+            <w:r>
+              <w:t xml:space="preserve">File Name</w:t>
+            </w:r>
+          </w:p>
+        </w:tc>
+        <w:tc>
+          <w:tcPr/>
+          <w:p>
+            <w:pPr>
+              <w:pStyle w:val="Compact"/>
+              <w:jc w:val="left"/>
+            </w:pPr>
+            <w:r>
+              <w:t xml:space="preserve">Flagged Column</w:t>
+            </w:r>
+          </w:p>
+        </w:tc>
+        <w:tc>
+          <w:tcPr/>
+          <w:p>
+            <w:pPr>
+              <w:pStyle w:val="Compact"/>
+              <w:jc w:val="right"/>
+            </w:pPr>
+            <w:r>
+              <w:t xml:space="preserve">A</w:t>
+            </w:r>
+          </w:p>
+        </w:tc>
+        <w:tc>
+          <w:tcPr/>
+          <w:p>
+            <w:pPr>
+              <w:pStyle w:val="Compact"/>
+              <w:jc w:val="right"/>
+            </w:pPr>
+            <w:r>
+              <w:t xml:space="preserve">AE</w:t>
+            </w:r>
+          </w:p>
+        </w:tc>
+        <w:tc>
+          <w:tcPr/>
+          <w:p>
+            <w:pPr>
+              <w:pStyle w:val="Compact"/>
+              <w:jc w:val="right"/>
+            </w:pPr>
+            <w:r>
+              <w:t xml:space="preserve">R</w:t>
+            </w:r>
+          </w:p>
+        </w:tc>
+        <w:tc>
+          <w:tcPr/>
+          <w:p>
+            <w:pPr>
+              <w:pStyle w:val="Compact"/>
+              <w:jc w:val="right"/>
+            </w:pPr>
+            <w:r>
+              <w:t xml:space="preserve">P</w:t>
+            </w:r>
+          </w:p>
+        </w:tc>
+        <w:tc>
+          <w:tcPr/>
+          <w:p>
+            <w:pPr>
+              <w:pStyle w:val="Compact"/>
+              <w:jc w:val="right"/>
+            </w:pPr>
+            <w:r>
+              <w:t xml:space="preserve">Total</w:t>
+            </w:r>
+          </w:p>
+        </w:tc>
+        <w:tc>
+          <w:tcPr/>
+          <w:p>
+            <w:pPr>
+              <w:pStyle w:val="Compact"/>
+              <w:jc w:val="right"/>
+            </w:pPr>
+            <w:r>
+              <w:t xml:space="preserve">RRU</w:t>
+            </w:r>
+          </w:p>
+        </w:tc>
+      </w:tr>
+      <w:tr>
+        <w:tc>
+          <w:tcPr/>
+          <w:p>
+            <w:pPr>
+              <w:pStyle w:val="Compact"/>
+              <w:jc w:val="left"/>
+            </w:pPr>
+            <w:r>
+              <w:t xml:space="preserve">Mini_BICY_Veg_Geography.csv</w:t>
+            </w:r>
+          </w:p>
+        </w:tc>
+        <w:tc>
+          <w:tcPr/>
+          <w:p>
+            <w:pPr>
+              <w:pStyle w:val="Compact"/>
+              <w:jc w:val="left"/>
+            </w:pPr>
+            <w:r>
+              <w:t xml:space="preserve">No columns flagged</w:t>
+            </w:r>
+          </w:p>
+        </w:tc>
+        <w:tc>
+          <w:tcPr/>
+          <w:p>
+            <w:pPr>
+              <w:pStyle w:val="Compact"/>
+              <w:jc w:val="right"/>
+            </w:pPr>
+            <w:r>
+              <w:t xml:space="preserve">NA</w:t>
+            </w:r>
+          </w:p>
+        </w:tc>
+        <w:tc>
+          <w:tcPr/>
+          <w:p>
+            <w:pPr>
+              <w:pStyle w:val="Compact"/>
+              <w:jc w:val="right"/>
+            </w:pPr>
+            <w:r>
+              <w:t xml:space="preserve">NA</w:t>
+            </w:r>
+          </w:p>
+        </w:tc>
+        <w:tc>
+          <w:tcPr/>
+          <w:p>
+            <w:pPr>
+              <w:pStyle w:val="Compact"/>
+              <w:jc w:val="right"/>
+            </w:pPr>
+            <w:r>
+              <w:t xml:space="preserve">NA</w:t>
+            </w:r>
+          </w:p>
+        </w:tc>
+        <w:tc>
+          <w:tcPr/>
+          <w:p>
+            <w:pPr>
+              <w:pStyle w:val="Compact"/>
+              <w:jc w:val="right"/>
+            </w:pPr>
+            <w:r>
+              <w:t xml:space="preserve">NA</w:t>
+            </w:r>
+          </w:p>
+        </w:tc>
+        <w:tc>
+          <w:tcPr/>
+          <w:p>
+            <w:pPr>
+              <w:pStyle w:val="Compact"/>
+              <w:jc w:val="right"/>
+            </w:pPr>
+            <w:r>
+              <w:t xml:space="preserve">NA</w:t>
+            </w:r>
+          </w:p>
+        </w:tc>
+        <w:tc>
+          <w:tcPr/>
+          <w:p>
+            <w:pPr>
+              <w:pStyle w:val="Compact"/>
+              <w:jc w:val="right"/>
+            </w:pPr>
+            <w:r>
+              <w:t xml:space="preserve">NA</w:t>
+            </w:r>
+          </w:p>
+        </w:tc>
+      </w:tr>
+      <w:tr>
+        <w:tc>
+          <w:tcPr/>
+          <w:p>
+            <w:pPr>
+              <w:pStyle w:val="Compact"/>
+              <w:jc w:val="left"/>
+            </w:pPr>
+            <w:r>
+              <w:t xml:space="preserve">Mini_BICY_Veg_Intercept_Cleaned.csv</w:t>
+            </w:r>
+          </w:p>
+        </w:tc>
+        <w:tc>
+          <w:tcPr/>
+          <w:p>
+            <w:pPr>
+              <w:pStyle w:val="Compact"/>
+              <w:jc w:val="left"/>
+            </w:pPr>
+            <w:r>
+              <w:t xml:space="preserve">coordinate_flag</w:t>
+            </w:r>
+          </w:p>
+        </w:tc>
+        <w:tc>
+          <w:tcPr/>
+          <w:p>
+            <w:pPr>
+              <w:pStyle w:val="Compact"/>
+              <w:jc w:val="right"/>
+            </w:pPr>
+            <w:r>
+              <w:t xml:space="preserve">500</w:t>
+            </w:r>
+          </w:p>
+        </w:tc>
+        <w:tc>
+          <w:tcPr/>
+          <w:p>
+            <w:pPr>
+              <w:pStyle w:val="Compact"/>
+              <w:jc w:val="right"/>
+            </w:pPr>
+            <w:r>
+              <w:t xml:space="preserve">0</w:t>
+            </w:r>
+          </w:p>
+        </w:tc>
+        <w:tc>
+          <w:tcPr/>
+          <w:p>
+            <w:pPr>
+              <w:pStyle w:val="Compact"/>
+              <w:jc w:val="right"/>
+            </w:pPr>
+            <w:r>
+              <w:t xml:space="preserve">0</w:t>
+            </w:r>
+          </w:p>
+        </w:tc>
+        <w:tc>
+          <w:tcPr/>
+          <w:p>
+            <w:pPr>
+              <w:pStyle w:val="Compact"/>
+              <w:jc w:val="right"/>
+            </w:pPr>
+            <w:r>
+              <w:t xml:space="preserve">0</w:t>
+            </w:r>
+          </w:p>
+        </w:tc>
+        <w:tc>
+          <w:tcPr/>
+          <w:p>
+            <w:pPr>
+              <w:pStyle w:val="Compact"/>
+              <w:jc w:val="right"/>
+            </w:pPr>
+            <w:r>
+              <w:t xml:space="preserve">500</w:t>
+            </w:r>
+          </w:p>
+        </w:tc>
+        <w:tc>
+          <w:tcPr/>
+          <w:p>
+            <w:pPr>
+              <w:pStyle w:val="Compact"/>
+              <w:jc w:val="right"/>
+            </w:pPr>
+            <w:r>
+              <w:t xml:space="preserve">1.000</w:t>
+            </w:r>
+          </w:p>
+        </w:tc>
+      </w:tr>
+      <w:tr>
+        <w:tc>
+          <w:tcPr/>
+          <w:p>
+            <w:pPr>
+              <w:pStyle w:val="Compact"/>
+              <w:jc w:val="left"/>
+            </w:pPr>
+            <w:r>
+              <w:t xml:space="preserve">Mini_BICY_Veg_Intercept_Cleaned.csv</w:t>
+            </w:r>
+          </w:p>
+        </w:tc>
+        <w:tc>
+          <w:tcPr/>
+          <w:p>
+            <w:pPr>
+              <w:pStyle w:val="Compact"/>
+              <w:jc w:val="left"/>
+            </w:pPr>
+            <w:r>
+              <w:t xml:space="preserve">taxonomic_flag</w:t>
+            </w:r>
+          </w:p>
+        </w:tc>
+        <w:tc>
+          <w:tcPr/>
+          <w:p>
+            <w:pPr>
+              <w:pStyle w:val="Compact"/>
+              <w:jc w:val="right"/>
+            </w:pPr>
+            <w:r>
+              <w:t xml:space="preserve">469</w:t>
+            </w:r>
+          </w:p>
+        </w:tc>
+        <w:tc>
+          <w:tcPr/>
+          <w:p>
+            <w:pPr>
+              <w:pStyle w:val="Compact"/>
+              <w:jc w:val="right"/>
+            </w:pPr>
+            <w:r>
+              <w:t xml:space="preserve">0</w:t>
+            </w:r>
+          </w:p>
+        </w:tc>
+        <w:tc>
+          <w:tcPr/>
+          <w:p>
+            <w:pPr>
+              <w:pStyle w:val="Compact"/>
+              <w:jc w:val="right"/>
+            </w:pPr>
+            <w:r>
+              <w:t xml:space="preserve">31</w:t>
+            </w:r>
+          </w:p>
+        </w:tc>
+        <w:tc>
+          <w:tcPr/>
+          <w:p>
+            <w:pPr>
+              <w:pStyle w:val="Compact"/>
+              <w:jc w:val="right"/>
+            </w:pPr>
+            <w:r>
+              <w:t xml:space="preserve">0</w:t>
+            </w:r>
+          </w:p>
+        </w:tc>
+        <w:tc>
+          <w:tcPr/>
+          <w:p>
+            <w:pPr>
+              <w:pStyle w:val="Compact"/>
+              <w:jc w:val="right"/>
+            </w:pPr>
+            <w:r>
+              <w:t xml:space="preserve">500</w:t>
+            </w:r>
+          </w:p>
+        </w:tc>
+        <w:tc>
+          <w:tcPr/>
+          <w:p>
+            <w:pPr>
+              <w:pStyle w:val="Compact"/>
+              <w:jc w:val="right"/>
+            </w:pPr>
+            <w:r>
+              <w:t xml:space="preserve">0.938</w:t>
+            </w:r>
+          </w:p>
+        </w:tc>
+      </w:tr>
+      <w:tr>
+        <w:tc>
+          <w:tcPr/>
+          <w:p>
+            <w:pPr>
+              <w:pStyle w:val="Compact"/>
+              <w:jc w:val="left"/>
+            </w:pPr>
+            <w:r>
+              <w:t xml:space="preserve">Mini_BICY_Veg_Intercept_Cleaned.csv</w:t>
+            </w:r>
+          </w:p>
+        </w:tc>
+        <w:tc>
+          <w:tcPr/>
+          <w:p>
+            <w:pPr>
+              <w:pStyle w:val="Compact"/>
+              <w:jc w:val="left"/>
+            </w:pPr>
+            <w:r>
+              <w:t xml:space="preserve">eventDate_flag</w:t>
+            </w:r>
+          </w:p>
+        </w:tc>
+        <w:tc>
+          <w:tcPr/>
+          <w:p>
+            <w:pPr>
+              <w:pStyle w:val="Compact"/>
+              <w:jc w:val="right"/>
+            </w:pPr>
+            <w:r>
+              <w:t xml:space="preserve">500</w:t>
+            </w:r>
+          </w:p>
+        </w:tc>
+        <w:tc>
+          <w:tcPr/>
+          <w:p>
+            <w:pPr>
+              <w:pStyle w:val="Compact"/>
+              <w:jc w:val="right"/>
+            </w:pPr>
+            <w:r>
+              <w:t xml:space="preserve">0</w:t>
+            </w:r>
+          </w:p>
+        </w:tc>
+        <w:tc>
+          <w:tcPr/>
+          <w:p>
+            <w:pPr>
+              <w:pStyle w:val="Compact"/>
+              <w:jc w:val="right"/>
+            </w:pPr>
+            <w:r>
+              <w:t xml:space="preserve">0</w:t>
+            </w:r>
+          </w:p>
+        </w:tc>
+        <w:tc>
+          <w:tcPr/>
+          <w:p>
+            <w:pPr>
+              <w:pStyle w:val="Compact"/>
+              <w:jc w:val="right"/>
+            </w:pPr>
+            <w:r>
+              <w:t xml:space="preserve">0</w:t>
+            </w:r>
+          </w:p>
+        </w:tc>
+        <w:tc>
+          <w:tcPr/>
+          <w:p>
+            <w:pPr>
+              <w:pStyle w:val="Compact"/>
+              <w:jc w:val="right"/>
+            </w:pPr>
+            <w:r>
+              <w:t xml:space="preserve">500</w:t>
+            </w:r>
+          </w:p>
+        </w:tc>
+        <w:tc>
+          <w:tcPr/>
+          <w:p>
+            <w:pPr>
+              <w:pStyle w:val="Compact"/>
+              <w:jc w:val="right"/>
+            </w:pPr>
+            <w:r>
+              <w:t xml:space="preserve">1.000</w:t>
+            </w:r>
+          </w:p>
+        </w:tc>
+      </w:tr>
+      <w:tr>
+        <w:tc>
+          <w:tcPr/>
+          <w:p>
+            <w:pPr>
+              <w:pStyle w:val="Compact"/>
+              <w:jc w:val="left"/>
+            </w:pPr>
+            <w:r>
+              <w:t xml:space="preserve">Mini_BICY_Veg_Transect_Cleaned.csv</w:t>
+            </w:r>
+          </w:p>
+        </w:tc>
+        <w:tc>
+          <w:tcPr/>
+          <w:p>
+            <w:pPr>
+              <w:pStyle w:val="Compact"/>
+              <w:jc w:val="left"/>
+            </w:pPr>
+            <w:r>
+              <w:t xml:space="preserve">coordinate_flag</w:t>
+            </w:r>
+          </w:p>
+        </w:tc>
+        <w:tc>
+          <w:tcPr/>
+          <w:p>
+            <w:pPr>
+              <w:pStyle w:val="Compact"/>
+              <w:jc w:val="right"/>
+            </w:pPr>
+            <w:r>
+              <w:t xml:space="preserve">500</w:t>
+            </w:r>
+          </w:p>
+        </w:tc>
+        <w:tc>
+          <w:tcPr/>
+          <w:p>
+            <w:pPr>
+              <w:pStyle w:val="Compact"/>
+              <w:jc w:val="right"/>
+            </w:pPr>
+            <w:r>
+              <w:t xml:space="preserve">0</w:t>
+            </w:r>
+          </w:p>
+        </w:tc>
+        <w:tc>
+          <w:tcPr/>
+          <w:p>
+            <w:pPr>
+              <w:pStyle w:val="Compact"/>
+              <w:jc w:val="right"/>
+            </w:pPr>
+            <w:r>
+              <w:t xml:space="preserve">0</w:t>
+            </w:r>
+          </w:p>
+        </w:tc>
+        <w:tc>
+          <w:tcPr/>
+          <w:p>
+            <w:pPr>
+              <w:pStyle w:val="Compact"/>
+              <w:jc w:val="right"/>
+            </w:pPr>
+            <w:r>
+              <w:t xml:space="preserve">0</w:t>
+            </w:r>
+          </w:p>
+        </w:tc>
+        <w:tc>
+          <w:tcPr/>
+          <w:p>
+            <w:pPr>
+              <w:pStyle w:val="Compact"/>
+              <w:jc w:val="right"/>
+            </w:pPr>
+            <w:r>
+              <w:t xml:space="preserve">500</w:t>
+            </w:r>
+          </w:p>
+        </w:tc>
+        <w:tc>
+          <w:tcPr/>
+          <w:p>
+            <w:pPr>
+              <w:pStyle w:val="Compact"/>
+              <w:jc w:val="right"/>
+            </w:pPr>
+            <w:r>
+              <w:t xml:space="preserve">1.000</w:t>
+            </w:r>
+          </w:p>
+        </w:tc>
+      </w:tr>
+      <w:tr>
+        <w:tc>
+          <w:tcPr/>
+          <w:p>
+            <w:pPr>
+              <w:pStyle w:val="Compact"/>
+              <w:jc w:val="left"/>
+            </w:pPr>
+            <w:r>
+              <w:t xml:space="preserve">Mini_BICY_Veg_Transect_Cleaned.csv</w:t>
+            </w:r>
+          </w:p>
+        </w:tc>
+        <w:tc>
+          <w:tcPr/>
+          <w:p>
+            <w:pPr>
+              <w:pStyle w:val="Compact"/>
+              <w:jc w:val="left"/>
+            </w:pPr>
+            <w:r>
+              <w:t xml:space="preserve">taxonomic_flag</w:t>
+            </w:r>
+          </w:p>
+        </w:tc>
+        <w:tc>
+          <w:tcPr/>
+          <w:p>
+            <w:pPr>
+              <w:pStyle w:val="Compact"/>
+              <w:jc w:val="right"/>
+            </w:pPr>
+            <w:r>
+              <w:t xml:space="preserve">499</w:t>
+            </w:r>
+          </w:p>
+        </w:tc>
+        <w:tc>
+          <w:tcPr/>
+          <w:p>
+            <w:pPr>
+              <w:pStyle w:val="Compact"/>
+              <w:jc w:val="right"/>
+            </w:pPr>
+            <w:r>
+              <w:t xml:space="preserve">0</w:t>
+            </w:r>
+          </w:p>
+        </w:tc>
+        <w:tc>
+          <w:tcPr/>
+          <w:p>
+            <w:pPr>
+              <w:pStyle w:val="Compact"/>
+              <w:jc w:val="right"/>
+            </w:pPr>
+            <w:r>
+              <w:t xml:space="preserve">1</w:t>
+            </w:r>
+          </w:p>
+        </w:tc>
+        <w:tc>
+          <w:tcPr/>
+          <w:p>
+            <w:pPr>
+              <w:pStyle w:val="Compact"/>
+              <w:jc w:val="right"/>
+            </w:pPr>
+            <w:r>
+              <w:t xml:space="preserve">0</w:t>
+            </w:r>
+          </w:p>
+        </w:tc>
+        <w:tc>
+          <w:tcPr/>
+          <w:p>
+            <w:pPr>
+              <w:pStyle w:val="Compact"/>
+              <w:jc w:val="right"/>
+            </w:pPr>
+            <w:r>
+              <w:t xml:space="preserve">500</w:t>
+            </w:r>
+          </w:p>
+        </w:tc>
+        <w:tc>
+          <w:tcPr/>
+          <w:p>
+            <w:pPr>
+              <w:pStyle w:val="Compact"/>
+              <w:jc w:val="right"/>
+            </w:pPr>
+            <w:r>
+              <w:t xml:space="preserve">0.998</w:t>
+            </w:r>
+          </w:p>
+        </w:tc>
+      </w:tr>
+      <w:tr>
+        <w:tc>
+          <w:tcPr/>
+          <w:p>
+            <w:pPr>
+              <w:pStyle w:val="Compact"/>
+              <w:jc w:val="left"/>
+            </w:pPr>
+            <w:r>
+              <w:t xml:space="preserve">Mini_BICY_Veg_Transect_Cleaned.csv</w:t>
+            </w:r>
+          </w:p>
+        </w:tc>
+        <w:tc>
+          <w:tcPr/>
+          <w:p>
+            <w:pPr>
+              <w:pStyle w:val="Compact"/>
+              <w:jc w:val="left"/>
+            </w:pPr>
+            <w:r>
+              <w:t xml:space="preserve">eventDate_flag</w:t>
+            </w:r>
+          </w:p>
+        </w:tc>
+        <w:tc>
+          <w:tcPr/>
+          <w:p>
+            <w:pPr>
+              <w:pStyle w:val="Compact"/>
+              <w:jc w:val="right"/>
+            </w:pPr>
+            <w:r>
+              <w:t xml:space="preserve">500</w:t>
+            </w:r>
+          </w:p>
+        </w:tc>
+        <w:tc>
+          <w:tcPr/>
+          <w:p>
+            <w:pPr>
+              <w:pStyle w:val="Compact"/>
+              <w:jc w:val="right"/>
+            </w:pPr>
+            <w:r>
+              <w:t xml:space="preserve">0</w:t>
+            </w:r>
+          </w:p>
+        </w:tc>
+        <w:tc>
+          <w:tcPr/>
+          <w:p>
+            <w:pPr>
+              <w:pStyle w:val="Compact"/>
+              <w:jc w:val="right"/>
+            </w:pPr>
+            <w:r>
+              <w:t xml:space="preserve">0</w:t>
+            </w:r>
+          </w:p>
+        </w:tc>
+        <w:tc>
+          <w:tcPr/>
+          <w:p>
+            <w:pPr>
+              <w:pStyle w:val="Compact"/>
+              <w:jc w:val="right"/>
+            </w:pPr>
+            <w:r>
+              <w:t xml:space="preserve">0</w:t>
+            </w:r>
+          </w:p>
+        </w:tc>
+        <w:tc>
+          <w:tcPr/>
+          <w:p>
+            <w:pPr>
+              <w:pStyle w:val="Compact"/>
+              <w:jc w:val="right"/>
+            </w:pPr>
+            <w:r>
+              <w:t xml:space="preserve">500</w:t>
+            </w:r>
+          </w:p>
+        </w:tc>
+        <w:tc>
+          <w:tcPr/>
+          <w:p>
+            <w:pPr>
+              <w:pStyle w:val="Compact"/>
+              <w:jc w:val="right"/>
+            </w:pPr>
+            <w:r>
+              <w:t xml:space="preserve">1.000</w:t>
+            </w:r>
+          </w:p>
+        </w:tc>
+      </w:tr>
+    </w:tbl>
+    <w:p>
+      <w:pPr>
+        <w:pStyle w:val="BodyText"/>
+      </w:pPr>
+      <w:r>
+        <w:t xml:space="preserve">Unweighted Response Rates (RRU) is calculated as number of accepted (A) data values divided by the total number of values. Note that all unflagged values in addition to those flagged as</w:t>
+      </w:r>
+      <w:r>
+        <w:t xml:space="preserve"> </w:t>
+      </w:r>
+      <w:r>
+        <w:t xml:space="preserve">“</w:t>
+      </w:r>
+      <w:r>
+        <w:t xml:space="preserve">A</w:t>
+      </w:r>
+      <w:r>
+        <w:t xml:space="preserve">”</w:t>
+      </w:r>
+      <w:r>
+        <w:t xml:space="preserve"> </w:t>
+      </w:r>
+      <w:r>
+        <w:t xml:space="preserve">are considered accepted, which may appear to inflate the RRU value.</w:t>
+      </w:r>
+    </w:p>
     <w:p>
       <w:pPr>
         <w:pStyle w:val="BodyText"/>
@@ -2784,6 +4173,18 @@
         <w:rPr>
           <w:rStyle w:val="NormalTok"/>
         </w:rPr>
+        <w:t xml:space="preserve">, </w:t>
+      </w:r>
+      <w:r>
+        <w:rPr>
+          <w:rStyle w:val="StringTok"/>
+        </w:rPr>
+        <w:t xml:space="preserve">"devtools"</w:t>
+      </w:r>
+      <w:r>
+        <w:rPr>
+          <w:rStyle w:val="NormalTok"/>
+        </w:rPr>
         <w:t xml:space="preserve">)</w:t>
       </w:r>
       <w:r>
@@ -3044,7 +4445,7 @@
         <w:rPr>
           <w:rStyle w:val="VerbatimChar"/>
         </w:rPr>
-        <w:t xml:space="preserve">##  [1] "yaml"      "knitr"     "pander"    "rmarkdown" "markdown"  "stats"    </w:t>
+        <w:t xml:space="preserve">##  [1] "QCkit"     "devtools"  "usethis"   "yaml"      "knitr"     "pander"   </w:t>
       </w:r>
       <w:r>
         <w:br/>
@@ -3053,7 +4454,7 @@
         <w:rPr>
           <w:rStyle w:val="VerbatimChar"/>
         </w:rPr>
-        <w:t xml:space="preserve">##  [7] "graphics"  "grDevices" "utils"     "datasets"  "methods"   "base"     </w:t>
+        <w:t xml:space="preserve">##  [7] "rmarkdown" "markdown"  "stats"     "graphics"  "grDevices" "utils"    </w:t>
       </w:r>
       <w:r>
         <w:br/>
@@ -3062,6 +4463,15 @@
         <w:rPr>
           <w:rStyle w:val="VerbatimChar"/>
         </w:rPr>
+        <w:t xml:space="preserve">## [13] "datasets"  "methods"   "base"     </w:t>
+      </w:r>
+      <w:r>
+        <w:br/>
+      </w:r>
+      <w:r>
+        <w:rPr>
+          <w:rStyle w:val="VerbatimChar"/>
+        </w:rPr>
         <w:t xml:space="preserve">## </w:t>
       </w:r>
       <w:r>
@@ -3080,7 +4490,7 @@
         <w:rPr>
           <w:rStyle w:val="VerbatimChar"/>
         </w:rPr>
-        <w:t xml:space="preserve">##  [1] "yaml"      "knitr"     "pander"    "rmarkdown" "markdown"  "stats"    </w:t>
+        <w:t xml:space="preserve">##  [1] "QCkit"     "devtools"  "usethis"   "yaml"      "knitr"     "pander"   </w:t>
       </w:r>
       <w:r>
         <w:br/>
@@ -3089,7 +4499,7 @@
         <w:rPr>
           <w:rStyle w:val="VerbatimChar"/>
         </w:rPr>
-        <w:t xml:space="preserve">##  [7] "graphics"  "grDevices" "utils"     "datasets"  "methods"   "base"     </w:t>
+        <w:t xml:space="preserve">##  [7] "rmarkdown" "markdown"  "stats"     "graphics"  "grDevices" "utils"    </w:t>
       </w:r>
       <w:r>
         <w:br/>
@@ -3098,6 +4508,15 @@
         <w:rPr>
           <w:rStyle w:val="VerbatimChar"/>
         </w:rPr>
+        <w:t xml:space="preserve">## [13] "datasets"  "methods"   "base"     </w:t>
+      </w:r>
+      <w:r>
+        <w:br/>
+      </w:r>
+      <w:r>
+        <w:rPr>
+          <w:rStyle w:val="VerbatimChar"/>
+        </w:rPr>
         <w:t xml:space="preserve">## </w:t>
       </w:r>
       <w:r>
@@ -3116,7 +4535,7 @@
         <w:rPr>
           <w:rStyle w:val="VerbatimChar"/>
         </w:rPr>
-        <w:t xml:space="preserve">##  [1] "yaml"      "knitr"     "pander"    "rmarkdown" "markdown"  "stats"    </w:t>
+        <w:t xml:space="preserve">##  [1] "QCkit"     "devtools"  "usethis"   "yaml"      "knitr"     "pander"   </w:t>
       </w:r>
       <w:r>
         <w:br/>
@@ -3125,7 +4544,7 @@
         <w:rPr>
           <w:rStyle w:val="VerbatimChar"/>
         </w:rPr>
-        <w:t xml:space="preserve">##  [7] "graphics"  "grDevices" "utils"     "datasets"  "methods"   "base"     </w:t>
+        <w:t xml:space="preserve">##  [7] "rmarkdown" "markdown"  "stats"     "graphics"  "grDevices" "utils"    </w:t>
       </w:r>
       <w:r>
         <w:br/>
@@ -3134,6 +4553,15 @@
         <w:rPr>
           <w:rStyle w:val="VerbatimChar"/>
         </w:rPr>
+        <w:t xml:space="preserve">## [13] "datasets"  "methods"   "base"     </w:t>
+      </w:r>
+      <w:r>
+        <w:br/>
+      </w:r>
+      <w:r>
+        <w:rPr>
+          <w:rStyle w:val="VerbatimChar"/>
+        </w:rPr>
         <w:t xml:space="preserve">## </w:t>
       </w:r>
       <w:r>
@@ -3152,7 +4580,7 @@
         <w:rPr>
           <w:rStyle w:val="VerbatimChar"/>
         </w:rPr>
-        <w:t xml:space="preserve">##  [1] "yaml"      "knitr"     "pander"    "rmarkdown" "markdown"  "stats"    </w:t>
+        <w:t xml:space="preserve">##  [1] "QCkit"     "devtools"  "usethis"   "yaml"      "knitr"     "pander"   </w:t>
       </w:r>
       <w:r>
         <w:br/>
@@ -3161,7 +4589,7 @@
         <w:rPr>
           <w:rStyle w:val="VerbatimChar"/>
         </w:rPr>
-        <w:t xml:space="preserve">##  [7] "graphics"  "grDevices" "utils"     "datasets"  "methods"   "base"     </w:t>
+        <w:t xml:space="preserve">##  [7] "rmarkdown" "markdown"  "stats"     "graphics"  "grDevices" "utils"    </w:t>
       </w:r>
       <w:r>
         <w:br/>
@@ -3170,6 +4598,15 @@
         <w:rPr>
           <w:rStyle w:val="VerbatimChar"/>
         </w:rPr>
+        <w:t xml:space="preserve">## [13] "datasets"  "methods"   "base"     </w:t>
+      </w:r>
+      <w:r>
+        <w:br/>
+      </w:r>
+      <w:r>
+        <w:rPr>
+          <w:rStyle w:val="VerbatimChar"/>
+        </w:rPr>
         <w:t xml:space="preserve">## </w:t>
       </w:r>
       <w:r>
@@ -3188,7 +4625,7 @@
         <w:rPr>
           <w:rStyle w:val="VerbatimChar"/>
         </w:rPr>
-        <w:t xml:space="preserve">##  [1] "yaml"      "knitr"     "pander"    "rmarkdown" "markdown"  "stats"    </w:t>
+        <w:t xml:space="preserve">##  [1] "QCkit"     "devtools"  "usethis"   "yaml"      "knitr"     "pander"   </w:t>
       </w:r>
       <w:r>
         <w:br/>
@@ -3197,13 +4634,143 @@
         <w:rPr>
           <w:rStyle w:val="VerbatimChar"/>
         </w:rPr>
-        <w:t xml:space="preserve">##  [7] "graphics"  "grDevices" "utils"     "datasets"  "methods"   "base"</w:t>
+        <w:t xml:space="preserve">##  [7] "rmarkdown" "markdown"  "stats"     "graphics"  "grDevices" "utils"    </w:t>
+      </w:r>
+      <w:r>
+        <w:br/>
+      </w:r>
+      <w:r>
+        <w:rPr>
+          <w:rStyle w:val="VerbatimChar"/>
+        </w:rPr>
+        <w:t xml:space="preserve">## [13] "datasets"  "methods"   "base"     </w:t>
+      </w:r>
+      <w:r>
+        <w:br/>
+      </w:r>
+      <w:r>
+        <w:rPr>
+          <w:rStyle w:val="VerbatimChar"/>
+        </w:rPr>
+        <w:t xml:space="preserve">## </w:t>
+      </w:r>
+      <w:r>
+        <w:br/>
+      </w:r>
+      <w:r>
+        <w:rPr>
+          <w:rStyle w:val="VerbatimChar"/>
+        </w:rPr>
+        <w:t xml:space="preserve">## [[6]]</w:t>
+      </w:r>
+      <w:r>
+        <w:br/>
+      </w:r>
+      <w:r>
+        <w:rPr>
+          <w:rStyle w:val="VerbatimChar"/>
+        </w:rPr>
+        <w:t xml:space="preserve">##  [1] "QCkit"     "devtools"  "usethis"   "yaml"      "knitr"     "pander"   </w:t>
+      </w:r>
+      <w:r>
+        <w:br/>
+      </w:r>
+      <w:r>
+        <w:rPr>
+          <w:rStyle w:val="VerbatimChar"/>
+        </w:rPr>
+        <w:t xml:space="preserve">##  [7] "rmarkdown" "markdown"  "stats"     "graphics"  "grDevices" "utils"    </w:t>
+      </w:r>
+      <w:r>
+        <w:br/>
+      </w:r>
+      <w:r>
+        <w:rPr>
+          <w:rStyle w:val="VerbatimChar"/>
+        </w:rPr>
+        <w:t xml:space="preserve">## [13] "datasets"  "methods"   "base"</w:t>
       </w:r>
     </w:p>
     <w:p>
       <w:pPr>
         <w:pStyle w:val="SourceCode"/>
       </w:pPr>
+      <w:r>
+        <w:rPr>
+          <w:rStyle w:val="NormalTok"/>
+        </w:rPr>
+        <w:t xml:space="preserve">devtools</w:t>
+      </w:r>
+      <w:r>
+        <w:rPr>
+          <w:rStyle w:val="SpecialCharTok"/>
+        </w:rPr>
+        <w:t xml:space="preserve">::</w:t>
+      </w:r>
+      <w:r>
+        <w:rPr>
+          <w:rStyle w:val="FunctionTok"/>
+        </w:rPr>
+        <w:t xml:space="preserve">install_github</w:t>
+      </w:r>
+      <w:r>
+        <w:rPr>
+          <w:rStyle w:val="NormalTok"/>
+        </w:rPr>
+        <w:t xml:space="preserve">(</w:t>
+      </w:r>
+      <w:r>
+        <w:rPr>
+          <w:rStyle w:val="StringTok"/>
+        </w:rPr>
+        <w:t xml:space="preserve">"nationalparkservice/QCkit"</w:t>
+      </w:r>
+      <w:r>
+        <w:rPr>
+          <w:rStyle w:val="NormalTok"/>
+        </w:rPr>
+        <w:t xml:space="preserve">)</w:t>
+      </w:r>
+    </w:p>
+    <w:p>
+      <w:pPr>
+        <w:pStyle w:val="SourceCode"/>
+      </w:pPr>
+      <w:r>
+        <w:rPr>
+          <w:rStyle w:val="VerbatimChar"/>
+        </w:rPr>
+        <w:t xml:space="preserve">## Skipping install of 'QCkit' from a github remote, the SHA1 (c0b1b3e8) has not changed since last install.</w:t>
+      </w:r>
+      <w:r>
+        <w:br/>
+      </w:r>
+      <w:r>
+        <w:rPr>
+          <w:rStyle w:val="VerbatimChar"/>
+        </w:rPr>
+        <w:t xml:space="preserve">##   Use `force = TRUE` to force installation</w:t>
+      </w:r>
+    </w:p>
+    <w:p>
+      <w:pPr>
+        <w:pStyle w:val="SourceCode"/>
+      </w:pPr>
+      <w:r>
+        <w:rPr>
+          <w:rStyle w:val="FunctionTok"/>
+        </w:rPr>
+        <w:t xml:space="preserve">library</w:t>
+      </w:r>
+      <w:r>
+        <w:rPr>
+          <w:rStyle w:val="NormalTok"/>
+        </w:rPr>
+        <w:t xml:space="preserve">(QCkit)</w:t>
+      </w:r>
+      <w:r>
+        <w:br/>
+      </w:r>
       <w:r>
         <w:rPr>
           <w:rStyle w:val="NormalTok"/>
@@ -4952,6 +6519,2731 @@
             </w:pPr>
             <w:r>
               <w:t xml:space="preserve">columns ending “_flag”</w:t>
+            </w:r>
+          </w:p>
+        </w:tc>
+      </w:tr>
+    </w:tbl>
+    <w:p>
+      <w:pPr>
+        <w:pStyle w:val="SourceCode"/>
+      </w:pPr>
+      <w:r>
+        <w:rPr>
+          <w:rStyle w:val="CommentTok"/>
+        </w:rPr>
+        <w:t xml:space="preserve">#if your package is not in your working directory, you need to specify the directory:</w:t>
+      </w:r>
+      <w:r>
+        <w:br/>
+      </w:r>
+      <w:r>
+        <w:rPr>
+          <w:rStyle w:val="NormalTok"/>
+        </w:rPr>
+        <w:t xml:space="preserve">path</w:t>
+      </w:r>
+      <w:r>
+        <w:rPr>
+          <w:rStyle w:val="OtherTok"/>
+        </w:rPr>
+        <w:t xml:space="preserve">&lt;-</w:t>
+      </w:r>
+      <w:r>
+        <w:rPr>
+          <w:rStyle w:val="StringTok"/>
+        </w:rPr>
+        <w:t xml:space="preserve">"../../DataPackageWorkflow/dataPackages/BICY_Veg_Data_Package_Example"</w:t>
+      </w:r>
+      <w:r>
+        <w:br/>
+      </w:r>
+      <w:r>
+        <w:rPr>
+          <w:rStyle w:val="NormalTok"/>
+        </w:rPr>
+        <w:t xml:space="preserve">dp_flags </w:t>
+      </w:r>
+      <w:r>
+        <w:rPr>
+          <w:rStyle w:val="OtherTok"/>
+        </w:rPr>
+        <w:t xml:space="preserve">&lt;-</w:t>
+      </w:r>
+      <w:r>
+        <w:rPr>
+          <w:rStyle w:val="NormalTok"/>
+        </w:rPr>
+        <w:t xml:space="preserve"> QCkit</w:t>
+      </w:r>
+      <w:r>
+        <w:rPr>
+          <w:rStyle w:val="SpecialCharTok"/>
+        </w:rPr>
+        <w:t xml:space="preserve">::</w:t>
+      </w:r>
+      <w:r>
+        <w:rPr>
+          <w:rStyle w:val="FunctionTok"/>
+        </w:rPr>
+        <w:t xml:space="preserve">get_dp_flags</w:t>
+      </w:r>
+      <w:r>
+        <w:rPr>
+          <w:rStyle w:val="NormalTok"/>
+        </w:rPr>
+        <w:t xml:space="preserve">(</w:t>
+      </w:r>
+      <w:r>
+        <w:rPr>
+          <w:rStyle w:val="AttributeTok"/>
+        </w:rPr>
+        <w:t xml:space="preserve">directory =</w:t>
+      </w:r>
+      <w:r>
+        <w:rPr>
+          <w:rStyle w:val="NormalTok"/>
+        </w:rPr>
+        <w:t xml:space="preserve"> path, </w:t>
+      </w:r>
+      <w:r>
+        <w:rPr>
+          <w:rStyle w:val="AttributeTok"/>
+        </w:rPr>
+        <w:t xml:space="preserve">force=</w:t>
+      </w:r>
+      <w:r>
+        <w:rPr>
+          <w:rStyle w:val="ConstantTok"/>
+        </w:rPr>
+        <w:t xml:space="preserve">TRUE</w:t>
+      </w:r>
+      <w:r>
+        <w:rPr>
+          <w:rStyle w:val="NormalTok"/>
+        </w:rPr>
+        <w:t xml:space="preserve">)</w:t>
+      </w:r>
+      <w:r>
+        <w:br/>
+      </w:r>
+      <w:r>
+        <w:br/>
+      </w:r>
+      <w:r>
+        <w:rPr>
+          <w:rStyle w:val="CommentTok"/>
+        </w:rPr>
+        <w:t xml:space="preserve">#calculate Unweighted Response Rates:</w:t>
+      </w:r>
+      <w:r>
+        <w:br/>
+      </w:r>
+      <w:r>
+        <w:rPr>
+          <w:rStyle w:val="NormalTok"/>
+        </w:rPr>
+        <w:t xml:space="preserve">dp_flags</w:t>
+      </w:r>
+      <w:r>
+        <w:rPr>
+          <w:rStyle w:val="SpecialCharTok"/>
+        </w:rPr>
+        <w:t xml:space="preserve">$</w:t>
+      </w:r>
+      <w:r>
+        <w:rPr>
+          <w:rStyle w:val="NormalTok"/>
+        </w:rPr>
+        <w:t xml:space="preserve">RRU</w:t>
+      </w:r>
+      <w:r>
+        <w:rPr>
+          <w:rStyle w:val="OtherTok"/>
+        </w:rPr>
+        <w:t xml:space="preserve">&lt;-</w:t>
+      </w:r>
+      <w:r>
+        <w:rPr>
+          <w:rStyle w:val="NormalTok"/>
+        </w:rPr>
+        <w:t xml:space="preserve">(dp_flags</w:t>
+      </w:r>
+      <w:r>
+        <w:rPr>
+          <w:rStyle w:val="SpecialCharTok"/>
+        </w:rPr>
+        <w:t xml:space="preserve">$</w:t>
+      </w:r>
+      <w:r>
+        <w:rPr>
+          <w:rStyle w:val="NormalTok"/>
+        </w:rPr>
+        <w:t xml:space="preserve">Cell_count </w:t>
+      </w:r>
+      <w:r>
+        <w:rPr>
+          <w:rStyle w:val="SpecialCharTok"/>
+        </w:rPr>
+        <w:t xml:space="preserve">-</w:t>
+      </w:r>
+      <w:r>
+        <w:rPr>
+          <w:rStyle w:val="NormalTok"/>
+        </w:rPr>
+        <w:t xml:space="preserve"> dp_flags</w:t>
+      </w:r>
+      <w:r>
+        <w:rPr>
+          <w:rStyle w:val="SpecialCharTok"/>
+        </w:rPr>
+        <w:t xml:space="preserve">$</w:t>
+      </w:r>
+      <w:r>
+        <w:rPr>
+          <w:rStyle w:val="NormalTok"/>
+        </w:rPr>
+        <w:t xml:space="preserve">AE_flag </w:t>
+      </w:r>
+      <w:r>
+        <w:rPr>
+          <w:rStyle w:val="SpecialCharTok"/>
+        </w:rPr>
+        <w:t xml:space="preserve">-</w:t>
+      </w:r>
+      <w:r>
+        <w:rPr>
+          <w:rStyle w:val="NormalTok"/>
+        </w:rPr>
+        <w:t xml:space="preserve"> dp_flags</w:t>
+      </w:r>
+      <w:r>
+        <w:rPr>
+          <w:rStyle w:val="SpecialCharTok"/>
+        </w:rPr>
+        <w:t xml:space="preserve">$</w:t>
+      </w:r>
+      <w:r>
+        <w:rPr>
+          <w:rStyle w:val="NormalTok"/>
+        </w:rPr>
+        <w:t xml:space="preserve">P_flag </w:t>
+      </w:r>
+      <w:r>
+        <w:rPr>
+          <w:rStyle w:val="SpecialCharTok"/>
+        </w:rPr>
+        <w:t xml:space="preserve">-</w:t>
+      </w:r>
+      <w:r>
+        <w:rPr>
+          <w:rStyle w:val="NormalTok"/>
+        </w:rPr>
+        <w:t xml:space="preserve"> dp_flags</w:t>
+      </w:r>
+      <w:r>
+        <w:rPr>
+          <w:rStyle w:val="SpecialCharTok"/>
+        </w:rPr>
+        <w:t xml:space="preserve">$</w:t>
+      </w:r>
+      <w:r>
+        <w:rPr>
+          <w:rStyle w:val="NormalTok"/>
+        </w:rPr>
+        <w:t xml:space="preserve">R_flag)</w:t>
+      </w:r>
+      <w:r>
+        <w:rPr>
+          <w:rStyle w:val="SpecialCharTok"/>
+        </w:rPr>
+        <w:t xml:space="preserve">/</w:t>
+      </w:r>
+      <w:r>
+        <w:rPr>
+          <w:rStyle w:val="NormalTok"/>
+        </w:rPr>
+        <w:t xml:space="preserve">dp_flags</w:t>
+      </w:r>
+      <w:r>
+        <w:rPr>
+          <w:rStyle w:val="SpecialCharTok"/>
+        </w:rPr>
+        <w:t xml:space="preserve">$</w:t>
+      </w:r>
+      <w:r>
+        <w:rPr>
+          <w:rStyle w:val="NormalTok"/>
+        </w:rPr>
+        <w:t xml:space="preserve">Cell_count</w:t>
+      </w:r>
+      <w:r>
+        <w:br/>
+      </w:r>
+      <w:r>
+        <w:br/>
+      </w:r>
+      <w:r>
+        <w:rPr>
+          <w:rStyle w:val="CommentTok"/>
+        </w:rPr>
+        <w:t xml:space="preserve">#generate table:</w:t>
+      </w:r>
+      <w:r>
+        <w:br/>
+      </w:r>
+      <w:r>
+        <w:rPr>
+          <w:rStyle w:val="NormalTok"/>
+        </w:rPr>
+        <w:t xml:space="preserve">knitr</w:t>
+      </w:r>
+      <w:r>
+        <w:rPr>
+          <w:rStyle w:val="SpecialCharTok"/>
+        </w:rPr>
+        <w:t xml:space="preserve">::</w:t>
+      </w:r>
+      <w:r>
+        <w:rPr>
+          <w:rStyle w:val="FunctionTok"/>
+        </w:rPr>
+        <w:t xml:space="preserve">kable</w:t>
+      </w:r>
+      <w:r>
+        <w:rPr>
+          <w:rStyle w:val="NormalTok"/>
+        </w:rPr>
+        <w:t xml:space="preserve">(dp_flags, </w:t>
+      </w:r>
+      <w:r>
+        <w:rPr>
+          <w:rStyle w:val="AttributeTok"/>
+        </w:rPr>
+        <w:t xml:space="preserve">caption =</w:t>
+      </w:r>
+      <w:r>
+        <w:rPr>
+          <w:rStyle w:val="NormalTok"/>
+        </w:rPr>
+        <w:t xml:space="preserve"> </w:t>
+      </w:r>
+      <w:r>
+        <w:rPr>
+          <w:rStyle w:val="StringTok"/>
+        </w:rPr>
+        <w:t xml:space="preserve">'Summary of data quality flags for the data package.'</w:t>
+      </w:r>
+      <w:r>
+        <w:rPr>
+          <w:rStyle w:val="NormalTok"/>
+        </w:rPr>
+        <w:t xml:space="preserve">, </w:t>
+      </w:r>
+      <w:r>
+        <w:rPr>
+          <w:rStyle w:val="AttributeTok"/>
+        </w:rPr>
+        <w:t xml:space="preserve">col.names =</w:t>
+      </w:r>
+      <w:r>
+        <w:rPr>
+          <w:rStyle w:val="NormalTok"/>
+        </w:rPr>
+        <w:t xml:space="preserve"> </w:t>
+      </w:r>
+      <w:r>
+        <w:rPr>
+          <w:rStyle w:val="FunctionTok"/>
+        </w:rPr>
+        <w:t xml:space="preserve">c</w:t>
+      </w:r>
+      <w:r>
+        <w:rPr>
+          <w:rStyle w:val="NormalTok"/>
+        </w:rPr>
+        <w:t xml:space="preserve">(</w:t>
+      </w:r>
+      <w:r>
+        <w:rPr>
+          <w:rStyle w:val="StringTok"/>
+        </w:rPr>
+        <w:t xml:space="preserve">"A"</w:t>
+      </w:r>
+      <w:r>
+        <w:rPr>
+          <w:rStyle w:val="NormalTok"/>
+        </w:rPr>
+        <w:t xml:space="preserve">, </w:t>
+      </w:r>
+      <w:r>
+        <w:rPr>
+          <w:rStyle w:val="StringTok"/>
+        </w:rPr>
+        <w:t xml:space="preserve">"AE"</w:t>
+      </w:r>
+      <w:r>
+        <w:rPr>
+          <w:rStyle w:val="NormalTok"/>
+        </w:rPr>
+        <w:t xml:space="preserve">, </w:t>
+      </w:r>
+      <w:r>
+        <w:rPr>
+          <w:rStyle w:val="StringTok"/>
+        </w:rPr>
+        <w:t xml:space="preserve">"R"</w:t>
+      </w:r>
+      <w:r>
+        <w:rPr>
+          <w:rStyle w:val="NormalTok"/>
+        </w:rPr>
+        <w:t xml:space="preserve">, </w:t>
+      </w:r>
+      <w:r>
+        <w:rPr>
+          <w:rStyle w:val="StringTok"/>
+        </w:rPr>
+        <w:t xml:space="preserve">"P"</w:t>
+      </w:r>
+      <w:r>
+        <w:rPr>
+          <w:rStyle w:val="NormalTok"/>
+        </w:rPr>
+        <w:t xml:space="preserve">, </w:t>
+      </w:r>
+      <w:r>
+        <w:rPr>
+          <w:rStyle w:val="StringTok"/>
+        </w:rPr>
+        <w:t xml:space="preserve">"Total"</w:t>
+      </w:r>
+      <w:r>
+        <w:rPr>
+          <w:rStyle w:val="NormalTok"/>
+        </w:rPr>
+        <w:t xml:space="preserve">, </w:t>
+      </w:r>
+      <w:r>
+        <w:rPr>
+          <w:rStyle w:val="StringTok"/>
+        </w:rPr>
+        <w:t xml:space="preserve">"RRU"</w:t>
+      </w:r>
+      <w:r>
+        <w:rPr>
+          <w:rStyle w:val="NormalTok"/>
+        </w:rPr>
+        <w:t xml:space="preserve">), </w:t>
+      </w:r>
+      <w:r>
+        <w:rPr>
+          <w:rStyle w:val="AttributeTok"/>
+        </w:rPr>
+        <w:t xml:space="preserve">format =</w:t>
+      </w:r>
+      <w:r>
+        <w:rPr>
+          <w:rStyle w:val="NormalTok"/>
+        </w:rPr>
+        <w:t xml:space="preserve"> </w:t>
+      </w:r>
+      <w:r>
+        <w:rPr>
+          <w:rStyle w:val="StringTok"/>
+        </w:rPr>
+        <w:t xml:space="preserve">"pandoc"</w:t>
+      </w:r>
+      <w:r>
+        <w:rPr>
+          <w:rStyle w:val="NormalTok"/>
+        </w:rPr>
+        <w:t xml:space="preserve">)</w:t>
+      </w:r>
+    </w:p>
+    <w:p>
+      <w:pPr>
+        <w:pStyle w:val="TableCaption"/>
+      </w:pPr>
+      <w:r>
+        <w:t xml:space="preserve">Summary of data quality flags for the data package.</w:t>
+      </w:r>
+    </w:p>
+    <w:tbl>
+      <w:tblPr>
+        <w:tblStyle w:val="Table"/>
+        <w:tblW w:type="auto" w:w="0"/>
+        <w:tblLook w:firstRow="1" w:lastRow="0" w:firstColumn="0" w:lastColumn="0" w:noHBand="0" w:noVBand="0" w:val="0020"/>
+        <w:tblCaption w:val="Summary of data quality flags for the data package."/>
+      </w:tblPr>
+      <w:tblGrid>
+        <w:gridCol w:w="1320"/>
+        <w:gridCol w:w="1320"/>
+        <w:gridCol w:w="1320"/>
+        <w:gridCol w:w="1320"/>
+        <w:gridCol w:w="1320"/>
+        <w:gridCol w:w="1320"/>
+      </w:tblGrid>
+      <w:tr>
+        <w:trPr>
+          <w:tblHeader w:val="true"/>
+        </w:trPr>
+        <w:tc>
+          <w:tcPr/>
+          <w:p>
+            <w:pPr>
+              <w:pStyle w:val="Compact"/>
+              <w:jc w:val="right"/>
+            </w:pPr>
+            <w:r>
+              <w:t xml:space="preserve">A</w:t>
+            </w:r>
+          </w:p>
+        </w:tc>
+        <w:tc>
+          <w:tcPr/>
+          <w:p>
+            <w:pPr>
+              <w:pStyle w:val="Compact"/>
+              <w:jc w:val="right"/>
+            </w:pPr>
+            <w:r>
+              <w:t xml:space="preserve">AE</w:t>
+            </w:r>
+          </w:p>
+        </w:tc>
+        <w:tc>
+          <w:tcPr/>
+          <w:p>
+            <w:pPr>
+              <w:pStyle w:val="Compact"/>
+              <w:jc w:val="right"/>
+            </w:pPr>
+            <w:r>
+              <w:t xml:space="preserve">R</w:t>
+            </w:r>
+          </w:p>
+        </w:tc>
+        <w:tc>
+          <w:tcPr/>
+          <w:p>
+            <w:pPr>
+              <w:pStyle w:val="Compact"/>
+              <w:jc w:val="right"/>
+            </w:pPr>
+            <w:r>
+              <w:t xml:space="preserve">P</w:t>
+            </w:r>
+          </w:p>
+        </w:tc>
+        <w:tc>
+          <w:tcPr/>
+          <w:p>
+            <w:pPr>
+              <w:pStyle w:val="Compact"/>
+              <w:jc w:val="right"/>
+            </w:pPr>
+            <w:r>
+              <w:t xml:space="preserve">Total</w:t>
+            </w:r>
+          </w:p>
+        </w:tc>
+        <w:tc>
+          <w:tcPr/>
+          <w:p>
+            <w:pPr>
+              <w:pStyle w:val="Compact"/>
+              <w:jc w:val="right"/>
+            </w:pPr>
+            <w:r>
+              <w:t xml:space="preserve">RRU</w:t>
+            </w:r>
+          </w:p>
+        </w:tc>
+      </w:tr>
+      <w:tr>
+        <w:tc>
+          <w:tcPr/>
+          <w:p>
+            <w:pPr>
+              <w:pStyle w:val="Compact"/>
+              <w:jc w:val="right"/>
+            </w:pPr>
+            <w:r>
+              <w:t xml:space="preserve">2968</w:t>
+            </w:r>
+          </w:p>
+        </w:tc>
+        <w:tc>
+          <w:tcPr/>
+          <w:p>
+            <w:pPr>
+              <w:pStyle w:val="Compact"/>
+              <w:jc w:val="right"/>
+            </w:pPr>
+            <w:r>
+              <w:t xml:space="preserve">0</w:t>
+            </w:r>
+          </w:p>
+        </w:tc>
+        <w:tc>
+          <w:tcPr/>
+          <w:p>
+            <w:pPr>
+              <w:pStyle w:val="Compact"/>
+              <w:jc w:val="right"/>
+            </w:pPr>
+            <w:r>
+              <w:t xml:space="preserve">32</w:t>
+            </w:r>
+          </w:p>
+        </w:tc>
+        <w:tc>
+          <w:tcPr/>
+          <w:p>
+            <w:pPr>
+              <w:pStyle w:val="Compact"/>
+              <w:jc w:val="right"/>
+            </w:pPr>
+            <w:r>
+              <w:t xml:space="preserve">1000</w:t>
+            </w:r>
+          </w:p>
+        </w:tc>
+        <w:tc>
+          <w:tcPr/>
+          <w:p>
+            <w:pPr>
+              <w:pStyle w:val="Compact"/>
+              <w:jc w:val="right"/>
+            </w:pPr>
+            <w:r>
+              <w:t xml:space="preserve">30500</w:t>
+            </w:r>
+          </w:p>
+        </w:tc>
+        <w:tc>
+          <w:tcPr/>
+          <w:p>
+            <w:pPr>
+              <w:pStyle w:val="Compact"/>
+              <w:jc w:val="right"/>
+            </w:pPr>
+            <w:r>
+              <w:t xml:space="preserve">0.9661639</w:t>
+            </w:r>
+          </w:p>
+        </w:tc>
+      </w:tr>
+    </w:tbl>
+    <w:p>
+      <w:pPr>
+        <w:pStyle w:val="SourceCode"/>
+      </w:pPr>
+      <w:r>
+        <w:rPr>
+          <w:rStyle w:val="CommentTok"/>
+        </w:rPr>
+        <w:t xml:space="preserve">#set directory to the location of your data package</w:t>
+      </w:r>
+      <w:r>
+        <w:br/>
+      </w:r>
+      <w:r>
+        <w:rPr>
+          <w:rStyle w:val="NormalTok"/>
+        </w:rPr>
+        <w:t xml:space="preserve">path</w:t>
+      </w:r>
+      <w:r>
+        <w:rPr>
+          <w:rStyle w:val="OtherTok"/>
+        </w:rPr>
+        <w:t xml:space="preserve">&lt;-</w:t>
+      </w:r>
+      <w:r>
+        <w:rPr>
+          <w:rStyle w:val="StringTok"/>
+        </w:rPr>
+        <w:t xml:space="preserve">"../../DataPackageWorkflow/dataPackages/BICY_Veg_Data_Package_Example"</w:t>
+      </w:r>
+      <w:r>
+        <w:br/>
+      </w:r>
+      <w:r>
+        <w:rPr>
+          <w:rStyle w:val="NormalTok"/>
+        </w:rPr>
+        <w:t xml:space="preserve">df_flags </w:t>
+      </w:r>
+      <w:r>
+        <w:rPr>
+          <w:rStyle w:val="OtherTok"/>
+        </w:rPr>
+        <w:t xml:space="preserve">&lt;-</w:t>
+      </w:r>
+      <w:r>
+        <w:rPr>
+          <w:rStyle w:val="NormalTok"/>
+        </w:rPr>
+        <w:t xml:space="preserve"> QCkit</w:t>
+      </w:r>
+      <w:r>
+        <w:rPr>
+          <w:rStyle w:val="SpecialCharTok"/>
+        </w:rPr>
+        <w:t xml:space="preserve">::</w:t>
+      </w:r>
+      <w:r>
+        <w:rPr>
+          <w:rStyle w:val="FunctionTok"/>
+        </w:rPr>
+        <w:t xml:space="preserve">get_df_flags</w:t>
+      </w:r>
+      <w:r>
+        <w:rPr>
+          <w:rStyle w:val="NormalTok"/>
+        </w:rPr>
+        <w:t xml:space="preserve">(</w:t>
+      </w:r>
+      <w:r>
+        <w:rPr>
+          <w:rStyle w:val="AttributeTok"/>
+        </w:rPr>
+        <w:t xml:space="preserve">directory =</w:t>
+      </w:r>
+      <w:r>
+        <w:rPr>
+          <w:rStyle w:val="NormalTok"/>
+        </w:rPr>
+        <w:t xml:space="preserve"> path, </w:t>
+      </w:r>
+      <w:r>
+        <w:rPr>
+          <w:rStyle w:val="AttributeTok"/>
+        </w:rPr>
+        <w:t xml:space="preserve">force =</w:t>
+      </w:r>
+      <w:r>
+        <w:rPr>
+          <w:rStyle w:val="NormalTok"/>
+        </w:rPr>
+        <w:t xml:space="preserve"> </w:t>
+      </w:r>
+      <w:r>
+        <w:rPr>
+          <w:rStyle w:val="ConstantTok"/>
+        </w:rPr>
+        <w:t xml:space="preserve">TRUE</w:t>
+      </w:r>
+      <w:r>
+        <w:rPr>
+          <w:rStyle w:val="NormalTok"/>
+        </w:rPr>
+        <w:t xml:space="preserve">)</w:t>
+      </w:r>
+      <w:r>
+        <w:br/>
+      </w:r>
+      <w:r>
+        <w:br/>
+      </w:r>
+      <w:r>
+        <w:rPr>
+          <w:rStyle w:val="CommentTok"/>
+        </w:rPr>
+        <w:t xml:space="preserve">#Calculate the Unweighted Response Rates:</w:t>
+      </w:r>
+      <w:r>
+        <w:br/>
+      </w:r>
+      <w:r>
+        <w:rPr>
+          <w:rStyle w:val="NormalTok"/>
+        </w:rPr>
+        <w:t xml:space="preserve">df_flags</w:t>
+      </w:r>
+      <w:r>
+        <w:rPr>
+          <w:rStyle w:val="SpecialCharTok"/>
+        </w:rPr>
+        <w:t xml:space="preserve">$</w:t>
+      </w:r>
+      <w:r>
+        <w:rPr>
+          <w:rStyle w:val="NormalTok"/>
+        </w:rPr>
+        <w:t xml:space="preserve">RRU </w:t>
+      </w:r>
+      <w:r>
+        <w:rPr>
+          <w:rStyle w:val="OtherTok"/>
+        </w:rPr>
+        <w:t xml:space="preserve">&lt;-</w:t>
+      </w:r>
+      <w:r>
+        <w:rPr>
+          <w:rStyle w:val="NormalTok"/>
+        </w:rPr>
+        <w:t xml:space="preserve"> (df_flags</w:t>
+      </w:r>
+      <w:r>
+        <w:rPr>
+          <w:rStyle w:val="SpecialCharTok"/>
+        </w:rPr>
+        <w:t xml:space="preserve">$</w:t>
+      </w:r>
+      <w:r>
+        <w:rPr>
+          <w:rStyle w:val="NormalTok"/>
+        </w:rPr>
+        <w:t xml:space="preserve">Cell_count </w:t>
+      </w:r>
+      <w:r>
+        <w:rPr>
+          <w:rStyle w:val="SpecialCharTok"/>
+        </w:rPr>
+        <w:t xml:space="preserve">-</w:t>
+      </w:r>
+      <w:r>
+        <w:rPr>
+          <w:rStyle w:val="NormalTok"/>
+        </w:rPr>
+        <w:t xml:space="preserve"> df_flags</w:t>
+      </w:r>
+      <w:r>
+        <w:rPr>
+          <w:rStyle w:val="SpecialCharTok"/>
+        </w:rPr>
+        <w:t xml:space="preserve">$</w:t>
+      </w:r>
+      <w:r>
+        <w:rPr>
+          <w:rStyle w:val="NormalTok"/>
+        </w:rPr>
+        <w:t xml:space="preserve">AE_flag </w:t>
+      </w:r>
+      <w:r>
+        <w:rPr>
+          <w:rStyle w:val="SpecialCharTok"/>
+        </w:rPr>
+        <w:t xml:space="preserve">-</w:t>
+      </w:r>
+      <w:r>
+        <w:rPr>
+          <w:rStyle w:val="NormalTok"/>
+        </w:rPr>
+        <w:t xml:space="preserve"> df_flags</w:t>
+      </w:r>
+      <w:r>
+        <w:rPr>
+          <w:rStyle w:val="SpecialCharTok"/>
+        </w:rPr>
+        <w:t xml:space="preserve">$</w:t>
+      </w:r>
+      <w:r>
+        <w:rPr>
+          <w:rStyle w:val="NormalTok"/>
+        </w:rPr>
+        <w:t xml:space="preserve">P_flag </w:t>
+      </w:r>
+      <w:r>
+        <w:rPr>
+          <w:rStyle w:val="SpecialCharTok"/>
+        </w:rPr>
+        <w:t xml:space="preserve">-</w:t>
+      </w:r>
+      <w:r>
+        <w:rPr>
+          <w:rStyle w:val="NormalTok"/>
+        </w:rPr>
+        <w:t xml:space="preserve"> df_flags</w:t>
+      </w:r>
+      <w:r>
+        <w:rPr>
+          <w:rStyle w:val="SpecialCharTok"/>
+        </w:rPr>
+        <w:t xml:space="preserve">$</w:t>
+      </w:r>
+      <w:r>
+        <w:rPr>
+          <w:rStyle w:val="NormalTok"/>
+        </w:rPr>
+        <w:t xml:space="preserve">R_flag)</w:t>
+      </w:r>
+      <w:r>
+        <w:rPr>
+          <w:rStyle w:val="SpecialCharTok"/>
+        </w:rPr>
+        <w:t xml:space="preserve">/</w:t>
+      </w:r>
+      <w:r>
+        <w:rPr>
+          <w:rStyle w:val="NormalTok"/>
+        </w:rPr>
+        <w:t xml:space="preserve">df_flags</w:t>
+      </w:r>
+      <w:r>
+        <w:rPr>
+          <w:rStyle w:val="SpecialCharTok"/>
+        </w:rPr>
+        <w:t xml:space="preserve">$</w:t>
+      </w:r>
+      <w:r>
+        <w:rPr>
+          <w:rStyle w:val="NormalTok"/>
+        </w:rPr>
+        <w:t xml:space="preserve">Cell_count</w:t>
+      </w:r>
+      <w:r>
+        <w:br/>
+      </w:r>
+      <w:r>
+        <w:br/>
+      </w:r>
+      <w:r>
+        <w:rPr>
+          <w:rStyle w:val="CommentTok"/>
+        </w:rPr>
+        <w:t xml:space="preserve">#Generate the table</w:t>
+      </w:r>
+      <w:r>
+        <w:br/>
+      </w:r>
+      <w:r>
+        <w:rPr>
+          <w:rStyle w:val="NormalTok"/>
+        </w:rPr>
+        <w:t xml:space="preserve">knitr</w:t>
+      </w:r>
+      <w:r>
+        <w:rPr>
+          <w:rStyle w:val="SpecialCharTok"/>
+        </w:rPr>
+        <w:t xml:space="preserve">::</w:t>
+      </w:r>
+      <w:r>
+        <w:rPr>
+          <w:rStyle w:val="FunctionTok"/>
+        </w:rPr>
+        <w:t xml:space="preserve">kable</w:t>
+      </w:r>
+      <w:r>
+        <w:rPr>
+          <w:rStyle w:val="NormalTok"/>
+        </w:rPr>
+        <w:t xml:space="preserve">(df_flags, </w:t>
+      </w:r>
+      <w:r>
+        <w:rPr>
+          <w:rStyle w:val="AttributeTok"/>
+        </w:rPr>
+        <w:t xml:space="preserve">caption =</w:t>
+      </w:r>
+      <w:r>
+        <w:rPr>
+          <w:rStyle w:val="NormalTok"/>
+        </w:rPr>
+        <w:t xml:space="preserve"> </w:t>
+      </w:r>
+      <w:r>
+        <w:rPr>
+          <w:rStyle w:val="StringTok"/>
+        </w:rPr>
+        <w:t xml:space="preserve">'Summary of data quality flags for each data file within the data package.'</w:t>
+      </w:r>
+      <w:r>
+        <w:rPr>
+          <w:rStyle w:val="NormalTok"/>
+        </w:rPr>
+        <w:t xml:space="preserve">, </w:t>
+      </w:r>
+      <w:r>
+        <w:rPr>
+          <w:rStyle w:val="AttributeTok"/>
+        </w:rPr>
+        <w:t xml:space="preserve">col.names =</w:t>
+      </w:r>
+      <w:r>
+        <w:rPr>
+          <w:rStyle w:val="NormalTok"/>
+        </w:rPr>
+        <w:t xml:space="preserve"> </w:t>
+      </w:r>
+      <w:r>
+        <w:rPr>
+          <w:rStyle w:val="FunctionTok"/>
+        </w:rPr>
+        <w:t xml:space="preserve">c</w:t>
+      </w:r>
+      <w:r>
+        <w:rPr>
+          <w:rStyle w:val="NormalTok"/>
+        </w:rPr>
+        <w:t xml:space="preserve">(</w:t>
+      </w:r>
+      <w:r>
+        <w:rPr>
+          <w:rStyle w:val="StringTok"/>
+        </w:rPr>
+        <w:t xml:space="preserve">"File Name"</w:t>
+      </w:r>
+      <w:r>
+        <w:rPr>
+          <w:rStyle w:val="NormalTok"/>
+        </w:rPr>
+        <w:t xml:space="preserve">, </w:t>
+      </w:r>
+      <w:r>
+        <w:rPr>
+          <w:rStyle w:val="StringTok"/>
+        </w:rPr>
+        <w:t xml:space="preserve">"A"</w:t>
+      </w:r>
+      <w:r>
+        <w:rPr>
+          <w:rStyle w:val="NormalTok"/>
+        </w:rPr>
+        <w:t xml:space="preserve">, </w:t>
+      </w:r>
+      <w:r>
+        <w:rPr>
+          <w:rStyle w:val="StringTok"/>
+        </w:rPr>
+        <w:t xml:space="preserve">"AE"</w:t>
+      </w:r>
+      <w:r>
+        <w:rPr>
+          <w:rStyle w:val="NormalTok"/>
+        </w:rPr>
+        <w:t xml:space="preserve">, </w:t>
+      </w:r>
+      <w:r>
+        <w:rPr>
+          <w:rStyle w:val="StringTok"/>
+        </w:rPr>
+        <w:t xml:space="preserve">"R"</w:t>
+      </w:r>
+      <w:r>
+        <w:rPr>
+          <w:rStyle w:val="NormalTok"/>
+        </w:rPr>
+        <w:t xml:space="preserve">, </w:t>
+      </w:r>
+      <w:r>
+        <w:rPr>
+          <w:rStyle w:val="StringTok"/>
+        </w:rPr>
+        <w:t xml:space="preserve">"P"</w:t>
+      </w:r>
+      <w:r>
+        <w:rPr>
+          <w:rStyle w:val="NormalTok"/>
+        </w:rPr>
+        <w:t xml:space="preserve">, </w:t>
+      </w:r>
+      <w:r>
+        <w:rPr>
+          <w:rStyle w:val="StringTok"/>
+        </w:rPr>
+        <w:t xml:space="preserve">"Total"</w:t>
+      </w:r>
+      <w:r>
+        <w:rPr>
+          <w:rStyle w:val="NormalTok"/>
+        </w:rPr>
+        <w:t xml:space="preserve">, </w:t>
+      </w:r>
+      <w:r>
+        <w:rPr>
+          <w:rStyle w:val="StringTok"/>
+        </w:rPr>
+        <w:t xml:space="preserve">"RRU"</w:t>
+      </w:r>
+      <w:r>
+        <w:rPr>
+          <w:rStyle w:val="NormalTok"/>
+        </w:rPr>
+        <w:t xml:space="preserve">), </w:t>
+      </w:r>
+      <w:r>
+        <w:rPr>
+          <w:rStyle w:val="AttributeTok"/>
+        </w:rPr>
+        <w:t xml:space="preserve">format =</w:t>
+      </w:r>
+      <w:r>
+        <w:rPr>
+          <w:rStyle w:val="NormalTok"/>
+        </w:rPr>
+        <w:t xml:space="preserve"> </w:t>
+      </w:r>
+      <w:r>
+        <w:rPr>
+          <w:rStyle w:val="StringTok"/>
+        </w:rPr>
+        <w:t xml:space="preserve">"pandoc"</w:t>
+      </w:r>
+      <w:r>
+        <w:rPr>
+          <w:rStyle w:val="NormalTok"/>
+        </w:rPr>
+        <w:t xml:space="preserve">)</w:t>
+      </w:r>
+    </w:p>
+    <w:p>
+      <w:pPr>
+        <w:pStyle w:val="TableCaption"/>
+      </w:pPr>
+      <w:r>
+        <w:t xml:space="preserve">Summary of data quality flags for each data file within the data package.</w:t>
+      </w:r>
+    </w:p>
+    <w:tbl>
+      <w:tblPr>
+        <w:tblStyle w:val="Table"/>
+        <w:tblW w:type="auto" w:w="0"/>
+        <w:tblLook w:firstRow="1" w:lastRow="0" w:firstColumn="0" w:lastColumn="0" w:noHBand="0" w:noVBand="0" w:val="0020"/>
+        <w:tblCaption w:val="Summary of data quality flags for each data file within the data package."/>
+      </w:tblPr>
+      <w:tblGrid>
+        <w:gridCol w:w="1131"/>
+        <w:gridCol w:w="1131"/>
+        <w:gridCol w:w="1131"/>
+        <w:gridCol w:w="1131"/>
+        <w:gridCol w:w="1131"/>
+        <w:gridCol w:w="1131"/>
+        <w:gridCol w:w="1131"/>
+      </w:tblGrid>
+      <w:tr>
+        <w:trPr>
+          <w:tblHeader w:val="true"/>
+        </w:trPr>
+        <w:tc>
+          <w:tcPr/>
+          <w:p>
+            <w:pPr>
+              <w:pStyle w:val="Compact"/>
+              <w:jc w:val="left"/>
+            </w:pPr>
+            <w:r>
+              <w:t xml:space="preserve">File Name</w:t>
+            </w:r>
+          </w:p>
+        </w:tc>
+        <w:tc>
+          <w:tcPr/>
+          <w:p>
+            <w:pPr>
+              <w:pStyle w:val="Compact"/>
+              <w:jc w:val="right"/>
+            </w:pPr>
+            <w:r>
+              <w:t xml:space="preserve">A</w:t>
+            </w:r>
+          </w:p>
+        </w:tc>
+        <w:tc>
+          <w:tcPr/>
+          <w:p>
+            <w:pPr>
+              <w:pStyle w:val="Compact"/>
+              <w:jc w:val="right"/>
+            </w:pPr>
+            <w:r>
+              <w:t xml:space="preserve">AE</w:t>
+            </w:r>
+          </w:p>
+        </w:tc>
+        <w:tc>
+          <w:tcPr/>
+          <w:p>
+            <w:pPr>
+              <w:pStyle w:val="Compact"/>
+              <w:jc w:val="right"/>
+            </w:pPr>
+            <w:r>
+              <w:t xml:space="preserve">R</w:t>
+            </w:r>
+          </w:p>
+        </w:tc>
+        <w:tc>
+          <w:tcPr/>
+          <w:p>
+            <w:pPr>
+              <w:pStyle w:val="Compact"/>
+              <w:jc w:val="right"/>
+            </w:pPr>
+            <w:r>
+              <w:t xml:space="preserve">P</w:t>
+            </w:r>
+          </w:p>
+        </w:tc>
+        <w:tc>
+          <w:tcPr/>
+          <w:p>
+            <w:pPr>
+              <w:pStyle w:val="Compact"/>
+              <w:jc w:val="right"/>
+            </w:pPr>
+            <w:r>
+              <w:t xml:space="preserve">Total</w:t>
+            </w:r>
+          </w:p>
+        </w:tc>
+        <w:tc>
+          <w:tcPr/>
+          <w:p>
+            <w:pPr>
+              <w:pStyle w:val="Compact"/>
+              <w:jc w:val="right"/>
+            </w:pPr>
+            <w:r>
+              <w:t xml:space="preserve">RRU</w:t>
+            </w:r>
+          </w:p>
+        </w:tc>
+      </w:tr>
+      <w:tr>
+        <w:tc>
+          <w:tcPr/>
+          <w:p>
+            <w:pPr>
+              <w:pStyle w:val="Compact"/>
+              <w:jc w:val="left"/>
+            </w:pPr>
+            <w:r>
+              <w:t xml:space="preserve">Mini_BICY_Veg_Geography.csv</w:t>
+            </w:r>
+          </w:p>
+        </w:tc>
+        <w:tc>
+          <w:tcPr/>
+          <w:p>
+            <w:pPr>
+              <w:pStyle w:val="Compact"/>
+              <w:jc w:val="right"/>
+            </w:pPr>
+            <w:r>
+              <w:t xml:space="preserve">0</w:t>
+            </w:r>
+          </w:p>
+        </w:tc>
+        <w:tc>
+          <w:tcPr/>
+          <w:p>
+            <w:pPr>
+              <w:pStyle w:val="Compact"/>
+              <w:jc w:val="right"/>
+            </w:pPr>
+            <w:r>
+              <w:t xml:space="preserve">0</w:t>
+            </w:r>
+          </w:p>
+        </w:tc>
+        <w:tc>
+          <w:tcPr/>
+          <w:p>
+            <w:pPr>
+              <w:pStyle w:val="Compact"/>
+              <w:jc w:val="right"/>
+            </w:pPr>
+            <w:r>
+              <w:t xml:space="preserve">0</w:t>
+            </w:r>
+          </w:p>
+        </w:tc>
+        <w:tc>
+          <w:tcPr/>
+          <w:p>
+            <w:pPr>
+              <w:pStyle w:val="Compact"/>
+              <w:jc w:val="right"/>
+            </w:pPr>
+            <w:r>
+              <w:t xml:space="preserve">0</w:t>
+            </w:r>
+          </w:p>
+        </w:tc>
+        <w:tc>
+          <w:tcPr/>
+          <w:p>
+            <w:pPr>
+              <w:pStyle w:val="Compact"/>
+              <w:jc w:val="right"/>
+            </w:pPr>
+            <w:r>
+              <w:t xml:space="preserve">3000</w:t>
+            </w:r>
+          </w:p>
+        </w:tc>
+        <w:tc>
+          <w:tcPr/>
+          <w:p>
+            <w:pPr>
+              <w:pStyle w:val="Compact"/>
+              <w:jc w:val="right"/>
+            </w:pPr>
+            <w:r>
+              <w:t xml:space="preserve">1.0000000</w:t>
+            </w:r>
+          </w:p>
+        </w:tc>
+      </w:tr>
+      <w:tr>
+        <w:tc>
+          <w:tcPr/>
+          <w:p>
+            <w:pPr>
+              <w:pStyle w:val="Compact"/>
+              <w:jc w:val="left"/>
+            </w:pPr>
+            <w:r>
+              <w:t xml:space="preserve">Mini_BICY_Veg_Intercept_Cleaned.csv</w:t>
+            </w:r>
+          </w:p>
+        </w:tc>
+        <w:tc>
+          <w:tcPr/>
+          <w:p>
+            <w:pPr>
+              <w:pStyle w:val="Compact"/>
+              <w:jc w:val="right"/>
+            </w:pPr>
+            <w:r>
+              <w:t xml:space="preserve">1469</w:t>
+            </w:r>
+          </w:p>
+        </w:tc>
+        <w:tc>
+          <w:tcPr/>
+          <w:p>
+            <w:pPr>
+              <w:pStyle w:val="Compact"/>
+              <w:jc w:val="right"/>
+            </w:pPr>
+            <w:r>
+              <w:t xml:space="preserve">0</w:t>
+            </w:r>
+          </w:p>
+        </w:tc>
+        <w:tc>
+          <w:tcPr/>
+          <w:p>
+            <w:pPr>
+              <w:pStyle w:val="Compact"/>
+              <w:jc w:val="right"/>
+            </w:pPr>
+            <w:r>
+              <w:t xml:space="preserve">31</w:t>
+            </w:r>
+          </w:p>
+        </w:tc>
+        <w:tc>
+          <w:tcPr/>
+          <w:p>
+            <w:pPr>
+              <w:pStyle w:val="Compact"/>
+              <w:jc w:val="right"/>
+            </w:pPr>
+            <w:r>
+              <w:t xml:space="preserve">500</w:t>
+            </w:r>
+          </w:p>
+        </w:tc>
+        <w:tc>
+          <w:tcPr/>
+          <w:p>
+            <w:pPr>
+              <w:pStyle w:val="Compact"/>
+              <w:jc w:val="right"/>
+            </w:pPr>
+            <w:r>
+              <w:t xml:space="preserve">14500</w:t>
+            </w:r>
+          </w:p>
+        </w:tc>
+        <w:tc>
+          <w:tcPr/>
+          <w:p>
+            <w:pPr>
+              <w:pStyle w:val="Compact"/>
+              <w:jc w:val="right"/>
+            </w:pPr>
+            <w:r>
+              <w:t xml:space="preserve">0.9633793</w:t>
+            </w:r>
+          </w:p>
+        </w:tc>
+      </w:tr>
+      <w:tr>
+        <w:tc>
+          <w:tcPr/>
+          <w:p>
+            <w:pPr>
+              <w:pStyle w:val="Compact"/>
+              <w:jc w:val="left"/>
+            </w:pPr>
+            <w:r>
+              <w:t xml:space="preserve">Mini_BICY_Veg_Transect_Cleaned.csv</w:t>
+            </w:r>
+          </w:p>
+        </w:tc>
+        <w:tc>
+          <w:tcPr/>
+          <w:p>
+            <w:pPr>
+              <w:pStyle w:val="Compact"/>
+              <w:jc w:val="right"/>
+            </w:pPr>
+            <w:r>
+              <w:t xml:space="preserve">1499</w:t>
+            </w:r>
+          </w:p>
+        </w:tc>
+        <w:tc>
+          <w:tcPr/>
+          <w:p>
+            <w:pPr>
+              <w:pStyle w:val="Compact"/>
+              <w:jc w:val="right"/>
+            </w:pPr>
+            <w:r>
+              <w:t xml:space="preserve">0</w:t>
+            </w:r>
+          </w:p>
+        </w:tc>
+        <w:tc>
+          <w:tcPr/>
+          <w:p>
+            <w:pPr>
+              <w:pStyle w:val="Compact"/>
+              <w:jc w:val="right"/>
+            </w:pPr>
+            <w:r>
+              <w:t xml:space="preserve">1</w:t>
+            </w:r>
+          </w:p>
+        </w:tc>
+        <w:tc>
+          <w:tcPr/>
+          <w:p>
+            <w:pPr>
+              <w:pStyle w:val="Compact"/>
+              <w:jc w:val="right"/>
+            </w:pPr>
+            <w:r>
+              <w:t xml:space="preserve">500</w:t>
+            </w:r>
+          </w:p>
+        </w:tc>
+        <w:tc>
+          <w:tcPr/>
+          <w:p>
+            <w:pPr>
+              <w:pStyle w:val="Compact"/>
+              <w:jc w:val="right"/>
+            </w:pPr>
+            <w:r>
+              <w:t xml:space="preserve">13000</w:t>
+            </w:r>
+          </w:p>
+        </w:tc>
+        <w:tc>
+          <w:tcPr/>
+          <w:p>
+            <w:pPr>
+              <w:pStyle w:val="Compact"/>
+              <w:jc w:val="right"/>
+            </w:pPr>
+            <w:r>
+              <w:t xml:space="preserve">0.9614615</w:t>
+            </w:r>
+          </w:p>
+        </w:tc>
+      </w:tr>
+    </w:tbl>
+    <w:p>
+      <w:pPr>
+        <w:pStyle w:val="SourceCode"/>
+      </w:pPr>
+      <w:r>
+        <w:rPr>
+          <w:rStyle w:val="CommentTok"/>
+        </w:rPr>
+        <w:t xml:space="preserve">#set directory to the location of your data package:</w:t>
+      </w:r>
+      <w:r>
+        <w:br/>
+      </w:r>
+      <w:r>
+        <w:rPr>
+          <w:rStyle w:val="NormalTok"/>
+        </w:rPr>
+        <w:t xml:space="preserve">path </w:t>
+      </w:r>
+      <w:r>
+        <w:rPr>
+          <w:rStyle w:val="OtherTok"/>
+        </w:rPr>
+        <w:t xml:space="preserve">&lt;-</w:t>
+      </w:r>
+      <w:r>
+        <w:rPr>
+          <w:rStyle w:val="NormalTok"/>
+        </w:rPr>
+        <w:t xml:space="preserve"> </w:t>
+      </w:r>
+      <w:r>
+        <w:rPr>
+          <w:rStyle w:val="StringTok"/>
+        </w:rPr>
+        <w:t xml:space="preserve">"../../DataPackageWorkflow/dataPackages/BICY_Veg_Data_Package_Example"</w:t>
+      </w:r>
+      <w:r>
+        <w:br/>
+      </w:r>
+      <w:r>
+        <w:rPr>
+          <w:rStyle w:val="NormalTok"/>
+        </w:rPr>
+        <w:t xml:space="preserve">dc_flags </w:t>
+      </w:r>
+      <w:r>
+        <w:rPr>
+          <w:rStyle w:val="OtherTok"/>
+        </w:rPr>
+        <w:t xml:space="preserve">&lt;-</w:t>
+      </w:r>
+      <w:r>
+        <w:rPr>
+          <w:rStyle w:val="NormalTok"/>
+        </w:rPr>
+        <w:t xml:space="preserve"> QCkit</w:t>
+      </w:r>
+      <w:r>
+        <w:rPr>
+          <w:rStyle w:val="SpecialCharTok"/>
+        </w:rPr>
+        <w:t xml:space="preserve">::</w:t>
+      </w:r>
+      <w:r>
+        <w:rPr>
+          <w:rStyle w:val="FunctionTok"/>
+        </w:rPr>
+        <w:t xml:space="preserve">get_dc_flags</w:t>
+      </w:r>
+      <w:r>
+        <w:rPr>
+          <w:rStyle w:val="NormalTok"/>
+        </w:rPr>
+        <w:t xml:space="preserve">(</w:t>
+      </w:r>
+      <w:r>
+        <w:rPr>
+          <w:rStyle w:val="AttributeTok"/>
+        </w:rPr>
+        <w:t xml:space="preserve">directory =</w:t>
+      </w:r>
+      <w:r>
+        <w:rPr>
+          <w:rStyle w:val="NormalTok"/>
+        </w:rPr>
+        <w:t xml:space="preserve"> path, </w:t>
+      </w:r>
+      <w:r>
+        <w:rPr>
+          <w:rStyle w:val="AttributeTok"/>
+        </w:rPr>
+        <w:t xml:space="preserve">force =</w:t>
+      </w:r>
+      <w:r>
+        <w:rPr>
+          <w:rStyle w:val="NormalTok"/>
+        </w:rPr>
+        <w:t xml:space="preserve"> </w:t>
+      </w:r>
+      <w:r>
+        <w:rPr>
+          <w:rStyle w:val="ConstantTok"/>
+        </w:rPr>
+        <w:t xml:space="preserve">TRUE</w:t>
+      </w:r>
+      <w:r>
+        <w:rPr>
+          <w:rStyle w:val="NormalTok"/>
+        </w:rPr>
+        <w:t xml:space="preserve">)</w:t>
+      </w:r>
+      <w:r>
+        <w:br/>
+      </w:r>
+      <w:r>
+        <w:br/>
+      </w:r>
+      <w:r>
+        <w:rPr>
+          <w:rStyle w:val="CommentTok"/>
+        </w:rPr>
+        <w:t xml:space="preserve">#Calculate the Unweighted Response Rates:</w:t>
+      </w:r>
+      <w:r>
+        <w:br/>
+      </w:r>
+      <w:r>
+        <w:rPr>
+          <w:rStyle w:val="NormalTok"/>
+        </w:rPr>
+        <w:t xml:space="preserve">dc_flags</w:t>
+      </w:r>
+      <w:r>
+        <w:rPr>
+          <w:rStyle w:val="SpecialCharTok"/>
+        </w:rPr>
+        <w:t xml:space="preserve">$</w:t>
+      </w:r>
+      <w:r>
+        <w:rPr>
+          <w:rStyle w:val="NormalTok"/>
+        </w:rPr>
+        <w:t xml:space="preserve">RRU </w:t>
+      </w:r>
+      <w:r>
+        <w:rPr>
+          <w:rStyle w:val="OtherTok"/>
+        </w:rPr>
+        <w:t xml:space="preserve">&lt;-</w:t>
+      </w:r>
+      <w:r>
+        <w:rPr>
+          <w:rStyle w:val="NormalTok"/>
+        </w:rPr>
+        <w:t xml:space="preserve"> (dc_flags</w:t>
+      </w:r>
+      <w:r>
+        <w:rPr>
+          <w:rStyle w:val="SpecialCharTok"/>
+        </w:rPr>
+        <w:t xml:space="preserve">$</w:t>
+      </w:r>
+      <w:r>
+        <w:rPr>
+          <w:rStyle w:val="NormalTok"/>
+        </w:rPr>
+        <w:t xml:space="preserve">Cell_count </w:t>
+      </w:r>
+      <w:r>
+        <w:rPr>
+          <w:rStyle w:val="SpecialCharTok"/>
+        </w:rPr>
+        <w:t xml:space="preserve">-</w:t>
+      </w:r>
+      <w:r>
+        <w:rPr>
+          <w:rStyle w:val="NormalTok"/>
+        </w:rPr>
+        <w:t xml:space="preserve"> dc_flags</w:t>
+      </w:r>
+      <w:r>
+        <w:rPr>
+          <w:rStyle w:val="SpecialCharTok"/>
+        </w:rPr>
+        <w:t xml:space="preserve">$</w:t>
+      </w:r>
+      <w:r>
+        <w:rPr>
+          <w:rStyle w:val="NormalTok"/>
+        </w:rPr>
+        <w:t xml:space="preserve">AE_flag </w:t>
+      </w:r>
+      <w:r>
+        <w:rPr>
+          <w:rStyle w:val="SpecialCharTok"/>
+        </w:rPr>
+        <w:t xml:space="preserve">-</w:t>
+      </w:r>
+      <w:r>
+        <w:rPr>
+          <w:rStyle w:val="NormalTok"/>
+        </w:rPr>
+        <w:t xml:space="preserve"> dc_flags</w:t>
+      </w:r>
+      <w:r>
+        <w:rPr>
+          <w:rStyle w:val="SpecialCharTok"/>
+        </w:rPr>
+        <w:t xml:space="preserve">$</w:t>
+      </w:r>
+      <w:r>
+        <w:rPr>
+          <w:rStyle w:val="NormalTok"/>
+        </w:rPr>
+        <w:t xml:space="preserve">P_flag </w:t>
+      </w:r>
+      <w:r>
+        <w:rPr>
+          <w:rStyle w:val="SpecialCharTok"/>
+        </w:rPr>
+        <w:t xml:space="preserve">-</w:t>
+      </w:r>
+      <w:r>
+        <w:rPr>
+          <w:rStyle w:val="NormalTok"/>
+        </w:rPr>
+        <w:t xml:space="preserve"> dc_flags</w:t>
+      </w:r>
+      <w:r>
+        <w:rPr>
+          <w:rStyle w:val="SpecialCharTok"/>
+        </w:rPr>
+        <w:t xml:space="preserve">$</w:t>
+      </w:r>
+      <w:r>
+        <w:rPr>
+          <w:rStyle w:val="NormalTok"/>
+        </w:rPr>
+        <w:t xml:space="preserve">R_flag)</w:t>
+      </w:r>
+      <w:r>
+        <w:rPr>
+          <w:rStyle w:val="SpecialCharTok"/>
+        </w:rPr>
+        <w:t xml:space="preserve">/</w:t>
+      </w:r>
+      <w:r>
+        <w:rPr>
+          <w:rStyle w:val="NormalTok"/>
+        </w:rPr>
+        <w:t xml:space="preserve">dc_flags</w:t>
+      </w:r>
+      <w:r>
+        <w:rPr>
+          <w:rStyle w:val="SpecialCharTok"/>
+        </w:rPr>
+        <w:t xml:space="preserve">$</w:t>
+      </w:r>
+      <w:r>
+        <w:rPr>
+          <w:rStyle w:val="NormalTok"/>
+        </w:rPr>
+        <w:t xml:space="preserve">Cell_count</w:t>
+      </w:r>
+      <w:r>
+        <w:br/>
+      </w:r>
+      <w:r>
+        <w:br/>
+      </w:r>
+      <w:r>
+        <w:rPr>
+          <w:rStyle w:val="CommentTok"/>
+        </w:rPr>
+        <w:t xml:space="preserve">#Generate the table:</w:t>
+      </w:r>
+      <w:r>
+        <w:br/>
+      </w:r>
+      <w:r>
+        <w:rPr>
+          <w:rStyle w:val="NormalTok"/>
+        </w:rPr>
+        <w:t xml:space="preserve">knitr</w:t>
+      </w:r>
+      <w:r>
+        <w:rPr>
+          <w:rStyle w:val="SpecialCharTok"/>
+        </w:rPr>
+        <w:t xml:space="preserve">::</w:t>
+      </w:r>
+      <w:r>
+        <w:rPr>
+          <w:rStyle w:val="FunctionTok"/>
+        </w:rPr>
+        <w:t xml:space="preserve">kable</w:t>
+      </w:r>
+      <w:r>
+        <w:rPr>
+          <w:rStyle w:val="NormalTok"/>
+        </w:rPr>
+        <w:t xml:space="preserve">(dc_flags, </w:t>
+      </w:r>
+      <w:r>
+        <w:rPr>
+          <w:rStyle w:val="AttributeTok"/>
+        </w:rPr>
+        <w:t xml:space="preserve">caption =</w:t>
+      </w:r>
+      <w:r>
+        <w:rPr>
+          <w:rStyle w:val="NormalTok"/>
+        </w:rPr>
+        <w:t xml:space="preserve"> </w:t>
+      </w:r>
+      <w:r>
+        <w:rPr>
+          <w:rStyle w:val="StringTok"/>
+        </w:rPr>
+        <w:t xml:space="preserve">'Summary of data quality flags for each column where flagging was applied.'</w:t>
+      </w:r>
+      <w:r>
+        <w:rPr>
+          <w:rStyle w:val="NormalTok"/>
+        </w:rPr>
+        <w:t xml:space="preserve">, </w:t>
+      </w:r>
+      <w:r>
+        <w:rPr>
+          <w:rStyle w:val="AttributeTok"/>
+        </w:rPr>
+        <w:t xml:space="preserve">col.names =</w:t>
+      </w:r>
+      <w:r>
+        <w:rPr>
+          <w:rStyle w:val="NormalTok"/>
+        </w:rPr>
+        <w:t xml:space="preserve"> </w:t>
+      </w:r>
+      <w:r>
+        <w:rPr>
+          <w:rStyle w:val="FunctionTok"/>
+        </w:rPr>
+        <w:t xml:space="preserve">c</w:t>
+      </w:r>
+      <w:r>
+        <w:rPr>
+          <w:rStyle w:val="NormalTok"/>
+        </w:rPr>
+        <w:t xml:space="preserve">(</w:t>
+      </w:r>
+      <w:r>
+        <w:rPr>
+          <w:rStyle w:val="StringTok"/>
+        </w:rPr>
+        <w:t xml:space="preserve">"File Name"</w:t>
+      </w:r>
+      <w:r>
+        <w:rPr>
+          <w:rStyle w:val="NormalTok"/>
+        </w:rPr>
+        <w:t xml:space="preserve">, </w:t>
+      </w:r>
+      <w:r>
+        <w:rPr>
+          <w:rStyle w:val="StringTok"/>
+        </w:rPr>
+        <w:t xml:space="preserve">"Flagged Column"</w:t>
+      </w:r>
+      <w:r>
+        <w:rPr>
+          <w:rStyle w:val="NormalTok"/>
+        </w:rPr>
+        <w:t xml:space="preserve">, </w:t>
+      </w:r>
+      <w:r>
+        <w:rPr>
+          <w:rStyle w:val="StringTok"/>
+        </w:rPr>
+        <w:t xml:space="preserve">"A"</w:t>
+      </w:r>
+      <w:r>
+        <w:rPr>
+          <w:rStyle w:val="NormalTok"/>
+        </w:rPr>
+        <w:t xml:space="preserve">, </w:t>
+      </w:r>
+      <w:r>
+        <w:rPr>
+          <w:rStyle w:val="StringTok"/>
+        </w:rPr>
+        <w:t xml:space="preserve">"AE"</w:t>
+      </w:r>
+      <w:r>
+        <w:rPr>
+          <w:rStyle w:val="NormalTok"/>
+        </w:rPr>
+        <w:t xml:space="preserve">, </w:t>
+      </w:r>
+      <w:r>
+        <w:rPr>
+          <w:rStyle w:val="StringTok"/>
+        </w:rPr>
+        <w:t xml:space="preserve">"R"</w:t>
+      </w:r>
+      <w:r>
+        <w:rPr>
+          <w:rStyle w:val="NormalTok"/>
+        </w:rPr>
+        <w:t xml:space="preserve">, </w:t>
+      </w:r>
+      <w:r>
+        <w:rPr>
+          <w:rStyle w:val="StringTok"/>
+        </w:rPr>
+        <w:t xml:space="preserve">"P"</w:t>
+      </w:r>
+      <w:r>
+        <w:rPr>
+          <w:rStyle w:val="NormalTok"/>
+        </w:rPr>
+        <w:t xml:space="preserve">, </w:t>
+      </w:r>
+      <w:r>
+        <w:rPr>
+          <w:rStyle w:val="StringTok"/>
+        </w:rPr>
+        <w:t xml:space="preserve">"Total"</w:t>
+      </w:r>
+      <w:r>
+        <w:rPr>
+          <w:rStyle w:val="NormalTok"/>
+        </w:rPr>
+        <w:t xml:space="preserve">, </w:t>
+      </w:r>
+      <w:r>
+        <w:rPr>
+          <w:rStyle w:val="StringTok"/>
+        </w:rPr>
+        <w:t xml:space="preserve">"RRU"</w:t>
+      </w:r>
+      <w:r>
+        <w:rPr>
+          <w:rStyle w:val="NormalTok"/>
+        </w:rPr>
+        <w:t xml:space="preserve">), </w:t>
+      </w:r>
+      <w:r>
+        <w:rPr>
+          <w:rStyle w:val="AttributeTok"/>
+        </w:rPr>
+        <w:t xml:space="preserve">format =</w:t>
+      </w:r>
+      <w:r>
+        <w:rPr>
+          <w:rStyle w:val="NormalTok"/>
+        </w:rPr>
+        <w:t xml:space="preserve"> </w:t>
+      </w:r>
+      <w:r>
+        <w:rPr>
+          <w:rStyle w:val="StringTok"/>
+        </w:rPr>
+        <w:t xml:space="preserve">"pandoc"</w:t>
+      </w:r>
+      <w:r>
+        <w:rPr>
+          <w:rStyle w:val="NormalTok"/>
+        </w:rPr>
+        <w:t xml:space="preserve">)</w:t>
+      </w:r>
+    </w:p>
+    <w:p>
+      <w:pPr>
+        <w:pStyle w:val="TableCaption"/>
+      </w:pPr>
+      <w:r>
+        <w:t xml:space="preserve">Summary of data quality flags for each column where flagging was applied.</w:t>
+      </w:r>
+    </w:p>
+    <w:tbl>
+      <w:tblPr>
+        <w:tblStyle w:val="Table"/>
+        <w:tblW w:type="auto" w:w="0"/>
+        <w:tblLook w:firstRow="1" w:lastRow="0" w:firstColumn="0" w:lastColumn="0" w:noHBand="0" w:noVBand="0" w:val="0020"/>
+        <w:tblCaption w:val="Summary of data quality flags for each column where flagging was applied."/>
+      </w:tblPr>
+      <w:tblGrid>
+        <w:gridCol w:w="990"/>
+        <w:gridCol w:w="990"/>
+        <w:gridCol w:w="990"/>
+        <w:gridCol w:w="990"/>
+        <w:gridCol w:w="990"/>
+        <w:gridCol w:w="990"/>
+        <w:gridCol w:w="990"/>
+        <w:gridCol w:w="990"/>
+      </w:tblGrid>
+      <w:tr>
+        <w:trPr>
+          <w:tblHeader w:val="true"/>
+        </w:trPr>
+        <w:tc>
+          <w:tcPr/>
+          <w:p>
+            <w:pPr>
+              <w:pStyle w:val="Compact"/>
+              <w:jc w:val="left"/>
+            </w:pPr>
+            <w:r>
+              <w:t xml:space="preserve">File Name</w:t>
+            </w:r>
+          </w:p>
+        </w:tc>
+        <w:tc>
+          <w:tcPr/>
+          <w:p>
+            <w:pPr>
+              <w:pStyle w:val="Compact"/>
+              <w:jc w:val="left"/>
+            </w:pPr>
+            <w:r>
+              <w:t xml:space="preserve">Flagged Column</w:t>
+            </w:r>
+          </w:p>
+        </w:tc>
+        <w:tc>
+          <w:tcPr/>
+          <w:p>
+            <w:pPr>
+              <w:pStyle w:val="Compact"/>
+              <w:jc w:val="right"/>
+            </w:pPr>
+            <w:r>
+              <w:t xml:space="preserve">A</w:t>
+            </w:r>
+          </w:p>
+        </w:tc>
+        <w:tc>
+          <w:tcPr/>
+          <w:p>
+            <w:pPr>
+              <w:pStyle w:val="Compact"/>
+              <w:jc w:val="right"/>
+            </w:pPr>
+            <w:r>
+              <w:t xml:space="preserve">AE</w:t>
+            </w:r>
+          </w:p>
+        </w:tc>
+        <w:tc>
+          <w:tcPr/>
+          <w:p>
+            <w:pPr>
+              <w:pStyle w:val="Compact"/>
+              <w:jc w:val="right"/>
+            </w:pPr>
+            <w:r>
+              <w:t xml:space="preserve">R</w:t>
+            </w:r>
+          </w:p>
+        </w:tc>
+        <w:tc>
+          <w:tcPr/>
+          <w:p>
+            <w:pPr>
+              <w:pStyle w:val="Compact"/>
+              <w:jc w:val="right"/>
+            </w:pPr>
+            <w:r>
+              <w:t xml:space="preserve">P</w:t>
+            </w:r>
+          </w:p>
+        </w:tc>
+        <w:tc>
+          <w:tcPr/>
+          <w:p>
+            <w:pPr>
+              <w:pStyle w:val="Compact"/>
+              <w:jc w:val="right"/>
+            </w:pPr>
+            <w:r>
+              <w:t xml:space="preserve">Total</w:t>
+            </w:r>
+          </w:p>
+        </w:tc>
+        <w:tc>
+          <w:tcPr/>
+          <w:p>
+            <w:pPr>
+              <w:pStyle w:val="Compact"/>
+              <w:jc w:val="right"/>
+            </w:pPr>
+            <w:r>
+              <w:t xml:space="preserve">RRU</w:t>
+            </w:r>
+          </w:p>
+        </w:tc>
+      </w:tr>
+      <w:tr>
+        <w:tc>
+          <w:tcPr/>
+          <w:p>
+            <w:pPr>
+              <w:pStyle w:val="Compact"/>
+              <w:jc w:val="left"/>
+            </w:pPr>
+            <w:r>
+              <w:t xml:space="preserve">Mini_BICY_Veg_Geography.csv</w:t>
+            </w:r>
+          </w:p>
+        </w:tc>
+        <w:tc>
+          <w:tcPr/>
+          <w:p>
+            <w:pPr>
+              <w:pStyle w:val="Compact"/>
+              <w:jc w:val="left"/>
+            </w:pPr>
+            <w:r>
+              <w:t xml:space="preserve">No columns flagged</w:t>
+            </w:r>
+          </w:p>
+        </w:tc>
+        <w:tc>
+          <w:tcPr/>
+          <w:p>
+            <w:pPr>
+              <w:pStyle w:val="Compact"/>
+              <w:jc w:val="right"/>
+            </w:pPr>
+            <w:r>
+              <w:t xml:space="preserve">NA</w:t>
+            </w:r>
+          </w:p>
+        </w:tc>
+        <w:tc>
+          <w:tcPr/>
+          <w:p>
+            <w:pPr>
+              <w:pStyle w:val="Compact"/>
+              <w:jc w:val="right"/>
+            </w:pPr>
+            <w:r>
+              <w:t xml:space="preserve">NA</w:t>
+            </w:r>
+          </w:p>
+        </w:tc>
+        <w:tc>
+          <w:tcPr/>
+          <w:p>
+            <w:pPr>
+              <w:pStyle w:val="Compact"/>
+              <w:jc w:val="right"/>
+            </w:pPr>
+            <w:r>
+              <w:t xml:space="preserve">NA</w:t>
+            </w:r>
+          </w:p>
+        </w:tc>
+        <w:tc>
+          <w:tcPr/>
+          <w:p>
+            <w:pPr>
+              <w:pStyle w:val="Compact"/>
+              <w:jc w:val="right"/>
+            </w:pPr>
+            <w:r>
+              <w:t xml:space="preserve">NA</w:t>
+            </w:r>
+          </w:p>
+        </w:tc>
+        <w:tc>
+          <w:tcPr/>
+          <w:p>
+            <w:pPr>
+              <w:pStyle w:val="Compact"/>
+              <w:jc w:val="right"/>
+            </w:pPr>
+            <w:r>
+              <w:t xml:space="preserve">NA</w:t>
+            </w:r>
+          </w:p>
+        </w:tc>
+        <w:tc>
+          <w:tcPr/>
+          <w:p>
+            <w:pPr>
+              <w:pStyle w:val="Compact"/>
+              <w:jc w:val="right"/>
+            </w:pPr>
+            <w:r>
+              <w:t xml:space="preserve">NA</w:t>
+            </w:r>
+          </w:p>
+        </w:tc>
+      </w:tr>
+      <w:tr>
+        <w:tc>
+          <w:tcPr/>
+          <w:p>
+            <w:pPr>
+              <w:pStyle w:val="Compact"/>
+              <w:jc w:val="left"/>
+            </w:pPr>
+            <w:r>
+              <w:t xml:space="preserve">Mini_BICY_Veg_Intercept_Cleaned.csv</w:t>
+            </w:r>
+          </w:p>
+        </w:tc>
+        <w:tc>
+          <w:tcPr/>
+          <w:p>
+            <w:pPr>
+              <w:pStyle w:val="Compact"/>
+              <w:jc w:val="left"/>
+            </w:pPr>
+            <w:r>
+              <w:t xml:space="preserve">coordinate_flag</w:t>
+            </w:r>
+          </w:p>
+        </w:tc>
+        <w:tc>
+          <w:tcPr/>
+          <w:p>
+            <w:pPr>
+              <w:pStyle w:val="Compact"/>
+              <w:jc w:val="right"/>
+            </w:pPr>
+            <w:r>
+              <w:t xml:space="preserve">500</w:t>
+            </w:r>
+          </w:p>
+        </w:tc>
+        <w:tc>
+          <w:tcPr/>
+          <w:p>
+            <w:pPr>
+              <w:pStyle w:val="Compact"/>
+              <w:jc w:val="right"/>
+            </w:pPr>
+            <w:r>
+              <w:t xml:space="preserve">0</w:t>
+            </w:r>
+          </w:p>
+        </w:tc>
+        <w:tc>
+          <w:tcPr/>
+          <w:p>
+            <w:pPr>
+              <w:pStyle w:val="Compact"/>
+              <w:jc w:val="right"/>
+            </w:pPr>
+            <w:r>
+              <w:t xml:space="preserve">0</w:t>
+            </w:r>
+          </w:p>
+        </w:tc>
+        <w:tc>
+          <w:tcPr/>
+          <w:p>
+            <w:pPr>
+              <w:pStyle w:val="Compact"/>
+              <w:jc w:val="right"/>
+            </w:pPr>
+            <w:r>
+              <w:t xml:space="preserve">0</w:t>
+            </w:r>
+          </w:p>
+        </w:tc>
+        <w:tc>
+          <w:tcPr/>
+          <w:p>
+            <w:pPr>
+              <w:pStyle w:val="Compact"/>
+              <w:jc w:val="right"/>
+            </w:pPr>
+            <w:r>
+              <w:t xml:space="preserve">500</w:t>
+            </w:r>
+          </w:p>
+        </w:tc>
+        <w:tc>
+          <w:tcPr/>
+          <w:p>
+            <w:pPr>
+              <w:pStyle w:val="Compact"/>
+              <w:jc w:val="right"/>
+            </w:pPr>
+            <w:r>
+              <w:t xml:space="preserve">1.000</w:t>
+            </w:r>
+          </w:p>
+        </w:tc>
+      </w:tr>
+      <w:tr>
+        <w:tc>
+          <w:tcPr/>
+          <w:p>
+            <w:pPr>
+              <w:pStyle w:val="Compact"/>
+              <w:jc w:val="left"/>
+            </w:pPr>
+            <w:r>
+              <w:t xml:space="preserve">Mini_BICY_Veg_Intercept_Cleaned.csv</w:t>
+            </w:r>
+          </w:p>
+        </w:tc>
+        <w:tc>
+          <w:tcPr/>
+          <w:p>
+            <w:pPr>
+              <w:pStyle w:val="Compact"/>
+              <w:jc w:val="left"/>
+            </w:pPr>
+            <w:r>
+              <w:t xml:space="preserve">taxonomic_flag</w:t>
+            </w:r>
+          </w:p>
+        </w:tc>
+        <w:tc>
+          <w:tcPr/>
+          <w:p>
+            <w:pPr>
+              <w:pStyle w:val="Compact"/>
+              <w:jc w:val="right"/>
+            </w:pPr>
+            <w:r>
+              <w:t xml:space="preserve">469</w:t>
+            </w:r>
+          </w:p>
+        </w:tc>
+        <w:tc>
+          <w:tcPr/>
+          <w:p>
+            <w:pPr>
+              <w:pStyle w:val="Compact"/>
+              <w:jc w:val="right"/>
+            </w:pPr>
+            <w:r>
+              <w:t xml:space="preserve">0</w:t>
+            </w:r>
+          </w:p>
+        </w:tc>
+        <w:tc>
+          <w:tcPr/>
+          <w:p>
+            <w:pPr>
+              <w:pStyle w:val="Compact"/>
+              <w:jc w:val="right"/>
+            </w:pPr>
+            <w:r>
+              <w:t xml:space="preserve">31</w:t>
+            </w:r>
+          </w:p>
+        </w:tc>
+        <w:tc>
+          <w:tcPr/>
+          <w:p>
+            <w:pPr>
+              <w:pStyle w:val="Compact"/>
+              <w:jc w:val="right"/>
+            </w:pPr>
+            <w:r>
+              <w:t xml:space="preserve">0</w:t>
+            </w:r>
+          </w:p>
+        </w:tc>
+        <w:tc>
+          <w:tcPr/>
+          <w:p>
+            <w:pPr>
+              <w:pStyle w:val="Compact"/>
+              <w:jc w:val="right"/>
+            </w:pPr>
+            <w:r>
+              <w:t xml:space="preserve">500</w:t>
+            </w:r>
+          </w:p>
+        </w:tc>
+        <w:tc>
+          <w:tcPr/>
+          <w:p>
+            <w:pPr>
+              <w:pStyle w:val="Compact"/>
+              <w:jc w:val="right"/>
+            </w:pPr>
+            <w:r>
+              <w:t xml:space="preserve">0.938</w:t>
+            </w:r>
+          </w:p>
+        </w:tc>
+      </w:tr>
+      <w:tr>
+        <w:tc>
+          <w:tcPr/>
+          <w:p>
+            <w:pPr>
+              <w:pStyle w:val="Compact"/>
+              <w:jc w:val="left"/>
+            </w:pPr>
+            <w:r>
+              <w:t xml:space="preserve">Mini_BICY_Veg_Intercept_Cleaned.csv</w:t>
+            </w:r>
+          </w:p>
+        </w:tc>
+        <w:tc>
+          <w:tcPr/>
+          <w:p>
+            <w:pPr>
+              <w:pStyle w:val="Compact"/>
+              <w:jc w:val="left"/>
+            </w:pPr>
+            <w:r>
+              <w:t xml:space="preserve">eventDate_flag</w:t>
+            </w:r>
+          </w:p>
+        </w:tc>
+        <w:tc>
+          <w:tcPr/>
+          <w:p>
+            <w:pPr>
+              <w:pStyle w:val="Compact"/>
+              <w:jc w:val="right"/>
+            </w:pPr>
+            <w:r>
+              <w:t xml:space="preserve">500</w:t>
+            </w:r>
+          </w:p>
+        </w:tc>
+        <w:tc>
+          <w:tcPr/>
+          <w:p>
+            <w:pPr>
+              <w:pStyle w:val="Compact"/>
+              <w:jc w:val="right"/>
+            </w:pPr>
+            <w:r>
+              <w:t xml:space="preserve">0</w:t>
+            </w:r>
+          </w:p>
+        </w:tc>
+        <w:tc>
+          <w:tcPr/>
+          <w:p>
+            <w:pPr>
+              <w:pStyle w:val="Compact"/>
+              <w:jc w:val="right"/>
+            </w:pPr>
+            <w:r>
+              <w:t xml:space="preserve">0</w:t>
+            </w:r>
+          </w:p>
+        </w:tc>
+        <w:tc>
+          <w:tcPr/>
+          <w:p>
+            <w:pPr>
+              <w:pStyle w:val="Compact"/>
+              <w:jc w:val="right"/>
+            </w:pPr>
+            <w:r>
+              <w:t xml:space="preserve">0</w:t>
+            </w:r>
+          </w:p>
+        </w:tc>
+        <w:tc>
+          <w:tcPr/>
+          <w:p>
+            <w:pPr>
+              <w:pStyle w:val="Compact"/>
+              <w:jc w:val="right"/>
+            </w:pPr>
+            <w:r>
+              <w:t xml:space="preserve">500</w:t>
+            </w:r>
+          </w:p>
+        </w:tc>
+        <w:tc>
+          <w:tcPr/>
+          <w:p>
+            <w:pPr>
+              <w:pStyle w:val="Compact"/>
+              <w:jc w:val="right"/>
+            </w:pPr>
+            <w:r>
+              <w:t xml:space="preserve">1.000</w:t>
+            </w:r>
+          </w:p>
+        </w:tc>
+      </w:tr>
+      <w:tr>
+        <w:tc>
+          <w:tcPr/>
+          <w:p>
+            <w:pPr>
+              <w:pStyle w:val="Compact"/>
+              <w:jc w:val="left"/>
+            </w:pPr>
+            <w:r>
+              <w:t xml:space="preserve">Mini_BICY_Veg_Transect_Cleaned.csv</w:t>
+            </w:r>
+          </w:p>
+        </w:tc>
+        <w:tc>
+          <w:tcPr/>
+          <w:p>
+            <w:pPr>
+              <w:pStyle w:val="Compact"/>
+              <w:jc w:val="left"/>
+            </w:pPr>
+            <w:r>
+              <w:t xml:space="preserve">coordinate_flag</w:t>
+            </w:r>
+          </w:p>
+        </w:tc>
+        <w:tc>
+          <w:tcPr/>
+          <w:p>
+            <w:pPr>
+              <w:pStyle w:val="Compact"/>
+              <w:jc w:val="right"/>
+            </w:pPr>
+            <w:r>
+              <w:t xml:space="preserve">500</w:t>
+            </w:r>
+          </w:p>
+        </w:tc>
+        <w:tc>
+          <w:tcPr/>
+          <w:p>
+            <w:pPr>
+              <w:pStyle w:val="Compact"/>
+              <w:jc w:val="right"/>
+            </w:pPr>
+            <w:r>
+              <w:t xml:space="preserve">0</w:t>
+            </w:r>
+          </w:p>
+        </w:tc>
+        <w:tc>
+          <w:tcPr/>
+          <w:p>
+            <w:pPr>
+              <w:pStyle w:val="Compact"/>
+              <w:jc w:val="right"/>
+            </w:pPr>
+            <w:r>
+              <w:t xml:space="preserve">0</w:t>
+            </w:r>
+          </w:p>
+        </w:tc>
+        <w:tc>
+          <w:tcPr/>
+          <w:p>
+            <w:pPr>
+              <w:pStyle w:val="Compact"/>
+              <w:jc w:val="right"/>
+            </w:pPr>
+            <w:r>
+              <w:t xml:space="preserve">0</w:t>
+            </w:r>
+          </w:p>
+        </w:tc>
+        <w:tc>
+          <w:tcPr/>
+          <w:p>
+            <w:pPr>
+              <w:pStyle w:val="Compact"/>
+              <w:jc w:val="right"/>
+            </w:pPr>
+            <w:r>
+              <w:t xml:space="preserve">500</w:t>
+            </w:r>
+          </w:p>
+        </w:tc>
+        <w:tc>
+          <w:tcPr/>
+          <w:p>
+            <w:pPr>
+              <w:pStyle w:val="Compact"/>
+              <w:jc w:val="right"/>
+            </w:pPr>
+            <w:r>
+              <w:t xml:space="preserve">1.000</w:t>
+            </w:r>
+          </w:p>
+        </w:tc>
+      </w:tr>
+      <w:tr>
+        <w:tc>
+          <w:tcPr/>
+          <w:p>
+            <w:pPr>
+              <w:pStyle w:val="Compact"/>
+              <w:jc w:val="left"/>
+            </w:pPr>
+            <w:r>
+              <w:t xml:space="preserve">Mini_BICY_Veg_Transect_Cleaned.csv</w:t>
+            </w:r>
+          </w:p>
+        </w:tc>
+        <w:tc>
+          <w:tcPr/>
+          <w:p>
+            <w:pPr>
+              <w:pStyle w:val="Compact"/>
+              <w:jc w:val="left"/>
+            </w:pPr>
+            <w:r>
+              <w:t xml:space="preserve">taxonomic_flag</w:t>
+            </w:r>
+          </w:p>
+        </w:tc>
+        <w:tc>
+          <w:tcPr/>
+          <w:p>
+            <w:pPr>
+              <w:pStyle w:val="Compact"/>
+              <w:jc w:val="right"/>
+            </w:pPr>
+            <w:r>
+              <w:t xml:space="preserve">499</w:t>
+            </w:r>
+          </w:p>
+        </w:tc>
+        <w:tc>
+          <w:tcPr/>
+          <w:p>
+            <w:pPr>
+              <w:pStyle w:val="Compact"/>
+              <w:jc w:val="right"/>
+            </w:pPr>
+            <w:r>
+              <w:t xml:space="preserve">0</w:t>
+            </w:r>
+          </w:p>
+        </w:tc>
+        <w:tc>
+          <w:tcPr/>
+          <w:p>
+            <w:pPr>
+              <w:pStyle w:val="Compact"/>
+              <w:jc w:val="right"/>
+            </w:pPr>
+            <w:r>
+              <w:t xml:space="preserve">1</w:t>
+            </w:r>
+          </w:p>
+        </w:tc>
+        <w:tc>
+          <w:tcPr/>
+          <w:p>
+            <w:pPr>
+              <w:pStyle w:val="Compact"/>
+              <w:jc w:val="right"/>
+            </w:pPr>
+            <w:r>
+              <w:t xml:space="preserve">0</w:t>
+            </w:r>
+          </w:p>
+        </w:tc>
+        <w:tc>
+          <w:tcPr/>
+          <w:p>
+            <w:pPr>
+              <w:pStyle w:val="Compact"/>
+              <w:jc w:val="right"/>
+            </w:pPr>
+            <w:r>
+              <w:t xml:space="preserve">500</w:t>
+            </w:r>
+          </w:p>
+        </w:tc>
+        <w:tc>
+          <w:tcPr/>
+          <w:p>
+            <w:pPr>
+              <w:pStyle w:val="Compact"/>
+              <w:jc w:val="right"/>
+            </w:pPr>
+            <w:r>
+              <w:t xml:space="preserve">0.998</w:t>
+            </w:r>
+          </w:p>
+        </w:tc>
+      </w:tr>
+      <w:tr>
+        <w:tc>
+          <w:tcPr/>
+          <w:p>
+            <w:pPr>
+              <w:pStyle w:val="Compact"/>
+              <w:jc w:val="left"/>
+            </w:pPr>
+            <w:r>
+              <w:t xml:space="preserve">Mini_BICY_Veg_Transect_Cleaned.csv</w:t>
+            </w:r>
+          </w:p>
+        </w:tc>
+        <w:tc>
+          <w:tcPr/>
+          <w:p>
+            <w:pPr>
+              <w:pStyle w:val="Compact"/>
+              <w:jc w:val="left"/>
+            </w:pPr>
+            <w:r>
+              <w:t xml:space="preserve">eventDate_flag</w:t>
+            </w:r>
+          </w:p>
+        </w:tc>
+        <w:tc>
+          <w:tcPr/>
+          <w:p>
+            <w:pPr>
+              <w:pStyle w:val="Compact"/>
+              <w:jc w:val="right"/>
+            </w:pPr>
+            <w:r>
+              <w:t xml:space="preserve">500</w:t>
+            </w:r>
+          </w:p>
+        </w:tc>
+        <w:tc>
+          <w:tcPr/>
+          <w:p>
+            <w:pPr>
+              <w:pStyle w:val="Compact"/>
+              <w:jc w:val="right"/>
+            </w:pPr>
+            <w:r>
+              <w:t xml:space="preserve">0</w:t>
+            </w:r>
+          </w:p>
+        </w:tc>
+        <w:tc>
+          <w:tcPr/>
+          <w:p>
+            <w:pPr>
+              <w:pStyle w:val="Compact"/>
+              <w:jc w:val="right"/>
+            </w:pPr>
+            <w:r>
+              <w:t xml:space="preserve">0</w:t>
+            </w:r>
+          </w:p>
+        </w:tc>
+        <w:tc>
+          <w:tcPr/>
+          <w:p>
+            <w:pPr>
+              <w:pStyle w:val="Compact"/>
+              <w:jc w:val="right"/>
+            </w:pPr>
+            <w:r>
+              <w:t xml:space="preserve">0</w:t>
+            </w:r>
+          </w:p>
+        </w:tc>
+        <w:tc>
+          <w:tcPr/>
+          <w:p>
+            <w:pPr>
+              <w:pStyle w:val="Compact"/>
+              <w:jc w:val="right"/>
+            </w:pPr>
+            <w:r>
+              <w:t xml:space="preserve">500</w:t>
+            </w:r>
+          </w:p>
+        </w:tc>
+        <w:tc>
+          <w:tcPr/>
+          <w:p>
+            <w:pPr>
+              <w:pStyle w:val="Compact"/>
+              <w:jc w:val="right"/>
+            </w:pPr>
+            <w:r>
+              <w:t xml:space="preserve">1.000</w:t>
             </w:r>
           </w:p>
         </w:tc>
@@ -5076,7 +9368,7 @@
         <w:rPr>
           <w:rStyle w:val="VerbatimChar"/>
         </w:rPr>
-        <w:t xml:space="preserve">## Running under: Windows 10 x64 (build 19042)</w:t>
+        <w:t xml:space="preserve">## Running under: Windows 10 x64 (build 19044)</w:t>
       </w:r>
       <w:r>
         <w:br/>
@@ -5211,7 +9503,7 @@
         <w:rPr>
           <w:rStyle w:val="VerbatimChar"/>
         </w:rPr>
-        <w:t xml:space="preserve">## [1] yaml_2.3.5     knitr_1.40     pander_0.6.5   rmarkdown_2.16 markdown_1.1  </w:t>
+        <w:t xml:space="preserve">## [1] QCkit_0.1.0.1  devtools_2.4.5 usethis_2.1.6  yaml_2.3.5     knitr_1.40    </w:t>
       </w:r>
       <w:r>
         <w:br/>
@@ -5220,6 +9512,15 @@
         <w:rPr>
           <w:rStyle w:val="VerbatimChar"/>
         </w:rPr>
+        <w:t xml:space="preserve">## [6] pander_0.6.5   rmarkdown_2.17 markdown_1.2  </w:t>
+      </w:r>
+      <w:r>
+        <w:br/>
+      </w:r>
+      <w:r>
+        <w:rPr>
+          <w:rStyle w:val="VerbatimChar"/>
+        </w:rPr>
         <w:t xml:space="preserve">## </w:t>
       </w:r>
       <w:r>
@@ -5238,7 +9539,7 @@
         <w:rPr>
           <w:rStyle w:val="VerbatimChar"/>
         </w:rPr>
-        <w:t xml:space="preserve">##  [1] Rcpp_1.0.9      png_0.1-7       digest_0.6.29   magrittr_2.0.3 </w:t>
+        <w:t xml:space="preserve">##  [1] Rcpp_1.0.9        highr_0.9         urlchecker_1.0.1  compiler_4.2.0   </w:t>
       </w:r>
       <w:r>
         <w:br/>
@@ -5247,7 +9548,7 @@
         <w:rPr>
           <w:rStyle w:val="VerbatimChar"/>
         </w:rPr>
-        <w:t xml:space="preserve">##  [5] evaluate_0.16   highr_0.9       rlang_1.0.5     stringi_1.7.8  </w:t>
+        <w:t xml:space="preserve">##  [5] later_1.3.0       remotes_2.4.2     profvis_0.3.7     prettyunits_1.1.1</w:t>
       </w:r>
       <w:r>
         <w:br/>
@@ -5256,7 +9557,7 @@
         <w:rPr>
           <w:rStyle w:val="VerbatimChar"/>
         </w:rPr>
-        <w:t xml:space="preserve">##  [9] cli_3.3.0       rstudioapi_0.14 tools_4.2.0     stringr_1.4.1  </w:t>
+        <w:t xml:space="preserve">##  [9] tools_4.2.0       digest_0.6.29     pkgbuild_1.3.1    pkgload_1.3.1    </w:t>
       </w:r>
       <w:r>
         <w:br/>
@@ -5265,7 +9566,79 @@
         <w:rPr>
           <w:rStyle w:val="VerbatimChar"/>
         </w:rPr>
-        <w:t xml:space="preserve">## [13] xfun_0.33       fastmap_1.1.0   compiler_4.2.0  htmltools_0.5.3</w:t>
+        <w:t xml:space="preserve">## [13] evaluate_0.17     memoise_2.0.1     lifecycle_1.0.3   png_0.1-7        </w:t>
+      </w:r>
+      <w:r>
+        <w:br/>
+      </w:r>
+      <w:r>
+        <w:rPr>
+          <w:rStyle w:val="VerbatimChar"/>
+        </w:rPr>
+        <w:t xml:space="preserve">## [17] rlang_1.0.6       shiny_1.7.2       cli_3.4.1         rstudioapi_0.14  </w:t>
+      </w:r>
+      <w:r>
+        <w:br/>
+      </w:r>
+      <w:r>
+        <w:rPr>
+          <w:rStyle w:val="VerbatimChar"/>
+        </w:rPr>
+        <w:t xml:space="preserve">## [21] curl_4.3.3        xfun_0.33         fastmap_1.1.0     withr_2.5.0      </w:t>
+      </w:r>
+      <w:r>
+        <w:br/>
+      </w:r>
+      <w:r>
+        <w:rPr>
+          <w:rStyle w:val="VerbatimChar"/>
+        </w:rPr>
+        <w:t xml:space="preserve">## [25] stringr_1.4.1     htmlwidgets_1.5.4 fs_1.5.2          glue_1.6.2       </w:t>
+      </w:r>
+      <w:r>
+        <w:br/>
+      </w:r>
+      <w:r>
+        <w:rPr>
+          <w:rStyle w:val="VerbatimChar"/>
+        </w:rPr>
+        <w:t xml:space="preserve">## [29] R6_2.5.1          processx_3.7.0    sessioninfo_1.2.2 purrr_0.3.5      </w:t>
+      </w:r>
+      <w:r>
+        <w:br/>
+      </w:r>
+      <w:r>
+        <w:rPr>
+          <w:rStyle w:val="VerbatimChar"/>
+        </w:rPr>
+        <w:t xml:space="preserve">## [33] callr_3.7.2       magrittr_2.0.3    promises_1.2.0.1  ps_1.7.1         </w:t>
+      </w:r>
+      <w:r>
+        <w:br/>
+      </w:r>
+      <w:r>
+        <w:rPr>
+          <w:rStyle w:val="VerbatimChar"/>
+        </w:rPr>
+        <w:t xml:space="preserve">## [37] ellipsis_0.3.2    htmltools_0.5.3   mime_0.12         xtable_1.8-4     </w:t>
+      </w:r>
+      <w:r>
+        <w:br/>
+      </w:r>
+      <w:r>
+        <w:rPr>
+          <w:rStyle w:val="VerbatimChar"/>
+        </w:rPr>
+        <w:t xml:space="preserve">## [41] httpuv_1.6.6      stringi_1.7.8     miniUI_0.1.1.1    cachem_1.0.6     </w:t>
+      </w:r>
+      <w:r>
+        <w:br/>
+      </w:r>
+      <w:r>
+        <w:rPr>
+          <w:rStyle w:val="VerbatimChar"/>
+        </w:rPr>
+        <w:t xml:space="preserve">## [45] crayon_1.5.2</w:t>
       </w:r>
     </w:p>
     <w:p>
@@ -5293,7 +9666,7 @@
         <w:rPr>
           <w:rStyle w:val="VerbatimChar"/>
         </w:rPr>
-        <w:t xml:space="preserve">## [1] "2022-10-07 12:47:13 MDT"</w:t>
+        <w:t xml:space="preserve">## [1] "2022-11-29 14:39:19 MST"</w:t>
       </w:r>
     </w:p>
     <w:p>
@@ -5399,7 +9772,7 @@
         <w:rPr>
           <w:rStyle w:val="VerbatimChar"/>
         </w:rPr>
-        <w:t xml:space="preserve">## Running under: Windows 10 x64 (build 19042)</w:t>
+        <w:t xml:space="preserve">## Running under: Windows 10 x64 (build 19044)</w:t>
       </w:r>
       <w:r>
         <w:br/>
@@ -5534,7 +9907,7 @@
         <w:rPr>
           <w:rStyle w:val="VerbatimChar"/>
         </w:rPr>
-        <w:t xml:space="preserve">## [1] yaml_2.3.5     knitr_1.40     pander_0.6.5   rmarkdown_2.16 markdown_1.1  </w:t>
+        <w:t xml:space="preserve">## [1] QCkit_0.1.0.1  devtools_2.4.5 usethis_2.1.6  yaml_2.3.5     knitr_1.40    </w:t>
       </w:r>
       <w:r>
         <w:br/>
@@ -5543,6 +9916,15 @@
         <w:rPr>
           <w:rStyle w:val="VerbatimChar"/>
         </w:rPr>
+        <w:t xml:space="preserve">## [6] pander_0.6.5   rmarkdown_2.17 markdown_1.2  </w:t>
+      </w:r>
+      <w:r>
+        <w:br/>
+      </w:r>
+      <w:r>
+        <w:rPr>
+          <w:rStyle w:val="VerbatimChar"/>
+        </w:rPr>
         <w:t xml:space="preserve">## </w:t>
       </w:r>
       <w:r>
@@ -5561,7 +9943,7 @@
         <w:rPr>
           <w:rStyle w:val="VerbatimChar"/>
         </w:rPr>
-        <w:t xml:space="preserve">##  [1] Rcpp_1.0.9      png_0.1-7       digest_0.6.29   magrittr_2.0.3 </w:t>
+        <w:t xml:space="preserve">##  [1] Rcpp_1.0.9        highr_0.9         urlchecker_1.0.1  compiler_4.2.0   </w:t>
       </w:r>
       <w:r>
         <w:br/>
@@ -5570,7 +9952,7 @@
         <w:rPr>
           <w:rStyle w:val="VerbatimChar"/>
         </w:rPr>
-        <w:t xml:space="preserve">##  [5] evaluate_0.16   highr_0.9       rlang_1.0.5     stringi_1.7.8  </w:t>
+        <w:t xml:space="preserve">##  [5] later_1.3.0       remotes_2.4.2     profvis_0.3.7     prettyunits_1.1.1</w:t>
       </w:r>
       <w:r>
         <w:br/>
@@ -5579,7 +9961,7 @@
         <w:rPr>
           <w:rStyle w:val="VerbatimChar"/>
         </w:rPr>
-        <w:t xml:space="preserve">##  [9] cli_3.3.0       rstudioapi_0.14 tools_4.2.0     stringr_1.4.1  </w:t>
+        <w:t xml:space="preserve">##  [9] tools_4.2.0       digest_0.6.29     pkgbuild_1.3.1    pkgload_1.3.1    </w:t>
       </w:r>
       <w:r>
         <w:br/>
@@ -5588,7 +9970,79 @@
         <w:rPr>
           <w:rStyle w:val="VerbatimChar"/>
         </w:rPr>
-        <w:t xml:space="preserve">## [13] xfun_0.33       fastmap_1.1.0   compiler_4.2.0  htmltools_0.5.3</w:t>
+        <w:t xml:space="preserve">## [13] evaluate_0.17     memoise_2.0.1     lifecycle_1.0.3   png_0.1-7        </w:t>
+      </w:r>
+      <w:r>
+        <w:br/>
+      </w:r>
+      <w:r>
+        <w:rPr>
+          <w:rStyle w:val="VerbatimChar"/>
+        </w:rPr>
+        <w:t xml:space="preserve">## [17] rlang_1.0.6       shiny_1.7.2       cli_3.4.1         rstudioapi_0.14  </w:t>
+      </w:r>
+      <w:r>
+        <w:br/>
+      </w:r>
+      <w:r>
+        <w:rPr>
+          <w:rStyle w:val="VerbatimChar"/>
+        </w:rPr>
+        <w:t xml:space="preserve">## [21] curl_4.3.3        xfun_0.33         fastmap_1.1.0     withr_2.5.0      </w:t>
+      </w:r>
+      <w:r>
+        <w:br/>
+      </w:r>
+      <w:r>
+        <w:rPr>
+          <w:rStyle w:val="VerbatimChar"/>
+        </w:rPr>
+        <w:t xml:space="preserve">## [25] stringr_1.4.1     htmlwidgets_1.5.4 fs_1.5.2          glue_1.6.2       </w:t>
+      </w:r>
+      <w:r>
+        <w:br/>
+      </w:r>
+      <w:r>
+        <w:rPr>
+          <w:rStyle w:val="VerbatimChar"/>
+        </w:rPr>
+        <w:t xml:space="preserve">## [29] R6_2.5.1          processx_3.7.0    sessioninfo_1.2.2 purrr_0.3.5      </w:t>
+      </w:r>
+      <w:r>
+        <w:br/>
+      </w:r>
+      <w:r>
+        <w:rPr>
+          <w:rStyle w:val="VerbatimChar"/>
+        </w:rPr>
+        <w:t xml:space="preserve">## [33] callr_3.7.2       magrittr_2.0.3    promises_1.2.0.1  ps_1.7.1         </w:t>
+      </w:r>
+      <w:r>
+        <w:br/>
+      </w:r>
+      <w:r>
+        <w:rPr>
+          <w:rStyle w:val="VerbatimChar"/>
+        </w:rPr>
+        <w:t xml:space="preserve">## [37] ellipsis_0.3.2    htmltools_0.5.3   mime_0.12         xtable_1.8-4     </w:t>
+      </w:r>
+      <w:r>
+        <w:br/>
+      </w:r>
+      <w:r>
+        <w:rPr>
+          <w:rStyle w:val="VerbatimChar"/>
+        </w:rPr>
+        <w:t xml:space="preserve">## [41] httpuv_1.6.6      stringi_1.7.8     miniUI_0.1.1.1    cachem_1.0.6     </w:t>
+      </w:r>
+      <w:r>
+        <w:br/>
+      </w:r>
+      <w:r>
+        <w:rPr>
+          <w:rStyle w:val="VerbatimChar"/>
+        </w:rPr>
+        <w:t xml:space="preserve">## [45] crayon_1.5.2</w:t>
       </w:r>
     </w:p>
     <w:p>
@@ -5599,7 +10053,7 @@
         <w:rPr>
           <w:rStyle w:val="VerbatimChar"/>
         </w:rPr>
-        <w:t xml:space="preserve">## [1] "2022-10-07 12:47:14 MDT"</w:t>
+        <w:t xml:space="preserve">## [1] "2022-11-29 14:39:19 MST"</w:t>
       </w:r>
     </w:p>
     <w:bookmarkEnd w:id="72"/>

</xml_diff>

<commit_message>
updated table to include blank cells
</commit_message>
<xml_diff>
--- a/DRR_to_docx.docx
+++ b/DRR_to_docx.docx
@@ -573,6 +573,36 @@
             </w:pPr>
             <w:r>
               <w:t xml:space="preserve">columns ending “_flag”</w:t>
+            </w:r>
+          </w:p>
+        </w:tc>
+      </w:tr>
+      <w:tr>
+        <w:tc>
+          <w:tcPr/>
+          <w:p>
+            <w:pPr>
+              <w:pStyle w:val="Compact"/>
+            </w:pPr>
+          </w:p>
+        </w:tc>
+        <w:tc>
+          <w:tcPr/>
+          <w:p>
+            <w:pPr>
+              <w:pStyle w:val="Compact"/>
+            </w:pPr>
+          </w:p>
+        </w:tc>
+        <w:tc>
+          <w:tcPr/>
+          <w:p>
+            <w:pPr>
+              <w:pStyle w:val="Compact"/>
+              <w:jc w:val="left"/>
+            </w:pPr>
+            <w:r>
+              <w:t xml:space="preserve">unflagged data</w:t>
             </w:r>
           </w:p>
         </w:tc>
@@ -9590,6 +9620,18 @@
         <w:rPr>
           <w:rStyle w:val="NormalTok"/>
         </w:rPr>
+        <w:t xml:space="preserve">,</w:t>
+      </w:r>
+      <w:r>
+        <w:rPr>
+          <w:rStyle w:val="StringTok"/>
+        </w:rPr>
+        <w:t xml:space="preserve">" "</w:t>
+      </w:r>
+      <w:r>
+        <w:rPr>
+          <w:rStyle w:val="NormalTok"/>
+        </w:rPr>
         <w:t xml:space="preserve">, </w:t>
       </w:r>
       <w:r>
@@ -9665,6 +9707,18 @@
         <w:rPr>
           <w:rStyle w:val="NormalTok"/>
         </w:rPr>
+        <w:t xml:space="preserve">,</w:t>
+      </w:r>
+      <w:r>
+        <w:rPr>
+          <w:rStyle w:val="StringTok"/>
+        </w:rPr>
+        <w:t xml:space="preserve">" "</w:t>
+      </w:r>
+      <w:r>
+        <w:rPr>
+          <w:rStyle w:val="NormalTok"/>
+        </w:rPr>
         <w:t xml:space="preserve">, </w:t>
       </w:r>
       <w:r>
@@ -9722,6 +9776,75 @@
         <w:rPr>
           <w:rStyle w:val="FunctionTok"/>
         </w:rPr>
+        <w:t xml:space="preserve">c</w:t>
+      </w:r>
+      <w:r>
+        <w:rPr>
+          <w:rStyle w:val="NormalTok"/>
+        </w:rPr>
+        <w:t xml:space="preserve">(</w:t>
+      </w:r>
+      <w:r>
+        <w:rPr>
+          <w:rStyle w:val="StringTok"/>
+        </w:rPr>
+        <w:t xml:space="preserve">"columns ending </w:t>
+      </w:r>
+      <w:r>
+        <w:rPr>
+          <w:rStyle w:val="SpecialCharTok"/>
+        </w:rPr>
+        <w:t xml:space="preserve">\"</w:t>
+      </w:r>
+      <w:r>
+        <w:rPr>
+          <w:rStyle w:val="StringTok"/>
+        </w:rPr>
+        <w:t xml:space="preserve">_flag</w:t>
+      </w:r>
+      <w:r>
+        <w:rPr>
+          <w:rStyle w:val="SpecialCharTok"/>
+        </w:rPr>
+        <w:t xml:space="preserve">\"</w:t>
+      </w:r>
+      <w:r>
+        <w:rPr>
+          <w:rStyle w:val="StringTok"/>
+        </w:rPr>
+        <w:t xml:space="preserve">"</w:t>
+      </w:r>
+      <w:r>
+        <w:rPr>
+          <w:rStyle w:val="NormalTok"/>
+        </w:rPr>
+        <w:t xml:space="preserve">, </w:t>
+      </w:r>
+      <w:r>
+        <w:rPr>
+          <w:rStyle w:val="StringTok"/>
+        </w:rPr>
+        <w:t xml:space="preserve">"unflagged data"</w:t>
+      </w:r>
+      <w:r>
+        <w:rPr>
+          <w:rStyle w:val="NormalTok"/>
+        </w:rPr>
+        <w:t xml:space="preserve">, </w:t>
+      </w:r>
+      <w:r>
+        <w:br/>
+      </w:r>
+      <w:r>
+        <w:rPr>
+          <w:rStyle w:val="NormalTok"/>
+        </w:rPr>
+        <w:t xml:space="preserve">       </w:t>
+      </w:r>
+      <w:r>
+        <w:rPr>
+          <w:rStyle w:val="FunctionTok"/>
+        </w:rPr>
         <w:t xml:space="preserve">rep</w:t>
       </w:r>
       <w:r>
@@ -9770,13 +9893,13 @@
         <w:rPr>
           <w:rStyle w:val="DecValTok"/>
         </w:rPr>
-        <w:t xml:space="preserve">4</w:t>
-      </w:r>
-      <w:r>
-        <w:rPr>
-          <w:rStyle w:val="NormalTok"/>
-        </w:rPr>
-        <w:t xml:space="preserve">)</w:t>
+        <w:t xml:space="preserve">3</w:t>
+      </w:r>
+      <w:r>
+        <w:rPr>
+          <w:rStyle w:val="NormalTok"/>
+        </w:rPr>
+        <w:t xml:space="preserve">))</w:t>
       </w:r>
       <w:r>
         <w:br/>
@@ -10031,6 +10154,36 @@
             </w:pPr>
             <w:r>
               <w:t xml:space="preserve">columns ending “_flag”</w:t>
+            </w:r>
+          </w:p>
+        </w:tc>
+      </w:tr>
+      <w:tr>
+        <w:tc>
+          <w:tcPr/>
+          <w:p>
+            <w:pPr>
+              <w:pStyle w:val="Compact"/>
+            </w:pPr>
+          </w:p>
+        </w:tc>
+        <w:tc>
+          <w:tcPr/>
+          <w:p>
+            <w:pPr>
+              <w:pStyle w:val="Compact"/>
+            </w:pPr>
+          </w:p>
+        </w:tc>
+        <w:tc>
+          <w:tcPr/>
+          <w:p>
+            <w:pPr>
+              <w:pStyle w:val="Compact"/>
+              <w:jc w:val="left"/>
+            </w:pPr>
+            <w:r>
+              <w:t xml:space="preserve">unflagged data</w:t>
             </w:r>
           </w:p>
         </w:tc>
@@ -13426,7 +13579,7 @@
         <w:rPr>
           <w:rStyle w:val="VerbatimChar"/>
         </w:rPr>
-        <w:t xml:space="preserve">## [1] "2022-12-19 12:22:29 MST"</w:t>
+        <w:t xml:space="preserve">## [1] "2022-12-19 13:31:47 MST"</w:t>
       </w:r>
     </w:p>
     <w:p>
@@ -13984,7 +14137,7 @@
         <w:rPr>
           <w:rStyle w:val="VerbatimChar"/>
         </w:rPr>
-        <w:t xml:space="preserve">## [1] "2022-12-19 12:22:29 MST"</w:t>
+        <w:t xml:space="preserve">## [1] "2022-12-19 13:31:47 MST"</w:t>
       </w:r>
     </w:p>
     <w:bookmarkEnd w:id="71"/>

</xml_diff>

<commit_message>
Add NAs to QC flag description table
</commit_message>
<xml_diff>
--- a/DRR_to_docx.docx
+++ b/DRR_to_docx.docx
@@ -483,7 +483,7 @@
           <w:bCs/>
           <w:b/>
         </w:rPr>
-        <w:t xml:space="preserve">Table2: Description of data quality flags</w:t>
+        <w:t xml:space="preserve">Table 2: Description of data quality flags</w:t>
       </w:r>
     </w:p>
     <w:tbl>
@@ -491,7 +491,7 @@
         <w:tblStyle w:val="Table"/>
         <w:tblW w:type="auto" w:w="0"/>
         <w:tblLook w:firstRow="1" w:lastRow="0" w:firstColumn="0" w:lastColumn="0" w:noHBand="0" w:noVBand="0" w:val="0020"/>
-        <w:tblCaption w:val="Table2: Description of data quality flags"/>
+        <w:tblCaption w:val="Table 2: Description of data quality flags"/>
       </w:tblPr>
       <w:tblGrid>
         <w:gridCol w:w="2640"/>
@@ -717,6 +717,44 @@
             </w:pPr>
             <w:r>
               <w:t xml:space="preserve">columns ending “_flag”</w:t>
+            </w:r>
+          </w:p>
+        </w:tc>
+      </w:tr>
+      <w:tr>
+        <w:tc>
+          <w:tcPr/>
+          <w:p>
+            <w:pPr>
+              <w:pStyle w:val="Compact"/>
+              <w:jc w:val="left"/>
+            </w:pPr>
+            <w:r>
+              <w:t xml:space="preserve">NA</w:t>
+            </w:r>
+          </w:p>
+        </w:tc>
+        <w:tc>
+          <w:tcPr/>
+          <w:p>
+            <w:pPr>
+              <w:pStyle w:val="Compact"/>
+              <w:jc w:val="left"/>
+            </w:pPr>
+            <w:r>
+              <w:t xml:space="preserve">Missing</w:t>
+            </w:r>
+          </w:p>
+        </w:tc>
+        <w:tc>
+          <w:tcPr/>
+          <w:p>
+            <w:pPr>
+              <w:pStyle w:val="Compact"/>
+              <w:jc w:val="left"/>
+            </w:pPr>
+            <w:r>
+              <w:t xml:space="preserve">All data</w:t>
             </w:r>
           </w:p>
         </w:tc>
@@ -9668,6 +9706,18 @@
         <w:rPr>
           <w:rStyle w:val="NormalTok"/>
         </w:rPr>
+        <w:t xml:space="preserve">, </w:t>
+      </w:r>
+      <w:r>
+        <w:rPr>
+          <w:rStyle w:val="StringTok"/>
+        </w:rPr>
+        <w:t xml:space="preserve">"NA"</w:t>
+      </w:r>
+      <w:r>
+        <w:rPr>
+          <w:rStyle w:val="NormalTok"/>
+        </w:rPr>
         <w:t xml:space="preserve">)</w:t>
       </w:r>
       <w:r>
@@ -9755,6 +9805,18 @@
         <w:rPr>
           <w:rStyle w:val="NormalTok"/>
         </w:rPr>
+        <w:t xml:space="preserve">, </w:t>
+      </w:r>
+      <w:r>
+        <w:rPr>
+          <w:rStyle w:val="StringTok"/>
+        </w:rPr>
+        <w:t xml:space="preserve">"Missing"</w:t>
+      </w:r>
+      <w:r>
+        <w:rPr>
+          <w:rStyle w:val="NormalTok"/>
+        </w:rPr>
         <w:t xml:space="preserve">)</w:t>
       </w:r>
       <w:r>
@@ -9899,7 +9961,19 @@
         <w:rPr>
           <w:rStyle w:val="NormalTok"/>
         </w:rPr>
-        <w:t xml:space="preserve">))</w:t>
+        <w:t xml:space="preserve">), </w:t>
+      </w:r>
+      <w:r>
+        <w:rPr>
+          <w:rStyle w:val="StringTok"/>
+        </w:rPr>
+        <w:t xml:space="preserve">"All data"</w:t>
+      </w:r>
+      <w:r>
+        <w:rPr>
+          <w:rStyle w:val="NormalTok"/>
+        </w:rPr>
+        <w:t xml:space="preserve">)</w:t>
       </w:r>
       <w:r>
         <w:br/>
@@ -9974,7 +10048,7 @@
         <w:rPr>
           <w:rStyle w:val="StringTok"/>
         </w:rPr>
-        <w:t xml:space="preserve">"**Table2: Description of data quality flags**"</w:t>
+        <w:t xml:space="preserve">"**Table 2: Description of data quality flags**"</w:t>
       </w:r>
       <w:r>
         <w:rPr>
@@ -10064,7 +10138,7 @@
           <w:bCs/>
           <w:b/>
         </w:rPr>
-        <w:t xml:space="preserve">Table2: Description of data quality flags</w:t>
+        <w:t xml:space="preserve">Table 2: Description of data quality flags</w:t>
       </w:r>
     </w:p>
     <w:tbl>
@@ -10072,7 +10146,7 @@
         <w:tblStyle w:val="Table"/>
         <w:tblW w:type="auto" w:w="0"/>
         <w:tblLook w:firstRow="1" w:lastRow="0" w:firstColumn="0" w:lastColumn="0" w:noHBand="0" w:noVBand="0" w:val="0020"/>
-        <w:tblCaption w:val="Table2: Description of data quality flags"/>
+        <w:tblCaption w:val="Table 2: Description of data quality flags"/>
       </w:tblPr>
       <w:tblGrid>
         <w:gridCol w:w="2640"/>
@@ -10298,6 +10372,44 @@
             </w:pPr>
             <w:r>
               <w:t xml:space="preserve">columns ending “_flag”</w:t>
+            </w:r>
+          </w:p>
+        </w:tc>
+      </w:tr>
+      <w:tr>
+        <w:tc>
+          <w:tcPr/>
+          <w:p>
+            <w:pPr>
+              <w:pStyle w:val="Compact"/>
+              <w:jc w:val="left"/>
+            </w:pPr>
+            <w:r>
+              <w:t xml:space="preserve">NA</w:t>
+            </w:r>
+          </w:p>
+        </w:tc>
+        <w:tc>
+          <w:tcPr/>
+          <w:p>
+            <w:pPr>
+              <w:pStyle w:val="Compact"/>
+              <w:jc w:val="left"/>
+            </w:pPr>
+            <w:r>
+              <w:t xml:space="preserve">Missing</w:t>
+            </w:r>
+          </w:p>
+        </w:tc>
+        <w:tc>
+          <w:tcPr/>
+          <w:p>
+            <w:pPr>
+              <w:pStyle w:val="Compact"/>
+              <w:jc w:val="left"/>
+            </w:pPr>
+            <w:r>
+              <w:t xml:space="preserve">All data</w:t>
             </w:r>
           </w:p>
         </w:tc>
@@ -13579,7 +13691,7 @@
         <w:rPr>
           <w:rStyle w:val="VerbatimChar"/>
         </w:rPr>
-        <w:t xml:space="preserve">## [1] "2022-12-19 13:31:47 MST"</w:t>
+        <w:t xml:space="preserve">## [1] "2022-12-19 13:37:02 MST"</w:t>
       </w:r>
     </w:p>
     <w:p>
@@ -14137,7 +14249,7 @@
         <w:rPr>
           <w:rStyle w:val="VerbatimChar"/>
         </w:rPr>
-        <w:t xml:space="preserve">## [1] "2022-12-19 13:31:47 MST"</w:t>
+        <w:t xml:space="preserve">## [1] "2022-12-19 13:37:02 MST"</w:t>
       </w:r>
     </w:p>
     <w:bookmarkEnd w:id="71"/>

</xml_diff>

<commit_message>
conserve table space in Tables 3.1-3.3 by omitting unneccessary ".csv" file endings and "_flag" column endings.
</commit_message>
<xml_diff>
--- a/DRR_to_docx.docx
+++ b/DRR_to_docx.docx
@@ -1143,7 +1143,7 @@
               <w:jc w:val="left"/>
             </w:pPr>
             <w:r>
-              <w:t xml:space="preserve">Mini_BICY_Veg_Geography.csv</w:t>
+              <w:t xml:space="preserve">Mini_BICY_Veg_Geography</w:t>
             </w:r>
           </w:p>
         </w:tc>
@@ -1253,7 +1253,7 @@
               <w:jc w:val="left"/>
             </w:pPr>
             <w:r>
-              <w:t xml:space="preserve">Mini_BICY_Veg_Intercept_Cleaned.csv</w:t>
+              <w:t xml:space="preserve">Mini_BICY_Veg_Intercept_Cleaned</w:t>
             </w:r>
           </w:p>
         </w:tc>
@@ -1363,7 +1363,7 @@
               <w:jc w:val="left"/>
             </w:pPr>
             <w:r>
-              <w:t xml:space="preserve">Mini_BICY_Veg_Transect_Cleaned.csv</w:t>
+              <w:t xml:space="preserve">Mini_BICY_Veg_Transect_Cleaned</w:t>
             </w:r>
           </w:p>
         </w:tc>
@@ -1618,7 +1618,7 @@
               <w:jc w:val="left"/>
             </w:pPr>
             <w:r>
-              <w:t xml:space="preserve">Mini_BICY_Veg_Geography.csv</w:t>
+              <w:t xml:space="preserve">Mini_BICY_Veg_Geography</w:t>
             </w:r>
           </w:p>
         </w:tc>
@@ -1728,7 +1728,7 @@
               <w:jc w:val="left"/>
             </w:pPr>
             <w:r>
-              <w:t xml:space="preserve">Mini_BICY_Veg_Intercept_Cleaned.csv</w:t>
+              <w:t xml:space="preserve">Mini_BICY_Veg_Intercept_Cleaned</w:t>
             </w:r>
           </w:p>
         </w:tc>
@@ -1740,7 +1740,7 @@
               <w:jc w:val="left"/>
             </w:pPr>
             <w:r>
-              <w:t xml:space="preserve">coordinate_flag</w:t>
+              <w:t xml:space="preserve">coordinate</w:t>
             </w:r>
           </w:p>
         </w:tc>
@@ -1838,7 +1838,7 @@
               <w:jc w:val="left"/>
             </w:pPr>
             <w:r>
-              <w:t xml:space="preserve">Mini_BICY_Veg_Intercept_Cleaned.csv</w:t>
+              <w:t xml:space="preserve">Mini_BICY_Veg_Intercept_Cleaned</w:t>
             </w:r>
           </w:p>
         </w:tc>
@@ -1850,7 +1850,7 @@
               <w:jc w:val="left"/>
             </w:pPr>
             <w:r>
-              <w:t xml:space="preserve">taxonomic_flag</w:t>
+              <w:t xml:space="preserve">taxonomic</w:t>
             </w:r>
           </w:p>
         </w:tc>
@@ -1948,7 +1948,7 @@
               <w:jc w:val="left"/>
             </w:pPr>
             <w:r>
-              <w:t xml:space="preserve">Mini_BICY_Veg_Intercept_Cleaned.csv</w:t>
+              <w:t xml:space="preserve">Mini_BICY_Veg_Intercept_Cleaned</w:t>
             </w:r>
           </w:p>
         </w:tc>
@@ -1960,7 +1960,7 @@
               <w:jc w:val="left"/>
             </w:pPr>
             <w:r>
-              <w:t xml:space="preserve">eventDate_flag</w:t>
+              <w:t xml:space="preserve">eventDate</w:t>
             </w:r>
           </w:p>
         </w:tc>
@@ -2058,7 +2058,7 @@
               <w:jc w:val="left"/>
             </w:pPr>
             <w:r>
-              <w:t xml:space="preserve">Mini_BICY_Veg_Transect_Cleaned.csv</w:t>
+              <w:t xml:space="preserve">Mini_BICY_Veg_Transect_Cleaned</w:t>
             </w:r>
           </w:p>
         </w:tc>
@@ -2070,7 +2070,7 @@
               <w:jc w:val="left"/>
             </w:pPr>
             <w:r>
-              <w:t xml:space="preserve">coordinate_flag</w:t>
+              <w:t xml:space="preserve">coordinate</w:t>
             </w:r>
           </w:p>
         </w:tc>
@@ -2168,7 +2168,7 @@
               <w:jc w:val="left"/>
             </w:pPr>
             <w:r>
-              <w:t xml:space="preserve">Mini_BICY_Veg_Transect_Cleaned.csv</w:t>
+              <w:t xml:space="preserve">Mini_BICY_Veg_Transect_Cleaned</w:t>
             </w:r>
           </w:p>
         </w:tc>
@@ -2180,7 +2180,7 @@
               <w:jc w:val="left"/>
             </w:pPr>
             <w:r>
-              <w:t xml:space="preserve">taxonomic_flag</w:t>
+              <w:t xml:space="preserve">taxonomic</w:t>
             </w:r>
           </w:p>
         </w:tc>
@@ -2278,7 +2278,7 @@
               <w:jc w:val="left"/>
             </w:pPr>
             <w:r>
-              <w:t xml:space="preserve">Mini_BICY_Veg_Transect_Cleaned.csv</w:t>
+              <w:t xml:space="preserve">Mini_BICY_Veg_Transect_Cleaned</w:t>
             </w:r>
           </w:p>
         </w:tc>
@@ -2290,7 +2290,7 @@
               <w:jc w:val="left"/>
             </w:pPr>
             <w:r>
-              <w:t xml:space="preserve">eventDate_flag</w:t>
+              <w:t xml:space="preserve">eventDate</w:t>
             </w:r>
           </w:p>
         </w:tc>
@@ -11116,6 +11116,87 @@
         <w:br/>
       </w:r>
       <w:r>
+        <w:rPr>
+          <w:rStyle w:val="NormalTok"/>
+        </w:rPr>
+        <w:t xml:space="preserve">df_flags</w:t>
+      </w:r>
+      <w:r>
+        <w:rPr>
+          <w:rStyle w:val="SpecialCharTok"/>
+        </w:rPr>
+        <w:t xml:space="preserve">$</w:t>
+      </w:r>
+      <w:r>
+        <w:rPr>
+          <w:rStyle w:val="NormalTok"/>
+        </w:rPr>
+        <w:t xml:space="preserve">filename </w:t>
+      </w:r>
+      <w:r>
+        <w:rPr>
+          <w:rStyle w:val="OtherTok"/>
+        </w:rPr>
+        <w:t xml:space="preserve">&lt;-</w:t>
+      </w:r>
+      <w:r>
+        <w:rPr>
+          <w:rStyle w:val="NormalTok"/>
+        </w:rPr>
+        <w:t xml:space="preserve"> </w:t>
+      </w:r>
+      <w:r>
+        <w:rPr>
+          <w:rStyle w:val="FunctionTok"/>
+        </w:rPr>
+        <w:t xml:space="preserve">gsub</w:t>
+      </w:r>
+      <w:r>
+        <w:rPr>
+          <w:rStyle w:val="NormalTok"/>
+        </w:rPr>
+        <w:t xml:space="preserve">(</w:t>
+      </w:r>
+      <w:r>
+        <w:rPr>
+          <w:rStyle w:val="StringTok"/>
+        </w:rPr>
+        <w:t xml:space="preserve">".csv"</w:t>
+      </w:r>
+      <w:r>
+        <w:rPr>
+          <w:rStyle w:val="NormalTok"/>
+        </w:rPr>
+        <w:t xml:space="preserve">, </w:t>
+      </w:r>
+      <w:r>
+        <w:rPr>
+          <w:rStyle w:val="StringTok"/>
+        </w:rPr>
+        <w:t xml:space="preserve">""</w:t>
+      </w:r>
+      <w:r>
+        <w:rPr>
+          <w:rStyle w:val="NormalTok"/>
+        </w:rPr>
+        <w:t xml:space="preserve">, df_flags</w:t>
+      </w:r>
+      <w:r>
+        <w:rPr>
+          <w:rStyle w:val="SpecialCharTok"/>
+        </w:rPr>
+        <w:t xml:space="preserve">$</w:t>
+      </w:r>
+      <w:r>
+        <w:rPr>
+          <w:rStyle w:val="NormalTok"/>
+        </w:rPr>
+        <w:t xml:space="preserve">filename)</w:t>
+      </w:r>
+      <w:r>
+        <w:br/>
+      </w:r>
+      <w:r>
         <w:br/>
       </w:r>
       <w:r>
@@ -11502,7 +11583,7 @@
               <w:jc w:val="left"/>
             </w:pPr>
             <w:r>
-              <w:t xml:space="preserve">Mini_BICY_Veg_Geography.csv</w:t>
+              <w:t xml:space="preserve">Mini_BICY_Veg_Geography</w:t>
             </w:r>
           </w:p>
         </w:tc>
@@ -11612,7 +11693,7 @@
               <w:jc w:val="left"/>
             </w:pPr>
             <w:r>
-              <w:t xml:space="preserve">Mini_BICY_Veg_Intercept_Cleaned.csv</w:t>
+              <w:t xml:space="preserve">Mini_BICY_Veg_Intercept_Cleaned</w:t>
             </w:r>
           </w:p>
         </w:tc>
@@ -11722,7 +11803,7 @@
               <w:jc w:val="left"/>
             </w:pPr>
             <w:r>
-              <w:t xml:space="preserve">Mini_BICY_Veg_Transect_Cleaned.csv</w:t>
+              <w:t xml:space="preserve">Mini_BICY_Veg_Transect_Cleaned</w:t>
             </w:r>
           </w:p>
         </w:tc>
@@ -11950,6 +12031,168 @@
           <w:rStyle w:val="NormalTok"/>
         </w:rPr>
         <w:t xml:space="preserve">)</w:t>
+      </w:r>
+      <w:r>
+        <w:br/>
+      </w:r>
+      <w:r>
+        <w:rPr>
+          <w:rStyle w:val="NormalTok"/>
+        </w:rPr>
+        <w:t xml:space="preserve">dc_flags</w:t>
+      </w:r>
+      <w:r>
+        <w:rPr>
+          <w:rStyle w:val="SpecialCharTok"/>
+        </w:rPr>
+        <w:t xml:space="preserve">$</w:t>
+      </w:r>
+      <w:r>
+        <w:rPr>
+          <w:rStyle w:val="NormalTok"/>
+        </w:rPr>
+        <w:t xml:space="preserve">filename </w:t>
+      </w:r>
+      <w:r>
+        <w:rPr>
+          <w:rStyle w:val="OtherTok"/>
+        </w:rPr>
+        <w:t xml:space="preserve">&lt;-</w:t>
+      </w:r>
+      <w:r>
+        <w:rPr>
+          <w:rStyle w:val="NormalTok"/>
+        </w:rPr>
+        <w:t xml:space="preserve"> </w:t>
+      </w:r>
+      <w:r>
+        <w:rPr>
+          <w:rStyle w:val="FunctionTok"/>
+        </w:rPr>
+        <w:t xml:space="preserve">gsub</w:t>
+      </w:r>
+      <w:r>
+        <w:rPr>
+          <w:rStyle w:val="NormalTok"/>
+        </w:rPr>
+        <w:t xml:space="preserve">(</w:t>
+      </w:r>
+      <w:r>
+        <w:rPr>
+          <w:rStyle w:val="StringTok"/>
+        </w:rPr>
+        <w:t xml:space="preserve">".csv"</w:t>
+      </w:r>
+      <w:r>
+        <w:rPr>
+          <w:rStyle w:val="NormalTok"/>
+        </w:rPr>
+        <w:t xml:space="preserve">, </w:t>
+      </w:r>
+      <w:r>
+        <w:rPr>
+          <w:rStyle w:val="StringTok"/>
+        </w:rPr>
+        <w:t xml:space="preserve">""</w:t>
+      </w:r>
+      <w:r>
+        <w:rPr>
+          <w:rStyle w:val="NormalTok"/>
+        </w:rPr>
+        <w:t xml:space="preserve">, dc_flags</w:t>
+      </w:r>
+      <w:r>
+        <w:rPr>
+          <w:rStyle w:val="SpecialCharTok"/>
+        </w:rPr>
+        <w:t xml:space="preserve">$</w:t>
+      </w:r>
+      <w:r>
+        <w:rPr>
+          <w:rStyle w:val="NormalTok"/>
+        </w:rPr>
+        <w:t xml:space="preserve">filename)</w:t>
+      </w:r>
+      <w:r>
+        <w:br/>
+      </w:r>
+      <w:r>
+        <w:rPr>
+          <w:rStyle w:val="NormalTok"/>
+        </w:rPr>
+        <w:t xml:space="preserve">dc_flags</w:t>
+      </w:r>
+      <w:r>
+        <w:rPr>
+          <w:rStyle w:val="SpecialCharTok"/>
+        </w:rPr>
+        <w:t xml:space="preserve">$</w:t>
+      </w:r>
+      <w:r>
+        <w:rPr>
+          <w:rStyle w:val="NormalTok"/>
+        </w:rPr>
+        <w:t xml:space="preserve">column </w:t>
+      </w:r>
+      <w:r>
+        <w:rPr>
+          <w:rStyle w:val="OtherTok"/>
+        </w:rPr>
+        <w:t xml:space="preserve">&lt;-</w:t>
+      </w:r>
+      <w:r>
+        <w:rPr>
+          <w:rStyle w:val="NormalTok"/>
+        </w:rPr>
+        <w:t xml:space="preserve"> </w:t>
+      </w:r>
+      <w:r>
+        <w:rPr>
+          <w:rStyle w:val="FunctionTok"/>
+        </w:rPr>
+        <w:t xml:space="preserve">gsub</w:t>
+      </w:r>
+      <w:r>
+        <w:rPr>
+          <w:rStyle w:val="NormalTok"/>
+        </w:rPr>
+        <w:t xml:space="preserve">(</w:t>
+      </w:r>
+      <w:r>
+        <w:rPr>
+          <w:rStyle w:val="StringTok"/>
+        </w:rPr>
+        <w:t xml:space="preserve">"_flag"</w:t>
+      </w:r>
+      <w:r>
+        <w:rPr>
+          <w:rStyle w:val="NormalTok"/>
+        </w:rPr>
+        <w:t xml:space="preserve">, </w:t>
+      </w:r>
+      <w:r>
+        <w:rPr>
+          <w:rStyle w:val="StringTok"/>
+        </w:rPr>
+        <w:t xml:space="preserve">""</w:t>
+      </w:r>
+      <w:r>
+        <w:rPr>
+          <w:rStyle w:val="NormalTok"/>
+        </w:rPr>
+        <w:t xml:space="preserve">, dc_flags</w:t>
+      </w:r>
+      <w:r>
+        <w:rPr>
+          <w:rStyle w:val="SpecialCharTok"/>
+        </w:rPr>
+        <w:t xml:space="preserve">$</w:t>
+      </w:r>
+      <w:r>
+        <w:rPr>
+          <w:rStyle w:val="NormalTok"/>
+        </w:rPr>
+        <w:t xml:space="preserve">column)</w:t>
       </w:r>
       <w:r>
         <w:br/>
@@ -12341,7 +12584,7 @@
               <w:jc w:val="left"/>
             </w:pPr>
             <w:r>
-              <w:t xml:space="preserve">Mini_BICY_Veg_Geography.csv</w:t>
+              <w:t xml:space="preserve">Mini_BICY_Veg_Geography</w:t>
             </w:r>
           </w:p>
         </w:tc>
@@ -12451,7 +12694,7 @@
               <w:jc w:val="left"/>
             </w:pPr>
             <w:r>
-              <w:t xml:space="preserve">Mini_BICY_Veg_Intercept_Cleaned.csv</w:t>
+              <w:t xml:space="preserve">Mini_BICY_Veg_Intercept_Cleaned</w:t>
             </w:r>
           </w:p>
         </w:tc>
@@ -12463,7 +12706,7 @@
               <w:jc w:val="left"/>
             </w:pPr>
             <w:r>
-              <w:t xml:space="preserve">coordinate_flag</w:t>
+              <w:t xml:space="preserve">coordinate</w:t>
             </w:r>
           </w:p>
         </w:tc>
@@ -12561,7 +12804,7 @@
               <w:jc w:val="left"/>
             </w:pPr>
             <w:r>
-              <w:t xml:space="preserve">Mini_BICY_Veg_Intercept_Cleaned.csv</w:t>
+              <w:t xml:space="preserve">Mini_BICY_Veg_Intercept_Cleaned</w:t>
             </w:r>
           </w:p>
         </w:tc>
@@ -12573,7 +12816,7 @@
               <w:jc w:val="left"/>
             </w:pPr>
             <w:r>
-              <w:t xml:space="preserve">taxonomic_flag</w:t>
+              <w:t xml:space="preserve">taxonomic</w:t>
             </w:r>
           </w:p>
         </w:tc>
@@ -12671,7 +12914,7 @@
               <w:jc w:val="left"/>
             </w:pPr>
             <w:r>
-              <w:t xml:space="preserve">Mini_BICY_Veg_Intercept_Cleaned.csv</w:t>
+              <w:t xml:space="preserve">Mini_BICY_Veg_Intercept_Cleaned</w:t>
             </w:r>
           </w:p>
         </w:tc>
@@ -12683,7 +12926,7 @@
               <w:jc w:val="left"/>
             </w:pPr>
             <w:r>
-              <w:t xml:space="preserve">eventDate_flag</w:t>
+              <w:t xml:space="preserve">eventDate</w:t>
             </w:r>
           </w:p>
         </w:tc>
@@ -12781,7 +13024,7 @@
               <w:jc w:val="left"/>
             </w:pPr>
             <w:r>
-              <w:t xml:space="preserve">Mini_BICY_Veg_Transect_Cleaned.csv</w:t>
+              <w:t xml:space="preserve">Mini_BICY_Veg_Transect_Cleaned</w:t>
             </w:r>
           </w:p>
         </w:tc>
@@ -12793,7 +13036,7 @@
               <w:jc w:val="left"/>
             </w:pPr>
             <w:r>
-              <w:t xml:space="preserve">coordinate_flag</w:t>
+              <w:t xml:space="preserve">coordinate</w:t>
             </w:r>
           </w:p>
         </w:tc>
@@ -12891,7 +13134,7 @@
               <w:jc w:val="left"/>
             </w:pPr>
             <w:r>
-              <w:t xml:space="preserve">Mini_BICY_Veg_Transect_Cleaned.csv</w:t>
+              <w:t xml:space="preserve">Mini_BICY_Veg_Transect_Cleaned</w:t>
             </w:r>
           </w:p>
         </w:tc>
@@ -12903,7 +13146,7 @@
               <w:jc w:val="left"/>
             </w:pPr>
             <w:r>
-              <w:t xml:space="preserve">taxonomic_flag</w:t>
+              <w:t xml:space="preserve">taxonomic</w:t>
             </w:r>
           </w:p>
         </w:tc>
@@ -13001,7 +13244,7 @@
               <w:jc w:val="left"/>
             </w:pPr>
             <w:r>
-              <w:t xml:space="preserve">Mini_BICY_Veg_Transect_Cleaned.csv</w:t>
+              <w:t xml:space="preserve">Mini_BICY_Veg_Transect_Cleaned</w:t>
             </w:r>
           </w:p>
         </w:tc>
@@ -13013,7 +13256,7 @@
               <w:jc w:val="left"/>
             </w:pPr>
             <w:r>
-              <w:t xml:space="preserve">eventDate_flag</w:t>
+              <w:t xml:space="preserve">eventDate</w:t>
             </w:r>
           </w:p>
         </w:tc>
@@ -13691,7 +13934,7 @@
         <w:rPr>
           <w:rStyle w:val="VerbatimChar"/>
         </w:rPr>
-        <w:t xml:space="preserve">## [1] "2022-12-19 13:37:02 MST"</w:t>
+        <w:t xml:space="preserve">## [1] "2022-12-19 13:53:24 MST"</w:t>
       </w:r>
     </w:p>
     <w:p>
@@ -14249,7 +14492,7 @@
         <w:rPr>
           <w:rStyle w:val="VerbatimChar"/>
         </w:rPr>
-        <w:t xml:space="preserve">## [1] "2022-12-19 13:37:02 MST"</w:t>
+        <w:t xml:space="preserve">## [1] "2022-12-19 13:53:24 MST"</w:t>
       </w:r>
     </w:p>
     <w:bookmarkEnd w:id="71"/>

</xml_diff>

<commit_message>
updated from new template
</commit_message>
<xml_diff>
--- a/DRR_to_docx.docx
+++ b/DRR_to_docx.docx
@@ -192,7 +192,140 @@
         <w:t xml:space="preserve">”</w:t>
       </w:r>
       <w:r>
-        <w:t xml:space="preserve">. Each bibtex citation should start with a unique identifier; the example reference in the supplied references.bib file has the unique identifier</w:t>
+        <w:t xml:space="preserve">. You can manually copy and paste the bibtex for each reference in, or you can search for it from within Rstudio. From within Rstudio, make sure you are editing this document using the</w:t>
+      </w:r>
+      <w:r>
+        <w:t xml:space="preserve"> </w:t>
+      </w:r>
+      <w:r>
+        <w:t xml:space="preserve">“</w:t>
+      </w:r>
+      <w:r>
+        <w:t xml:space="preserve">Visual</w:t>
+      </w:r>
+      <w:r>
+        <w:t xml:space="preserve">”</w:t>
+      </w:r>
+      <w:r>
+        <w:t xml:space="preserve"> </w:t>
+      </w:r>
+      <w:r>
+        <w:t xml:space="preserve">view (as opposed to</w:t>
+      </w:r>
+      <w:r>
+        <w:t xml:space="preserve"> </w:t>
+      </w:r>
+      <w:r>
+        <w:t xml:space="preserve">“</w:t>
+      </w:r>
+      <w:r>
+        <w:t xml:space="preserve">Source</w:t>
+      </w:r>
+      <w:r>
+        <w:t xml:space="preserve">”</w:t>
+      </w:r>
+      <w:r>
+        <w:t xml:space="preserve">). From the</w:t>
+      </w:r>
+      <w:r>
+        <w:t xml:space="preserve"> </w:t>
+      </w:r>
+      <w:r>
+        <w:t xml:space="preserve">“</w:t>
+      </w:r>
+      <w:r>
+        <w:t xml:space="preserve">Insert</w:t>
+      </w:r>
+      <w:r>
+        <w:t xml:space="preserve">”</w:t>
+      </w:r>
+      <w:r>
+        <w:t xml:space="preserve"> </w:t>
+      </w:r>
+      <w:r>
+        <w:t xml:space="preserve">drop-down menu, select</w:t>
+      </w:r>
+      <w:r>
+        <w:t xml:space="preserve"> </w:t>
+      </w:r>
+      <w:r>
+        <w:t xml:space="preserve">“</w:t>
+      </w:r>
+      <w:r>
+        <w:t xml:space="preserve">@ Citation…</w:t>
+      </w:r>
+      <w:r>
+        <w:t xml:space="preserve">”</w:t>
+      </w:r>
+      <w:r>
+        <w:t xml:space="preserve"> </w:t>
+      </w:r>
+      <w:r>
+        <w:t xml:space="preserve">(shortcut: Cntrl-Shift-F8). This will open a tool where you can view all the citations in your reference.bib file as well as search multiple databases for references, automatically insert the bibtex for the reference into your references.bib file (and customize the unique identifier if you’d like) and insert the in-text citation into the DRR template.</w:t>
+      </w:r>
+    </w:p>
+    <w:p>
+      <w:pPr>
+        <w:pStyle w:val="BodyText"/>
+      </w:pPr>
+      <w:r>
+        <w:t xml:space="preserve">Once a reference is in your references.bib file, from within this template you can simply type the</w:t>
+      </w:r>
+      <w:r>
+        <w:t xml:space="preserve"> </w:t>
+      </w:r>
+      <w:r>
+        <w:t xml:space="preserve">‘</w:t>
+      </w:r>
+      <w:r>
+        <w:t xml:space="preserve">@</w:t>
+      </w:r>
+      <w:r>
+        <w:t xml:space="preserve">’</w:t>
+      </w:r>
+      <w:r>
+        <w:t xml:space="preserve"> </w:t>
+      </w:r>
+      <w:r>
+        <w:t xml:space="preserve">symbol and select which reference to insert in the text.</w:t>
+      </w:r>
+    </w:p>
+    <w:p>
+      <w:pPr>
+        <w:pStyle w:val="BodyText"/>
+      </w:pPr>
+      <w:r>
+        <w:t xml:space="preserve">I</w:t>
+      </w:r>
+      <w:r>
+        <w:t xml:space="preserve"> </w:t>
+      </w:r>
+      <w:r>
+        <w:t xml:space="preserve">Thrash et al. (2022)</w:t>
+      </w:r>
+      <w:r>
+        <w:t xml:space="preserve"> </w:t>
+      </w:r>
+      <w:r>
+        <w:t xml:space="preserve">f you need to edit how the citation is displayed after inserting it into the text, switch back to the</w:t>
+      </w:r>
+      <w:r>
+        <w:t xml:space="preserve"> </w:t>
+      </w:r>
+      <w:r>
+        <w:t xml:space="preserve">“</w:t>
+      </w:r>
+      <w:r>
+        <w:t xml:space="preserve">Source</w:t>
+      </w:r>
+      <w:r>
+        <w:t xml:space="preserve">”</w:t>
+      </w:r>
+      <w:r>
+        <w:t xml:space="preserve"> </w:t>
+      </w:r>
+      <w:r>
+        <w:t xml:space="preserve">view. Each bibtex citation should start with a unique identifier; the example reference in the supplied references.bib file has the unique identifier</w:t>
       </w:r>
       <w:r>
         <w:t xml:space="preserve"> </w:t>
@@ -256,7 +389,7 @@
         <w:t xml:space="preserve"> </w:t>
       </w:r>
       <w:r>
-        <w:t xml:space="preserve">symbol with the portion of the unique identifer after the curly bracket:</w:t>
+        <w:t xml:space="preserve">symbol with the portion of the unique identifier after the curly bracket:</w:t>
       </w:r>
       <w:r>
         <w:t xml:space="preserve"> </w:t>
@@ -277,16 +410,7 @@
         <w:t xml:space="preserve">(Scott et al. 1994)</w:t>
       </w:r>
       <w:r>
-        <w:t xml:space="preserve">. This will be rendered as (Scott, 1994) in text. You can add mutiple authors works a single parenthetical citation by separating them with a semi-colon:</w:t>
-      </w:r>
-      <w:r>
-        <w:t xml:space="preserve"> </w:t>
-      </w:r>
-      <w:r>
-        <w:t xml:space="preserve">(Scott et al. 1994, 1994, 1994)</w:t>
-      </w:r>
-      <w:r>
-        <w:t xml:space="preserve">. You can suppress the author and cite just the year by using a - symbol before the @ :</w:t>
+        <w:t xml:space="preserve">. This will be rendered as (Scott, et al. 1994) in text. You can add multiple authors works a single parenthetical citation by separating them with a semi-colon. You can suppress the author and cite just the year by using a - symbol before the @ :</w:t>
       </w:r>
       <w:r>
         <w:t xml:space="preserve"> </w:t>
@@ -295,61 +419,15 @@
         <w:t xml:space="preserve">(1994)</w:t>
       </w:r>
       <w:r>
-        <w:t xml:space="preserve">. Alternatively, from the</w:t>
-      </w:r>
-      <w:r>
-        <w:t xml:space="preserve"> </w:t>
-      </w:r>
-      <w:r>
-        <w:t xml:space="preserve">“</w:t>
-      </w:r>
-      <w:r>
-        <w:t xml:space="preserve">Visual</w:t>
-      </w:r>
-      <w:r>
-        <w:t xml:space="preserve">”</w:t>
-      </w:r>
-      <w:r>
-        <w:t xml:space="preserve"> </w:t>
-      </w:r>
-      <w:r>
-        <w:t xml:space="preserve">view in Rstudio, symply type the</w:t>
-      </w:r>
-      <w:r>
-        <w:t xml:space="preserve"> </w:t>
-      </w:r>
-      <w:r>
-        <w:t xml:space="preserve">“</w:t>
-      </w:r>
-      <w:r>
-        <w:t xml:space="preserve">at</w:t>
-      </w:r>
-      <w:r>
-        <w:t xml:space="preserve">”</w:t>
-      </w:r>
-      <w:r>
-        <w:t xml:space="preserve"> </w:t>
-      </w:r>
-      <w:r>
-        <w:t xml:space="preserve">symbol and select the citation you want to insert into the text. Regardless of the citation method, the full citation, properly formatted, will be included in a</w:t>
-      </w:r>
-      <w:r>
-        <w:t xml:space="preserve"> </w:t>
-      </w:r>
-      <w:r>
-        <w:t xml:space="preserve">“</w:t>
-      </w:r>
-      <w:r>
-        <w:t xml:space="preserve">References</w:t>
-      </w:r>
-      <w:r>
-        <w:t xml:space="preserve">”</w:t>
-      </w:r>
-      <w:r>
-        <w:t xml:space="preserve"> </w:t>
-      </w:r>
-      <w:r>
-        <w:t xml:space="preserve">section at the end of the rendered MS Word document.</w:t>
+        <w:t xml:space="preserve">.</w:t>
+      </w:r>
+    </w:p>
+    <w:p>
+      <w:pPr>
+        <w:pStyle w:val="BodyText"/>
+      </w:pPr>
+      <w:r>
+        <w:t xml:space="preserve">If you would like to format your citations manually, please feel free to do that instead. Make sure to examine the References section for examples of how to manually format each citation type.</w:t>
       </w:r>
     </w:p>
     <w:bookmarkEnd w:id="27"/>
@@ -3117,7 +3195,7 @@
     </w:p>
     <w:bookmarkEnd w:id="42"/>
     <w:bookmarkEnd w:id="43"/>
-    <w:bookmarkStart w:id="70" w:name="references-required"/>
+    <w:bookmarkStart w:id="72" w:name="references-required"/>
     <w:p>
       <w:pPr>
         <w:pStyle w:val="Heading1"/>
@@ -3151,7 +3229,7 @@
         <w:t xml:space="preserve">prefix. If you are citing documents that have unregistered DOIs (such as a data package that you are working on concurrently) still include the DOI. Electronic resources data and data services or web sites should include the date they were accessed. Keep the following line of code if you would like to automate generating and formatting references:</w:t>
       </w:r>
     </w:p>
-    <w:bookmarkStart w:id="46" w:name="refs"/>
+    <w:bookmarkStart w:id="48" w:name="refs"/>
     <w:bookmarkStart w:id="45" w:name="ref-Scott1994"/>
     <w:p>
       <w:pPr>
@@ -3162,7 +3240,55 @@
       </w:r>
     </w:p>
     <w:bookmarkEnd w:id="45"/>
-    <w:bookmarkEnd w:id="46"/>
+    <w:bookmarkStart w:id="47" w:name="ref-Thrash2022"/>
+    <w:p>
+      <w:pPr>
+        <w:pStyle w:val="Bibliography"/>
+      </w:pPr>
+      <w:r>
+        <w:t xml:space="preserve">Thrash, T., H. Lee, and R. L. Baker. 2022.</w:t>
+      </w:r>
+      <w:r>
+        <w:t xml:space="preserve"> </w:t>
+      </w:r>
+      <w:hyperlink r:id="rId46">
+        <w:r>
+          <w:rPr>
+            <w:rStyle w:val="Hyperlink"/>
+          </w:rPr>
+          <w:t xml:space="preserve">A low</w:t>
+        </w:r>
+        <w:r>
+          <w:rPr>
+            <w:rStyle w:val="Hyperlink"/>
+          </w:rPr>
+          <w:t xml:space="preserve">-</w:t>
+        </w:r>
+        <w:r>
+          <w:rPr>
+            <w:rStyle w:val="Hyperlink"/>
+          </w:rPr>
+          <w:t xml:space="preserve">cost high</w:t>
+        </w:r>
+        <w:r>
+          <w:rPr>
+            <w:rStyle w:val="Hyperlink"/>
+          </w:rPr>
+          <w:t xml:space="preserve">-</w:t>
+        </w:r>
+        <w:r>
+          <w:rPr>
+            <w:rStyle w:val="Hyperlink"/>
+          </w:rPr>
+          <w:t xml:space="preserve">throughput phenotyping system for automatically quantifying foliar area and greenness</w:t>
+        </w:r>
+      </w:hyperlink>
+      <w:r>
+        <w:t xml:space="preserve">. Applications in Plant Sciences 10.</w:t>
+      </w:r>
+    </w:p>
+    <w:bookmarkEnd w:id="47"/>
+    <w:bookmarkEnd w:id="48"/>
     <w:p>
       <w:pPr>
         <w:pStyle w:val="BodyText"/>
@@ -3195,7 +3321,7 @@
         <w:t xml:space="preserve">See the following examples:</w:t>
       </w:r>
     </w:p>
-    <w:bookmarkStart w:id="47" w:name="agency-company-etc.-as-author-examples"/>
+    <w:bookmarkStart w:id="49" w:name="agency-company-etc.-as-author-examples"/>
     <w:p>
       <w:pPr>
         <w:pStyle w:val="Heading3"/>
@@ -3236,8 +3362,8 @@
         <w:t xml:space="preserve">U.S. Forest Service (USFS). 1993. ECOMAP. National hierarchical framework of ecological units. U. S. Forest Service, Washington, D.C.</w:t>
       </w:r>
     </w:p>
-    <w:bookmarkEnd w:id="47"/>
-    <w:bookmarkStart w:id="50" w:name="traditional-journal-article-examples"/>
+    <w:bookmarkEnd w:id="49"/>
+    <w:bookmarkStart w:id="52" w:name="traditional-journal-article-examples"/>
     <w:p>
       <w:pPr>
         <w:pStyle w:val="Heading3"/>
@@ -3256,7 +3382,7 @@
       <w:r>
         <w:t xml:space="preserve"> </w:t>
       </w:r>
-      <w:hyperlink r:id="rId48">
+      <w:hyperlink r:id="rId50">
         <w:r>
           <w:rPr>
             <w:rStyle w:val="Hyperlink"/>
@@ -3283,7 +3409,7 @@
       <w:r>
         <w:t xml:space="preserve"> </w:t>
       </w:r>
-      <w:hyperlink r:id="rId49">
+      <w:hyperlink r:id="rId51">
         <w:r>
           <w:rPr>
             <w:rStyle w:val="Hyperlink"/>
@@ -3292,8 +3418,8 @@
         </w:r>
       </w:hyperlink>
     </w:p>
-    <w:bookmarkEnd w:id="50"/>
-    <w:bookmarkStart w:id="51" w:name="book-example"/>
+    <w:bookmarkEnd w:id="52"/>
+    <w:bookmarkStart w:id="53" w:name="book-example"/>
     <w:p>
       <w:pPr>
         <w:pStyle w:val="Heading3"/>
@@ -3310,8 +3436,8 @@
         <w:t xml:space="preserve">Harvill, A. M., Jr., T. R. Bradley, C. E. Stevens, T. F. Wieboldt, D. M. E. Ware, D. W. Ogle, and G. W. Ramsey. 1992. Atlas of the Virginia flora, third edition. Virginia Botanical Associates, Farmville, Virginia.</w:t>
       </w:r>
     </w:p>
-    <w:bookmarkEnd w:id="51"/>
-    <w:bookmarkStart w:id="52" w:name="book-chapter-examples"/>
+    <w:bookmarkEnd w:id="53"/>
+    <w:bookmarkStart w:id="54" w:name="book-chapter-examples"/>
     <w:p>
       <w:pPr>
         <w:pStyle w:val="Heading3"/>
@@ -3336,8 +3462,8 @@
         <w:t xml:space="preserve">Watson, P. J. 2004. Of caves and shell mounds in west-central Kentucky. Pages 159–164 in Of caves and shell mounds. The University of Alabama Press, Tuscaloosa, Alabama.</w:t>
       </w:r>
     </w:p>
-    <w:bookmarkEnd w:id="52"/>
-    <w:bookmarkStart w:id="55" w:name="published-report-examples"/>
+    <w:bookmarkEnd w:id="54"/>
+    <w:bookmarkStart w:id="57" w:name="published-report-examples"/>
     <w:p>
       <w:pPr>
         <w:pStyle w:val="Heading3"/>
@@ -3364,7 +3490,7 @@
       <w:r>
         <w:t xml:space="preserve"> </w:t>
       </w:r>
-      <w:hyperlink r:id="rId53">
+      <w:hyperlink r:id="rId55">
         <w:r>
           <w:rPr>
             <w:rStyle w:val="Hyperlink"/>
@@ -3383,7 +3509,7 @@
       <w:r>
         <w:t xml:space="preserve"> </w:t>
       </w:r>
-      <w:hyperlink r:id="rId54">
+      <w:hyperlink r:id="rId56">
         <w:r>
           <w:rPr>
             <w:rStyle w:val="Hyperlink"/>
@@ -3392,8 +3518,8 @@
         </w:r>
       </w:hyperlink>
     </w:p>
-    <w:bookmarkEnd w:id="55"/>
-    <w:bookmarkStart w:id="56" w:name="unpublished-report-examples"/>
+    <w:bookmarkEnd w:id="57"/>
+    <w:bookmarkStart w:id="58" w:name="unpublished-report-examples"/>
     <w:p>
       <w:pPr>
         <w:pStyle w:val="Heading3"/>
@@ -3418,8 +3544,8 @@
         <w:t xml:space="preserve">Conant, B., and J. F. Voelzer. 2001. Winter waterfowl survey: Mexico west coast and Baja California. U.S. Fish and Wildlife Service Unpublished Report, Juneau, Alaska.</w:t>
       </w:r>
     </w:p>
-    <w:bookmarkEnd w:id="56"/>
-    <w:bookmarkStart w:id="57" w:name="thesisdissertation-examples"/>
+    <w:bookmarkEnd w:id="58"/>
+    <w:bookmarkStart w:id="59" w:name="thesisdissertation-examples"/>
     <w:p>
       <w:pPr>
         <w:pStyle w:val="Heading3"/>
@@ -3444,8 +3570,8 @@
         <w:t xml:space="preserve">McTigue, K. M. 1992. Nutrient pulses and herbivory: Integrative control of primary producers in lakes. Thesis. University of Wisconsin, Madison, Wisconsin.</w:t>
       </w:r>
     </w:p>
-    <w:bookmarkEnd w:id="57"/>
-    <w:bookmarkStart w:id="58" w:name="conference-proceedings-examples"/>
+    <w:bookmarkEnd w:id="59"/>
+    <w:bookmarkStart w:id="60" w:name="conference-proceedings-examples"/>
     <w:p>
       <w:pPr>
         <w:pStyle w:val="Heading3"/>
@@ -3470,8 +3596,8 @@
         <w:t xml:space="preserve">Webb, J. R., and J. N. Galloway. 1991. Potential acidification of streams in Mid-Appalachian Highlands: A problem with generalized assessments. Southern Appalachian Man and Biosphere Conference. Gatlinburg, Tennessee.</w:t>
       </w:r>
     </w:p>
-    <w:bookmarkEnd w:id="58"/>
-    <w:bookmarkStart w:id="63" w:name="general-internet-examples"/>
+    <w:bookmarkEnd w:id="60"/>
+    <w:bookmarkStart w:id="65" w:name="general-internet-examples"/>
     <w:p>
       <w:pPr>
         <w:pStyle w:val="Heading3"/>
@@ -3490,7 +3616,7 @@
       <w:r>
         <w:t xml:space="preserve"> </w:t>
       </w:r>
-      <w:hyperlink r:id="rId59">
+      <w:hyperlink r:id="rId61">
         <w:r>
           <w:rPr>
             <w:rStyle w:val="Hyperlink"/>
@@ -3515,7 +3641,7 @@
       <w:r>
         <w:t xml:space="preserve"> </w:t>
       </w:r>
-      <w:hyperlink r:id="rId60">
+      <w:hyperlink r:id="rId62">
         <w:r>
           <w:rPr>
             <w:rStyle w:val="Hyperlink"/>
@@ -3540,7 +3666,7 @@
       <w:r>
         <w:t xml:space="preserve"> </w:t>
       </w:r>
-      <w:hyperlink r:id="rId61">
+      <w:hyperlink r:id="rId63">
         <w:r>
           <w:rPr>
             <w:rStyle w:val="Hyperlink"/>
@@ -3565,7 +3691,7 @@
       <w:r>
         <w:t xml:space="preserve"> </w:t>
       </w:r>
-      <w:hyperlink r:id="rId62">
+      <w:hyperlink r:id="rId64">
         <w:r>
           <w:rPr>
             <w:rStyle w:val="Hyperlink"/>
@@ -3580,8 +3706,8 @@
         <w:t xml:space="preserve">(accessed 07 March 2016).</w:t>
       </w:r>
     </w:p>
-    <w:bookmarkEnd w:id="63"/>
-    <w:bookmarkStart w:id="69" w:name="X5c9a4415aece3349f5febfaeb064d7c40912662"/>
+    <w:bookmarkEnd w:id="65"/>
+    <w:bookmarkStart w:id="71" w:name="X5c9a4415aece3349f5febfaeb064d7c40912662"/>
     <w:p>
       <w:pPr>
         <w:pStyle w:val="Heading3"/>
@@ -3600,7 +3726,7 @@
       <w:r>
         <w:t xml:space="preserve"> </w:t>
       </w:r>
-      <w:hyperlink r:id="rId64">
+      <w:hyperlink r:id="rId66">
         <w:r>
           <w:rPr>
             <w:rStyle w:val="Hyperlink"/>
@@ -3625,7 +3751,7 @@
       <w:r>
         <w:t xml:space="preserve"> </w:t>
       </w:r>
-      <w:hyperlink r:id="rId65">
+      <w:hyperlink r:id="rId67">
         <w:r>
           <w:rPr>
             <w:rStyle w:val="Hyperlink"/>
@@ -3650,7 +3776,7 @@
       <w:r>
         <w:t xml:space="preserve"> </w:t>
       </w:r>
-      <w:hyperlink r:id="rId66">
+      <w:hyperlink r:id="rId68">
         <w:r>
           <w:rPr>
             <w:rStyle w:val="Hyperlink"/>
@@ -3675,7 +3801,7 @@
       <w:r>
         <w:t xml:space="preserve"> </w:t>
       </w:r>
-      <w:hyperlink r:id="rId67">
+      <w:hyperlink r:id="rId69">
         <w:r>
           <w:rPr>
             <w:rStyle w:val="Hyperlink"/>
@@ -3700,7 +3826,7 @@
       <w:r>
         <w:t xml:space="preserve"> </w:t>
       </w:r>
-      <w:hyperlink r:id="rId68">
+      <w:hyperlink r:id="rId70">
         <w:r>
           <w:rPr>
             <w:rStyle w:val="Hyperlink"/>
@@ -3715,9 +3841,9 @@
         <w:t xml:space="preserve">(accessed 07 March 2016).</w:t>
       </w:r>
     </w:p>
-    <w:bookmarkEnd w:id="69"/>
-    <w:bookmarkEnd w:id="70"/>
-    <w:bookmarkStart w:id="71" w:name="acknowledgements-optional"/>
+    <w:bookmarkEnd w:id="71"/>
+    <w:bookmarkEnd w:id="72"/>
+    <w:bookmarkStart w:id="73" w:name="acknowledgements-optional"/>
     <w:p>
       <w:pPr>
         <w:pStyle w:val="Heading1"/>
@@ -3734,8 +3860,8 @@
         <w:t xml:space="preserve">The Acknowledgements should contain text acknowledging non-author contributors. Acknowledgements should be brief, and should not include thanks to anonymous referees and editors or effusive comments. Grant or contribution numbers may be acknowledged.</w:t>
       </w:r>
     </w:p>
-    <w:bookmarkEnd w:id="71"/>
-    <w:bookmarkStart w:id="74" w:name="appendix-a.-code-listing"/>
+    <w:bookmarkEnd w:id="73"/>
+    <w:bookmarkStart w:id="76" w:name="appendix-a.-code-listing"/>
     <w:p>
       <w:pPr>
         <w:pStyle w:val="Heading1"/>
@@ -15858,12 +15984,12 @@
           <wp:inline>
             <wp:extent cx="5293894" cy="2165684"/>
             <wp:effectExtent b="0" l="0" r="0" t="0"/>
-            <wp:docPr descr="" title="" id="72" name="Picture"/>
+            <wp:docPr descr="" title="" id="74" name="Picture"/>
             <a:graphic>
               <a:graphicData uri="http://schemas.openxmlformats.org/drawingml/2006/picture">
                 <pic:pic>
                   <pic:nvPicPr>
-                    <pic:cNvPr descr="vignettes/common/ProcessingWorkflow.png" id="73" name="Picture"/>
+                    <pic:cNvPr descr="vignettes/common/ProcessingWorkflow.png" id="75" name="Picture"/>
                     <pic:cNvPicPr>
                       <a:picLocks noChangeArrowheads="1" noChangeAspect="1"/>
                     </pic:cNvPicPr>
@@ -16372,7 +16498,7 @@
         <w:rPr>
           <w:rStyle w:val="VerbatimChar"/>
         </w:rPr>
-        <w:t xml:space="preserve">## [1] "2024-01-03 11:45:52 MST"</w:t>
+        <w:t xml:space="preserve">## [1] "2024-01-03 15:50:28 MST"</w:t>
       </w:r>
     </w:p>
     <w:p>
@@ -16380,8 +16506,8 @@
         <w:br w:type="page"/>
       </w:r>
     </w:p>
-    <w:bookmarkEnd w:id="74"/>
-    <w:bookmarkStart w:id="75" w:name="Xeedc8f1bcd8f23e251ef03fdc02540a410c8d97"/>
+    <w:bookmarkEnd w:id="76"/>
+    <w:bookmarkStart w:id="77" w:name="Xeedc8f1bcd8f23e251ef03fdc02540a410c8d97"/>
     <w:p>
       <w:pPr>
         <w:pStyle w:val="Heading1"/>
@@ -16894,10 +17020,10 @@
         <w:rPr>
           <w:rStyle w:val="VerbatimChar"/>
         </w:rPr>
-        <w:t xml:space="preserve">## [1] "2024-01-03 11:45:52 MST"</w:t>
+        <w:t xml:space="preserve">## [1] "2024-01-03 15:50:28 MST"</w:t>
       </w:r>
     </w:p>
-    <w:bookmarkEnd w:id="75"/>
+    <w:bookmarkEnd w:id="77"/>
     <w:sectPr/>
   </w:body>
 </w:document>

</xml_diff>